<commit_message>
Actualizacion de carousel y doc IEEE830
</commit_message>
<xml_diff>
--- a/ejemplo-formato-ieee-830.docx
+++ b/ejemplo-formato-ieee-830.docx
@@ -186,8 +186,6 @@
         </w:rPr>
         <w:t>2021</w:t>
       </w:r>
-      <w:bookmarkStart w:id="3" w:name="_GoBack"/>
-      <w:bookmarkEnd w:id="3"/>
     </w:p>
     <w:p/>
     <w:p/>
@@ -365,12 +363,12 @@
       <w:pPr>
         <w:pStyle w:val="Ttulo1"/>
       </w:pPr>
-      <w:bookmarkStart w:id="4" w:name="_Toc86662520"/>
+      <w:bookmarkStart w:id="3" w:name="_Toc86662520"/>
       <w:r>
         <w:lastRenderedPageBreak/>
         <w:t>Ficha del documento</w:t>
       </w:r>
-      <w:bookmarkEnd w:id="4"/>
+      <w:bookmarkEnd w:id="3"/>
     </w:p>
     <w:tbl>
       <w:tblPr>
@@ -2588,7 +2586,7 @@
         <w:spacing w:before="525" w:line="240" w:lineRule="auto"/>
         <w:ind w:left="156"/>
       </w:pPr>
-      <w:bookmarkStart w:id="5" w:name="_Toc86662521"/>
+      <w:bookmarkStart w:id="4" w:name="_Toc86662521"/>
       <w:r>
         <w:rPr>
           <w:sz w:val="40"/>
@@ -2596,7 +2594,7 @@
         </w:rPr>
         <w:t>1 Introducción</w:t>
       </w:r>
-      <w:bookmarkEnd w:id="5"/>
+      <w:bookmarkEnd w:id="4"/>
       <w:r>
         <w:t xml:space="preserve"> </w:t>
       </w:r>
@@ -2651,11 +2649,11 @@
       <w:pPr>
         <w:pStyle w:val="Ttulo2"/>
       </w:pPr>
-      <w:bookmarkStart w:id="6" w:name="_Toc86662522"/>
+      <w:bookmarkStart w:id="5" w:name="_Toc86662522"/>
       <w:r>
         <w:t>1.1 Propósito</w:t>
       </w:r>
-      <w:bookmarkEnd w:id="6"/>
+      <w:bookmarkEnd w:id="5"/>
       <w:r>
         <w:t xml:space="preserve"> </w:t>
       </w:r>
@@ -2692,11 +2690,11 @@
       <w:pPr>
         <w:pStyle w:val="Ttulo2"/>
       </w:pPr>
-      <w:bookmarkStart w:id="7" w:name="_Toc86662523"/>
+      <w:bookmarkStart w:id="6" w:name="_Toc86662523"/>
       <w:r>
         <w:t>1.2 Alcance</w:t>
       </w:r>
-      <w:bookmarkEnd w:id="7"/>
+      <w:bookmarkEnd w:id="6"/>
       <w:r>
         <w:t xml:space="preserve"> </w:t>
       </w:r>
@@ -2763,11 +2761,11 @@
       <w:pPr>
         <w:pStyle w:val="Ttulo2"/>
       </w:pPr>
-      <w:bookmarkStart w:id="8" w:name="_Toc86662524"/>
+      <w:bookmarkStart w:id="7" w:name="_Toc86662524"/>
       <w:r>
         <w:t>1.3 Personal involucrado</w:t>
       </w:r>
-      <w:bookmarkEnd w:id="8"/>
+      <w:bookmarkEnd w:id="7"/>
       <w:r>
         <w:t xml:space="preserve"> </w:t>
       </w:r>
@@ -4143,11 +4141,11 @@
       <w:pPr>
         <w:pStyle w:val="Ttulo2"/>
       </w:pPr>
-      <w:bookmarkStart w:id="9" w:name="_Toc86662525"/>
+      <w:bookmarkStart w:id="8" w:name="_Toc86662525"/>
       <w:r>
         <w:t>1.4 Definiciones, acrónimos y abreviaturas</w:t>
       </w:r>
-      <w:bookmarkEnd w:id="9"/>
+      <w:bookmarkEnd w:id="8"/>
       <w:r>
         <w:t xml:space="preserve"> </w:t>
       </w:r>
@@ -5748,12 +5746,12 @@
       <w:pPr>
         <w:pStyle w:val="Ttulo2"/>
       </w:pPr>
-      <w:bookmarkStart w:id="10" w:name="_Toc86662526"/>
+      <w:bookmarkStart w:id="9" w:name="_Toc86662526"/>
       <w:r>
         <w:lastRenderedPageBreak/>
         <w:t>1.5 Resumen</w:t>
       </w:r>
-      <w:bookmarkEnd w:id="10"/>
+      <w:bookmarkEnd w:id="9"/>
       <w:r>
         <w:t xml:space="preserve"> </w:t>
       </w:r>
@@ -5914,11 +5912,11 @@
         <w:widowControl w:val="0"/>
         <w:spacing w:before="290" w:line="240" w:lineRule="auto"/>
       </w:pPr>
-      <w:bookmarkStart w:id="11" w:name="_Toc86662527"/>
+      <w:bookmarkStart w:id="10" w:name="_Toc86662527"/>
       <w:r>
         <w:t>2 Descripción general</w:t>
       </w:r>
-      <w:bookmarkEnd w:id="11"/>
+      <w:bookmarkEnd w:id="10"/>
       <w:r>
         <w:t xml:space="preserve"> </w:t>
       </w:r>
@@ -5928,11 +5926,11 @@
         <w:pStyle w:val="Ttulo2"/>
         <w:spacing w:after="0"/>
       </w:pPr>
-      <w:bookmarkStart w:id="12" w:name="_Toc86662528"/>
+      <w:bookmarkStart w:id="11" w:name="_Toc86662528"/>
       <w:r>
         <w:t>2.1 Perspectiva del producto</w:t>
       </w:r>
-      <w:bookmarkEnd w:id="12"/>
+      <w:bookmarkEnd w:id="11"/>
       <w:r>
         <w:t xml:space="preserve"> </w:t>
       </w:r>
@@ -6065,11 +6063,11 @@
       <w:pPr>
         <w:pStyle w:val="Ttulo2"/>
       </w:pPr>
-      <w:bookmarkStart w:id="13" w:name="_Toc86662529"/>
+      <w:bookmarkStart w:id="12" w:name="_Toc86662529"/>
       <w:r>
         <w:t>2.2 Características de los usuarios</w:t>
       </w:r>
-      <w:bookmarkEnd w:id="13"/>
+      <w:bookmarkEnd w:id="12"/>
       <w:r>
         <w:t xml:space="preserve"> </w:t>
       </w:r>
@@ -7311,11 +7309,11 @@
       <w:pPr>
         <w:pStyle w:val="Ttulo2"/>
       </w:pPr>
-      <w:bookmarkStart w:id="14" w:name="_Toc86662530"/>
+      <w:bookmarkStart w:id="13" w:name="_Toc86662530"/>
       <w:r>
         <w:t>2.3 Restricciones</w:t>
       </w:r>
-      <w:bookmarkEnd w:id="14"/>
+      <w:bookmarkEnd w:id="13"/>
       <w:r>
         <w:t xml:space="preserve"> </w:t>
       </w:r>
@@ -7680,8 +7678,8 @@
       <w:pPr>
         <w:pStyle w:val="Ttulo2"/>
       </w:pPr>
-      <w:bookmarkStart w:id="15" w:name="_Toc85697353"/>
-      <w:bookmarkStart w:id="16" w:name="_Toc86662531"/>
+      <w:bookmarkStart w:id="14" w:name="_Toc85697353"/>
+      <w:bookmarkStart w:id="15" w:name="_Toc86662531"/>
       <w:r>
         <w:lastRenderedPageBreak/>
         <w:t xml:space="preserve">2.4 </w:t>
@@ -7689,8 +7687,8 @@
       <w:r>
         <w:t>Mapa del sitio</w:t>
       </w:r>
+      <w:bookmarkEnd w:id="14"/>
       <w:bookmarkEnd w:id="15"/>
-      <w:bookmarkEnd w:id="16"/>
       <w:r>
         <w:t xml:space="preserve"> </w:t>
       </w:r>
@@ -7823,7 +7821,7 @@
         <w:spacing w:before="0" w:line="240" w:lineRule="auto"/>
         <w:ind w:left="143"/>
       </w:pPr>
-      <w:bookmarkStart w:id="17" w:name="_Toc86662532"/>
+      <w:bookmarkStart w:id="16" w:name="_Toc86662532"/>
       <w:r>
         <w:rPr>
           <w:sz w:val="40"/>
@@ -7831,7 +7829,7 @@
         </w:rPr>
         <w:t>3 Requisitos específicos</w:t>
       </w:r>
-      <w:bookmarkEnd w:id="17"/>
+      <w:bookmarkEnd w:id="16"/>
       <w:r>
         <w:t xml:space="preserve"> </w:t>
       </w:r>
@@ -7840,7 +7838,7 @@
       <w:pPr>
         <w:pStyle w:val="Ttulo2"/>
       </w:pPr>
-      <w:bookmarkStart w:id="18" w:name="_Toc86662533"/>
+      <w:bookmarkStart w:id="17" w:name="_Toc86662533"/>
       <w:proofErr w:type="spellStart"/>
       <w:r>
         <w:t>Product</w:t>
@@ -7853,7 +7851,7 @@
       <w:r>
         <w:t>Backlog</w:t>
       </w:r>
-      <w:bookmarkEnd w:id="18"/>
+      <w:bookmarkEnd w:id="17"/>
       <w:proofErr w:type="spellEnd"/>
       <w:r>
         <w:t xml:space="preserve"> </w:t>
@@ -8112,13 +8110,13 @@
       <w:pPr>
         <w:pStyle w:val="Ttulo2"/>
       </w:pPr>
-      <w:bookmarkStart w:id="19" w:name="_Toc86662534"/>
+      <w:bookmarkStart w:id="18" w:name="_Toc86662534"/>
       <w:proofErr w:type="spellStart"/>
       <w:r>
         <w:lastRenderedPageBreak/>
         <w:t>Sprints</w:t>
       </w:r>
-      <w:bookmarkEnd w:id="19"/>
+      <w:bookmarkEnd w:id="18"/>
       <w:proofErr w:type="spellEnd"/>
     </w:p>
     <w:p>
@@ -8183,11 +8181,11 @@
               <w:widowControl w:val="0"/>
               <w:spacing w:before="0" w:after="0" w:line="240" w:lineRule="auto"/>
             </w:pPr>
-            <w:bookmarkStart w:id="20" w:name="_Toc86662535"/>
+            <w:bookmarkStart w:id="19" w:name="_Toc86662535"/>
             <w:r>
               <w:t>N°1 de sprint</w:t>
             </w:r>
-            <w:bookmarkEnd w:id="20"/>
+            <w:bookmarkEnd w:id="19"/>
             <w:r>
               <w:t xml:space="preserve"> </w:t>
             </w:r>
@@ -8831,11 +8829,11 @@
                 <w:szCs w:val="20"/>
               </w:rPr>
             </w:pPr>
-            <w:bookmarkStart w:id="21" w:name="_Toc86662536"/>
+            <w:bookmarkStart w:id="20" w:name="_Toc86662536"/>
             <w:r>
               <w:t>N°2 de sprint</w:t>
             </w:r>
-            <w:bookmarkEnd w:id="21"/>
+            <w:bookmarkEnd w:id="20"/>
             <w:r>
               <w:t xml:space="preserve"> </w:t>
             </w:r>
@@ -8940,15 +8938,7 @@
                 <w:sz w:val="20"/>
                 <w:szCs w:val="20"/>
               </w:rPr>
-              <w:t>El funcionamiento de los formularios y conexión de base de datos</w:t>
-            </w:r>
-            <w:r>
-              <w:rPr>
-                <w:b/>
-                <w:sz w:val="20"/>
-                <w:szCs w:val="20"/>
-              </w:rPr>
-              <w:t>.</w:t>
+              <w:t xml:space="preserve">El funcionamiento de los formularios </w:t>
             </w:r>
           </w:p>
           <w:p>
@@ -9371,7 +9361,6 @@
                 <w:sz w:val="20"/>
                 <w:szCs w:val="20"/>
               </w:rPr>
-              <w:lastRenderedPageBreak/>
               <w:t xml:space="preserve">-Diseño del menú </w:t>
             </w:r>
             <w:proofErr w:type="spellStart"/>
@@ -9409,6 +9398,7 @@
                 <w:sz w:val="20"/>
                 <w:szCs w:val="20"/>
               </w:rPr>
+              <w:lastRenderedPageBreak/>
               <w:t>-</w:t>
             </w:r>
             <w:r>
@@ -9864,6 +9854,7 @@
           </w:tcPr>
           <w:p>
             <w:pPr>
+              <w:pStyle w:val="Ttulo3"/>
               <w:widowControl w:val="0"/>
               <w:pBdr>
                 <w:top w:val="nil"/>
@@ -9872,20 +9863,14 @@
                 <w:right w:val="nil"/>
                 <w:between w:val="nil"/>
               </w:pBdr>
-              <w:spacing w:line="240" w:lineRule="auto"/>
-              <w:ind w:left="138"/>
-              <w:rPr>
-                <w:b/>
+              <w:spacing w:before="0" w:after="0" w:line="240" w:lineRule="auto"/>
+              <w:rPr>
+                <w:b w:val="0"/>
                 <w:sz w:val="20"/>
                 <w:szCs w:val="20"/>
               </w:rPr>
             </w:pPr>
             <w:r>
-              <w:rPr>
-                <w:b/>
-                <w:sz w:val="28"/>
-                <w:szCs w:val="28"/>
-              </w:rPr>
               <w:t xml:space="preserve">N° 3 de sprint </w:t>
             </w:r>
           </w:p>
@@ -9972,6 +9957,8 @@
               </w:rPr>
               <w:t>Backlog</w:t>
             </w:r>
+            <w:bookmarkStart w:id="21" w:name="_GoBack"/>
+            <w:bookmarkEnd w:id="21"/>
             <w:proofErr w:type="spellEnd"/>
           </w:p>
         </w:tc>
@@ -10004,6 +9991,14 @@
                 <w:szCs w:val="20"/>
               </w:rPr>
             </w:pPr>
+            <w:r>
+              <w:rPr>
+                <w:b/>
+                <w:sz w:val="20"/>
+                <w:szCs w:val="20"/>
+              </w:rPr>
+              <w:t xml:space="preserve">-Incluir funciones </w:t>
+            </w:r>
             <w:proofErr w:type="spellStart"/>
             <w:r>
               <w:rPr>
@@ -10011,7 +10006,7 @@
                 <w:sz w:val="20"/>
                 <w:szCs w:val="20"/>
               </w:rPr>
-              <w:t>Turnero</w:t>
+              <w:t>JavaScrip</w:t>
             </w:r>
             <w:proofErr w:type="spellEnd"/>
             <w:r>
@@ -10020,7 +10015,114 @@
                 <w:sz w:val="20"/>
                 <w:szCs w:val="20"/>
               </w:rPr>
-              <w:t xml:space="preserve"> online, para poder realizar la atención presencial con un veterinario especializado, según lo que requiera el animal </w:t>
+              <w:t>.</w:t>
+            </w:r>
+          </w:p>
+          <w:p>
+            <w:pPr>
+              <w:widowControl w:val="0"/>
+              <w:pBdr>
+                <w:top w:val="nil"/>
+                <w:left w:val="nil"/>
+                <w:bottom w:val="nil"/>
+                <w:right w:val="nil"/>
+                <w:between w:val="nil"/>
+              </w:pBdr>
+              <w:spacing w:line="240" w:lineRule="auto"/>
+              <w:ind w:left="138"/>
+              <w:rPr>
+                <w:b/>
+                <w:sz w:val="20"/>
+                <w:szCs w:val="20"/>
+              </w:rPr>
+            </w:pPr>
+            <w:r>
+              <w:rPr>
+                <w:b/>
+                <w:sz w:val="20"/>
+                <w:szCs w:val="20"/>
+              </w:rPr>
+              <w:t>-Conectar las bases de datos con las pantallas de las páginas.</w:t>
+            </w:r>
+          </w:p>
+          <w:p>
+            <w:pPr>
+              <w:widowControl w:val="0"/>
+              <w:pBdr>
+                <w:top w:val="nil"/>
+                <w:left w:val="nil"/>
+                <w:bottom w:val="nil"/>
+                <w:right w:val="nil"/>
+                <w:between w:val="nil"/>
+              </w:pBdr>
+              <w:spacing w:line="240" w:lineRule="auto"/>
+              <w:ind w:left="138"/>
+              <w:rPr>
+                <w:b/>
+                <w:sz w:val="20"/>
+                <w:szCs w:val="20"/>
+              </w:rPr>
+            </w:pPr>
+            <w:r>
+              <w:rPr>
+                <w:b/>
+                <w:sz w:val="20"/>
+                <w:szCs w:val="20"/>
+              </w:rPr>
+              <w:t xml:space="preserve">-Crear las tablas con </w:t>
+            </w:r>
+            <w:proofErr w:type="spellStart"/>
+            <w:r>
+              <w:rPr>
+                <w:b/>
+                <w:sz w:val="20"/>
+                <w:szCs w:val="20"/>
+              </w:rPr>
+              <w:t>phpMyadmin</w:t>
+            </w:r>
+            <w:proofErr w:type="spellEnd"/>
+            <w:r>
+              <w:rPr>
+                <w:b/>
+                <w:sz w:val="20"/>
+                <w:szCs w:val="20"/>
+              </w:rPr>
+              <w:t>.</w:t>
+            </w:r>
+          </w:p>
+          <w:p>
+            <w:pPr>
+              <w:widowControl w:val="0"/>
+              <w:pBdr>
+                <w:top w:val="nil"/>
+                <w:left w:val="nil"/>
+                <w:bottom w:val="nil"/>
+                <w:right w:val="nil"/>
+                <w:between w:val="nil"/>
+              </w:pBdr>
+              <w:spacing w:line="240" w:lineRule="auto"/>
+              <w:ind w:left="138"/>
+              <w:rPr>
+                <w:b/>
+                <w:sz w:val="20"/>
+                <w:szCs w:val="20"/>
+              </w:rPr>
+            </w:pPr>
+            <w:r>
+              <w:rPr>
+                <w:b/>
+                <w:sz w:val="20"/>
+                <w:szCs w:val="20"/>
+              </w:rPr>
+              <w:t>-</w:t>
+            </w:r>
+            <w:r>
+              <w:rPr>
+                <w:b/>
+                <w:sz w:val="20"/>
+                <w:szCs w:val="20"/>
+              </w:rPr>
+              <w:t>Mejorar Diseño.</w:t>
             </w:r>
           </w:p>
         </w:tc>
@@ -10065,6 +10167,420 @@
                 <w:szCs w:val="20"/>
               </w:rPr>
               <w:t>Responsabilidades</w:t>
+            </w:r>
+          </w:p>
+        </w:tc>
+        <w:tc>
+          <w:tcPr>
+            <w:tcW w:w="6495" w:type="dxa"/>
+            <w:shd w:val="clear" w:color="auto" w:fill="auto"/>
+            <w:tcMar>
+              <w:top w:w="100" w:type="dxa"/>
+              <w:left w:w="100" w:type="dxa"/>
+              <w:bottom w:w="100" w:type="dxa"/>
+              <w:right w:w="100" w:type="dxa"/>
+            </w:tcMar>
+          </w:tcPr>
+          <w:p>
+            <w:pPr>
+              <w:widowControl w:val="0"/>
+              <w:pBdr>
+                <w:top w:val="nil"/>
+                <w:left w:val="nil"/>
+                <w:bottom w:val="nil"/>
+                <w:right w:val="nil"/>
+                <w:between w:val="nil"/>
+              </w:pBdr>
+              <w:spacing w:line="240" w:lineRule="auto"/>
+              <w:ind w:left="138"/>
+              <w:rPr>
+                <w:b/>
+                <w:sz w:val="20"/>
+                <w:szCs w:val="20"/>
+              </w:rPr>
+            </w:pPr>
+            <w:r>
+              <w:rPr>
+                <w:b/>
+                <w:sz w:val="20"/>
+                <w:szCs w:val="20"/>
+              </w:rPr>
+              <w:t xml:space="preserve">Lourdes: </w:t>
+            </w:r>
+            <w:r>
+              <w:rPr>
+                <w:b/>
+                <w:sz w:val="20"/>
+                <w:szCs w:val="20"/>
+              </w:rPr>
+              <w:t xml:space="preserve">-Incluir funciones </w:t>
+            </w:r>
+            <w:proofErr w:type="spellStart"/>
+            <w:r>
+              <w:rPr>
+                <w:b/>
+                <w:sz w:val="20"/>
+                <w:szCs w:val="20"/>
+              </w:rPr>
+              <w:t>JavaScrip</w:t>
+            </w:r>
+            <w:proofErr w:type="spellEnd"/>
+            <w:r>
+              <w:rPr>
+                <w:b/>
+                <w:sz w:val="20"/>
+                <w:szCs w:val="20"/>
+              </w:rPr>
+              <w:t>.</w:t>
+            </w:r>
+          </w:p>
+          <w:p>
+            <w:pPr>
+              <w:widowControl w:val="0"/>
+              <w:pBdr>
+                <w:top w:val="nil"/>
+                <w:left w:val="nil"/>
+                <w:bottom w:val="nil"/>
+                <w:right w:val="nil"/>
+                <w:between w:val="nil"/>
+              </w:pBdr>
+              <w:spacing w:line="240" w:lineRule="auto"/>
+              <w:ind w:left="138"/>
+              <w:rPr>
+                <w:b/>
+                <w:sz w:val="20"/>
+                <w:szCs w:val="20"/>
+              </w:rPr>
+            </w:pPr>
+            <w:r>
+              <w:rPr>
+                <w:b/>
+                <w:sz w:val="20"/>
+                <w:szCs w:val="20"/>
+              </w:rPr>
+              <w:t>-Mejorar Diseño.</w:t>
+            </w:r>
+          </w:p>
+          <w:p>
+            <w:pPr>
+              <w:widowControl w:val="0"/>
+              <w:pBdr>
+                <w:top w:val="nil"/>
+                <w:left w:val="nil"/>
+                <w:bottom w:val="nil"/>
+                <w:right w:val="nil"/>
+                <w:between w:val="nil"/>
+              </w:pBdr>
+              <w:spacing w:line="240" w:lineRule="auto"/>
+              <w:ind w:left="138"/>
+              <w:rPr>
+                <w:b/>
+                <w:sz w:val="20"/>
+                <w:szCs w:val="20"/>
+              </w:rPr>
+            </w:pPr>
+          </w:p>
+          <w:p>
+            <w:pPr>
+              <w:widowControl w:val="0"/>
+              <w:pBdr>
+                <w:top w:val="nil"/>
+                <w:left w:val="nil"/>
+                <w:bottom w:val="nil"/>
+                <w:right w:val="nil"/>
+                <w:between w:val="nil"/>
+              </w:pBdr>
+              <w:spacing w:line="240" w:lineRule="auto"/>
+              <w:ind w:left="138"/>
+              <w:rPr>
+                <w:b/>
+                <w:sz w:val="20"/>
+                <w:szCs w:val="20"/>
+              </w:rPr>
+            </w:pPr>
+            <w:r>
+              <w:rPr>
+                <w:b/>
+                <w:sz w:val="20"/>
+                <w:szCs w:val="20"/>
+              </w:rPr>
+              <w:t xml:space="preserve">Priscila: </w:t>
+            </w:r>
+            <w:r>
+              <w:rPr>
+                <w:b/>
+                <w:sz w:val="20"/>
+                <w:szCs w:val="20"/>
+              </w:rPr>
+              <w:t xml:space="preserve">-Incluir funciones </w:t>
+            </w:r>
+            <w:proofErr w:type="spellStart"/>
+            <w:r>
+              <w:rPr>
+                <w:b/>
+                <w:sz w:val="20"/>
+                <w:szCs w:val="20"/>
+              </w:rPr>
+              <w:t>JavaScrip</w:t>
+            </w:r>
+            <w:proofErr w:type="spellEnd"/>
+            <w:r>
+              <w:rPr>
+                <w:b/>
+                <w:sz w:val="20"/>
+                <w:szCs w:val="20"/>
+              </w:rPr>
+              <w:t>.</w:t>
+            </w:r>
+          </w:p>
+          <w:p>
+            <w:pPr>
+              <w:widowControl w:val="0"/>
+              <w:pBdr>
+                <w:top w:val="nil"/>
+                <w:left w:val="nil"/>
+                <w:bottom w:val="nil"/>
+                <w:right w:val="nil"/>
+                <w:between w:val="nil"/>
+              </w:pBdr>
+              <w:spacing w:line="240" w:lineRule="auto"/>
+              <w:ind w:left="138"/>
+              <w:rPr>
+                <w:b/>
+                <w:sz w:val="20"/>
+                <w:szCs w:val="20"/>
+              </w:rPr>
+            </w:pPr>
+            <w:r>
+              <w:rPr>
+                <w:b/>
+                <w:sz w:val="20"/>
+                <w:szCs w:val="20"/>
+              </w:rPr>
+              <w:t>-</w:t>
+            </w:r>
+            <w:r>
+              <w:rPr>
+                <w:b/>
+                <w:sz w:val="20"/>
+                <w:szCs w:val="20"/>
+              </w:rPr>
+              <w:t>Conectar las bases de datos con las pantallas de las páginas</w:t>
+            </w:r>
+            <w:r>
+              <w:rPr>
+                <w:b/>
+                <w:sz w:val="20"/>
+                <w:szCs w:val="20"/>
+              </w:rPr>
+              <w:t>.</w:t>
+            </w:r>
+          </w:p>
+          <w:p>
+            <w:pPr>
+              <w:widowControl w:val="0"/>
+              <w:pBdr>
+                <w:top w:val="nil"/>
+                <w:left w:val="nil"/>
+                <w:bottom w:val="nil"/>
+                <w:right w:val="nil"/>
+                <w:between w:val="nil"/>
+              </w:pBdr>
+              <w:spacing w:line="240" w:lineRule="auto"/>
+              <w:ind w:left="138"/>
+              <w:rPr>
+                <w:b/>
+                <w:sz w:val="20"/>
+                <w:szCs w:val="20"/>
+              </w:rPr>
+            </w:pPr>
+          </w:p>
+          <w:p>
+            <w:pPr>
+              <w:widowControl w:val="0"/>
+              <w:pBdr>
+                <w:top w:val="nil"/>
+                <w:left w:val="nil"/>
+                <w:bottom w:val="nil"/>
+                <w:right w:val="nil"/>
+                <w:between w:val="nil"/>
+              </w:pBdr>
+              <w:spacing w:line="240" w:lineRule="auto"/>
+              <w:ind w:left="138"/>
+              <w:rPr>
+                <w:b/>
+                <w:sz w:val="20"/>
+                <w:szCs w:val="20"/>
+              </w:rPr>
+            </w:pPr>
+            <w:r>
+              <w:rPr>
+                <w:b/>
+                <w:sz w:val="20"/>
+                <w:szCs w:val="20"/>
+              </w:rPr>
+              <w:t xml:space="preserve">Romina: -Mejorar diseño con un Carrusel con Java </w:t>
+            </w:r>
+            <w:proofErr w:type="spellStart"/>
+            <w:r>
+              <w:rPr>
+                <w:b/>
+                <w:sz w:val="20"/>
+                <w:szCs w:val="20"/>
+              </w:rPr>
+              <w:t>Scrip</w:t>
+            </w:r>
+            <w:proofErr w:type="spellEnd"/>
+            <w:r>
+              <w:rPr>
+                <w:b/>
+                <w:sz w:val="20"/>
+                <w:szCs w:val="20"/>
+              </w:rPr>
+              <w:t>.</w:t>
+            </w:r>
+          </w:p>
+          <w:p>
+            <w:pPr>
+              <w:widowControl w:val="0"/>
+              <w:pBdr>
+                <w:top w:val="nil"/>
+                <w:left w:val="nil"/>
+                <w:bottom w:val="nil"/>
+                <w:right w:val="nil"/>
+                <w:between w:val="nil"/>
+              </w:pBdr>
+              <w:spacing w:line="240" w:lineRule="auto"/>
+              <w:ind w:left="138"/>
+              <w:rPr>
+                <w:b/>
+                <w:sz w:val="20"/>
+                <w:szCs w:val="20"/>
+              </w:rPr>
+            </w:pPr>
+            <w:r>
+              <w:rPr>
+                <w:b/>
+                <w:sz w:val="20"/>
+                <w:szCs w:val="20"/>
+              </w:rPr>
+              <w:t xml:space="preserve">- </w:t>
+            </w:r>
+            <w:r>
+              <w:rPr>
+                <w:b/>
+                <w:sz w:val="20"/>
+                <w:szCs w:val="20"/>
+              </w:rPr>
+              <w:t xml:space="preserve">Crear las tablas con </w:t>
+            </w:r>
+            <w:proofErr w:type="spellStart"/>
+            <w:r>
+              <w:rPr>
+                <w:b/>
+                <w:sz w:val="20"/>
+                <w:szCs w:val="20"/>
+              </w:rPr>
+              <w:t>phpMyadmin</w:t>
+            </w:r>
+            <w:proofErr w:type="spellEnd"/>
+            <w:r>
+              <w:rPr>
+                <w:b/>
+                <w:sz w:val="20"/>
+                <w:szCs w:val="20"/>
+              </w:rPr>
+              <w:t>.</w:t>
+            </w:r>
+          </w:p>
+          <w:p>
+            <w:pPr>
+              <w:widowControl w:val="0"/>
+              <w:pBdr>
+                <w:top w:val="nil"/>
+                <w:left w:val="nil"/>
+                <w:bottom w:val="nil"/>
+                <w:right w:val="nil"/>
+                <w:between w:val="nil"/>
+              </w:pBdr>
+              <w:spacing w:line="240" w:lineRule="auto"/>
+              <w:ind w:left="138"/>
+              <w:rPr>
+                <w:b/>
+                <w:sz w:val="20"/>
+                <w:szCs w:val="20"/>
+              </w:rPr>
+            </w:pPr>
+          </w:p>
+          <w:p>
+            <w:pPr>
+              <w:widowControl w:val="0"/>
+              <w:pBdr>
+                <w:top w:val="nil"/>
+                <w:left w:val="nil"/>
+                <w:bottom w:val="nil"/>
+                <w:right w:val="nil"/>
+                <w:between w:val="nil"/>
+              </w:pBdr>
+              <w:spacing w:line="240" w:lineRule="auto"/>
+              <w:ind w:left="138"/>
+              <w:rPr>
+                <w:b/>
+                <w:sz w:val="20"/>
+                <w:szCs w:val="20"/>
+              </w:rPr>
+            </w:pPr>
+            <w:r>
+              <w:rPr>
+                <w:b/>
+                <w:sz w:val="20"/>
+                <w:szCs w:val="20"/>
+              </w:rPr>
+              <w:t xml:space="preserve"> </w:t>
+            </w:r>
+          </w:p>
+        </w:tc>
+      </w:tr>
+      <w:tr>
+        <w:trPr>
+          <w:trHeight w:val="1860"/>
+        </w:trPr>
+        <w:tc>
+          <w:tcPr>
+            <w:tcW w:w="2250" w:type="dxa"/>
+            <w:shd w:val="clear" w:color="auto" w:fill="auto"/>
+            <w:tcMar>
+              <w:top w:w="100" w:type="dxa"/>
+              <w:left w:w="100" w:type="dxa"/>
+              <w:bottom w:w="100" w:type="dxa"/>
+              <w:right w:w="100" w:type="dxa"/>
+            </w:tcMar>
+          </w:tcPr>
+          <w:p>
+            <w:pPr>
+              <w:widowControl w:val="0"/>
+              <w:pBdr>
+                <w:top w:val="nil"/>
+                <w:left w:val="nil"/>
+                <w:bottom w:val="nil"/>
+                <w:right w:val="nil"/>
+                <w:between w:val="nil"/>
+              </w:pBdr>
+              <w:spacing w:line="240" w:lineRule="auto"/>
+              <w:ind w:left="138"/>
+              <w:rPr>
+                <w:b/>
+                <w:sz w:val="20"/>
+                <w:szCs w:val="20"/>
+              </w:rPr>
+            </w:pPr>
+            <w:r>
+              <w:rPr>
+                <w:b/>
+                <w:sz w:val="20"/>
+                <w:szCs w:val="20"/>
+              </w:rPr>
+              <w:t xml:space="preserve">Calendario </w:t>
             </w:r>
           </w:p>
         </w:tc>
@@ -10139,7 +10655,8 @@
                 <w:sz w:val="20"/>
                 <w:szCs w:val="20"/>
               </w:rPr>
-              <w:t xml:space="preserve">Calendario </w:t>
+              <w:lastRenderedPageBreak/>
+              <w:t>Inconvenientes</w:t>
             </w:r>
           </w:p>
         </w:tc>
@@ -10172,82 +10689,32 @@
                 <w:szCs w:val="20"/>
               </w:rPr>
             </w:pPr>
-          </w:p>
-        </w:tc>
-      </w:tr>
-      <w:tr>
-        <w:trPr>
-          <w:trHeight w:val="1860"/>
-        </w:trPr>
-        <w:tc>
-          <w:tcPr>
-            <w:tcW w:w="2250" w:type="dxa"/>
-            <w:shd w:val="clear" w:color="auto" w:fill="auto"/>
-            <w:tcMar>
-              <w:top w:w="100" w:type="dxa"/>
-              <w:left w:w="100" w:type="dxa"/>
-              <w:bottom w:w="100" w:type="dxa"/>
-              <w:right w:w="100" w:type="dxa"/>
-            </w:tcMar>
-          </w:tcPr>
-          <w:p>
-            <w:pPr>
-              <w:widowControl w:val="0"/>
-              <w:pBdr>
-                <w:top w:val="nil"/>
-                <w:left w:val="nil"/>
-                <w:bottom w:val="nil"/>
-                <w:right w:val="nil"/>
-                <w:between w:val="nil"/>
-              </w:pBdr>
-              <w:spacing w:line="240" w:lineRule="auto"/>
-              <w:ind w:left="138"/>
-              <w:rPr>
-                <w:b/>
-                <w:sz w:val="20"/>
-                <w:szCs w:val="20"/>
-              </w:rPr>
-            </w:pPr>
-            <w:r>
-              <w:rPr>
-                <w:b/>
-                <w:sz w:val="20"/>
-                <w:szCs w:val="20"/>
-              </w:rPr>
-              <w:lastRenderedPageBreak/>
-              <w:t>Inconvenientes</w:t>
-            </w:r>
-          </w:p>
-        </w:tc>
-        <w:tc>
-          <w:tcPr>
-            <w:tcW w:w="6495" w:type="dxa"/>
-            <w:shd w:val="clear" w:color="auto" w:fill="auto"/>
-            <w:tcMar>
-              <w:top w:w="100" w:type="dxa"/>
-              <w:left w:w="100" w:type="dxa"/>
-              <w:bottom w:w="100" w:type="dxa"/>
-              <w:right w:w="100" w:type="dxa"/>
-            </w:tcMar>
-          </w:tcPr>
-          <w:p>
-            <w:pPr>
-              <w:widowControl w:val="0"/>
-              <w:pBdr>
-                <w:top w:val="nil"/>
-                <w:left w:val="nil"/>
-                <w:bottom w:val="nil"/>
-                <w:right w:val="nil"/>
-                <w:between w:val="nil"/>
-              </w:pBdr>
-              <w:spacing w:line="240" w:lineRule="auto"/>
-              <w:ind w:left="138"/>
-              <w:rPr>
-                <w:b/>
-                <w:sz w:val="20"/>
-                <w:szCs w:val="20"/>
-              </w:rPr>
-            </w:pPr>
+            <w:r>
+              <w:rPr>
+                <w:b/>
+                <w:sz w:val="20"/>
+                <w:szCs w:val="20"/>
+              </w:rPr>
+              <w:t xml:space="preserve">-Aprender nuevas tecnologías </w:t>
+            </w:r>
+            <w:proofErr w:type="spellStart"/>
+            <w:r>
+              <w:rPr>
+                <w:b/>
+                <w:sz w:val="20"/>
+                <w:szCs w:val="20"/>
+              </w:rPr>
+              <w:t>PhpMyadmin</w:t>
+            </w:r>
+            <w:proofErr w:type="spellEnd"/>
+            <w:r>
+              <w:rPr>
+                <w:b/>
+                <w:sz w:val="20"/>
+                <w:szCs w:val="20"/>
+              </w:rPr>
+              <w:t>.</w:t>
+            </w:r>
           </w:p>
         </w:tc>
       </w:tr>
@@ -11227,7 +11694,7 @@
       <w:rPr>
         <w:noProof/>
       </w:rPr>
-      <w:t>2</w:t>
+      <w:t>12</w:t>
     </w:r>
     <w:r>
       <w:fldChar w:fldCharType="end"/>
@@ -15606,122 +16073,122 @@
     </dgm:pt>
   </dgm:ptLst>
   <dgm:cxnLst>
-    <dgm:cxn modelId="{58B8E0D8-4B97-4146-927D-A760FC9B2D43}" type="presOf" srcId="{2848DF25-D23E-4A28-A69E-4C2AAA203D6E}" destId="{EB0C5197-10C1-472C-A7F3-601E85F3411C}" srcOrd="0" destOrd="0" presId="urn:microsoft.com/office/officeart/2005/8/layout/hierarchy1"/>
+    <dgm:cxn modelId="{0DB859F3-E61C-4C1B-B8FC-B907D4E8D491}" type="presOf" srcId="{5094724E-BE95-43CA-8638-FE7DE879D8A5}" destId="{B48D877B-AD00-49F9-9F78-5903DFD12995}" srcOrd="0" destOrd="0" presId="urn:microsoft.com/office/officeart/2005/8/layout/hierarchy1"/>
+    <dgm:cxn modelId="{B9182E46-182E-46E1-B395-0127A6F4EAE7}" type="presOf" srcId="{D5ED24E2-5C73-418E-B91F-6859B63686D0}" destId="{98D06859-3C6F-406B-AF8D-D6700DE46011}" srcOrd="0" destOrd="0" presId="urn:microsoft.com/office/officeart/2005/8/layout/hierarchy1"/>
     <dgm:cxn modelId="{DA985B59-3A00-445F-9CFD-69CEA1295C03}" srcId="{C823808E-5959-47D5-A4C9-372273BCBB20}" destId="{AC19582D-4679-4244-BF68-FB5C86C223DD}" srcOrd="0" destOrd="0" parTransId="{F7B39238-4644-407F-9198-8DEAAAB57BCA}" sibTransId="{75A8396D-F2BE-4268-A0CA-FA40F111700C}"/>
-    <dgm:cxn modelId="{CE980352-AC3C-48A7-979A-FF6348FC58CF}" type="presOf" srcId="{8284CBC6-5E2B-4533-BC80-5A142FC8E4DF}" destId="{7F34248A-7622-4178-A4D9-59F5029E5DE4}" srcOrd="0" destOrd="0" presId="urn:microsoft.com/office/officeart/2005/8/layout/hierarchy1"/>
+    <dgm:cxn modelId="{9583A120-424C-46B0-AA9C-D084CB28B844}" type="presOf" srcId="{396BD259-54E6-4A53-8E98-AC6421CA48DE}" destId="{36DCFB48-73C4-4EBF-98F6-85EAAA0533CE}" srcOrd="0" destOrd="0" presId="urn:microsoft.com/office/officeart/2005/8/layout/hierarchy1"/>
     <dgm:cxn modelId="{4473EC8D-5CB3-4AD8-990A-FA61BA5DE58D}" srcId="{D5ED24E2-5C73-418E-B91F-6859B63686D0}" destId="{C823808E-5959-47D5-A4C9-372273BCBB20}" srcOrd="2" destOrd="0" parTransId="{396BD259-54E6-4A53-8E98-AC6421CA48DE}" sibTransId="{D56E14D7-4D52-4016-BAB3-A5B8789A8D77}"/>
-    <dgm:cxn modelId="{4E8116FD-8083-48DF-9ED2-0E25FE0F27E0}" type="presOf" srcId="{F7B39238-4644-407F-9198-8DEAAAB57BCA}" destId="{D63C6D90-2DA0-4F31-973D-BE83AE84AA8C}" srcOrd="0" destOrd="0" presId="urn:microsoft.com/office/officeart/2005/8/layout/hierarchy1"/>
-    <dgm:cxn modelId="{DB5E5653-08EF-46EB-A0B9-A2E8FD2F6054}" type="presOf" srcId="{7E4A581C-A106-4DF7-9516-849AFF09DC65}" destId="{6A24F0E0-8B0E-4FB3-A35E-6D272EF18D0C}" srcOrd="0" destOrd="0" presId="urn:microsoft.com/office/officeart/2005/8/layout/hierarchy1"/>
-    <dgm:cxn modelId="{B18DB81D-3E48-4301-A1BF-9A81574F31C8}" type="presOf" srcId="{5094724E-BE95-43CA-8638-FE7DE879D8A5}" destId="{B48D877B-AD00-49F9-9F78-5903DFD12995}" srcOrd="0" destOrd="0" presId="urn:microsoft.com/office/officeart/2005/8/layout/hierarchy1"/>
-    <dgm:cxn modelId="{AE9304DF-26FB-4CB9-927C-458C4447DDD1}" type="presOf" srcId="{0DD3A9CB-B20D-43B1-ADDB-E9E5E9DF9128}" destId="{1A5EAFB6-BA02-4D11-BE82-A76C7CC02555}" srcOrd="0" destOrd="0" presId="urn:microsoft.com/office/officeart/2005/8/layout/hierarchy1"/>
-    <dgm:cxn modelId="{C567011C-E58F-4834-8AFF-966A9C10D11C}" type="presOf" srcId="{02F57B71-AB09-4584-B58F-44169C40E2BC}" destId="{90D24FD9-74F5-41BF-A2FE-A4953189D910}" srcOrd="0" destOrd="0" presId="urn:microsoft.com/office/officeart/2005/8/layout/hierarchy1"/>
+    <dgm:cxn modelId="{B94A053B-088E-4BA9-AA04-47A8F8A292A3}" type="presOf" srcId="{0DD3A9CB-B20D-43B1-ADDB-E9E5E9DF9128}" destId="{1A5EAFB6-BA02-4D11-BE82-A76C7CC02555}" srcOrd="0" destOrd="0" presId="urn:microsoft.com/office/officeart/2005/8/layout/hierarchy1"/>
+    <dgm:cxn modelId="{FACECF7A-F0B2-467B-8A70-040BF973E6E0}" type="presOf" srcId="{02F57B71-AB09-4584-B58F-44169C40E2BC}" destId="{90D24FD9-74F5-41BF-A2FE-A4953189D910}" srcOrd="0" destOrd="0" presId="urn:microsoft.com/office/officeart/2005/8/layout/hierarchy1"/>
+    <dgm:cxn modelId="{DF41BA81-86FD-4DB8-B001-61F70FC65A5E}" type="presOf" srcId="{2848DF25-D23E-4A28-A69E-4C2AAA203D6E}" destId="{EB0C5197-10C1-472C-A7F3-601E85F3411C}" srcOrd="0" destOrd="0" presId="urn:microsoft.com/office/officeart/2005/8/layout/hierarchy1"/>
+    <dgm:cxn modelId="{E9DBC6F3-6804-4513-AC0C-83EA2F64CE3B}" type="presOf" srcId="{784F7446-49D1-44DA-9820-0F83E1031090}" destId="{34DD3444-DC13-459C-8EC9-DBFF1D0D2F59}" srcOrd="0" destOrd="0" presId="urn:microsoft.com/office/officeart/2005/8/layout/hierarchy1"/>
     <dgm:cxn modelId="{D2929726-1966-487C-94BA-5031B7BED865}" srcId="{26AECE03-0D53-43DD-96CC-330DB91B8546}" destId="{4945ADB6-805B-4B07-A3BF-F09CF0DB12DB}" srcOrd="0" destOrd="0" parTransId="{02F57B71-AB09-4584-B58F-44169C40E2BC}" sibTransId="{85E37F8A-50CB-48A3-AF6A-E3AC7CD95189}"/>
     <dgm:cxn modelId="{D3F03447-C087-4736-B4CA-7ED93F1027FF}" srcId="{D5ED24E2-5C73-418E-B91F-6859B63686D0}" destId="{0DD3A9CB-B20D-43B1-ADDB-E9E5E9DF9128}" srcOrd="5" destOrd="0" parTransId="{8C742C6C-4776-4141-9745-7E768D01E20F}" sibTransId="{3A6DB579-80A6-4DFE-84F9-0684858D075F}"/>
-    <dgm:cxn modelId="{3468B279-5A06-4830-8354-5FA25E915E2E}" type="presOf" srcId="{CA5E0886-5120-47A6-91D4-F1F501C84664}" destId="{02BE24F2-FF8B-4BDC-BB22-393E40FCA1D5}" srcOrd="0" destOrd="0" presId="urn:microsoft.com/office/officeart/2005/8/layout/hierarchy1"/>
+    <dgm:cxn modelId="{400AB079-2C55-44A3-B9AF-AD07329D09C4}" type="presOf" srcId="{C61098D2-8A37-4B2F-9A5E-6B92EC57E0B7}" destId="{F5DEDA05-8949-4070-85EB-8DD033BEA4D5}" srcOrd="0" destOrd="0" presId="urn:microsoft.com/office/officeart/2005/8/layout/hierarchy1"/>
     <dgm:cxn modelId="{8E323FCF-D706-4DFA-A599-CB2151249609}" srcId="{124C0085-4EAF-4A1F-B71F-FF0A3BEB2150}" destId="{D5ED24E2-5C73-418E-B91F-6859B63686D0}" srcOrd="0" destOrd="0" parTransId="{870BB25C-FF74-4887-B670-1354336E17CD}" sibTransId="{A1DA54AD-DC86-4A09-869B-B8E0BEC9C77C}"/>
+    <dgm:cxn modelId="{CFDCF8A5-C636-4034-B391-F9F907F91B53}" type="presOf" srcId="{8A8054E1-4094-4AB5-A977-81326509B28A}" destId="{C2A8B729-69D0-420F-8BD7-58E13061D6C9}" srcOrd="0" destOrd="0" presId="urn:microsoft.com/office/officeart/2005/8/layout/hierarchy1"/>
     <dgm:cxn modelId="{59D790F0-05BE-4701-B257-F76C57885997}" srcId="{CA5E0886-5120-47A6-91D4-F1F501C84664}" destId="{431CD7F5-9CBB-4C50-A89A-30F2BD4FD220}" srcOrd="0" destOrd="0" parTransId="{55D46EBD-A155-412D-9DE8-DCBC4A7FE4B4}" sibTransId="{D7F7AD52-D6C1-4D5C-B780-5A5C48D908FE}"/>
-    <dgm:cxn modelId="{55C451C1-0665-43AE-85A9-15CB8FCFC166}" type="presOf" srcId="{26AECE03-0D53-43DD-96CC-330DB91B8546}" destId="{F29466EF-C51A-4D70-B638-D175A620ED33}" srcOrd="0" destOrd="0" presId="urn:microsoft.com/office/officeart/2005/8/layout/hierarchy1"/>
+    <dgm:cxn modelId="{4CA43019-D11A-48B9-8842-7995173414C5}" type="presOf" srcId="{EF1A2B39-1870-4930-AD0F-E01069874767}" destId="{6B72749A-3FD5-4242-B58C-B176CB29DFBE}" srcOrd="0" destOrd="0" presId="urn:microsoft.com/office/officeart/2005/8/layout/hierarchy1"/>
     <dgm:cxn modelId="{B2F3C0AF-623F-4217-A86C-E5973B937BB8}" srcId="{D5ED24E2-5C73-418E-B91F-6859B63686D0}" destId="{0F017133-7D8B-46D9-A60B-4C507DBF5038}" srcOrd="4" destOrd="0" parTransId="{E877A2C0-4CB5-48DC-931C-A3D36E7B9D5D}" sibTransId="{EED60F45-2A41-4E84-BA3F-0C9ECBEE8162}"/>
-    <dgm:cxn modelId="{8D9825F2-DE31-4932-8DFE-A95692EFBCE5}" type="presOf" srcId="{784F7446-49D1-44DA-9820-0F83E1031090}" destId="{34DD3444-DC13-459C-8EC9-DBFF1D0D2F59}" srcOrd="0" destOrd="0" presId="urn:microsoft.com/office/officeart/2005/8/layout/hierarchy1"/>
-    <dgm:cxn modelId="{F5A42F82-4C14-4272-866B-83AE71F65D3F}" type="presOf" srcId="{4945ADB6-805B-4B07-A3BF-F09CF0DB12DB}" destId="{69CD44F8-1029-48A5-B877-B658B6BCDC7A}" srcOrd="0" destOrd="0" presId="urn:microsoft.com/office/officeart/2005/8/layout/hierarchy1"/>
-    <dgm:cxn modelId="{FB0FEC12-3C32-4A39-9353-91D6D2EF1A22}" type="presOf" srcId="{D5ED24E2-5C73-418E-B91F-6859B63686D0}" destId="{98D06859-3C6F-406B-AF8D-D6700DE46011}" srcOrd="0" destOrd="0" presId="urn:microsoft.com/office/officeart/2005/8/layout/hierarchy1"/>
-    <dgm:cxn modelId="{0B2EAD39-E90D-4F96-9F80-F1C637C2E20F}" type="presOf" srcId="{E877A2C0-4CB5-48DC-931C-A3D36E7B9D5D}" destId="{B86C8690-9EA8-4A7D-8789-825F45D45B99}" srcOrd="0" destOrd="0" presId="urn:microsoft.com/office/officeart/2005/8/layout/hierarchy1"/>
+    <dgm:cxn modelId="{82CED99A-68DC-4CDC-B31C-9B28B08ECC74}" type="presOf" srcId="{8C742C6C-4776-4141-9745-7E768D01E20F}" destId="{A5E600F6-3551-48C6-9287-CD051753E056}" srcOrd="0" destOrd="0" presId="urn:microsoft.com/office/officeart/2005/8/layout/hierarchy1"/>
+    <dgm:cxn modelId="{70AFBC6D-0B68-457F-A911-E23C5457FF8E}" type="presOf" srcId="{E877A2C0-4CB5-48DC-931C-A3D36E7B9D5D}" destId="{B86C8690-9EA8-4A7D-8789-825F45D45B99}" srcOrd="0" destOrd="0" presId="urn:microsoft.com/office/officeart/2005/8/layout/hierarchy1"/>
+    <dgm:cxn modelId="{E7732E74-2A52-4A45-9673-3B7E8445BC0E}" type="presOf" srcId="{AC19582D-4679-4244-BF68-FB5C86C223DD}" destId="{C06C1580-0D8F-427C-9FCE-8EFC84883712}" srcOrd="0" destOrd="0" presId="urn:microsoft.com/office/officeart/2005/8/layout/hierarchy1"/>
+    <dgm:cxn modelId="{1F041B5E-C7E4-452C-B3D4-4F37B7BC9AD2}" type="presOf" srcId="{55D46EBD-A155-412D-9DE8-DCBC4A7FE4B4}" destId="{A79A3A10-B3AB-4598-A127-A974C294BE0F}" srcOrd="0" destOrd="0" presId="urn:microsoft.com/office/officeart/2005/8/layout/hierarchy1"/>
+    <dgm:cxn modelId="{D05501E0-9FA1-4DC7-BB69-F5D5172BD902}" type="presOf" srcId="{C823808E-5959-47D5-A4C9-372273BCBB20}" destId="{3DEA76A7-96CF-4710-9668-32DC5502075F}" srcOrd="0" destOrd="0" presId="urn:microsoft.com/office/officeart/2005/8/layout/hierarchy1"/>
+    <dgm:cxn modelId="{B6C2FF58-43C5-4486-9F76-8D5E8530FC0C}" type="presOf" srcId="{7E4A581C-A106-4DF7-9516-849AFF09DC65}" destId="{6A24F0E0-8B0E-4FB3-A35E-6D272EF18D0C}" srcOrd="0" destOrd="0" presId="urn:microsoft.com/office/officeart/2005/8/layout/hierarchy1"/>
     <dgm:cxn modelId="{126DE90E-8900-428C-8EF2-A56119BD3053}" srcId="{EF1A2B39-1870-4930-AD0F-E01069874767}" destId="{8A8054E1-4094-4AB5-A977-81326509B28A}" srcOrd="0" destOrd="0" parTransId="{5094724E-BE95-43CA-8638-FE7DE879D8A5}" sibTransId="{A08F15D1-6177-40DB-8244-CE5CF2709A3C}"/>
-    <dgm:cxn modelId="{65B48E99-3BB0-4A16-A47C-6DFEE4CB5F24}" type="presOf" srcId="{8C742C6C-4776-4141-9745-7E768D01E20F}" destId="{A5E600F6-3551-48C6-9287-CD051753E056}" srcOrd="0" destOrd="0" presId="urn:microsoft.com/office/officeart/2005/8/layout/hierarchy1"/>
     <dgm:cxn modelId="{9A23F13C-E733-4CF6-B9E1-947C2CAE7BC1}" srcId="{D5ED24E2-5C73-418E-B91F-6859B63686D0}" destId="{EF1A2B39-1870-4930-AD0F-E01069874767}" srcOrd="0" destOrd="0" parTransId="{8284CBC6-5E2B-4533-BC80-5A142FC8E4DF}" sibTransId="{19B807D9-62A2-480F-A319-F91F681CB1A2}"/>
     <dgm:cxn modelId="{B5A59C24-366C-4189-A24D-6DEC3F7A60BB}" srcId="{784F7446-49D1-44DA-9820-0F83E1031090}" destId="{219194D8-4CE5-4F1B-AD0C-51FD7C2E79ED}" srcOrd="0" destOrd="0" parTransId="{C61098D2-8A37-4B2F-9A5E-6B92EC57E0B7}" sibTransId="{D218B497-2DAE-4717-8109-574CB9E08C41}"/>
-    <dgm:cxn modelId="{2A85F511-D385-43BD-8533-7142EA8F639F}" type="presOf" srcId="{124C0085-4EAF-4A1F-B71F-FF0A3BEB2150}" destId="{A4C6C3B5-CB05-4588-9106-FDAF5486A34A}" srcOrd="0" destOrd="0" presId="urn:microsoft.com/office/officeart/2005/8/layout/hierarchy1"/>
-    <dgm:cxn modelId="{AA8EA010-62CE-41E7-9107-84E0556FEA10}" type="presOf" srcId="{219194D8-4CE5-4F1B-AD0C-51FD7C2E79ED}" destId="{108FE608-028B-49BE-BCA6-C1A7C9EF9FA5}" srcOrd="0" destOrd="0" presId="urn:microsoft.com/office/officeart/2005/8/layout/hierarchy1"/>
+    <dgm:cxn modelId="{3508AA5D-5D1B-47FF-BAD2-51E5E180A368}" type="presOf" srcId="{219194D8-4CE5-4F1B-AD0C-51FD7C2E79ED}" destId="{108FE608-028B-49BE-BCA6-C1A7C9EF9FA5}" srcOrd="0" destOrd="0" presId="urn:microsoft.com/office/officeart/2005/8/layout/hierarchy1"/>
+    <dgm:cxn modelId="{3FBDC38E-7C23-4C29-8FCF-168F25A0A8E0}" type="presOf" srcId="{6F0125F3-8E3E-47F7-AECA-22D69FEAB6AD}" destId="{280DB9B9-FBB4-46D6-8F2E-79EE072C5A4D}" srcOrd="0" destOrd="0" presId="urn:microsoft.com/office/officeart/2005/8/layout/hierarchy1"/>
+    <dgm:cxn modelId="{6B6AD5C9-D626-458B-ABBD-09F911280660}" type="presOf" srcId="{124C0085-4EAF-4A1F-B71F-FF0A3BEB2150}" destId="{A4C6C3B5-CB05-4588-9106-FDAF5486A34A}" srcOrd="0" destOrd="0" presId="urn:microsoft.com/office/officeart/2005/8/layout/hierarchy1"/>
     <dgm:cxn modelId="{212FCF24-A81B-4F9B-9CE9-845DBFFEC739}" srcId="{C823808E-5959-47D5-A4C9-372273BCBB20}" destId="{CA5E0886-5120-47A6-91D4-F1F501C84664}" srcOrd="1" destOrd="0" parTransId="{6F0125F3-8E3E-47F7-AECA-22D69FEAB6AD}" sibTransId="{CD5A9B6B-755B-41D4-9E0C-0F6F7E55AE01}"/>
-    <dgm:cxn modelId="{995C806B-EAB2-4EA1-94D8-1C515CC706F0}" type="presOf" srcId="{0F017133-7D8B-46D9-A60B-4C507DBF5038}" destId="{148F6C08-2B52-455A-962F-CDC7519B1DD8}" srcOrd="0" destOrd="0" presId="urn:microsoft.com/office/officeart/2005/8/layout/hierarchy1"/>
-    <dgm:cxn modelId="{B7A09E22-8DA9-47C3-988C-E8D798868F69}" type="presOf" srcId="{431CD7F5-9CBB-4C50-A89A-30F2BD4FD220}" destId="{B306E913-1376-4A65-8B58-2D121954688A}" srcOrd="0" destOrd="0" presId="urn:microsoft.com/office/officeart/2005/8/layout/hierarchy1"/>
-    <dgm:cxn modelId="{EA6FB91D-A834-4117-BF4E-D47276272207}" type="presOf" srcId="{AC19582D-4679-4244-BF68-FB5C86C223DD}" destId="{C06C1580-0D8F-427C-9FCE-8EFC84883712}" srcOrd="0" destOrd="0" presId="urn:microsoft.com/office/officeart/2005/8/layout/hierarchy1"/>
-    <dgm:cxn modelId="{D7E0F704-1C1F-40E4-8827-C7E043E4A3BF}" type="presOf" srcId="{55D46EBD-A155-412D-9DE8-DCBC4A7FE4B4}" destId="{A79A3A10-B3AB-4598-A127-A974C294BE0F}" srcOrd="0" destOrd="0" presId="urn:microsoft.com/office/officeart/2005/8/layout/hierarchy1"/>
+    <dgm:cxn modelId="{DAB0AFE5-638F-4E77-8D26-6C3D0DCF693F}" type="presOf" srcId="{4945ADB6-805B-4B07-A3BF-F09CF0DB12DB}" destId="{69CD44F8-1029-48A5-B877-B658B6BCDC7A}" srcOrd="0" destOrd="0" presId="urn:microsoft.com/office/officeart/2005/8/layout/hierarchy1"/>
+    <dgm:cxn modelId="{277B89F4-232F-4FD6-AE67-F916BEAC571E}" type="presOf" srcId="{8284CBC6-5E2B-4533-BC80-5A142FC8E4DF}" destId="{7F34248A-7622-4178-A4D9-59F5029E5DE4}" srcOrd="0" destOrd="0" presId="urn:microsoft.com/office/officeart/2005/8/layout/hierarchy1"/>
     <dgm:cxn modelId="{2ED9321A-515F-4D16-8C60-32C0F4423764}" srcId="{D5ED24E2-5C73-418E-B91F-6859B63686D0}" destId="{784F7446-49D1-44DA-9820-0F83E1031090}" srcOrd="3" destOrd="0" parTransId="{2848DF25-D23E-4A28-A69E-4C2AAA203D6E}" sibTransId="{91DCB12C-5FE0-4F81-ACAB-12047900664F}"/>
-    <dgm:cxn modelId="{59B3611D-A5DB-4F35-9E7C-682D52EA8367}" type="presOf" srcId="{C823808E-5959-47D5-A4C9-372273BCBB20}" destId="{3DEA76A7-96CF-4710-9668-32DC5502075F}" srcOrd="0" destOrd="0" presId="urn:microsoft.com/office/officeart/2005/8/layout/hierarchy1"/>
-    <dgm:cxn modelId="{11534182-3783-46FE-8E90-D99C4882F171}" type="presOf" srcId="{EF1A2B39-1870-4930-AD0F-E01069874767}" destId="{6B72749A-3FD5-4242-B58C-B176CB29DFBE}" srcOrd="0" destOrd="0" presId="urn:microsoft.com/office/officeart/2005/8/layout/hierarchy1"/>
-    <dgm:cxn modelId="{87A71360-A219-457D-91F7-C4286FAAA0F9}" type="presOf" srcId="{6F0125F3-8E3E-47F7-AECA-22D69FEAB6AD}" destId="{280DB9B9-FBB4-46D6-8F2E-79EE072C5A4D}" srcOrd="0" destOrd="0" presId="urn:microsoft.com/office/officeart/2005/8/layout/hierarchy1"/>
-    <dgm:cxn modelId="{C01DFF1A-9327-44C3-A9B2-64E9A68554BF}" type="presOf" srcId="{396BD259-54E6-4A53-8E98-AC6421CA48DE}" destId="{36DCFB48-73C4-4EBF-98F6-85EAAA0533CE}" srcOrd="0" destOrd="0" presId="urn:microsoft.com/office/officeart/2005/8/layout/hierarchy1"/>
-    <dgm:cxn modelId="{1A8088DF-B2A5-43BA-BD18-59E6C9DE78DA}" type="presOf" srcId="{8A8054E1-4094-4AB5-A977-81326509B28A}" destId="{C2A8B729-69D0-420F-8BD7-58E13061D6C9}" srcOrd="0" destOrd="0" presId="urn:microsoft.com/office/officeart/2005/8/layout/hierarchy1"/>
-    <dgm:cxn modelId="{50A79320-A841-48D9-8D53-C976ACEE7D44}" type="presOf" srcId="{C61098D2-8A37-4B2F-9A5E-6B92EC57E0B7}" destId="{F5DEDA05-8949-4070-85EB-8DD033BEA4D5}" srcOrd="0" destOrd="0" presId="urn:microsoft.com/office/officeart/2005/8/layout/hierarchy1"/>
+    <dgm:cxn modelId="{C5542F9E-44B2-428B-BE90-10988D1BD092}" type="presOf" srcId="{CA5E0886-5120-47A6-91D4-F1F501C84664}" destId="{02BE24F2-FF8B-4BDC-BB22-393E40FCA1D5}" srcOrd="0" destOrd="0" presId="urn:microsoft.com/office/officeart/2005/8/layout/hierarchy1"/>
+    <dgm:cxn modelId="{A234AD55-0455-44AC-9E05-242D2C4F4A93}" type="presOf" srcId="{0F017133-7D8B-46D9-A60B-4C507DBF5038}" destId="{148F6C08-2B52-455A-962F-CDC7519B1DD8}" srcOrd="0" destOrd="0" presId="urn:microsoft.com/office/officeart/2005/8/layout/hierarchy1"/>
+    <dgm:cxn modelId="{F3E2FA12-A304-41CC-B575-3BAC4B3AD3D5}" type="presOf" srcId="{26AECE03-0D53-43DD-96CC-330DB91B8546}" destId="{F29466EF-C51A-4D70-B638-D175A620ED33}" srcOrd="0" destOrd="0" presId="urn:microsoft.com/office/officeart/2005/8/layout/hierarchy1"/>
+    <dgm:cxn modelId="{8D2C197F-4ED4-4001-84A9-670860E25943}" type="presOf" srcId="{F7B39238-4644-407F-9198-8DEAAAB57BCA}" destId="{D63C6D90-2DA0-4F31-973D-BE83AE84AA8C}" srcOrd="0" destOrd="0" presId="urn:microsoft.com/office/officeart/2005/8/layout/hierarchy1"/>
+    <dgm:cxn modelId="{B55AAFCC-79E8-4857-8DFF-50630CFC7A5A}" type="presOf" srcId="{431CD7F5-9CBB-4C50-A89A-30F2BD4FD220}" destId="{B306E913-1376-4A65-8B58-2D121954688A}" srcOrd="0" destOrd="0" presId="urn:microsoft.com/office/officeart/2005/8/layout/hierarchy1"/>
     <dgm:cxn modelId="{5304A3AF-5FD2-4504-B3C5-05EEB23861E6}" srcId="{D5ED24E2-5C73-418E-B91F-6859B63686D0}" destId="{26AECE03-0D53-43DD-96CC-330DB91B8546}" srcOrd="1" destOrd="0" parTransId="{7E4A581C-A106-4DF7-9516-849AFF09DC65}" sibTransId="{65F8B93D-07C0-4317-873A-8BCA353A4345}"/>
-    <dgm:cxn modelId="{95250A08-F17E-4862-AB17-6A0C7F77C0ED}" type="presParOf" srcId="{A4C6C3B5-CB05-4588-9106-FDAF5486A34A}" destId="{55243C3A-9818-4FBA-A8F1-31E2589E6509}" srcOrd="0" destOrd="0" presId="urn:microsoft.com/office/officeart/2005/8/layout/hierarchy1"/>
-    <dgm:cxn modelId="{B0B2E4AA-6D01-46F4-B14D-9FB2DEC23294}" type="presParOf" srcId="{55243C3A-9818-4FBA-A8F1-31E2589E6509}" destId="{CBA0FCA1-DC54-4CA4-B349-C8855275C593}" srcOrd="0" destOrd="0" presId="urn:microsoft.com/office/officeart/2005/8/layout/hierarchy1"/>
-    <dgm:cxn modelId="{CE379B48-0A54-425D-8D19-D085AB7FF2F6}" type="presParOf" srcId="{CBA0FCA1-DC54-4CA4-B349-C8855275C593}" destId="{23CE9186-649A-4D2F-A4EB-4A85140D3ECA}" srcOrd="0" destOrd="0" presId="urn:microsoft.com/office/officeart/2005/8/layout/hierarchy1"/>
-    <dgm:cxn modelId="{CB3AECE7-0294-4337-9C62-917B8F71FBE6}" type="presParOf" srcId="{CBA0FCA1-DC54-4CA4-B349-C8855275C593}" destId="{98D06859-3C6F-406B-AF8D-D6700DE46011}" srcOrd="1" destOrd="0" presId="urn:microsoft.com/office/officeart/2005/8/layout/hierarchy1"/>
-    <dgm:cxn modelId="{708A011F-6E3E-4767-A1DD-F19DB5C7757A}" type="presParOf" srcId="{55243C3A-9818-4FBA-A8F1-31E2589E6509}" destId="{C5B99502-F882-469C-9E1B-B434ED92C7EC}" srcOrd="1" destOrd="0" presId="urn:microsoft.com/office/officeart/2005/8/layout/hierarchy1"/>
-    <dgm:cxn modelId="{4B326963-3CF7-4429-B98F-E7C5DFB79ADC}" type="presParOf" srcId="{C5B99502-F882-469C-9E1B-B434ED92C7EC}" destId="{7F34248A-7622-4178-A4D9-59F5029E5DE4}" srcOrd="0" destOrd="0" presId="urn:microsoft.com/office/officeart/2005/8/layout/hierarchy1"/>
-    <dgm:cxn modelId="{2DC429B6-E3A3-4D27-8537-33647E5ADAAE}" type="presParOf" srcId="{C5B99502-F882-469C-9E1B-B434ED92C7EC}" destId="{958703C9-07C1-4E2A-BD93-C34ED034575A}" srcOrd="1" destOrd="0" presId="urn:microsoft.com/office/officeart/2005/8/layout/hierarchy1"/>
-    <dgm:cxn modelId="{2CC2DD78-DF17-4D2D-A799-DAA96C4ADCC9}" type="presParOf" srcId="{958703C9-07C1-4E2A-BD93-C34ED034575A}" destId="{8A63E69E-BD32-44B4-9575-06B550A53D32}" srcOrd="0" destOrd="0" presId="urn:microsoft.com/office/officeart/2005/8/layout/hierarchy1"/>
-    <dgm:cxn modelId="{4551EEAA-18D9-4DB5-AD33-28C1312D5960}" type="presParOf" srcId="{8A63E69E-BD32-44B4-9575-06B550A53D32}" destId="{FBB97195-D351-407D-A5B4-2EE442ED0511}" srcOrd="0" destOrd="0" presId="urn:microsoft.com/office/officeart/2005/8/layout/hierarchy1"/>
-    <dgm:cxn modelId="{EA092B04-72A3-43BC-B0E7-E8F3ACEC74A3}" type="presParOf" srcId="{8A63E69E-BD32-44B4-9575-06B550A53D32}" destId="{6B72749A-3FD5-4242-B58C-B176CB29DFBE}" srcOrd="1" destOrd="0" presId="urn:microsoft.com/office/officeart/2005/8/layout/hierarchy1"/>
-    <dgm:cxn modelId="{09777873-4011-4D3C-86B4-98583F071D60}" type="presParOf" srcId="{958703C9-07C1-4E2A-BD93-C34ED034575A}" destId="{DC0561EF-D2EF-4D81-A864-3F36A0F596CD}" srcOrd="1" destOrd="0" presId="urn:microsoft.com/office/officeart/2005/8/layout/hierarchy1"/>
-    <dgm:cxn modelId="{85E18F42-8DF3-4D86-B831-793B2D79ACD2}" type="presParOf" srcId="{DC0561EF-D2EF-4D81-A864-3F36A0F596CD}" destId="{B48D877B-AD00-49F9-9F78-5903DFD12995}" srcOrd="0" destOrd="0" presId="urn:microsoft.com/office/officeart/2005/8/layout/hierarchy1"/>
-    <dgm:cxn modelId="{AD79567C-8D05-437B-AA0E-16CBCAC87BCE}" type="presParOf" srcId="{DC0561EF-D2EF-4D81-A864-3F36A0F596CD}" destId="{9CE7A560-8ED1-45CC-8116-418E2F9D9C8A}" srcOrd="1" destOrd="0" presId="urn:microsoft.com/office/officeart/2005/8/layout/hierarchy1"/>
-    <dgm:cxn modelId="{FDB9DD86-41F6-4182-9CEA-AF580C5872F5}" type="presParOf" srcId="{9CE7A560-8ED1-45CC-8116-418E2F9D9C8A}" destId="{B7C75529-A799-4282-B4C7-D0E738735644}" srcOrd="0" destOrd="0" presId="urn:microsoft.com/office/officeart/2005/8/layout/hierarchy1"/>
-    <dgm:cxn modelId="{E5644345-D781-4744-9206-075F44D07189}" type="presParOf" srcId="{B7C75529-A799-4282-B4C7-D0E738735644}" destId="{7F22B2DF-5A7C-40B3-8136-DAFBC022E7B4}" srcOrd="0" destOrd="0" presId="urn:microsoft.com/office/officeart/2005/8/layout/hierarchy1"/>
-    <dgm:cxn modelId="{9740EA77-03D5-450C-88A9-2F8CD86945CB}" type="presParOf" srcId="{B7C75529-A799-4282-B4C7-D0E738735644}" destId="{C2A8B729-69D0-420F-8BD7-58E13061D6C9}" srcOrd="1" destOrd="0" presId="urn:microsoft.com/office/officeart/2005/8/layout/hierarchy1"/>
-    <dgm:cxn modelId="{ED92F2B2-82D6-4C04-8E59-EDC032614912}" type="presParOf" srcId="{9CE7A560-8ED1-45CC-8116-418E2F9D9C8A}" destId="{96EAB5E5-165F-4FC2-8098-896C2C4A338B}" srcOrd="1" destOrd="0" presId="urn:microsoft.com/office/officeart/2005/8/layout/hierarchy1"/>
-    <dgm:cxn modelId="{DAF0E7AB-44BD-4489-A4B1-7688EE8DD5CD}" type="presParOf" srcId="{C5B99502-F882-469C-9E1B-B434ED92C7EC}" destId="{6A24F0E0-8B0E-4FB3-A35E-6D272EF18D0C}" srcOrd="2" destOrd="0" presId="urn:microsoft.com/office/officeart/2005/8/layout/hierarchy1"/>
-    <dgm:cxn modelId="{79B0802E-4200-412B-A5B8-DCA877CBB2C0}" type="presParOf" srcId="{C5B99502-F882-469C-9E1B-B434ED92C7EC}" destId="{42218F01-FA9D-43CC-9195-6C02D255A411}" srcOrd="3" destOrd="0" presId="urn:microsoft.com/office/officeart/2005/8/layout/hierarchy1"/>
-    <dgm:cxn modelId="{2F0171A6-8FB7-42C8-955A-D2D439C27335}" type="presParOf" srcId="{42218F01-FA9D-43CC-9195-6C02D255A411}" destId="{3E7F16EC-038D-4E59-920E-C77015DDC1EB}" srcOrd="0" destOrd="0" presId="urn:microsoft.com/office/officeart/2005/8/layout/hierarchy1"/>
-    <dgm:cxn modelId="{894B7182-9EB3-4763-BD58-BAA3B5A4D93A}" type="presParOf" srcId="{3E7F16EC-038D-4E59-920E-C77015DDC1EB}" destId="{4B317FD3-E3A0-4331-A455-0400D45E7A78}" srcOrd="0" destOrd="0" presId="urn:microsoft.com/office/officeart/2005/8/layout/hierarchy1"/>
-    <dgm:cxn modelId="{711DC783-4DD3-46E1-8399-AC665D44112F}" type="presParOf" srcId="{3E7F16EC-038D-4E59-920E-C77015DDC1EB}" destId="{F29466EF-C51A-4D70-B638-D175A620ED33}" srcOrd="1" destOrd="0" presId="urn:microsoft.com/office/officeart/2005/8/layout/hierarchy1"/>
-    <dgm:cxn modelId="{F75DBED7-FE68-40D8-9738-7C3C6E3DC5D5}" type="presParOf" srcId="{42218F01-FA9D-43CC-9195-6C02D255A411}" destId="{E52CB3A5-D042-4065-81BA-4495A2D21BD3}" srcOrd="1" destOrd="0" presId="urn:microsoft.com/office/officeart/2005/8/layout/hierarchy1"/>
-    <dgm:cxn modelId="{5D5C6CD9-E48F-4055-BF19-13B88BE23E13}" type="presParOf" srcId="{E52CB3A5-D042-4065-81BA-4495A2D21BD3}" destId="{90D24FD9-74F5-41BF-A2FE-A4953189D910}" srcOrd="0" destOrd="0" presId="urn:microsoft.com/office/officeart/2005/8/layout/hierarchy1"/>
-    <dgm:cxn modelId="{FA68B6FC-0094-43DF-9DD8-B7BC783686B7}" type="presParOf" srcId="{E52CB3A5-D042-4065-81BA-4495A2D21BD3}" destId="{75343902-6478-4964-B64B-3B952D2A4485}" srcOrd="1" destOrd="0" presId="urn:microsoft.com/office/officeart/2005/8/layout/hierarchy1"/>
-    <dgm:cxn modelId="{31746E0B-9CE8-40DE-A410-0A94CEAD243F}" type="presParOf" srcId="{75343902-6478-4964-B64B-3B952D2A4485}" destId="{5DE759BF-229F-473C-8668-5E07BC9AA85A}" srcOrd="0" destOrd="0" presId="urn:microsoft.com/office/officeart/2005/8/layout/hierarchy1"/>
-    <dgm:cxn modelId="{1938D793-9484-4976-8397-F5B37CF4C4D8}" type="presParOf" srcId="{5DE759BF-229F-473C-8668-5E07BC9AA85A}" destId="{6333366F-A65E-4774-B708-5376B97BC6AD}" srcOrd="0" destOrd="0" presId="urn:microsoft.com/office/officeart/2005/8/layout/hierarchy1"/>
-    <dgm:cxn modelId="{8AED085F-091B-4D89-92A1-CD92F5FC62B6}" type="presParOf" srcId="{5DE759BF-229F-473C-8668-5E07BC9AA85A}" destId="{69CD44F8-1029-48A5-B877-B658B6BCDC7A}" srcOrd="1" destOrd="0" presId="urn:microsoft.com/office/officeart/2005/8/layout/hierarchy1"/>
-    <dgm:cxn modelId="{1473A277-689C-484F-8A34-B8F418A64C91}" type="presParOf" srcId="{75343902-6478-4964-B64B-3B952D2A4485}" destId="{CA78CF0D-AB20-4E00-BCFB-9E68A649BF4F}" srcOrd="1" destOrd="0" presId="urn:microsoft.com/office/officeart/2005/8/layout/hierarchy1"/>
-    <dgm:cxn modelId="{62E864B8-2975-44CD-8D8A-6C11FD5D2E40}" type="presParOf" srcId="{C5B99502-F882-469C-9E1B-B434ED92C7EC}" destId="{36DCFB48-73C4-4EBF-98F6-85EAAA0533CE}" srcOrd="4" destOrd="0" presId="urn:microsoft.com/office/officeart/2005/8/layout/hierarchy1"/>
-    <dgm:cxn modelId="{BB79CF7A-1C40-4CFC-9D01-29C632826082}" type="presParOf" srcId="{C5B99502-F882-469C-9E1B-B434ED92C7EC}" destId="{7E08C376-0C4F-448D-B8A7-985C9D429667}" srcOrd="5" destOrd="0" presId="urn:microsoft.com/office/officeart/2005/8/layout/hierarchy1"/>
-    <dgm:cxn modelId="{03003F9E-841D-4643-B9F4-04A545293E01}" type="presParOf" srcId="{7E08C376-0C4F-448D-B8A7-985C9D429667}" destId="{1CAC94E6-491A-4DEF-B334-D621F56A6040}" srcOrd="0" destOrd="0" presId="urn:microsoft.com/office/officeart/2005/8/layout/hierarchy1"/>
-    <dgm:cxn modelId="{B2EE9F1B-6C68-4FAE-8757-66E2228531BC}" type="presParOf" srcId="{1CAC94E6-491A-4DEF-B334-D621F56A6040}" destId="{2F3BE35A-9C09-4ED7-958F-0C702318860A}" srcOrd="0" destOrd="0" presId="urn:microsoft.com/office/officeart/2005/8/layout/hierarchy1"/>
-    <dgm:cxn modelId="{EDBD9721-9224-4AF6-BBC3-5EEC0BDD7F72}" type="presParOf" srcId="{1CAC94E6-491A-4DEF-B334-D621F56A6040}" destId="{3DEA76A7-96CF-4710-9668-32DC5502075F}" srcOrd="1" destOrd="0" presId="urn:microsoft.com/office/officeart/2005/8/layout/hierarchy1"/>
-    <dgm:cxn modelId="{F9477D90-551A-43A6-8166-0E95786B5882}" type="presParOf" srcId="{7E08C376-0C4F-448D-B8A7-985C9D429667}" destId="{EC1E62F1-72AF-4BDA-8F82-9EA2985DC276}" srcOrd="1" destOrd="0" presId="urn:microsoft.com/office/officeart/2005/8/layout/hierarchy1"/>
-    <dgm:cxn modelId="{5088DB6C-3E68-433E-A5AF-F69A4409B557}" type="presParOf" srcId="{EC1E62F1-72AF-4BDA-8F82-9EA2985DC276}" destId="{D63C6D90-2DA0-4F31-973D-BE83AE84AA8C}" srcOrd="0" destOrd="0" presId="urn:microsoft.com/office/officeart/2005/8/layout/hierarchy1"/>
-    <dgm:cxn modelId="{6F348B4F-46FF-4CA8-BFCD-792833F0A555}" type="presParOf" srcId="{EC1E62F1-72AF-4BDA-8F82-9EA2985DC276}" destId="{EA6396CD-A203-47AC-B85D-636035C45A42}" srcOrd="1" destOrd="0" presId="urn:microsoft.com/office/officeart/2005/8/layout/hierarchy1"/>
-    <dgm:cxn modelId="{AF61BDEA-C539-4210-B12C-DD3D6403ACBB}" type="presParOf" srcId="{EA6396CD-A203-47AC-B85D-636035C45A42}" destId="{48546344-9EF0-41FC-B062-BB3C859707C1}" srcOrd="0" destOrd="0" presId="urn:microsoft.com/office/officeart/2005/8/layout/hierarchy1"/>
-    <dgm:cxn modelId="{BCCACE6C-BF54-41D1-B994-4B13DA6D7165}" type="presParOf" srcId="{48546344-9EF0-41FC-B062-BB3C859707C1}" destId="{5CFED418-E5C6-4B34-86EB-F22D8710A6CF}" srcOrd="0" destOrd="0" presId="urn:microsoft.com/office/officeart/2005/8/layout/hierarchy1"/>
-    <dgm:cxn modelId="{04B08CBD-B352-467B-9FCE-789C7644B732}" type="presParOf" srcId="{48546344-9EF0-41FC-B062-BB3C859707C1}" destId="{C06C1580-0D8F-427C-9FCE-8EFC84883712}" srcOrd="1" destOrd="0" presId="urn:microsoft.com/office/officeart/2005/8/layout/hierarchy1"/>
-    <dgm:cxn modelId="{9E9EAD40-666B-4BBD-AF9C-0C7CAA551164}" type="presParOf" srcId="{EA6396CD-A203-47AC-B85D-636035C45A42}" destId="{30CA72C3-B772-4AD2-A8B1-8D6FD3B832FF}" srcOrd="1" destOrd="0" presId="urn:microsoft.com/office/officeart/2005/8/layout/hierarchy1"/>
-    <dgm:cxn modelId="{AD9270B0-3137-442B-90F3-2AB66B060EC8}" type="presParOf" srcId="{EC1E62F1-72AF-4BDA-8F82-9EA2985DC276}" destId="{280DB9B9-FBB4-46D6-8F2E-79EE072C5A4D}" srcOrd="2" destOrd="0" presId="urn:microsoft.com/office/officeart/2005/8/layout/hierarchy1"/>
-    <dgm:cxn modelId="{487A6A8C-8123-44E5-AA8A-A7CD3987F541}" type="presParOf" srcId="{EC1E62F1-72AF-4BDA-8F82-9EA2985DC276}" destId="{2B64AA1A-FBDB-4609-8ABE-AFB902647218}" srcOrd="3" destOrd="0" presId="urn:microsoft.com/office/officeart/2005/8/layout/hierarchy1"/>
-    <dgm:cxn modelId="{1C571BCC-5460-46CB-AC86-AD1B764EECEF}" type="presParOf" srcId="{2B64AA1A-FBDB-4609-8ABE-AFB902647218}" destId="{CF8E1CCC-0058-4510-AE8C-ABB34FB3BECA}" srcOrd="0" destOrd="0" presId="urn:microsoft.com/office/officeart/2005/8/layout/hierarchy1"/>
-    <dgm:cxn modelId="{8A8BE156-D318-404A-8DEF-B55A2F9B63DF}" type="presParOf" srcId="{CF8E1CCC-0058-4510-AE8C-ABB34FB3BECA}" destId="{3AE33020-157F-40C8-A6C2-9905A5D6FE15}" srcOrd="0" destOrd="0" presId="urn:microsoft.com/office/officeart/2005/8/layout/hierarchy1"/>
-    <dgm:cxn modelId="{869B59D0-F9CE-4016-BFF0-42FF2C110DCC}" type="presParOf" srcId="{CF8E1CCC-0058-4510-AE8C-ABB34FB3BECA}" destId="{02BE24F2-FF8B-4BDC-BB22-393E40FCA1D5}" srcOrd="1" destOrd="0" presId="urn:microsoft.com/office/officeart/2005/8/layout/hierarchy1"/>
-    <dgm:cxn modelId="{1A3CB53C-5A34-44FD-9DB0-656E6F5C8F50}" type="presParOf" srcId="{2B64AA1A-FBDB-4609-8ABE-AFB902647218}" destId="{C4D59A96-CA7D-42C1-9220-07E2A9122C21}" srcOrd="1" destOrd="0" presId="urn:microsoft.com/office/officeart/2005/8/layout/hierarchy1"/>
-    <dgm:cxn modelId="{3D06FBE2-CD1E-47E0-A312-F259589C205B}" type="presParOf" srcId="{C4D59A96-CA7D-42C1-9220-07E2A9122C21}" destId="{A79A3A10-B3AB-4598-A127-A974C294BE0F}" srcOrd="0" destOrd="0" presId="urn:microsoft.com/office/officeart/2005/8/layout/hierarchy1"/>
-    <dgm:cxn modelId="{48536C51-9CC3-4639-B441-153CF801358A}" type="presParOf" srcId="{C4D59A96-CA7D-42C1-9220-07E2A9122C21}" destId="{88E0348C-580C-4546-9877-923313D86A51}" srcOrd="1" destOrd="0" presId="urn:microsoft.com/office/officeart/2005/8/layout/hierarchy1"/>
-    <dgm:cxn modelId="{E2751940-046B-4181-9AA0-7F78B5924563}" type="presParOf" srcId="{88E0348C-580C-4546-9877-923313D86A51}" destId="{7D4FA4CB-8C9C-44C5-889F-6A512FD49B73}" srcOrd="0" destOrd="0" presId="urn:microsoft.com/office/officeart/2005/8/layout/hierarchy1"/>
-    <dgm:cxn modelId="{5D7B3402-B72A-4FD0-8B1E-612E95E1538A}" type="presParOf" srcId="{7D4FA4CB-8C9C-44C5-889F-6A512FD49B73}" destId="{8E2A68F0-D659-49E5-9FA8-3EE1AEFE298D}" srcOrd="0" destOrd="0" presId="urn:microsoft.com/office/officeart/2005/8/layout/hierarchy1"/>
-    <dgm:cxn modelId="{5B739E9D-B591-4FB4-B85E-CC8FEC6E1B42}" type="presParOf" srcId="{7D4FA4CB-8C9C-44C5-889F-6A512FD49B73}" destId="{B306E913-1376-4A65-8B58-2D121954688A}" srcOrd="1" destOrd="0" presId="urn:microsoft.com/office/officeart/2005/8/layout/hierarchy1"/>
-    <dgm:cxn modelId="{E7ABEDEC-4EDF-4F6B-A0CE-4FB0E260DD70}" type="presParOf" srcId="{88E0348C-580C-4546-9877-923313D86A51}" destId="{5206C86E-92A5-4AB3-A688-7DE3E1ABD5BE}" srcOrd="1" destOrd="0" presId="urn:microsoft.com/office/officeart/2005/8/layout/hierarchy1"/>
-    <dgm:cxn modelId="{92D18290-AA70-4232-8D4E-308D9D80D180}" type="presParOf" srcId="{C5B99502-F882-469C-9E1B-B434ED92C7EC}" destId="{EB0C5197-10C1-472C-A7F3-601E85F3411C}" srcOrd="6" destOrd="0" presId="urn:microsoft.com/office/officeart/2005/8/layout/hierarchy1"/>
-    <dgm:cxn modelId="{466011DA-DEA4-4104-A0B7-BC7578993703}" type="presParOf" srcId="{C5B99502-F882-469C-9E1B-B434ED92C7EC}" destId="{50591AAD-ADD1-443F-A452-D5DFC96E3F11}" srcOrd="7" destOrd="0" presId="urn:microsoft.com/office/officeart/2005/8/layout/hierarchy1"/>
-    <dgm:cxn modelId="{9FB4402A-0D3D-4EFE-823D-B6C71AC57CDA}" type="presParOf" srcId="{50591AAD-ADD1-443F-A452-D5DFC96E3F11}" destId="{1DC375CB-3F46-4A5B-82DC-B31F9EF091F4}" srcOrd="0" destOrd="0" presId="urn:microsoft.com/office/officeart/2005/8/layout/hierarchy1"/>
-    <dgm:cxn modelId="{E12E2387-2A79-4758-9B87-594AC9D8D184}" type="presParOf" srcId="{1DC375CB-3F46-4A5B-82DC-B31F9EF091F4}" destId="{90C06077-5E0A-4326-907E-9AFF363414A8}" srcOrd="0" destOrd="0" presId="urn:microsoft.com/office/officeart/2005/8/layout/hierarchy1"/>
-    <dgm:cxn modelId="{F6F13372-9558-46AB-BA17-43704504A2F2}" type="presParOf" srcId="{1DC375CB-3F46-4A5B-82DC-B31F9EF091F4}" destId="{34DD3444-DC13-459C-8EC9-DBFF1D0D2F59}" srcOrd="1" destOrd="0" presId="urn:microsoft.com/office/officeart/2005/8/layout/hierarchy1"/>
-    <dgm:cxn modelId="{C2AADB62-F07D-424F-BC42-E6FA4FCF29AA}" type="presParOf" srcId="{50591AAD-ADD1-443F-A452-D5DFC96E3F11}" destId="{8ED739F9-BE65-4536-B61D-CDD2B448DA86}" srcOrd="1" destOrd="0" presId="urn:microsoft.com/office/officeart/2005/8/layout/hierarchy1"/>
-    <dgm:cxn modelId="{BEC1C7C9-8C02-4EAF-B0A7-65C9F6FE85A6}" type="presParOf" srcId="{8ED739F9-BE65-4536-B61D-CDD2B448DA86}" destId="{F5DEDA05-8949-4070-85EB-8DD033BEA4D5}" srcOrd="0" destOrd="0" presId="urn:microsoft.com/office/officeart/2005/8/layout/hierarchy1"/>
-    <dgm:cxn modelId="{09671751-DAF3-4CCB-9556-FCB8A43D2094}" type="presParOf" srcId="{8ED739F9-BE65-4536-B61D-CDD2B448DA86}" destId="{026BE5E1-7CF4-47EC-A374-07309A8ECFAC}" srcOrd="1" destOrd="0" presId="urn:microsoft.com/office/officeart/2005/8/layout/hierarchy1"/>
-    <dgm:cxn modelId="{3E269DB2-47A6-449A-B680-99808186CB5D}" type="presParOf" srcId="{026BE5E1-7CF4-47EC-A374-07309A8ECFAC}" destId="{86E65347-4625-4C8C-95EC-19F02A7BD409}" srcOrd="0" destOrd="0" presId="urn:microsoft.com/office/officeart/2005/8/layout/hierarchy1"/>
-    <dgm:cxn modelId="{3522FAEC-0F50-4C71-99EA-216EE150E958}" type="presParOf" srcId="{86E65347-4625-4C8C-95EC-19F02A7BD409}" destId="{9315C078-BAF1-471E-B139-C7CAF1CD0C6D}" srcOrd="0" destOrd="0" presId="urn:microsoft.com/office/officeart/2005/8/layout/hierarchy1"/>
-    <dgm:cxn modelId="{B3D37715-DEAD-4272-B147-16C3E1EE5B40}" type="presParOf" srcId="{86E65347-4625-4C8C-95EC-19F02A7BD409}" destId="{108FE608-028B-49BE-BCA6-C1A7C9EF9FA5}" srcOrd="1" destOrd="0" presId="urn:microsoft.com/office/officeart/2005/8/layout/hierarchy1"/>
-    <dgm:cxn modelId="{74558A16-D793-41DC-B517-0D5EBDE05FBD}" type="presParOf" srcId="{026BE5E1-7CF4-47EC-A374-07309A8ECFAC}" destId="{6CCA33BA-CCC5-4F0F-A91F-3C23AD24FFAF}" srcOrd="1" destOrd="0" presId="urn:microsoft.com/office/officeart/2005/8/layout/hierarchy1"/>
-    <dgm:cxn modelId="{01CB65E3-CD76-45E4-AC3C-0CF8D716D1E3}" type="presParOf" srcId="{C5B99502-F882-469C-9E1B-B434ED92C7EC}" destId="{B86C8690-9EA8-4A7D-8789-825F45D45B99}" srcOrd="8" destOrd="0" presId="urn:microsoft.com/office/officeart/2005/8/layout/hierarchy1"/>
-    <dgm:cxn modelId="{910A14E3-C932-4EDB-BA3C-98256CC5DD99}" type="presParOf" srcId="{C5B99502-F882-469C-9E1B-B434ED92C7EC}" destId="{E00522AB-C2A3-48BB-B52C-7F6E0ECBC86A}" srcOrd="9" destOrd="0" presId="urn:microsoft.com/office/officeart/2005/8/layout/hierarchy1"/>
-    <dgm:cxn modelId="{B0D93DC5-21AE-4D0C-A08C-0D9045D5D21C}" type="presParOf" srcId="{E00522AB-C2A3-48BB-B52C-7F6E0ECBC86A}" destId="{334D426C-9EE7-4343-8361-D940B3D01465}" srcOrd="0" destOrd="0" presId="urn:microsoft.com/office/officeart/2005/8/layout/hierarchy1"/>
-    <dgm:cxn modelId="{D6419ABC-1CFB-4D40-A2D0-868078D84B18}" type="presParOf" srcId="{334D426C-9EE7-4343-8361-D940B3D01465}" destId="{8A7AE3D8-CB98-4EA8-A383-D97AA369DF50}" srcOrd="0" destOrd="0" presId="urn:microsoft.com/office/officeart/2005/8/layout/hierarchy1"/>
-    <dgm:cxn modelId="{7432FF94-F78B-483D-9CFC-FEA80E44FC79}" type="presParOf" srcId="{334D426C-9EE7-4343-8361-D940B3D01465}" destId="{148F6C08-2B52-455A-962F-CDC7519B1DD8}" srcOrd="1" destOrd="0" presId="urn:microsoft.com/office/officeart/2005/8/layout/hierarchy1"/>
-    <dgm:cxn modelId="{DDC27EBD-A69D-4876-963D-5F613D89CE1A}" type="presParOf" srcId="{E00522AB-C2A3-48BB-B52C-7F6E0ECBC86A}" destId="{13A6BF67-962A-4DF8-AFEA-53DBCBA76720}" srcOrd="1" destOrd="0" presId="urn:microsoft.com/office/officeart/2005/8/layout/hierarchy1"/>
-    <dgm:cxn modelId="{2834E9BD-AC5F-41CF-9FE4-BA28423798EF}" type="presParOf" srcId="{C5B99502-F882-469C-9E1B-B434ED92C7EC}" destId="{A5E600F6-3551-48C6-9287-CD051753E056}" srcOrd="10" destOrd="0" presId="urn:microsoft.com/office/officeart/2005/8/layout/hierarchy1"/>
-    <dgm:cxn modelId="{1CCF2EC9-3E04-4304-9521-6F62E9D55FE9}" type="presParOf" srcId="{C5B99502-F882-469C-9E1B-B434ED92C7EC}" destId="{9E8959F9-03F2-41DF-8D11-ED615D45311A}" srcOrd="11" destOrd="0" presId="urn:microsoft.com/office/officeart/2005/8/layout/hierarchy1"/>
-    <dgm:cxn modelId="{567A1DFD-DA9C-490B-8F12-45E124E05AF4}" type="presParOf" srcId="{9E8959F9-03F2-41DF-8D11-ED615D45311A}" destId="{BE08A678-3804-4AE8-9AE3-BAADE25F5F8D}" srcOrd="0" destOrd="0" presId="urn:microsoft.com/office/officeart/2005/8/layout/hierarchy1"/>
-    <dgm:cxn modelId="{C0BCB3E6-C0BE-485F-B603-C2BBDC0B22AE}" type="presParOf" srcId="{BE08A678-3804-4AE8-9AE3-BAADE25F5F8D}" destId="{D9497BF8-9919-4ED2-9536-925EE52D1945}" srcOrd="0" destOrd="0" presId="urn:microsoft.com/office/officeart/2005/8/layout/hierarchy1"/>
-    <dgm:cxn modelId="{58CC8C25-EFBF-443F-921A-1E5F2E4A8488}" type="presParOf" srcId="{BE08A678-3804-4AE8-9AE3-BAADE25F5F8D}" destId="{1A5EAFB6-BA02-4D11-BE82-A76C7CC02555}" srcOrd="1" destOrd="0" presId="urn:microsoft.com/office/officeart/2005/8/layout/hierarchy1"/>
-    <dgm:cxn modelId="{EB8ACA1F-41AF-4411-9E37-AB7C46F4909A}" type="presParOf" srcId="{9E8959F9-03F2-41DF-8D11-ED615D45311A}" destId="{9BE42CA8-5385-412F-95DC-6074F705E7B5}" srcOrd="1" destOrd="0" presId="urn:microsoft.com/office/officeart/2005/8/layout/hierarchy1"/>
+    <dgm:cxn modelId="{720F0B85-7008-4CBE-B404-6B349948A0F3}" type="presParOf" srcId="{A4C6C3B5-CB05-4588-9106-FDAF5486A34A}" destId="{55243C3A-9818-4FBA-A8F1-31E2589E6509}" srcOrd="0" destOrd="0" presId="urn:microsoft.com/office/officeart/2005/8/layout/hierarchy1"/>
+    <dgm:cxn modelId="{C6412AFC-5F88-4D3F-B7E4-B90CA9779CA1}" type="presParOf" srcId="{55243C3A-9818-4FBA-A8F1-31E2589E6509}" destId="{CBA0FCA1-DC54-4CA4-B349-C8855275C593}" srcOrd="0" destOrd="0" presId="urn:microsoft.com/office/officeart/2005/8/layout/hierarchy1"/>
+    <dgm:cxn modelId="{4D7BCA0D-4189-447D-9B37-5D0E453CA9B0}" type="presParOf" srcId="{CBA0FCA1-DC54-4CA4-B349-C8855275C593}" destId="{23CE9186-649A-4D2F-A4EB-4A85140D3ECA}" srcOrd="0" destOrd="0" presId="urn:microsoft.com/office/officeart/2005/8/layout/hierarchy1"/>
+    <dgm:cxn modelId="{A13B7085-6CD2-47CD-BAAA-6BCF2385BB9D}" type="presParOf" srcId="{CBA0FCA1-DC54-4CA4-B349-C8855275C593}" destId="{98D06859-3C6F-406B-AF8D-D6700DE46011}" srcOrd="1" destOrd="0" presId="urn:microsoft.com/office/officeart/2005/8/layout/hierarchy1"/>
+    <dgm:cxn modelId="{4D3BF645-6A5B-4AD7-A4A6-78E55808E49D}" type="presParOf" srcId="{55243C3A-9818-4FBA-A8F1-31E2589E6509}" destId="{C5B99502-F882-469C-9E1B-B434ED92C7EC}" srcOrd="1" destOrd="0" presId="urn:microsoft.com/office/officeart/2005/8/layout/hierarchy1"/>
+    <dgm:cxn modelId="{CAB91F6F-9268-481C-A3AF-EDD7C4683F21}" type="presParOf" srcId="{C5B99502-F882-469C-9E1B-B434ED92C7EC}" destId="{7F34248A-7622-4178-A4D9-59F5029E5DE4}" srcOrd="0" destOrd="0" presId="urn:microsoft.com/office/officeart/2005/8/layout/hierarchy1"/>
+    <dgm:cxn modelId="{7FD27CC2-106F-4C4C-9C46-4CFBCB7BBB48}" type="presParOf" srcId="{C5B99502-F882-469C-9E1B-B434ED92C7EC}" destId="{958703C9-07C1-4E2A-BD93-C34ED034575A}" srcOrd="1" destOrd="0" presId="urn:microsoft.com/office/officeart/2005/8/layout/hierarchy1"/>
+    <dgm:cxn modelId="{63650714-ACC7-476B-ABA2-DC49947EE1E7}" type="presParOf" srcId="{958703C9-07C1-4E2A-BD93-C34ED034575A}" destId="{8A63E69E-BD32-44B4-9575-06B550A53D32}" srcOrd="0" destOrd="0" presId="urn:microsoft.com/office/officeart/2005/8/layout/hierarchy1"/>
+    <dgm:cxn modelId="{BD1470D3-FBFE-4540-AB29-CFD50564D2F9}" type="presParOf" srcId="{8A63E69E-BD32-44B4-9575-06B550A53D32}" destId="{FBB97195-D351-407D-A5B4-2EE442ED0511}" srcOrd="0" destOrd="0" presId="urn:microsoft.com/office/officeart/2005/8/layout/hierarchy1"/>
+    <dgm:cxn modelId="{7D3D0BFF-DC7C-4E35-8752-F22C15DAD905}" type="presParOf" srcId="{8A63E69E-BD32-44B4-9575-06B550A53D32}" destId="{6B72749A-3FD5-4242-B58C-B176CB29DFBE}" srcOrd="1" destOrd="0" presId="urn:microsoft.com/office/officeart/2005/8/layout/hierarchy1"/>
+    <dgm:cxn modelId="{1B58DB6D-1521-4602-B688-176B1B7A67C3}" type="presParOf" srcId="{958703C9-07C1-4E2A-BD93-C34ED034575A}" destId="{DC0561EF-D2EF-4D81-A864-3F36A0F596CD}" srcOrd="1" destOrd="0" presId="urn:microsoft.com/office/officeart/2005/8/layout/hierarchy1"/>
+    <dgm:cxn modelId="{A2C7E2CB-FCBB-4BC7-A9A5-5AB85660F782}" type="presParOf" srcId="{DC0561EF-D2EF-4D81-A864-3F36A0F596CD}" destId="{B48D877B-AD00-49F9-9F78-5903DFD12995}" srcOrd="0" destOrd="0" presId="urn:microsoft.com/office/officeart/2005/8/layout/hierarchy1"/>
+    <dgm:cxn modelId="{85BE24D7-F54A-4261-8E75-7ECDA2B64D6E}" type="presParOf" srcId="{DC0561EF-D2EF-4D81-A864-3F36A0F596CD}" destId="{9CE7A560-8ED1-45CC-8116-418E2F9D9C8A}" srcOrd="1" destOrd="0" presId="urn:microsoft.com/office/officeart/2005/8/layout/hierarchy1"/>
+    <dgm:cxn modelId="{8271D637-BA6A-4146-A307-01B03641D31F}" type="presParOf" srcId="{9CE7A560-8ED1-45CC-8116-418E2F9D9C8A}" destId="{B7C75529-A799-4282-B4C7-D0E738735644}" srcOrd="0" destOrd="0" presId="urn:microsoft.com/office/officeart/2005/8/layout/hierarchy1"/>
+    <dgm:cxn modelId="{1BF2769A-2C52-4A85-B076-13C8F2716F47}" type="presParOf" srcId="{B7C75529-A799-4282-B4C7-D0E738735644}" destId="{7F22B2DF-5A7C-40B3-8136-DAFBC022E7B4}" srcOrd="0" destOrd="0" presId="urn:microsoft.com/office/officeart/2005/8/layout/hierarchy1"/>
+    <dgm:cxn modelId="{67EA9373-0F50-4818-96DE-6D4DA4D89CE5}" type="presParOf" srcId="{B7C75529-A799-4282-B4C7-D0E738735644}" destId="{C2A8B729-69D0-420F-8BD7-58E13061D6C9}" srcOrd="1" destOrd="0" presId="urn:microsoft.com/office/officeart/2005/8/layout/hierarchy1"/>
+    <dgm:cxn modelId="{96EFF95D-A8AE-44E1-9957-0CDDB5AF2FEA}" type="presParOf" srcId="{9CE7A560-8ED1-45CC-8116-418E2F9D9C8A}" destId="{96EAB5E5-165F-4FC2-8098-896C2C4A338B}" srcOrd="1" destOrd="0" presId="urn:microsoft.com/office/officeart/2005/8/layout/hierarchy1"/>
+    <dgm:cxn modelId="{F573B73E-A4E4-4B95-9C9C-DB267910AAE2}" type="presParOf" srcId="{C5B99502-F882-469C-9E1B-B434ED92C7EC}" destId="{6A24F0E0-8B0E-4FB3-A35E-6D272EF18D0C}" srcOrd="2" destOrd="0" presId="urn:microsoft.com/office/officeart/2005/8/layout/hierarchy1"/>
+    <dgm:cxn modelId="{924F95ED-653C-4CFE-8234-60F692B0486A}" type="presParOf" srcId="{C5B99502-F882-469C-9E1B-B434ED92C7EC}" destId="{42218F01-FA9D-43CC-9195-6C02D255A411}" srcOrd="3" destOrd="0" presId="urn:microsoft.com/office/officeart/2005/8/layout/hierarchy1"/>
+    <dgm:cxn modelId="{B372224E-F746-454F-8EA3-E30D58F952B5}" type="presParOf" srcId="{42218F01-FA9D-43CC-9195-6C02D255A411}" destId="{3E7F16EC-038D-4E59-920E-C77015DDC1EB}" srcOrd="0" destOrd="0" presId="urn:microsoft.com/office/officeart/2005/8/layout/hierarchy1"/>
+    <dgm:cxn modelId="{6353FDB5-F9AE-4F87-9D55-1048B521B2D1}" type="presParOf" srcId="{3E7F16EC-038D-4E59-920E-C77015DDC1EB}" destId="{4B317FD3-E3A0-4331-A455-0400D45E7A78}" srcOrd="0" destOrd="0" presId="urn:microsoft.com/office/officeart/2005/8/layout/hierarchy1"/>
+    <dgm:cxn modelId="{C84D3D50-EAF6-4738-9536-499F774FB257}" type="presParOf" srcId="{3E7F16EC-038D-4E59-920E-C77015DDC1EB}" destId="{F29466EF-C51A-4D70-B638-D175A620ED33}" srcOrd="1" destOrd="0" presId="urn:microsoft.com/office/officeart/2005/8/layout/hierarchy1"/>
+    <dgm:cxn modelId="{8D9857C3-512F-434E-BDAF-FB754BF26685}" type="presParOf" srcId="{42218F01-FA9D-43CC-9195-6C02D255A411}" destId="{E52CB3A5-D042-4065-81BA-4495A2D21BD3}" srcOrd="1" destOrd="0" presId="urn:microsoft.com/office/officeart/2005/8/layout/hierarchy1"/>
+    <dgm:cxn modelId="{7CBF7E27-36AA-4E45-9B60-A254A26C9626}" type="presParOf" srcId="{E52CB3A5-D042-4065-81BA-4495A2D21BD3}" destId="{90D24FD9-74F5-41BF-A2FE-A4953189D910}" srcOrd="0" destOrd="0" presId="urn:microsoft.com/office/officeart/2005/8/layout/hierarchy1"/>
+    <dgm:cxn modelId="{53CE49F2-FE66-4CA0-A7BA-A0C7ACBE3A51}" type="presParOf" srcId="{E52CB3A5-D042-4065-81BA-4495A2D21BD3}" destId="{75343902-6478-4964-B64B-3B952D2A4485}" srcOrd="1" destOrd="0" presId="urn:microsoft.com/office/officeart/2005/8/layout/hierarchy1"/>
+    <dgm:cxn modelId="{26B46644-36B8-475D-BBC8-FBFD0E548249}" type="presParOf" srcId="{75343902-6478-4964-B64B-3B952D2A4485}" destId="{5DE759BF-229F-473C-8668-5E07BC9AA85A}" srcOrd="0" destOrd="0" presId="urn:microsoft.com/office/officeart/2005/8/layout/hierarchy1"/>
+    <dgm:cxn modelId="{57A033C9-A49B-41C7-81BC-3C09B5D9B195}" type="presParOf" srcId="{5DE759BF-229F-473C-8668-5E07BC9AA85A}" destId="{6333366F-A65E-4774-B708-5376B97BC6AD}" srcOrd="0" destOrd="0" presId="urn:microsoft.com/office/officeart/2005/8/layout/hierarchy1"/>
+    <dgm:cxn modelId="{3571D4B8-B34E-45E4-8AC7-1ADADF64653F}" type="presParOf" srcId="{5DE759BF-229F-473C-8668-5E07BC9AA85A}" destId="{69CD44F8-1029-48A5-B877-B658B6BCDC7A}" srcOrd="1" destOrd="0" presId="urn:microsoft.com/office/officeart/2005/8/layout/hierarchy1"/>
+    <dgm:cxn modelId="{73D9BA6A-8032-4B17-974D-5093E5A9507C}" type="presParOf" srcId="{75343902-6478-4964-B64B-3B952D2A4485}" destId="{CA78CF0D-AB20-4E00-BCFB-9E68A649BF4F}" srcOrd="1" destOrd="0" presId="urn:microsoft.com/office/officeart/2005/8/layout/hierarchy1"/>
+    <dgm:cxn modelId="{16D471F7-02CD-4733-92CC-9A8C1E8E960B}" type="presParOf" srcId="{C5B99502-F882-469C-9E1B-B434ED92C7EC}" destId="{36DCFB48-73C4-4EBF-98F6-85EAAA0533CE}" srcOrd="4" destOrd="0" presId="urn:microsoft.com/office/officeart/2005/8/layout/hierarchy1"/>
+    <dgm:cxn modelId="{EE625031-5EC4-450D-9CCA-E327D725FB13}" type="presParOf" srcId="{C5B99502-F882-469C-9E1B-B434ED92C7EC}" destId="{7E08C376-0C4F-448D-B8A7-985C9D429667}" srcOrd="5" destOrd="0" presId="urn:microsoft.com/office/officeart/2005/8/layout/hierarchy1"/>
+    <dgm:cxn modelId="{BC24565A-8C40-40EA-B792-7542015DC2EC}" type="presParOf" srcId="{7E08C376-0C4F-448D-B8A7-985C9D429667}" destId="{1CAC94E6-491A-4DEF-B334-D621F56A6040}" srcOrd="0" destOrd="0" presId="urn:microsoft.com/office/officeart/2005/8/layout/hierarchy1"/>
+    <dgm:cxn modelId="{75D3D20D-CE9D-45A2-B995-C931C9BCD76A}" type="presParOf" srcId="{1CAC94E6-491A-4DEF-B334-D621F56A6040}" destId="{2F3BE35A-9C09-4ED7-958F-0C702318860A}" srcOrd="0" destOrd="0" presId="urn:microsoft.com/office/officeart/2005/8/layout/hierarchy1"/>
+    <dgm:cxn modelId="{AD1B2151-CE59-482A-B7FB-3E443CB2A299}" type="presParOf" srcId="{1CAC94E6-491A-4DEF-B334-D621F56A6040}" destId="{3DEA76A7-96CF-4710-9668-32DC5502075F}" srcOrd="1" destOrd="0" presId="urn:microsoft.com/office/officeart/2005/8/layout/hierarchy1"/>
+    <dgm:cxn modelId="{023A252C-4133-4A23-B421-6CC45AC36CE8}" type="presParOf" srcId="{7E08C376-0C4F-448D-B8A7-985C9D429667}" destId="{EC1E62F1-72AF-4BDA-8F82-9EA2985DC276}" srcOrd="1" destOrd="0" presId="urn:microsoft.com/office/officeart/2005/8/layout/hierarchy1"/>
+    <dgm:cxn modelId="{B41AEF24-CC4C-4C60-AB85-F18AAFDA128B}" type="presParOf" srcId="{EC1E62F1-72AF-4BDA-8F82-9EA2985DC276}" destId="{D63C6D90-2DA0-4F31-973D-BE83AE84AA8C}" srcOrd="0" destOrd="0" presId="urn:microsoft.com/office/officeart/2005/8/layout/hierarchy1"/>
+    <dgm:cxn modelId="{AACCD948-A16A-4E7F-9F42-4ACA98E938F5}" type="presParOf" srcId="{EC1E62F1-72AF-4BDA-8F82-9EA2985DC276}" destId="{EA6396CD-A203-47AC-B85D-636035C45A42}" srcOrd="1" destOrd="0" presId="urn:microsoft.com/office/officeart/2005/8/layout/hierarchy1"/>
+    <dgm:cxn modelId="{04D7B097-4FC7-4C9C-9592-5894EFC5A262}" type="presParOf" srcId="{EA6396CD-A203-47AC-B85D-636035C45A42}" destId="{48546344-9EF0-41FC-B062-BB3C859707C1}" srcOrd="0" destOrd="0" presId="urn:microsoft.com/office/officeart/2005/8/layout/hierarchy1"/>
+    <dgm:cxn modelId="{38AC8E9B-AFBE-444B-B3EF-415FCFA3D9E0}" type="presParOf" srcId="{48546344-9EF0-41FC-B062-BB3C859707C1}" destId="{5CFED418-E5C6-4B34-86EB-F22D8710A6CF}" srcOrd="0" destOrd="0" presId="urn:microsoft.com/office/officeart/2005/8/layout/hierarchy1"/>
+    <dgm:cxn modelId="{B518BEF9-9B6A-42A2-A791-70448E5F2009}" type="presParOf" srcId="{48546344-9EF0-41FC-B062-BB3C859707C1}" destId="{C06C1580-0D8F-427C-9FCE-8EFC84883712}" srcOrd="1" destOrd="0" presId="urn:microsoft.com/office/officeart/2005/8/layout/hierarchy1"/>
+    <dgm:cxn modelId="{4D6BE36C-5DBC-4E01-8A27-92C468ADF476}" type="presParOf" srcId="{EA6396CD-A203-47AC-B85D-636035C45A42}" destId="{30CA72C3-B772-4AD2-A8B1-8D6FD3B832FF}" srcOrd="1" destOrd="0" presId="urn:microsoft.com/office/officeart/2005/8/layout/hierarchy1"/>
+    <dgm:cxn modelId="{8EEA3ABD-2E4F-42CA-AC81-6FB18D8E7225}" type="presParOf" srcId="{EC1E62F1-72AF-4BDA-8F82-9EA2985DC276}" destId="{280DB9B9-FBB4-46D6-8F2E-79EE072C5A4D}" srcOrd="2" destOrd="0" presId="urn:microsoft.com/office/officeart/2005/8/layout/hierarchy1"/>
+    <dgm:cxn modelId="{8D317D4D-796A-4FA2-9219-3C7EFBA5F7B9}" type="presParOf" srcId="{EC1E62F1-72AF-4BDA-8F82-9EA2985DC276}" destId="{2B64AA1A-FBDB-4609-8ABE-AFB902647218}" srcOrd="3" destOrd="0" presId="urn:microsoft.com/office/officeart/2005/8/layout/hierarchy1"/>
+    <dgm:cxn modelId="{12BA4774-933E-4E9F-8093-03732E56E8D9}" type="presParOf" srcId="{2B64AA1A-FBDB-4609-8ABE-AFB902647218}" destId="{CF8E1CCC-0058-4510-AE8C-ABB34FB3BECA}" srcOrd="0" destOrd="0" presId="urn:microsoft.com/office/officeart/2005/8/layout/hierarchy1"/>
+    <dgm:cxn modelId="{BB8DD60B-AB8E-4D35-B2E5-08FC30FE76E2}" type="presParOf" srcId="{CF8E1CCC-0058-4510-AE8C-ABB34FB3BECA}" destId="{3AE33020-157F-40C8-A6C2-9905A5D6FE15}" srcOrd="0" destOrd="0" presId="urn:microsoft.com/office/officeart/2005/8/layout/hierarchy1"/>
+    <dgm:cxn modelId="{BEF4621C-52AD-45C8-9B0F-89C3C197C8FD}" type="presParOf" srcId="{CF8E1CCC-0058-4510-AE8C-ABB34FB3BECA}" destId="{02BE24F2-FF8B-4BDC-BB22-393E40FCA1D5}" srcOrd="1" destOrd="0" presId="urn:microsoft.com/office/officeart/2005/8/layout/hierarchy1"/>
+    <dgm:cxn modelId="{F9B5CDD8-CDFB-4504-833A-B5F9DCE77A83}" type="presParOf" srcId="{2B64AA1A-FBDB-4609-8ABE-AFB902647218}" destId="{C4D59A96-CA7D-42C1-9220-07E2A9122C21}" srcOrd="1" destOrd="0" presId="urn:microsoft.com/office/officeart/2005/8/layout/hierarchy1"/>
+    <dgm:cxn modelId="{BCC46F9A-51F7-41D8-A9C7-E419D7799BF8}" type="presParOf" srcId="{C4D59A96-CA7D-42C1-9220-07E2A9122C21}" destId="{A79A3A10-B3AB-4598-A127-A974C294BE0F}" srcOrd="0" destOrd="0" presId="urn:microsoft.com/office/officeart/2005/8/layout/hierarchy1"/>
+    <dgm:cxn modelId="{5664925E-BBD0-491F-B974-BAC26534D6FA}" type="presParOf" srcId="{C4D59A96-CA7D-42C1-9220-07E2A9122C21}" destId="{88E0348C-580C-4546-9877-923313D86A51}" srcOrd="1" destOrd="0" presId="urn:microsoft.com/office/officeart/2005/8/layout/hierarchy1"/>
+    <dgm:cxn modelId="{A059995D-44D8-4624-8B43-0B673F744AD8}" type="presParOf" srcId="{88E0348C-580C-4546-9877-923313D86A51}" destId="{7D4FA4CB-8C9C-44C5-889F-6A512FD49B73}" srcOrd="0" destOrd="0" presId="urn:microsoft.com/office/officeart/2005/8/layout/hierarchy1"/>
+    <dgm:cxn modelId="{2C293F6A-FAE4-423B-9CF5-30266404745A}" type="presParOf" srcId="{7D4FA4CB-8C9C-44C5-889F-6A512FD49B73}" destId="{8E2A68F0-D659-49E5-9FA8-3EE1AEFE298D}" srcOrd="0" destOrd="0" presId="urn:microsoft.com/office/officeart/2005/8/layout/hierarchy1"/>
+    <dgm:cxn modelId="{E8D06BF7-33CD-4C6D-9079-FA5FB4F4B15C}" type="presParOf" srcId="{7D4FA4CB-8C9C-44C5-889F-6A512FD49B73}" destId="{B306E913-1376-4A65-8B58-2D121954688A}" srcOrd="1" destOrd="0" presId="urn:microsoft.com/office/officeart/2005/8/layout/hierarchy1"/>
+    <dgm:cxn modelId="{C3CF1EB4-7ED4-46BF-83A6-ED837B4A41FA}" type="presParOf" srcId="{88E0348C-580C-4546-9877-923313D86A51}" destId="{5206C86E-92A5-4AB3-A688-7DE3E1ABD5BE}" srcOrd="1" destOrd="0" presId="urn:microsoft.com/office/officeart/2005/8/layout/hierarchy1"/>
+    <dgm:cxn modelId="{C9ABD7A7-5F89-4262-BC5B-D4440685FC14}" type="presParOf" srcId="{C5B99502-F882-469C-9E1B-B434ED92C7EC}" destId="{EB0C5197-10C1-472C-A7F3-601E85F3411C}" srcOrd="6" destOrd="0" presId="urn:microsoft.com/office/officeart/2005/8/layout/hierarchy1"/>
+    <dgm:cxn modelId="{90B6E8EA-FF6A-42C3-B33A-75FF38875653}" type="presParOf" srcId="{C5B99502-F882-469C-9E1B-B434ED92C7EC}" destId="{50591AAD-ADD1-443F-A452-D5DFC96E3F11}" srcOrd="7" destOrd="0" presId="urn:microsoft.com/office/officeart/2005/8/layout/hierarchy1"/>
+    <dgm:cxn modelId="{FAA7FB04-FE50-4B6D-B3D6-93E0A5FFE41B}" type="presParOf" srcId="{50591AAD-ADD1-443F-A452-D5DFC96E3F11}" destId="{1DC375CB-3F46-4A5B-82DC-B31F9EF091F4}" srcOrd="0" destOrd="0" presId="urn:microsoft.com/office/officeart/2005/8/layout/hierarchy1"/>
+    <dgm:cxn modelId="{C91873CA-B3EA-41EE-95E8-F1C7C52AD861}" type="presParOf" srcId="{1DC375CB-3F46-4A5B-82DC-B31F9EF091F4}" destId="{90C06077-5E0A-4326-907E-9AFF363414A8}" srcOrd="0" destOrd="0" presId="urn:microsoft.com/office/officeart/2005/8/layout/hierarchy1"/>
+    <dgm:cxn modelId="{95BB0C2B-1644-42D6-BB4F-7E7A8CFB4188}" type="presParOf" srcId="{1DC375CB-3F46-4A5B-82DC-B31F9EF091F4}" destId="{34DD3444-DC13-459C-8EC9-DBFF1D0D2F59}" srcOrd="1" destOrd="0" presId="urn:microsoft.com/office/officeart/2005/8/layout/hierarchy1"/>
+    <dgm:cxn modelId="{565FE127-C0D1-4BDD-BA4B-2745D6567BD2}" type="presParOf" srcId="{50591AAD-ADD1-443F-A452-D5DFC96E3F11}" destId="{8ED739F9-BE65-4536-B61D-CDD2B448DA86}" srcOrd="1" destOrd="0" presId="urn:microsoft.com/office/officeart/2005/8/layout/hierarchy1"/>
+    <dgm:cxn modelId="{3A1B5992-4229-445A-9BBC-1BEA4CB56910}" type="presParOf" srcId="{8ED739F9-BE65-4536-B61D-CDD2B448DA86}" destId="{F5DEDA05-8949-4070-85EB-8DD033BEA4D5}" srcOrd="0" destOrd="0" presId="urn:microsoft.com/office/officeart/2005/8/layout/hierarchy1"/>
+    <dgm:cxn modelId="{A994C426-B02C-438A-B40C-9B6AC8D2AD26}" type="presParOf" srcId="{8ED739F9-BE65-4536-B61D-CDD2B448DA86}" destId="{026BE5E1-7CF4-47EC-A374-07309A8ECFAC}" srcOrd="1" destOrd="0" presId="urn:microsoft.com/office/officeart/2005/8/layout/hierarchy1"/>
+    <dgm:cxn modelId="{D7FC091C-AF1A-4C56-BD25-12FDD270B2BE}" type="presParOf" srcId="{026BE5E1-7CF4-47EC-A374-07309A8ECFAC}" destId="{86E65347-4625-4C8C-95EC-19F02A7BD409}" srcOrd="0" destOrd="0" presId="urn:microsoft.com/office/officeart/2005/8/layout/hierarchy1"/>
+    <dgm:cxn modelId="{AD7A9C01-2220-41EC-94FE-24C18CA46B33}" type="presParOf" srcId="{86E65347-4625-4C8C-95EC-19F02A7BD409}" destId="{9315C078-BAF1-471E-B139-C7CAF1CD0C6D}" srcOrd="0" destOrd="0" presId="urn:microsoft.com/office/officeart/2005/8/layout/hierarchy1"/>
+    <dgm:cxn modelId="{71BA74B7-07FF-4370-93CF-25C45EB70B63}" type="presParOf" srcId="{86E65347-4625-4C8C-95EC-19F02A7BD409}" destId="{108FE608-028B-49BE-BCA6-C1A7C9EF9FA5}" srcOrd="1" destOrd="0" presId="urn:microsoft.com/office/officeart/2005/8/layout/hierarchy1"/>
+    <dgm:cxn modelId="{65A80CDF-E04A-4BDC-A654-337027E4FA19}" type="presParOf" srcId="{026BE5E1-7CF4-47EC-A374-07309A8ECFAC}" destId="{6CCA33BA-CCC5-4F0F-A91F-3C23AD24FFAF}" srcOrd="1" destOrd="0" presId="urn:microsoft.com/office/officeart/2005/8/layout/hierarchy1"/>
+    <dgm:cxn modelId="{7AE2BC36-1459-45C5-B589-0718F410E004}" type="presParOf" srcId="{C5B99502-F882-469C-9E1B-B434ED92C7EC}" destId="{B86C8690-9EA8-4A7D-8789-825F45D45B99}" srcOrd="8" destOrd="0" presId="urn:microsoft.com/office/officeart/2005/8/layout/hierarchy1"/>
+    <dgm:cxn modelId="{EC5636CF-5CD5-49C5-B040-0D27454B2223}" type="presParOf" srcId="{C5B99502-F882-469C-9E1B-B434ED92C7EC}" destId="{E00522AB-C2A3-48BB-B52C-7F6E0ECBC86A}" srcOrd="9" destOrd="0" presId="urn:microsoft.com/office/officeart/2005/8/layout/hierarchy1"/>
+    <dgm:cxn modelId="{B38B8A4F-DF3A-48AF-B472-E20CF5A5AB6C}" type="presParOf" srcId="{E00522AB-C2A3-48BB-B52C-7F6E0ECBC86A}" destId="{334D426C-9EE7-4343-8361-D940B3D01465}" srcOrd="0" destOrd="0" presId="urn:microsoft.com/office/officeart/2005/8/layout/hierarchy1"/>
+    <dgm:cxn modelId="{710BBA64-E0F3-42DF-90DF-4C18919F2FC0}" type="presParOf" srcId="{334D426C-9EE7-4343-8361-D940B3D01465}" destId="{8A7AE3D8-CB98-4EA8-A383-D97AA369DF50}" srcOrd="0" destOrd="0" presId="urn:microsoft.com/office/officeart/2005/8/layout/hierarchy1"/>
+    <dgm:cxn modelId="{633DDD39-A68F-44D4-92F0-0439D78108C1}" type="presParOf" srcId="{334D426C-9EE7-4343-8361-D940B3D01465}" destId="{148F6C08-2B52-455A-962F-CDC7519B1DD8}" srcOrd="1" destOrd="0" presId="urn:microsoft.com/office/officeart/2005/8/layout/hierarchy1"/>
+    <dgm:cxn modelId="{8BAD5576-E687-45B8-A12D-6348F3131506}" type="presParOf" srcId="{E00522AB-C2A3-48BB-B52C-7F6E0ECBC86A}" destId="{13A6BF67-962A-4DF8-AFEA-53DBCBA76720}" srcOrd="1" destOrd="0" presId="urn:microsoft.com/office/officeart/2005/8/layout/hierarchy1"/>
+    <dgm:cxn modelId="{DD3D50DB-98EF-4F7B-AA41-1B71A3C3FF26}" type="presParOf" srcId="{C5B99502-F882-469C-9E1B-B434ED92C7EC}" destId="{A5E600F6-3551-48C6-9287-CD051753E056}" srcOrd="10" destOrd="0" presId="urn:microsoft.com/office/officeart/2005/8/layout/hierarchy1"/>
+    <dgm:cxn modelId="{EAA4A51C-3167-4456-9E61-CB868942936E}" type="presParOf" srcId="{C5B99502-F882-469C-9E1B-B434ED92C7EC}" destId="{9E8959F9-03F2-41DF-8D11-ED615D45311A}" srcOrd="11" destOrd="0" presId="urn:microsoft.com/office/officeart/2005/8/layout/hierarchy1"/>
+    <dgm:cxn modelId="{B000A726-0E97-4B40-8D1A-A5AD5EA5FDDD}" type="presParOf" srcId="{9E8959F9-03F2-41DF-8D11-ED615D45311A}" destId="{BE08A678-3804-4AE8-9AE3-BAADE25F5F8D}" srcOrd="0" destOrd="0" presId="urn:microsoft.com/office/officeart/2005/8/layout/hierarchy1"/>
+    <dgm:cxn modelId="{BB258827-E87E-477F-9FA3-0482DF829CDA}" type="presParOf" srcId="{BE08A678-3804-4AE8-9AE3-BAADE25F5F8D}" destId="{D9497BF8-9919-4ED2-9536-925EE52D1945}" srcOrd="0" destOrd="0" presId="urn:microsoft.com/office/officeart/2005/8/layout/hierarchy1"/>
+    <dgm:cxn modelId="{B71CDA81-8710-4005-B72F-EA1DCFF6DB3A}" type="presParOf" srcId="{BE08A678-3804-4AE8-9AE3-BAADE25F5F8D}" destId="{1A5EAFB6-BA02-4D11-BE82-A76C7CC02555}" srcOrd="1" destOrd="0" presId="urn:microsoft.com/office/officeart/2005/8/layout/hierarchy1"/>
+    <dgm:cxn modelId="{906BAE0D-6EF1-488F-9EC6-9C8C58A9585B}" type="presParOf" srcId="{9E8959F9-03F2-41DF-8D11-ED615D45311A}" destId="{9BE42CA8-5385-412F-95DC-6074F705E7B5}" srcOrd="1" destOrd="0" presId="urn:microsoft.com/office/officeart/2005/8/layout/hierarchy1"/>
   </dgm:cxnLst>
   <dgm:bg/>
   <dgm:whole/>

</xml_diff>

<commit_message>
actualizacion de ieee word
</commit_message>
<xml_diff>
--- a/ejemplo-formato-ieee-830.docx
+++ b/ejemplo-formato-ieee-830.docx
@@ -1,6 +1,6 @@
 
 <file path=word/document.xml><?xml version="1.0" encoding="utf-8"?>
-<w:document xmlns:wpc="http://schemas.microsoft.com/office/word/2010/wordprocessingCanvas" xmlns:mc="http://schemas.openxmlformats.org/markup-compatibility/2006" xmlns:o="urn:schemas-microsoft-com:office:office" xmlns:r="http://schemas.openxmlformats.org/officeDocument/2006/relationships" xmlns:m="http://schemas.openxmlformats.org/officeDocument/2006/math" xmlns:v="urn:schemas-microsoft-com:vml" xmlns:wp14="http://schemas.microsoft.com/office/word/2010/wordprocessingDrawing" xmlns:wp="http://schemas.openxmlformats.org/drawingml/2006/wordprocessingDrawing" xmlns:w10="urn:schemas-microsoft-com:office:word" xmlns:w="http://schemas.openxmlformats.org/wordprocessingml/2006/main" xmlns:w14="http://schemas.microsoft.com/office/word/2010/wordml" xmlns:wpg="http://schemas.microsoft.com/office/word/2010/wordprocessingGroup" xmlns:wpi="http://schemas.microsoft.com/office/word/2010/wordprocessingInk" xmlns:wne="http://schemas.microsoft.com/office/word/2006/wordml" xmlns:wps="http://schemas.microsoft.com/office/word/2010/wordprocessingShape" mc:Ignorable="w14 wp14">
+<w:document xmlns:wpc="http://schemas.microsoft.com/office/word/2010/wordprocessingCanvas" xmlns:cx="http://schemas.microsoft.com/office/drawing/2014/chartex" xmlns:cx1="http://schemas.microsoft.com/office/drawing/2015/9/8/chartex" xmlns:cx2="http://schemas.microsoft.com/office/drawing/2015/10/21/chartex" xmlns:cx3="http://schemas.microsoft.com/office/drawing/2016/5/9/chartex" xmlns:cx4="http://schemas.microsoft.com/office/drawing/2016/5/10/chartex" xmlns:cx5="http://schemas.microsoft.com/office/drawing/2016/5/11/chartex" xmlns:cx6="http://schemas.microsoft.com/office/drawing/2016/5/12/chartex" xmlns:cx7="http://schemas.microsoft.com/office/drawing/2016/5/13/chartex" xmlns:cx8="http://schemas.microsoft.com/office/drawing/2016/5/14/chartex" xmlns:mc="http://schemas.openxmlformats.org/markup-compatibility/2006" xmlns:aink="http://schemas.microsoft.com/office/drawing/2016/ink" xmlns:am3d="http://schemas.microsoft.com/office/drawing/2017/model3d" xmlns:o="urn:schemas-microsoft-com:office:office" xmlns:r="http://schemas.openxmlformats.org/officeDocument/2006/relationships" xmlns:m="http://schemas.openxmlformats.org/officeDocument/2006/math" xmlns:v="urn:schemas-microsoft-com:vml" xmlns:wp14="http://schemas.microsoft.com/office/word/2010/wordprocessingDrawing" xmlns:wp="http://schemas.openxmlformats.org/drawingml/2006/wordprocessingDrawing" xmlns:w10="urn:schemas-microsoft-com:office:word" xmlns:w="http://schemas.openxmlformats.org/wordprocessingml/2006/main" xmlns:w14="http://schemas.microsoft.com/office/word/2010/wordml" xmlns:w15="http://schemas.microsoft.com/office/word/2012/wordml" xmlns:w16cex="http://schemas.microsoft.com/office/word/2018/wordml/cex" xmlns:w16cid="http://schemas.microsoft.com/office/word/2016/wordml/cid" xmlns:w16="http://schemas.microsoft.com/office/word/2018/wordml" xmlns:w16sdtdh="http://schemas.microsoft.com/office/word/2020/wordml/sdtdatahash" xmlns:w16se="http://schemas.microsoft.com/office/word/2015/wordml/symex" xmlns:wpg="http://schemas.microsoft.com/office/word/2010/wordprocessingGroup" xmlns:wpi="http://schemas.microsoft.com/office/word/2010/wordprocessingInk" xmlns:wne="http://schemas.microsoft.com/office/word/2006/wordml" xmlns:wps="http://schemas.microsoft.com/office/word/2010/wordprocessingShape" mc:Ignorable="w14 w15 w16se w16cid w16 w16cex w16sdtdh wp14">
   <w:body>
     <w:p>
       <w:pPr>
@@ -49,7 +49,7 @@
           <w:szCs w:val="30"/>
         </w:rPr>
         <w:drawing>
-          <wp:inline distT="114300" distB="114300" distL="114300" distR="114300">
+          <wp:inline distT="114300" distB="114300" distL="114300" distR="114300" wp14:anchorId="2A076307" wp14:editId="786ECFE5">
             <wp:extent cx="2042555" cy="1203945"/>
             <wp:effectExtent l="0" t="0" r="0" b="0"/>
             <wp:docPr id="1" name="image2.png"/>
@@ -62,7 +62,7 @@
                     <pic:cNvPicPr preferRelativeResize="0"/>
                   </pic:nvPicPr>
                   <pic:blipFill>
-                    <a:blip r:embed="rId8"/>
+                    <a:blip r:embed="rId7"/>
                     <a:srcRect l="6453" t="27162" r="8939" b="22901"/>
                     <a:stretch>
                       <a:fillRect/>
@@ -235,7 +235,7 @@
         </w:rPr>
       </w:pPr>
       <w:r>
-        <w:pict>
+        <w:pict w14:anchorId="4E2A6D0E">
           <v:rect id="_x0000_i1025" style="width:0;height:1.5pt" o:hralign="center" o:hrstd="t" o:hr="t" fillcolor="#a0a0a0" stroked="f"/>
         </w:pict>
       </w:r>
@@ -279,27 +279,7 @@
           <w:sz w:val="26"/>
           <w:szCs w:val="26"/>
         </w:rPr>
-        <w:t xml:space="preserve">Priscilla </w:t>
-      </w:r>
-      <w:proofErr w:type="spellStart"/>
-      <w:r>
-        <w:rPr>
-          <w:rFonts w:ascii="Verdana" w:eastAsia="Verdana" w:hAnsi="Verdana" w:cs="Verdana"/>
-          <w:b/>
-          <w:sz w:val="26"/>
-          <w:szCs w:val="26"/>
-        </w:rPr>
-        <w:t>Arianna</w:t>
-      </w:r>
-      <w:proofErr w:type="spellEnd"/>
-      <w:r>
-        <w:rPr>
-          <w:rFonts w:ascii="Verdana" w:eastAsia="Verdana" w:hAnsi="Verdana" w:cs="Verdana"/>
-          <w:b/>
-          <w:sz w:val="26"/>
-          <w:szCs w:val="26"/>
-        </w:rPr>
-        <w:t xml:space="preserve"> MINGORANCE</w:t>
+        <w:t>Priscilla Arianna MINGORANCE</w:t>
       </w:r>
     </w:p>
     <w:p>
@@ -565,29 +545,7 @@
                 <w:szCs w:val="20"/>
                 <w:shd w:val="clear" w:color="auto" w:fill="E6E6E6"/>
               </w:rPr>
-              <w:t xml:space="preserve">Verificado </w:t>
-            </w:r>
-            <w:proofErr w:type="spellStart"/>
-            <w:r>
-              <w:rPr>
-                <w:b/>
-                <w:color w:val="000000"/>
-                <w:sz w:val="20"/>
-                <w:szCs w:val="20"/>
-                <w:shd w:val="clear" w:color="auto" w:fill="E6E6E6"/>
-              </w:rPr>
-              <w:t>dep</w:t>
-            </w:r>
-            <w:proofErr w:type="spellEnd"/>
-            <w:r>
-              <w:rPr>
-                <w:b/>
-                <w:color w:val="000000"/>
-                <w:sz w:val="20"/>
-                <w:szCs w:val="20"/>
-                <w:shd w:val="clear" w:color="auto" w:fill="E6E6E6"/>
-              </w:rPr>
-              <w:t>. Calidad.</w:t>
+              <w:t>Verificado dep. Calidad.</w:t>
             </w:r>
           </w:p>
         </w:tc>
@@ -2624,25 +2582,7 @@
           <w:sz w:val="24"/>
           <w:szCs w:val="24"/>
         </w:rPr>
-        <w:t xml:space="preserve">Este documento describe el trabajo a realizar en el proyecto denominado “Servicios Veterinarios” para la materia Práctica </w:t>
-      </w:r>
-      <w:proofErr w:type="spellStart"/>
-      <w:r>
-        <w:rPr>
-          <w:rFonts w:ascii="Verdana" w:eastAsia="Verdana" w:hAnsi="Verdana" w:cs="Verdana"/>
-          <w:sz w:val="24"/>
-          <w:szCs w:val="24"/>
-        </w:rPr>
-        <w:t>Profesionalizante</w:t>
-      </w:r>
-      <w:proofErr w:type="spellEnd"/>
-      <w:r>
-        <w:rPr>
-          <w:rFonts w:ascii="Verdana" w:eastAsia="Verdana" w:hAnsi="Verdana" w:cs="Verdana"/>
-          <w:sz w:val="24"/>
-          <w:szCs w:val="24"/>
-        </w:rPr>
-        <w:t xml:space="preserve"> I. </w:t>
+        <w:t xml:space="preserve">Este documento describe el trabajo a realizar en el proyecto denominado “Servicios Veterinarios” para la materia Práctica Profesionalizante I. </w:t>
       </w:r>
     </w:p>
     <w:p>
@@ -2874,27 +2814,7 @@
                 <w:sz w:val="24"/>
                 <w:szCs w:val="24"/>
               </w:rPr>
-              <w:t xml:space="preserve">Priscilla </w:t>
-            </w:r>
-            <w:proofErr w:type="spellStart"/>
-            <w:r>
-              <w:rPr>
-                <w:rFonts w:ascii="Verdana" w:eastAsia="Verdana" w:hAnsi="Verdana" w:cs="Verdana"/>
-                <w:i/>
-                <w:sz w:val="24"/>
-                <w:szCs w:val="24"/>
-              </w:rPr>
-              <w:t>Arianna</w:t>
-            </w:r>
-            <w:proofErr w:type="spellEnd"/>
-            <w:r>
-              <w:rPr>
-                <w:rFonts w:ascii="Verdana" w:eastAsia="Verdana" w:hAnsi="Verdana" w:cs="Verdana"/>
-                <w:i/>
-                <w:sz w:val="24"/>
-                <w:szCs w:val="24"/>
-              </w:rPr>
-              <w:t xml:space="preserve"> MINGORANCE</w:t>
+              <w:t>Priscilla Arianna MINGORANCE</w:t>
             </w:r>
           </w:p>
         </w:tc>
@@ -2980,18 +2900,8 @@
                 <w:sz w:val="24"/>
                 <w:szCs w:val="24"/>
               </w:rPr>
-              <w:t xml:space="preserve">Desarrolladores Full </w:t>
-            </w:r>
-            <w:proofErr w:type="spellStart"/>
-            <w:r>
-              <w:rPr>
-                <w:rFonts w:ascii="Verdana" w:eastAsia="Verdana" w:hAnsi="Verdana" w:cs="Verdana"/>
-                <w:sz w:val="24"/>
-                <w:szCs w:val="24"/>
-              </w:rPr>
-              <w:t>Stack</w:t>
-            </w:r>
-            <w:proofErr w:type="spellEnd"/>
+              <w:t>Desarrolladores Full Stack</w:t>
+            </w:r>
           </w:p>
         </w:tc>
       </w:tr>
@@ -3155,36 +3065,8 @@
                 <w:sz w:val="24"/>
                 <w:szCs w:val="24"/>
               </w:rPr>
-              <w:t xml:space="preserve">Documentar, desarrollar el </w:t>
-            </w:r>
-            <w:proofErr w:type="spellStart"/>
-            <w:r>
-              <w:rPr>
-                <w:rFonts w:ascii="Verdana" w:eastAsia="Verdana" w:hAnsi="Verdana" w:cs="Verdana"/>
-                <w:sz w:val="24"/>
-                <w:szCs w:val="24"/>
-              </w:rPr>
-              <w:t>FontEnd</w:t>
-            </w:r>
-            <w:proofErr w:type="spellEnd"/>
-            <w:r>
-              <w:rPr>
-                <w:rFonts w:ascii="Verdana" w:eastAsia="Verdana" w:hAnsi="Verdana" w:cs="Verdana"/>
-                <w:sz w:val="24"/>
-                <w:szCs w:val="24"/>
-              </w:rPr>
-              <w:t xml:space="preserve"> y </w:t>
-            </w:r>
-            <w:proofErr w:type="spellStart"/>
-            <w:r>
-              <w:rPr>
-                <w:rFonts w:ascii="Verdana" w:eastAsia="Verdana" w:hAnsi="Verdana" w:cs="Verdana"/>
-                <w:sz w:val="24"/>
-                <w:szCs w:val="24"/>
-              </w:rPr>
-              <w:t>BackEnd</w:t>
-            </w:r>
-            <w:proofErr w:type="spellEnd"/>
+              <w:t>Documentar, desarrollar el FontEnd y BackEnd</w:t>
+            </w:r>
           </w:p>
         </w:tc>
       </w:tr>
@@ -3459,18 +3341,8 @@
                 <w:sz w:val="24"/>
                 <w:szCs w:val="24"/>
               </w:rPr>
-              <w:t xml:space="preserve">Desarrolladores Full </w:t>
-            </w:r>
-            <w:proofErr w:type="spellStart"/>
-            <w:r>
-              <w:rPr>
-                <w:rFonts w:ascii="Verdana" w:eastAsia="Verdana" w:hAnsi="Verdana" w:cs="Verdana"/>
-                <w:sz w:val="24"/>
-                <w:szCs w:val="24"/>
-              </w:rPr>
-              <w:t>Stack</w:t>
-            </w:r>
-            <w:proofErr w:type="spellEnd"/>
+              <w:t>Desarrolladores Full Stack</w:t>
+            </w:r>
           </w:p>
         </w:tc>
       </w:tr>
@@ -3607,36 +3479,8 @@
                 <w:sz w:val="24"/>
                 <w:szCs w:val="24"/>
               </w:rPr>
-              <w:t xml:space="preserve">Documentar, desarrollar el </w:t>
-            </w:r>
-            <w:proofErr w:type="spellStart"/>
-            <w:r>
-              <w:rPr>
-                <w:rFonts w:ascii="Verdana" w:eastAsia="Verdana" w:hAnsi="Verdana" w:cs="Verdana"/>
-                <w:sz w:val="24"/>
-                <w:szCs w:val="24"/>
-              </w:rPr>
-              <w:t>FontEnd</w:t>
-            </w:r>
-            <w:proofErr w:type="spellEnd"/>
-            <w:r>
-              <w:rPr>
-                <w:rFonts w:ascii="Verdana" w:eastAsia="Verdana" w:hAnsi="Verdana" w:cs="Verdana"/>
-                <w:sz w:val="24"/>
-                <w:szCs w:val="24"/>
-              </w:rPr>
-              <w:t xml:space="preserve"> y </w:t>
-            </w:r>
-            <w:proofErr w:type="spellStart"/>
-            <w:r>
-              <w:rPr>
-                <w:rFonts w:ascii="Verdana" w:eastAsia="Verdana" w:hAnsi="Verdana" w:cs="Verdana"/>
-                <w:sz w:val="24"/>
-                <w:szCs w:val="24"/>
-              </w:rPr>
-              <w:t>BackEnd</w:t>
-            </w:r>
-            <w:proofErr w:type="spellEnd"/>
+              <w:t>Documentar, desarrollar el FontEnd y BackEnd</w:t>
+            </w:r>
           </w:p>
         </w:tc>
       </w:tr>
@@ -3880,18 +3724,8 @@
                 <w:sz w:val="24"/>
                 <w:szCs w:val="24"/>
               </w:rPr>
-              <w:t xml:space="preserve">Desarrolladores Full </w:t>
-            </w:r>
-            <w:proofErr w:type="spellStart"/>
-            <w:r>
-              <w:rPr>
-                <w:rFonts w:ascii="Verdana" w:eastAsia="Verdana" w:hAnsi="Verdana" w:cs="Verdana"/>
-                <w:sz w:val="24"/>
-                <w:szCs w:val="24"/>
-              </w:rPr>
-              <w:t>Stack</w:t>
-            </w:r>
-            <w:proofErr w:type="spellEnd"/>
+              <w:t>Desarrolladores Full Stack</w:t>
+            </w:r>
           </w:p>
         </w:tc>
       </w:tr>
@@ -4028,36 +3862,8 @@
                 <w:sz w:val="24"/>
                 <w:szCs w:val="24"/>
               </w:rPr>
-              <w:t xml:space="preserve">Documentar, desarrollar el </w:t>
-            </w:r>
-            <w:proofErr w:type="spellStart"/>
-            <w:r>
-              <w:rPr>
-                <w:rFonts w:ascii="Verdana" w:eastAsia="Verdana" w:hAnsi="Verdana" w:cs="Verdana"/>
-                <w:sz w:val="24"/>
-                <w:szCs w:val="24"/>
-              </w:rPr>
-              <w:t>FontEnd</w:t>
-            </w:r>
-            <w:proofErr w:type="spellEnd"/>
-            <w:r>
-              <w:rPr>
-                <w:rFonts w:ascii="Verdana" w:eastAsia="Verdana" w:hAnsi="Verdana" w:cs="Verdana"/>
-                <w:sz w:val="24"/>
-                <w:szCs w:val="24"/>
-              </w:rPr>
-              <w:t xml:space="preserve"> y </w:t>
-            </w:r>
-            <w:proofErr w:type="spellStart"/>
-            <w:r>
-              <w:rPr>
-                <w:rFonts w:ascii="Verdana" w:eastAsia="Verdana" w:hAnsi="Verdana" w:cs="Verdana"/>
-                <w:sz w:val="24"/>
-                <w:szCs w:val="24"/>
-              </w:rPr>
-              <w:t>BackEnd</w:t>
-            </w:r>
-            <w:proofErr w:type="spellEnd"/>
+              <w:t>Documentar, desarrollar el FontEnd y BackEnd</w:t>
+            </w:r>
           </w:p>
         </w:tc>
       </w:tr>
@@ -4444,43 +4250,7 @@
                 <w:sz w:val="24"/>
                 <w:szCs w:val="24"/>
               </w:rPr>
-              <w:t xml:space="preserve">Personas encargadas de desarrollar el </w:t>
-            </w:r>
-            <w:proofErr w:type="spellStart"/>
-            <w:r>
-              <w:rPr>
-                <w:rFonts w:ascii="Verdana" w:eastAsia="Verdana" w:hAnsi="Verdana" w:cs="Verdana"/>
-                <w:sz w:val="24"/>
-                <w:szCs w:val="24"/>
-              </w:rPr>
-              <w:t>FontEnd</w:t>
-            </w:r>
-            <w:proofErr w:type="spellEnd"/>
-            <w:r>
-              <w:rPr>
-                <w:rFonts w:ascii="Verdana" w:eastAsia="Verdana" w:hAnsi="Verdana" w:cs="Verdana"/>
-                <w:sz w:val="24"/>
-                <w:szCs w:val="24"/>
-              </w:rPr>
-              <w:t xml:space="preserve"> y </w:t>
-            </w:r>
-            <w:proofErr w:type="spellStart"/>
-            <w:r>
-              <w:rPr>
-                <w:rFonts w:ascii="Verdana" w:eastAsia="Verdana" w:hAnsi="Verdana" w:cs="Verdana"/>
-                <w:sz w:val="24"/>
-                <w:szCs w:val="24"/>
-              </w:rPr>
-              <w:t>BackEnd</w:t>
-            </w:r>
-            <w:proofErr w:type="spellEnd"/>
-            <w:r>
-              <w:rPr>
-                <w:rFonts w:ascii="Verdana" w:eastAsia="Verdana" w:hAnsi="Verdana" w:cs="Verdana"/>
-                <w:sz w:val="24"/>
-                <w:szCs w:val="24"/>
-              </w:rPr>
-              <w:t xml:space="preserve"> de la web.</w:t>
+              <w:t>Personas encargadas de desarrollar el FontEnd y BackEnd de la web.</w:t>
             </w:r>
           </w:p>
         </w:tc>
@@ -5259,43 +5029,7 @@
                 <w:sz w:val="24"/>
                 <w:szCs w:val="24"/>
               </w:rPr>
-              <w:t>Se trata de un programa que implementa el protocolo HTTP (</w:t>
-            </w:r>
-            <w:proofErr w:type="spellStart"/>
-            <w:r>
-              <w:rPr>
-                <w:rFonts w:ascii="Verdana" w:eastAsia="Verdana" w:hAnsi="Verdana" w:cs="Verdana"/>
-                <w:sz w:val="24"/>
-                <w:szCs w:val="24"/>
-              </w:rPr>
-              <w:t>HyperText</w:t>
-            </w:r>
-            <w:proofErr w:type="spellEnd"/>
-            <w:r>
-              <w:rPr>
-                <w:rFonts w:ascii="Verdana" w:eastAsia="Verdana" w:hAnsi="Verdana" w:cs="Verdana"/>
-                <w:sz w:val="24"/>
-                <w:szCs w:val="24"/>
-              </w:rPr>
-              <w:t xml:space="preserve"> Transfer </w:t>
-            </w:r>
-            <w:proofErr w:type="spellStart"/>
-            <w:r>
-              <w:rPr>
-                <w:rFonts w:ascii="Verdana" w:eastAsia="Verdana" w:hAnsi="Verdana" w:cs="Verdana"/>
-                <w:sz w:val="24"/>
-                <w:szCs w:val="24"/>
-              </w:rPr>
-              <w:t>Protocol</w:t>
-            </w:r>
-            <w:proofErr w:type="spellEnd"/>
-            <w:r>
-              <w:rPr>
-                <w:rFonts w:ascii="Verdana" w:eastAsia="Verdana" w:hAnsi="Verdana" w:cs="Verdana"/>
-                <w:sz w:val="24"/>
-                <w:szCs w:val="24"/>
-              </w:rPr>
-              <w:t>) para transferir lo que llamamos hipertextos, páginas web o páginas HTML.</w:t>
+              <w:t>Se trata de un programa que implementa el protocolo HTTP (HyperText Transfer Protocol) para transferir lo que llamamos hipertextos, páginas web o páginas HTML.</w:t>
             </w:r>
           </w:p>
         </w:tc>
@@ -5419,7 +5153,6 @@
                 <w:szCs w:val="24"/>
               </w:rPr>
             </w:pPr>
-            <w:proofErr w:type="spellStart"/>
             <w:r>
               <w:rPr>
                 <w:rFonts w:ascii="Verdana" w:eastAsia="Verdana" w:hAnsi="Verdana" w:cs="Verdana"/>
@@ -5429,7 +5162,6 @@
               </w:rPr>
               <w:t>Turnero</w:t>
             </w:r>
-            <w:proofErr w:type="spellEnd"/>
           </w:p>
         </w:tc>
         <w:tc>
@@ -5506,7 +5238,6 @@
                 <w:szCs w:val="24"/>
               </w:rPr>
             </w:pPr>
-            <w:proofErr w:type="spellStart"/>
             <w:r>
               <w:rPr>
                 <w:rFonts w:ascii="Verdana" w:eastAsia="Verdana" w:hAnsi="Verdana" w:cs="Verdana"/>
@@ -5516,7 +5247,6 @@
               </w:rPr>
               <w:t>Store</w:t>
             </w:r>
-            <w:proofErr w:type="spellEnd"/>
           </w:p>
         </w:tc>
         <w:tc>
@@ -5865,25 +5595,7 @@
           <w:sz w:val="24"/>
           <w:szCs w:val="24"/>
         </w:rPr>
-        <w:t xml:space="preserve">-Requisitos Específicos: Se realizó el modelado conceptual de la futura solución mediante el uso de Sprint </w:t>
-      </w:r>
-      <w:proofErr w:type="spellStart"/>
-      <w:r>
-        <w:rPr>
-          <w:rFonts w:ascii="Verdana" w:eastAsia="Verdana" w:hAnsi="Verdana" w:cs="Verdana"/>
-          <w:sz w:val="24"/>
-          <w:szCs w:val="24"/>
-        </w:rPr>
-        <w:t>Backlog</w:t>
-      </w:r>
-      <w:proofErr w:type="spellEnd"/>
-      <w:r>
-        <w:rPr>
-          <w:rFonts w:ascii="Verdana" w:eastAsia="Verdana" w:hAnsi="Verdana" w:cs="Verdana"/>
-          <w:sz w:val="24"/>
-          <w:szCs w:val="24"/>
-        </w:rPr>
-        <w:t>. Los Sprint ayudan a visualizar cómo es el sistema, proporcionando tareas que sirven de guía en la construcción de la W-Veterinaria. En esta etapa se especifica qué debe hacer cada desarrollador en el sitio web pero no cómo debe hacerlo.</w:t>
+        <w:t>-Requisitos Específicos: Se realizó el modelado conceptual de la futura solución mediante el uso de Sprint Backlog. Los Sprint ayudan a visualizar cómo es el sistema, proporcionando tareas que sirven de guía en la construcción de la W-Veterinaria. En esta etapa se especifica qué debe hacer cada desarrollador en el sitio web pero no cómo debe hacerlo.</w:t>
       </w:r>
     </w:p>
     <w:p>
@@ -5980,43 +5692,7 @@
           <w:sz w:val="24"/>
           <w:szCs w:val="24"/>
         </w:rPr>
-        <w:t>posee funcionalidades de "productos" (</w:t>
-      </w:r>
-      <w:proofErr w:type="spellStart"/>
-      <w:r>
-        <w:rPr>
-          <w:rFonts w:ascii="Verdana" w:eastAsia="Verdana" w:hAnsi="Verdana" w:cs="Verdana"/>
-          <w:sz w:val="24"/>
-          <w:szCs w:val="24"/>
-        </w:rPr>
-        <w:t>Store</w:t>
-      </w:r>
-      <w:proofErr w:type="spellEnd"/>
-      <w:r>
-        <w:rPr>
-          <w:rFonts w:ascii="Verdana" w:eastAsia="Verdana" w:hAnsi="Verdana" w:cs="Verdana"/>
-          <w:sz w:val="24"/>
-          <w:szCs w:val="24"/>
-        </w:rPr>
-        <w:t>), de "registro", de “</w:t>
-      </w:r>
-      <w:proofErr w:type="spellStart"/>
-      <w:r>
-        <w:rPr>
-          <w:rFonts w:ascii="Verdana" w:eastAsia="Verdana" w:hAnsi="Verdana" w:cs="Verdana"/>
-          <w:sz w:val="24"/>
-          <w:szCs w:val="24"/>
-        </w:rPr>
-        <w:t>turnero</w:t>
-      </w:r>
-      <w:proofErr w:type="spellEnd"/>
-      <w:r>
-        <w:rPr>
-          <w:rFonts w:ascii="Verdana" w:eastAsia="Verdana" w:hAnsi="Verdana" w:cs="Verdana"/>
-          <w:sz w:val="24"/>
-          <w:szCs w:val="24"/>
-        </w:rPr>
-        <w:t>” y otras que podrán sumarse, para que los usuarios puedan acceder a una ayuda online que les permita realizar consultas, compras, despejar preocupaciones, solicitar turnos, etc.</w:t>
+        <w:t>posee funcionalidades de "productos" (Store), de "registro", de “turnero” y otras que podrán sumarse, para que los usuarios puedan acceder a una ayuda online que les permita realizar consultas, compras, despejar preocupaciones, solicitar turnos, etc.</w:t>
       </w:r>
     </w:p>
     <w:p>
@@ -7351,150 +7027,24 @@
           <w:szCs w:val="24"/>
         </w:rPr>
         <w:lastRenderedPageBreak/>
-        <w:t>Lenguajes y tecnologías en uso: HTML5, CSS3, SQL y JavaScript. Se utilizarán validadores de los archivos de la web</w:t>
+        <w:t>Lenguajes y tecnologías en uso: HTML5, CSS3, SQL y JavaScript. Se utilizarán validadores de los archivos de la web:  https://w3c.github.io/developers/tools/.</w:t>
       </w:r>
-      <w:proofErr w:type="gramStart"/>
+    </w:p>
+    <w:p>
+      <w:pPr>
+        <w:numPr>
+          <w:ilvl w:val="0"/>
+          <w:numId w:val="1"/>
+        </w:numPr>
+        <w:jc w:val="both"/>
+      </w:pPr>
       <w:r>
         <w:rPr>
           <w:rFonts w:ascii="Verdana" w:eastAsia="Verdana" w:hAnsi="Verdana" w:cs="Verdana"/>
           <w:sz w:val="24"/>
           <w:szCs w:val="24"/>
         </w:rPr>
-        <w:t>:  https</w:t>
-      </w:r>
-      <w:proofErr w:type="gramEnd"/>
-      <w:r>
-        <w:rPr>
-          <w:rFonts w:ascii="Verdana" w:eastAsia="Verdana" w:hAnsi="Verdana" w:cs="Verdana"/>
-          <w:sz w:val="24"/>
-          <w:szCs w:val="24"/>
-        </w:rPr>
-        <w:t>://w3c.github.io/developers/tools/.</w:t>
-      </w:r>
-    </w:p>
-    <w:p>
-      <w:pPr>
-        <w:numPr>
-          <w:ilvl w:val="0"/>
-          <w:numId w:val="1"/>
-        </w:numPr>
-        <w:jc w:val="both"/>
-      </w:pPr>
-      <w:r>
-        <w:rPr>
-          <w:rFonts w:ascii="Verdana" w:eastAsia="Verdana" w:hAnsi="Verdana" w:cs="Verdana"/>
-          <w:sz w:val="24"/>
-          <w:szCs w:val="24"/>
-        </w:rPr>
-        <w:t xml:space="preserve">El protocolo de comunicación es HTTPS, </w:t>
-      </w:r>
-      <w:proofErr w:type="spellStart"/>
-      <w:r>
-        <w:rPr>
-          <w:rFonts w:ascii="Verdana" w:eastAsia="Verdana" w:hAnsi="Verdana" w:cs="Verdana"/>
-          <w:sz w:val="24"/>
-          <w:szCs w:val="24"/>
-        </w:rPr>
-        <w:t>HyperText</w:t>
-      </w:r>
-      <w:proofErr w:type="spellEnd"/>
-      <w:r>
-        <w:rPr>
-          <w:rFonts w:ascii="Verdana" w:eastAsia="Verdana" w:hAnsi="Verdana" w:cs="Verdana"/>
-          <w:sz w:val="24"/>
-          <w:szCs w:val="24"/>
-        </w:rPr>
-        <w:t xml:space="preserve"> Transfer </w:t>
-      </w:r>
-      <w:proofErr w:type="spellStart"/>
-      <w:r>
-        <w:rPr>
-          <w:rFonts w:ascii="Verdana" w:eastAsia="Verdana" w:hAnsi="Verdana" w:cs="Verdana"/>
-          <w:sz w:val="24"/>
-          <w:szCs w:val="24"/>
-        </w:rPr>
-        <w:t>Protocol</w:t>
-      </w:r>
-      <w:proofErr w:type="spellEnd"/>
-      <w:r>
-        <w:rPr>
-          <w:rFonts w:ascii="Verdana" w:eastAsia="Verdana" w:hAnsi="Verdana" w:cs="Verdana"/>
-          <w:sz w:val="24"/>
-          <w:szCs w:val="24"/>
-        </w:rPr>
-        <w:t xml:space="preserve"> </w:t>
-      </w:r>
-      <w:proofErr w:type="spellStart"/>
-      <w:r>
-        <w:rPr>
-          <w:rFonts w:ascii="Verdana" w:eastAsia="Verdana" w:hAnsi="Verdana" w:cs="Verdana"/>
-          <w:sz w:val="24"/>
-          <w:szCs w:val="24"/>
-        </w:rPr>
-        <w:t>Secure</w:t>
-      </w:r>
-      <w:proofErr w:type="spellEnd"/>
-      <w:r>
-        <w:rPr>
-          <w:rFonts w:ascii="Verdana" w:eastAsia="Verdana" w:hAnsi="Verdana" w:cs="Verdana"/>
-          <w:sz w:val="24"/>
-          <w:szCs w:val="24"/>
-        </w:rPr>
-        <w:t xml:space="preserve">, protocolo seguro de transferencia de hipertexto con la utilización de certificado </w:t>
-      </w:r>
-      <w:proofErr w:type="gramStart"/>
-      <w:r>
-        <w:rPr>
-          <w:rFonts w:ascii="Verdana" w:eastAsia="Verdana" w:hAnsi="Verdana" w:cs="Verdana"/>
-          <w:sz w:val="24"/>
-          <w:szCs w:val="24"/>
-        </w:rPr>
-        <w:t>SSL ,</w:t>
-      </w:r>
-      <w:proofErr w:type="gramEnd"/>
-      <w:r>
-        <w:rPr>
-          <w:rFonts w:ascii="Verdana" w:eastAsia="Verdana" w:hAnsi="Verdana" w:cs="Verdana"/>
-          <w:sz w:val="24"/>
-          <w:szCs w:val="24"/>
-        </w:rPr>
-        <w:t xml:space="preserve"> </w:t>
-      </w:r>
-      <w:proofErr w:type="spellStart"/>
-      <w:r>
-        <w:rPr>
-          <w:rFonts w:ascii="Verdana" w:eastAsia="Verdana" w:hAnsi="Verdana" w:cs="Verdana"/>
-          <w:sz w:val="24"/>
-          <w:szCs w:val="24"/>
-        </w:rPr>
-        <w:t>Secure</w:t>
-      </w:r>
-      <w:proofErr w:type="spellEnd"/>
-      <w:r>
-        <w:rPr>
-          <w:rFonts w:ascii="Verdana" w:eastAsia="Verdana" w:hAnsi="Verdana" w:cs="Verdana"/>
-          <w:sz w:val="24"/>
-          <w:szCs w:val="24"/>
-        </w:rPr>
-        <w:t xml:space="preserve"> Sockets </w:t>
-      </w:r>
-      <w:proofErr w:type="spellStart"/>
-      <w:r>
-        <w:rPr>
-          <w:rFonts w:ascii="Verdana" w:eastAsia="Verdana" w:hAnsi="Verdana" w:cs="Verdana"/>
-          <w:sz w:val="24"/>
-          <w:szCs w:val="24"/>
-        </w:rPr>
-        <w:t>Layer</w:t>
-      </w:r>
-      <w:proofErr w:type="spellEnd"/>
-      <w:r>
-        <w:rPr>
-          <w:rFonts w:ascii="Verdana" w:eastAsia="Verdana" w:hAnsi="Verdana" w:cs="Verdana"/>
-          <w:sz w:val="24"/>
-          <w:szCs w:val="24"/>
-        </w:rPr>
-        <w:t xml:space="preserve"> (capa de sockets seguros), la tecnología estándar para mantener segura una conexión a Internet.</w:t>
+        <w:t>El protocolo de comunicación es HTTPS, HyperText Transfer Protocol Secure, protocolo seguro de transferencia de hipertexto con la utilización de certificado SSL , Secure Sockets Layer (capa de sockets seguros), la tecnología estándar para mantener segura una conexión a Internet.</w:t>
       </w:r>
     </w:p>
     <w:p>
@@ -7560,25 +7110,7 @@
           <w:sz w:val="24"/>
           <w:szCs w:val="24"/>
         </w:rPr>
-        <w:t>Consideraciones de Seguridad</w:t>
-      </w:r>
-      <w:proofErr w:type="gramStart"/>
-      <w:r>
-        <w:rPr>
-          <w:rFonts w:ascii="Verdana" w:eastAsia="Verdana" w:hAnsi="Verdana" w:cs="Verdana"/>
-          <w:sz w:val="24"/>
-          <w:szCs w:val="24"/>
-        </w:rPr>
-        <w:t>:  *</w:t>
-      </w:r>
-      <w:proofErr w:type="gramEnd"/>
-      <w:r>
-        <w:rPr>
-          <w:rFonts w:ascii="Verdana" w:eastAsia="Verdana" w:hAnsi="Verdana" w:cs="Verdana"/>
-          <w:sz w:val="24"/>
-          <w:szCs w:val="24"/>
-        </w:rPr>
-        <w:t xml:space="preserve"> Los usuarios que realicen pagos por las compras o la contratación de servicios serán redirigidos a una web especializada como Mercado Pago.</w:t>
+        <w:t>Consideraciones de Seguridad:  * Los usuarios que realicen pagos por las compras o la contratación de servicios serán redirigidos a una web especializada como Mercado Pago.</w:t>
       </w:r>
     </w:p>
     <w:p>
@@ -7616,43 +7148,7 @@
           <w:sz w:val="24"/>
           <w:szCs w:val="24"/>
         </w:rPr>
-        <w:t xml:space="preserve">*Usar herramientas de escaneo de vulnerabilidades (por ej. </w:t>
-      </w:r>
-      <w:proofErr w:type="spellStart"/>
-      <w:r>
-        <w:rPr>
-          <w:rFonts w:ascii="Verdana" w:eastAsia="Verdana" w:hAnsi="Verdana" w:cs="Verdana"/>
-          <w:sz w:val="24"/>
-          <w:szCs w:val="24"/>
-        </w:rPr>
-        <w:t>AppCheck</w:t>
-      </w:r>
-      <w:proofErr w:type="spellEnd"/>
-      <w:r>
-        <w:rPr>
-          <w:rFonts w:ascii="Verdana" w:eastAsia="Verdana" w:hAnsi="Verdana" w:cs="Verdana"/>
-          <w:sz w:val="24"/>
-          <w:szCs w:val="24"/>
-        </w:rPr>
-        <w:t xml:space="preserve"> Ltd., </w:t>
-      </w:r>
-      <w:proofErr w:type="spellStart"/>
-      <w:r>
-        <w:rPr>
-          <w:rFonts w:ascii="Verdana" w:eastAsia="Verdana" w:hAnsi="Verdana" w:cs="Verdana"/>
-          <w:sz w:val="24"/>
-          <w:szCs w:val="24"/>
-        </w:rPr>
-        <w:t>Arachni</w:t>
-      </w:r>
-      <w:proofErr w:type="spellEnd"/>
-      <w:r>
-        <w:rPr>
-          <w:rFonts w:ascii="Verdana" w:eastAsia="Verdana" w:hAnsi="Verdana" w:cs="Verdana"/>
-          <w:sz w:val="24"/>
-          <w:szCs w:val="24"/>
-        </w:rPr>
-        <w:t>) para realizar pruebas automáticas de seguridad en el sitio.</w:t>
+        <w:t>*Usar herramientas de escaneo de vulnerabilidades (por ej. AppCheck Ltd., Arachni) para realizar pruebas automáticas de seguridad en el sitio.</w:t>
       </w:r>
     </w:p>
     <w:p>
@@ -7707,14 +7203,14 @@
           <w:noProof/>
         </w:rPr>
         <w:drawing>
-          <wp:inline distT="0" distB="0" distL="0" distR="0" wp14:anchorId="7F4317EF" wp14:editId="4BFA1B78">
+          <wp:inline distT="0" distB="0" distL="0" distR="0" wp14:anchorId="4CA680AF" wp14:editId="2AA3A82C">
             <wp:extent cx="6156000" cy="3924000"/>
             <wp:effectExtent l="0" t="0" r="73660" b="0"/>
             <wp:docPr id="3" name="Diagrama 3"/>
             <wp:cNvGraphicFramePr/>
             <a:graphic xmlns:a="http://schemas.openxmlformats.org/drawingml/2006/main">
               <a:graphicData uri="http://schemas.openxmlformats.org/drawingml/2006/diagram">
-                <dgm:relIds xmlns:dgm="http://schemas.openxmlformats.org/drawingml/2006/diagram" xmlns:r="http://schemas.openxmlformats.org/officeDocument/2006/relationships" r:dm="rId9" r:lo="rId10" r:qs="rId11" r:cs="rId12"/>
+                <dgm:relIds xmlns:dgm="http://schemas.openxmlformats.org/drawingml/2006/diagram" xmlns:r="http://schemas.openxmlformats.org/officeDocument/2006/relationships" r:dm="rId8" r:lo="rId9" r:qs="rId10" r:cs="rId11"/>
               </a:graphicData>
             </a:graphic>
           </wp:inline>
@@ -7738,7 +7234,7 @@
           <w:szCs w:val="24"/>
         </w:rPr>
         <w:drawing>
-          <wp:inline distT="0" distB="0" distL="0" distR="0" wp14:anchorId="54FC96F2" wp14:editId="79379F46">
+          <wp:inline distT="0" distB="0" distL="0" distR="0" wp14:anchorId="6377575B" wp14:editId="745F20D0">
             <wp:extent cx="419100" cy="265575"/>
             <wp:effectExtent l="0" t="0" r="0" b="1270"/>
             <wp:docPr id="5" name="Imagen 5"/>
@@ -7755,7 +7251,7 @@
                     </pic:cNvPicPr>
                   </pic:nvPicPr>
                   <pic:blipFill>
-                    <a:blip r:embed="rId14" cstate="print">
+                    <a:blip r:embed="rId13" cstate="print">
                       <a:extLst>
                         <a:ext uri="{28A0092B-C50C-407E-A947-70E740481C1C}">
                           <a14:useLocalDpi xmlns:a14="http://schemas.microsoft.com/office/drawing/2010/main" val="0"/>
@@ -7839,20 +7335,10 @@
         <w:pStyle w:val="Ttulo2"/>
       </w:pPr>
       <w:bookmarkStart w:id="17" w:name="_Toc86662533"/>
-      <w:proofErr w:type="spellStart"/>
       <w:r>
-        <w:t>Product</w:t>
-      </w:r>
-      <w:proofErr w:type="spellEnd"/>
-      <w:r>
-        <w:t xml:space="preserve"> </w:t>
-      </w:r>
-      <w:proofErr w:type="spellStart"/>
-      <w:r>
-        <w:t>Backlog</w:t>
+        <w:t>Product Backlog</w:t>
       </w:r>
       <w:bookmarkEnd w:id="17"/>
-      <w:proofErr w:type="spellEnd"/>
       <w:r>
         <w:t xml:space="preserve"> </w:t>
       </w:r>
@@ -7969,23 +7455,13 @@
           <w:szCs w:val="24"/>
         </w:rPr>
       </w:pPr>
-      <w:proofErr w:type="spellStart"/>
       <w:r>
         <w:rPr>
           <w:rFonts w:ascii="Verdana" w:eastAsia="Verdana" w:hAnsi="Verdana" w:cs="Verdana"/>
           <w:sz w:val="24"/>
           <w:szCs w:val="24"/>
         </w:rPr>
-        <w:t>Turnero</w:t>
-      </w:r>
-      <w:proofErr w:type="spellEnd"/>
-      <w:r>
-        <w:rPr>
-          <w:rFonts w:ascii="Verdana" w:eastAsia="Verdana" w:hAnsi="Verdana" w:cs="Verdana"/>
-          <w:sz w:val="24"/>
-          <w:szCs w:val="24"/>
-        </w:rPr>
-        <w:t xml:space="preserve"> online, para poder realizar la atención presencial con un veterinario especializado, según lo que requiera el animal.</w:t>
+        <w:t>Turnero online, para poder realizar la atención presencial con un veterinario especializado, según lo que requiera el animal.</w:t>
       </w:r>
     </w:p>
     <w:p>
@@ -8078,25 +7554,7 @@
           <w:sz w:val="24"/>
           <w:szCs w:val="24"/>
         </w:rPr>
-        <w:t xml:space="preserve">A futuro, una </w:t>
-      </w:r>
-      <w:proofErr w:type="spellStart"/>
-      <w:r>
-        <w:rPr>
-          <w:rFonts w:ascii="Verdana" w:eastAsia="Verdana" w:hAnsi="Verdana" w:cs="Verdana"/>
-          <w:sz w:val="24"/>
-          <w:szCs w:val="24"/>
-        </w:rPr>
-        <w:t>app</w:t>
-      </w:r>
-      <w:proofErr w:type="spellEnd"/>
-      <w:r>
-        <w:rPr>
-          <w:rFonts w:ascii="Verdana" w:eastAsia="Verdana" w:hAnsi="Verdana" w:cs="Verdana"/>
-          <w:sz w:val="24"/>
-          <w:szCs w:val="24"/>
-        </w:rPr>
-        <w:t xml:space="preserve"> para móvil que realice las mismas funciones que la página web</w:t>
+        <w:t>A futuro, una app para móvil que realice las mismas funciones que la página web</w:t>
       </w:r>
       <w:r>
         <w:rPr>
@@ -8111,13 +7569,11 @@
         <w:pStyle w:val="Ttulo2"/>
       </w:pPr>
       <w:bookmarkStart w:id="18" w:name="_Toc86662534"/>
-      <w:proofErr w:type="spellStart"/>
       <w:r>
         <w:lastRenderedPageBreak/>
         <w:t>Sprints</w:t>
       </w:r>
       <w:bookmarkEnd w:id="18"/>
-      <w:proofErr w:type="spellEnd"/>
     </w:p>
     <w:p>
       <w:pPr>
@@ -8257,18 +7713,8 @@
                 <w:sz w:val="20"/>
                 <w:szCs w:val="20"/>
               </w:rPr>
-              <w:t xml:space="preserve">Sprint </w:t>
-            </w:r>
-            <w:proofErr w:type="spellStart"/>
-            <w:r>
-              <w:rPr>
-                <w:b/>
-                <w:sz w:val="20"/>
-                <w:szCs w:val="20"/>
-              </w:rPr>
-              <w:t>Backlog</w:t>
-            </w:r>
-            <w:proofErr w:type="spellEnd"/>
+              <w:t>Sprint Backlog</w:t>
+            </w:r>
           </w:p>
         </w:tc>
         <w:tc>
@@ -8308,7 +7754,7 @@
               </w:rPr>
               <w:t xml:space="preserve">Desarrollar una Página Web con la finalidad de servicios veterinarios. </w:t>
             </w:r>
-            <w:hyperlink r:id="rId15">
+            <w:hyperlink r:id="rId14">
               <w:r>
                 <w:rPr>
                   <w:b/>
@@ -8463,25 +7909,7 @@
                 <w:sz w:val="20"/>
                 <w:szCs w:val="20"/>
               </w:rPr>
-              <w:t xml:space="preserve">Romina: Página de Contacto. Subir al </w:t>
-            </w:r>
-            <w:proofErr w:type="spellStart"/>
-            <w:r>
-              <w:rPr>
-                <w:b/>
-                <w:sz w:val="20"/>
-                <w:szCs w:val="20"/>
-              </w:rPr>
-              <w:t>Hosting</w:t>
-            </w:r>
-            <w:proofErr w:type="spellEnd"/>
-            <w:r>
-              <w:rPr>
-                <w:b/>
-                <w:sz w:val="20"/>
-                <w:szCs w:val="20"/>
-              </w:rPr>
-              <w:t xml:space="preserve">. </w:t>
+              <w:t xml:space="preserve">Romina: Página de Contacto. Subir al Hosting. </w:t>
             </w:r>
           </w:p>
         </w:tc>
@@ -8896,18 +8324,8 @@
                 <w:sz w:val="20"/>
                 <w:szCs w:val="20"/>
               </w:rPr>
-              <w:t xml:space="preserve">Sprint </w:t>
-            </w:r>
-            <w:proofErr w:type="spellStart"/>
-            <w:r>
-              <w:rPr>
-                <w:b/>
-                <w:sz w:val="20"/>
-                <w:szCs w:val="20"/>
-              </w:rPr>
-              <w:t>Backlog</w:t>
-            </w:r>
-            <w:proofErr w:type="spellEnd"/>
+              <w:t>Sprint Backlog</w:t>
+            </w:r>
           </w:p>
         </w:tc>
         <w:tc>
@@ -8978,18 +8396,8 @@
                 <w:sz w:val="20"/>
                 <w:szCs w:val="20"/>
               </w:rPr>
-              <w:t xml:space="preserve">-Adaptación de la página a formato </w:t>
-            </w:r>
-            <w:proofErr w:type="spellStart"/>
-            <w:r>
-              <w:rPr>
-                <w:b/>
-                <w:sz w:val="20"/>
-                <w:szCs w:val="20"/>
-              </w:rPr>
-              <w:t>responsive</w:t>
-            </w:r>
-            <w:proofErr w:type="spellEnd"/>
+              <w:t>-Adaptación de la página a formato responsive</w:t>
+            </w:r>
           </w:p>
           <w:p>
             <w:pPr>
@@ -9010,7 +8418,6 @@
               </w:rPr>
               <w:t xml:space="preserve">-Incrustar </w:t>
             </w:r>
-            <w:proofErr w:type="spellStart"/>
             <w:r>
               <w:rPr>
                 <w:b/>
@@ -9019,7 +8426,6 @@
               </w:rPr>
               <w:t>Bootstrap</w:t>
             </w:r>
-            <w:proofErr w:type="spellEnd"/>
           </w:p>
           <w:p>
             <w:pPr>
@@ -9066,18 +8472,8 @@
                 <w:sz w:val="20"/>
                 <w:szCs w:val="20"/>
               </w:rPr>
-              <w:t xml:space="preserve">Validación de campos vacíos mediante </w:t>
-            </w:r>
-            <w:proofErr w:type="spellStart"/>
-            <w:r>
-              <w:rPr>
-                <w:b/>
-                <w:sz w:val="20"/>
-                <w:szCs w:val="20"/>
-              </w:rPr>
-              <w:t>Bootstrap</w:t>
-            </w:r>
-            <w:proofErr w:type="spellEnd"/>
+              <w:t>Validación de campos vacíos mediante Bootstrap</w:t>
+            </w:r>
           </w:p>
         </w:tc>
       </w:tr>
@@ -9153,25 +8549,7 @@
                 <w:sz w:val="20"/>
                 <w:szCs w:val="20"/>
               </w:rPr>
-              <w:t xml:space="preserve">: -Elegir el </w:t>
-            </w:r>
-            <w:proofErr w:type="spellStart"/>
-            <w:r>
-              <w:rPr>
-                <w:b/>
-                <w:sz w:val="20"/>
-                <w:szCs w:val="20"/>
-              </w:rPr>
-              <w:t>Bootstrap</w:t>
-            </w:r>
-            <w:proofErr w:type="spellEnd"/>
-            <w:r>
-              <w:rPr>
-                <w:b/>
-                <w:sz w:val="20"/>
-                <w:szCs w:val="20"/>
-              </w:rPr>
-              <w:t xml:space="preserve"> y embeber el </w:t>
+              <w:t xml:space="preserve">: -Elegir el Bootstrap y embeber el </w:t>
             </w:r>
             <w:r>
               <w:rPr>
@@ -9208,7 +8586,6 @@
               </w:rPr>
               <w:t xml:space="preserve">-Crear el menú </w:t>
             </w:r>
-            <w:proofErr w:type="spellStart"/>
             <w:r>
               <w:rPr>
                 <w:b/>
@@ -9217,7 +8594,6 @@
               </w:rPr>
               <w:t>dropdown</w:t>
             </w:r>
-            <w:proofErr w:type="spellEnd"/>
           </w:p>
           <w:p>
             <w:pPr>
@@ -9352,25 +8728,7 @@
                 <w:sz w:val="20"/>
                 <w:szCs w:val="20"/>
               </w:rPr>
-              <w:t xml:space="preserve">Adaptación </w:t>
-            </w:r>
-            <w:proofErr w:type="spellStart"/>
-            <w:r>
-              <w:rPr>
-                <w:b/>
-                <w:sz w:val="20"/>
-                <w:szCs w:val="20"/>
-              </w:rPr>
-              <w:t>responsive</w:t>
-            </w:r>
-            <w:proofErr w:type="spellEnd"/>
-            <w:r>
-              <w:rPr>
-                <w:b/>
-                <w:sz w:val="20"/>
-                <w:szCs w:val="20"/>
-              </w:rPr>
-              <w:t xml:space="preserve"> de la página producto.</w:t>
+              <w:t>Adaptación responsive de la página producto.</w:t>
             </w:r>
           </w:p>
           <w:p>
@@ -9392,7 +8750,6 @@
               <w:lastRenderedPageBreak/>
               <w:t xml:space="preserve">-Diseño del menú </w:t>
             </w:r>
-            <w:proofErr w:type="spellStart"/>
             <w:r>
               <w:rPr>
                 <w:b/>
@@ -9401,7 +8758,6 @@
               </w:rPr>
               <w:t>dropdown</w:t>
             </w:r>
-            <w:proofErr w:type="spellEnd"/>
             <w:r>
               <w:rPr>
                 <w:b/>
@@ -9492,7 +8848,6 @@
               </w:rPr>
               <w:t xml:space="preserve"> -Diseño del menú </w:t>
             </w:r>
-            <w:proofErr w:type="spellStart"/>
             <w:r>
               <w:rPr>
                 <w:b/>
@@ -9501,7 +8856,6 @@
               </w:rPr>
               <w:t>dropdown</w:t>
             </w:r>
-            <w:proofErr w:type="spellEnd"/>
             <w:r>
               <w:rPr>
                 <w:b/>
@@ -9570,18 +8924,8 @@
                 <w:sz w:val="20"/>
                 <w:szCs w:val="20"/>
               </w:rPr>
-              <w:t xml:space="preserve">Validación de campos vacíos mediante </w:t>
-            </w:r>
-            <w:proofErr w:type="spellStart"/>
-            <w:r>
-              <w:rPr>
-                <w:b/>
-                <w:sz w:val="20"/>
-                <w:szCs w:val="20"/>
-              </w:rPr>
-              <w:t>Bootstrap</w:t>
-            </w:r>
-            <w:proofErr w:type="spellEnd"/>
+              <w:t>Validación de campos vacíos mediante Bootstrap</w:t>
+            </w:r>
           </w:p>
           <w:p>
             <w:pPr>
@@ -10011,18 +9355,8 @@
                 <w:sz w:val="20"/>
                 <w:szCs w:val="20"/>
               </w:rPr>
-              <w:t xml:space="preserve">Sprint </w:t>
-            </w:r>
-            <w:proofErr w:type="spellStart"/>
-            <w:r>
-              <w:rPr>
-                <w:b/>
-                <w:sz w:val="20"/>
-                <w:szCs w:val="20"/>
-              </w:rPr>
-              <w:t>Backlog</w:t>
-            </w:r>
-            <w:proofErr w:type="spellEnd"/>
+              <w:t>Sprint Backlog</w:t>
+            </w:r>
           </w:p>
         </w:tc>
         <w:tc>
@@ -10060,18 +9394,8 @@
                 <w:sz w:val="20"/>
                 <w:szCs w:val="20"/>
               </w:rPr>
-              <w:t xml:space="preserve">-Incluir funciones </w:t>
-            </w:r>
-            <w:proofErr w:type="spellStart"/>
-            <w:r>
-              <w:rPr>
-                <w:b/>
-                <w:sz w:val="20"/>
-                <w:szCs w:val="20"/>
-              </w:rPr>
-              <w:t>JavaScrip</w:t>
-            </w:r>
-            <w:proofErr w:type="spellEnd"/>
+              <w:t>-Incluir funciones JavaScrip</w:t>
+            </w:r>
             <w:r>
               <w:rPr>
                 <w:b/>
@@ -10105,25 +9429,7 @@
                 <w:sz w:val="20"/>
                 <w:szCs w:val="20"/>
               </w:rPr>
-              <w:t xml:space="preserve">-Incluir eventos </w:t>
-            </w:r>
-            <w:proofErr w:type="spellStart"/>
-            <w:r>
-              <w:rPr>
-                <w:b/>
-                <w:sz w:val="20"/>
-                <w:szCs w:val="20"/>
-              </w:rPr>
-              <w:t>JavaScrip</w:t>
-            </w:r>
-            <w:proofErr w:type="spellEnd"/>
-            <w:r>
-              <w:rPr>
-                <w:b/>
-                <w:sz w:val="20"/>
-                <w:szCs w:val="20"/>
-              </w:rPr>
-              <w:t>.</w:t>
+              <w:t>-Incluir eventos JavaScrip.</w:t>
             </w:r>
           </w:p>
           <w:p>
@@ -10209,25 +9515,7 @@
                 <w:sz w:val="20"/>
                 <w:szCs w:val="20"/>
               </w:rPr>
-              <w:t xml:space="preserve">con </w:t>
-            </w:r>
-            <w:proofErr w:type="spellStart"/>
-            <w:r>
-              <w:rPr>
-                <w:b/>
-                <w:sz w:val="20"/>
-                <w:szCs w:val="20"/>
-              </w:rPr>
-              <w:t>phpMyadmin</w:t>
-            </w:r>
-            <w:proofErr w:type="spellEnd"/>
-            <w:r>
-              <w:rPr>
-                <w:b/>
-                <w:sz w:val="20"/>
-                <w:szCs w:val="20"/>
-              </w:rPr>
-              <w:t>.</w:t>
+              <w:t>con phpMyadmin.</w:t>
             </w:r>
           </w:p>
           <w:p>
@@ -10254,25 +9542,7 @@
                 <w:sz w:val="20"/>
                 <w:szCs w:val="20"/>
               </w:rPr>
-              <w:t xml:space="preserve">-Hacer validaciones con </w:t>
-            </w:r>
-            <w:proofErr w:type="spellStart"/>
-            <w:r>
-              <w:rPr>
-                <w:b/>
-                <w:sz w:val="20"/>
-                <w:szCs w:val="20"/>
-              </w:rPr>
-              <w:t>JavaScrip</w:t>
-            </w:r>
-            <w:proofErr w:type="spellEnd"/>
-            <w:r>
-              <w:rPr>
-                <w:b/>
-                <w:sz w:val="20"/>
-                <w:szCs w:val="20"/>
-              </w:rPr>
-              <w:t>.</w:t>
+              <w:t>-Hacer validaciones con JavaScrip.</w:t>
             </w:r>
           </w:p>
           <w:p>
@@ -10518,23 +9788,21 @@
               </w:rPr>
               <w:t xml:space="preserve"> con </w:t>
             </w:r>
-            <w:proofErr w:type="spellStart"/>
-            <w:r>
-              <w:rPr>
-                <w:b/>
-                <w:sz w:val="20"/>
-                <w:szCs w:val="20"/>
-              </w:rPr>
-              <w:t>JavaScrip</w:t>
-            </w:r>
-            <w:proofErr w:type="spellEnd"/>
-            <w:r>
-              <w:rPr>
-                <w:b/>
-                <w:sz w:val="20"/>
-                <w:szCs w:val="20"/>
-              </w:rPr>
-              <w:t>.</w:t>
+            <w:r>
+              <w:rPr>
+                <w:b/>
+                <w:sz w:val="20"/>
+                <w:szCs w:val="20"/>
+              </w:rPr>
+              <w:t>JavaScrip.</w:t>
+            </w:r>
+            <w:r>
+              <w:rPr>
+                <w:b/>
+                <w:sz w:val="20"/>
+                <w:szCs w:val="20"/>
+              </w:rPr>
+              <w:t xml:space="preserve"> (Inicio: aumento de logo grande al pasar el cursor por encima y alert que informe que “la opción no está disponible” cuando el usuario le haga click. Productos: nuevos botones para ingresar producto al carrito y alert que confirme al usuario la acción realizada.)</w:t>
             </w:r>
           </w:p>
           <w:p>
@@ -10554,6 +9822,7 @@
                 <w:b/>
                 <w:sz w:val="20"/>
                 <w:szCs w:val="20"/>
+                <w:u w:val="single"/>
               </w:rPr>
             </w:pPr>
             <w:r>
@@ -10622,18 +9891,8 @@
                 <w:sz w:val="20"/>
                 <w:szCs w:val="20"/>
               </w:rPr>
-              <w:t xml:space="preserve">con </w:t>
-            </w:r>
-            <w:proofErr w:type="spellStart"/>
-            <w:r>
-              <w:rPr>
-                <w:b/>
-                <w:sz w:val="20"/>
-                <w:szCs w:val="20"/>
-              </w:rPr>
-              <w:t>JavaScrip</w:t>
-            </w:r>
-            <w:proofErr w:type="spellEnd"/>
+              <w:t>con JavaScrip</w:t>
+            </w:r>
             <w:r>
               <w:rPr>
                 <w:b/>
@@ -10716,15 +9975,7 @@
                 <w:sz w:val="20"/>
                 <w:szCs w:val="20"/>
               </w:rPr>
-              <w:t xml:space="preserve"> datos procesados</w:t>
-            </w:r>
-            <w:r>
-              <w:rPr>
-                <w:b/>
-                <w:sz w:val="20"/>
-                <w:szCs w:val="20"/>
-              </w:rPr>
-              <w:t xml:space="preserve"> para c</w:t>
+              <w:t xml:space="preserve"> datos procesados para c</w:t>
             </w:r>
             <w:r>
               <w:rPr>
@@ -10893,18 +10144,8 @@
                 <w:sz w:val="20"/>
                 <w:szCs w:val="20"/>
               </w:rPr>
-              <w:t xml:space="preserve">con </w:t>
-            </w:r>
-            <w:proofErr w:type="spellStart"/>
-            <w:r>
-              <w:rPr>
-                <w:b/>
-                <w:sz w:val="20"/>
-                <w:szCs w:val="20"/>
-              </w:rPr>
-              <w:t>JavaScrip</w:t>
-            </w:r>
-            <w:proofErr w:type="spellEnd"/>
+              <w:t>con JavaScrip</w:t>
+            </w:r>
             <w:r>
               <w:rPr>
                 <w:b/>
@@ -10947,6 +10188,7 @@
                 <w:sz w:val="20"/>
                 <w:szCs w:val="20"/>
               </w:rPr>
+              <w:lastRenderedPageBreak/>
               <w:t>-</w:t>
             </w:r>
             <w:r>
@@ -10999,17 +10241,8 @@
                 <w:sz w:val="20"/>
                 <w:szCs w:val="20"/>
               </w:rPr>
-              <w:t xml:space="preserve">Incluir </w:t>
-            </w:r>
-            <w:r>
-              <w:rPr>
-                <w:b/>
-                <w:sz w:val="20"/>
-                <w:szCs w:val="20"/>
-              </w:rPr>
-              <w:t xml:space="preserve">un </w:t>
-            </w:r>
-            <w:proofErr w:type="spellStart"/>
+              <w:t xml:space="preserve">Incluir un </w:t>
+            </w:r>
             <w:r>
               <w:rPr>
                 <w:b/>
@@ -11024,24 +10257,7 @@
                 <w:sz w:val="20"/>
                 <w:szCs w:val="20"/>
               </w:rPr>
-              <w:t>lert</w:t>
-            </w:r>
-            <w:proofErr w:type="spellEnd"/>
-            <w:r>
-              <w:rPr>
-                <w:b/>
-                <w:sz w:val="20"/>
-                <w:szCs w:val="20"/>
-              </w:rPr>
-              <w:t xml:space="preserve"> de operación exitosa</w:t>
-            </w:r>
-            <w:r>
-              <w:rPr>
-                <w:b/>
-                <w:sz w:val="20"/>
-                <w:szCs w:val="20"/>
-              </w:rPr>
-              <w:t xml:space="preserve"> en formulario Registro.</w:t>
+              <w:t>lert de operación exitosa en formulario Registro.</w:t>
             </w:r>
           </w:p>
           <w:p>
@@ -11090,7 +10306,6 @@
                 <w:szCs w:val="20"/>
                 <w:u w:val="single"/>
               </w:rPr>
-              <w:lastRenderedPageBreak/>
               <w:t>Romina</w:t>
             </w:r>
             <w:r>
@@ -11135,18 +10350,8 @@
                 <w:sz w:val="20"/>
                 <w:szCs w:val="20"/>
               </w:rPr>
-              <w:t xml:space="preserve">arrusel con </w:t>
-            </w:r>
-            <w:proofErr w:type="spellStart"/>
-            <w:r>
-              <w:rPr>
-                <w:b/>
-                <w:sz w:val="20"/>
-                <w:szCs w:val="20"/>
-              </w:rPr>
-              <w:t>JavaScrip</w:t>
-            </w:r>
-            <w:proofErr w:type="spellEnd"/>
+              <w:t>arrusel con JavaScrip</w:t>
+            </w:r>
             <w:r>
               <w:rPr>
                 <w:b/>
@@ -11205,36 +10410,16 @@
                 <w:sz w:val="20"/>
                 <w:szCs w:val="20"/>
               </w:rPr>
-              <w:t xml:space="preserve">con </w:t>
-            </w:r>
-            <w:proofErr w:type="spellStart"/>
-            <w:r>
-              <w:rPr>
-                <w:b/>
-                <w:sz w:val="20"/>
-                <w:szCs w:val="20"/>
-              </w:rPr>
-              <w:t>phpMyadmin</w:t>
-            </w:r>
-            <w:proofErr w:type="spellEnd"/>
-            <w:r>
-              <w:rPr>
-                <w:b/>
-                <w:sz w:val="20"/>
-                <w:szCs w:val="20"/>
-              </w:rPr>
-              <w:t xml:space="preserve"> y desde el </w:t>
-            </w:r>
-            <w:proofErr w:type="spellStart"/>
-            <w:r>
-              <w:rPr>
-                <w:b/>
-                <w:sz w:val="20"/>
-                <w:szCs w:val="20"/>
-              </w:rPr>
-              <w:t>hosting</w:t>
-            </w:r>
-            <w:proofErr w:type="spellEnd"/>
+              <w:t>con phpMyadmin</w:t>
+            </w:r>
+            <w:r>
+              <w:rPr>
+                <w:b/>
+                <w:sz w:val="20"/>
+                <w:szCs w:val="20"/>
+              </w:rPr>
+              <w:t xml:space="preserve"> y desde el hosting</w:t>
+            </w:r>
             <w:r>
               <w:rPr>
                 <w:b/>
@@ -11345,18 +10530,8 @@
                 <w:sz w:val="20"/>
                 <w:szCs w:val="20"/>
               </w:rPr>
-              <w:t xml:space="preserve"> con </w:t>
-            </w:r>
-            <w:proofErr w:type="spellStart"/>
-            <w:r>
-              <w:rPr>
-                <w:b/>
-                <w:sz w:val="20"/>
-                <w:szCs w:val="20"/>
-              </w:rPr>
-              <w:t>JavaScrip</w:t>
-            </w:r>
-            <w:proofErr w:type="spellEnd"/>
+              <w:t xml:space="preserve"> con JavaScrip</w:t>
+            </w:r>
             <w:r>
               <w:rPr>
                 <w:b/>
@@ -11447,25 +10622,7 @@
                 <w:sz w:val="20"/>
                 <w:szCs w:val="20"/>
               </w:rPr>
-              <w:t xml:space="preserve"> con un </w:t>
-            </w:r>
-            <w:proofErr w:type="spellStart"/>
-            <w:r>
-              <w:rPr>
-                <w:b/>
-                <w:sz w:val="20"/>
-                <w:szCs w:val="20"/>
-              </w:rPr>
-              <w:t>alert</w:t>
-            </w:r>
-            <w:proofErr w:type="spellEnd"/>
-            <w:r>
-              <w:rPr>
-                <w:b/>
-                <w:sz w:val="20"/>
-                <w:szCs w:val="20"/>
-              </w:rPr>
-              <w:t xml:space="preserve"> y una pantalla de aviso de</w:t>
+              <w:t xml:space="preserve"> con un alert y una pantalla de aviso de</w:t>
             </w:r>
             <w:r>
               <w:rPr>
@@ -11814,23 +10971,13 @@
               </w:rPr>
               <w:t xml:space="preserve">y </w:t>
             </w:r>
-            <w:proofErr w:type="spellStart"/>
-            <w:r>
-              <w:rPr>
-                <w:b/>
-                <w:sz w:val="20"/>
-                <w:szCs w:val="20"/>
-              </w:rPr>
-              <w:t>PhpMyadmin</w:t>
-            </w:r>
-            <w:proofErr w:type="spellEnd"/>
-            <w:r>
-              <w:rPr>
-                <w:b/>
-                <w:sz w:val="20"/>
-                <w:szCs w:val="20"/>
-              </w:rPr>
-              <w:t>.</w:t>
+            <w:r>
+              <w:rPr>
+                <w:b/>
+                <w:sz w:val="20"/>
+                <w:szCs w:val="20"/>
+              </w:rPr>
+              <w:t>PhpMyadmin.</w:t>
             </w:r>
           </w:p>
           <w:p>
@@ -11886,7 +11033,6 @@
               </w:rPr>
               <w:t xml:space="preserve">-Conflicto entre </w:t>
             </w:r>
-            <w:proofErr w:type="spellStart"/>
             <w:r>
               <w:rPr>
                 <w:b/>
@@ -11895,7 +11041,6 @@
               </w:rPr>
               <w:t>Bootstrap</w:t>
             </w:r>
-            <w:proofErr w:type="spellEnd"/>
             <w:r>
               <w:rPr>
                 <w:b/>
@@ -11918,17 +11063,7 @@
                 <w:sz w:val="20"/>
                 <w:szCs w:val="20"/>
               </w:rPr>
-              <w:t>Se solucionó</w:t>
-            </w:r>
-            <w:bookmarkStart w:id="21" w:name="_GoBack"/>
-            <w:bookmarkEnd w:id="21"/>
-            <w:r>
-              <w:rPr>
-                <w:b/>
-                <w:sz w:val="20"/>
-                <w:szCs w:val="20"/>
-              </w:rPr>
-              <w:t xml:space="preserve"> </w:t>
+              <w:t xml:space="preserve">Se solucionó </w:t>
             </w:r>
             <w:r>
               <w:rPr>
@@ -11946,7 +11081,6 @@
               </w:rPr>
               <w:t xml:space="preserve"> las etiquetas “</w:t>
             </w:r>
-            <w:proofErr w:type="spellStart"/>
             <w:r>
               <w:rPr>
                 <w:b/>
@@ -11955,7 +11089,6 @@
               </w:rPr>
               <w:t>required</w:t>
             </w:r>
-            <w:proofErr w:type="spellEnd"/>
             <w:r>
               <w:rPr>
                 <w:b/>
@@ -11970,18 +11103,8 @@
                 <w:sz w:val="20"/>
                 <w:szCs w:val="20"/>
               </w:rPr>
-              <w:t xml:space="preserve"> </w:t>
-            </w:r>
-            <w:proofErr w:type="spellStart"/>
-            <w:r>
-              <w:rPr>
-                <w:b/>
-                <w:sz w:val="20"/>
-                <w:szCs w:val="20"/>
-              </w:rPr>
-              <w:t>pattern</w:t>
-            </w:r>
-            <w:proofErr w:type="spellEnd"/>
+              <w:t xml:space="preserve"> pattern</w:t>
+            </w:r>
             <w:r>
               <w:rPr>
                 <w:b/>
@@ -11990,7 +11113,6 @@
               </w:rPr>
               <w:t xml:space="preserve">, </w:t>
             </w:r>
-            <w:proofErr w:type="spellStart"/>
             <w:r>
               <w:rPr>
                 <w:b/>
@@ -11999,7 +11121,6 @@
               </w:rPr>
               <w:t>minlength</w:t>
             </w:r>
-            <w:proofErr w:type="spellEnd"/>
             <w:r>
               <w:rPr>
                 <w:b/>
@@ -12014,18 +11135,8 @@
                 <w:sz w:val="20"/>
                 <w:szCs w:val="20"/>
               </w:rPr>
-              <w:t xml:space="preserve"> </w:t>
-            </w:r>
-            <w:proofErr w:type="spellStart"/>
-            <w:r>
-              <w:rPr>
-                <w:b/>
-                <w:sz w:val="20"/>
-                <w:szCs w:val="20"/>
-              </w:rPr>
-              <w:t>maxlength</w:t>
-            </w:r>
-            <w:proofErr w:type="spellEnd"/>
+              <w:t xml:space="preserve"> maxlength</w:t>
+            </w:r>
             <w:r>
               <w:rPr>
                 <w:b/>
@@ -12080,25 +11191,7 @@
                 <w:sz w:val="20"/>
                 <w:szCs w:val="20"/>
               </w:rPr>
-              <w:t xml:space="preserve"> de </w:t>
-            </w:r>
-            <w:proofErr w:type="spellStart"/>
-            <w:r>
-              <w:rPr>
-                <w:b/>
-                <w:sz w:val="20"/>
-                <w:szCs w:val="20"/>
-              </w:rPr>
-              <w:t>Bootstrap</w:t>
-            </w:r>
-            <w:proofErr w:type="spellEnd"/>
-            <w:r>
-              <w:rPr>
-                <w:b/>
-                <w:sz w:val="20"/>
-                <w:szCs w:val="20"/>
-              </w:rPr>
-              <w:t xml:space="preserve"> </w:t>
+              <w:t xml:space="preserve"> de Bootstrap </w:t>
             </w:r>
             <w:r>
               <w:rPr>
@@ -12146,61 +11239,7 @@
                 <w:sz w:val="20"/>
                 <w:szCs w:val="20"/>
               </w:rPr>
-              <w:t xml:space="preserve">n la misma función de </w:t>
-            </w:r>
-            <w:proofErr w:type="spellStart"/>
-            <w:r>
-              <w:rPr>
-                <w:b/>
-                <w:sz w:val="20"/>
-                <w:szCs w:val="20"/>
-              </w:rPr>
-              <w:t>JavaScrip</w:t>
-            </w:r>
-            <w:proofErr w:type="spellEnd"/>
-            <w:r>
-              <w:rPr>
-                <w:b/>
-                <w:sz w:val="20"/>
-                <w:szCs w:val="20"/>
-              </w:rPr>
-              <w:t xml:space="preserve">  del </w:t>
-            </w:r>
-            <w:proofErr w:type="spellStart"/>
-            <w:r>
-              <w:rPr>
-                <w:b/>
-                <w:sz w:val="20"/>
-                <w:szCs w:val="20"/>
-              </w:rPr>
-              <w:t>Bootstrap</w:t>
-            </w:r>
-            <w:proofErr w:type="spellEnd"/>
-            <w:r>
-              <w:rPr>
-                <w:b/>
-                <w:sz w:val="20"/>
-                <w:szCs w:val="20"/>
-              </w:rPr>
-              <w:t xml:space="preserve"> se incluyó el mensaje </w:t>
-            </w:r>
-            <w:proofErr w:type="spellStart"/>
-            <w:r>
-              <w:rPr>
-                <w:b/>
-                <w:sz w:val="20"/>
-                <w:szCs w:val="20"/>
-              </w:rPr>
-              <w:t>Alert</w:t>
-            </w:r>
-            <w:proofErr w:type="spellEnd"/>
-            <w:r>
-              <w:rPr>
-                <w:b/>
-                <w:sz w:val="20"/>
-                <w:szCs w:val="20"/>
-              </w:rPr>
-              <w:t>.</w:t>
+              <w:t>n la misma función de JavaScrip  del Bootstrap se incluyó el mensaje Alert.</w:t>
             </w:r>
           </w:p>
           <w:p>
@@ -12406,18 +11445,8 @@
                 <w:sz w:val="20"/>
                 <w:szCs w:val="20"/>
               </w:rPr>
-              <w:t xml:space="preserve">Sprint </w:t>
-            </w:r>
-            <w:proofErr w:type="spellStart"/>
-            <w:r>
-              <w:rPr>
-                <w:b/>
-                <w:sz w:val="20"/>
-                <w:szCs w:val="20"/>
-              </w:rPr>
-              <w:t>Backlog</w:t>
-            </w:r>
-            <w:proofErr w:type="spellEnd"/>
+              <w:t>Sprint Backlog</w:t>
+            </w:r>
           </w:p>
         </w:tc>
         <w:tc>
@@ -12840,18 +11869,8 @@
                 <w:sz w:val="20"/>
                 <w:szCs w:val="20"/>
               </w:rPr>
-              <w:t xml:space="preserve">Sprint </w:t>
-            </w:r>
-            <w:proofErr w:type="spellStart"/>
-            <w:r>
-              <w:rPr>
-                <w:b/>
-                <w:sz w:val="20"/>
-                <w:szCs w:val="20"/>
-              </w:rPr>
-              <w:t>Backlog</w:t>
-            </w:r>
-            <w:proofErr w:type="spellEnd"/>
+              <w:t>Sprint Backlog</w:t>
+            </w:r>
           </w:p>
         </w:tc>
         <w:tc>
@@ -12889,25 +11908,7 @@
                 <w:sz w:val="20"/>
                 <w:szCs w:val="20"/>
               </w:rPr>
-              <w:t xml:space="preserve">A futuro, una </w:t>
-            </w:r>
-            <w:proofErr w:type="spellStart"/>
-            <w:r>
-              <w:rPr>
-                <w:b/>
-                <w:sz w:val="20"/>
-                <w:szCs w:val="20"/>
-              </w:rPr>
-              <w:t>app</w:t>
-            </w:r>
-            <w:proofErr w:type="spellEnd"/>
-            <w:r>
-              <w:rPr>
-                <w:b/>
-                <w:sz w:val="20"/>
-                <w:szCs w:val="20"/>
-              </w:rPr>
-              <w:t xml:space="preserve"> para móvil que realice las mismas funciones que la página web. </w:t>
+              <w:t xml:space="preserve">A futuro, una app para móvil que realice las mismas funciones que la página web. </w:t>
             </w:r>
           </w:p>
         </w:tc>
@@ -13168,8 +12169,8 @@
       </w:pPr>
     </w:p>
     <w:sectPr>
-      <w:headerReference w:type="default" r:id="rId16"/>
-      <w:footerReference w:type="default" r:id="rId17"/>
+      <w:headerReference w:type="default" r:id="rId15"/>
+      <w:footerReference w:type="default" r:id="rId16"/>
       <w:pgSz w:w="11920" w:h="16840"/>
       <w:pgMar w:top="1078" w:right="980" w:bottom="1775" w:left="1570" w:header="0" w:footer="720" w:gutter="0"/>
       <w:pgNumType w:start="1"/>
@@ -13181,7 +12182,7 @@
 </file>
 
 <file path=word/endnotes.xml><?xml version="1.0" encoding="utf-8"?>
-<w:endnotes xmlns:wpc="http://schemas.microsoft.com/office/word/2010/wordprocessingCanvas" xmlns:mc="http://schemas.openxmlformats.org/markup-compatibility/2006" xmlns:o="urn:schemas-microsoft-com:office:office" xmlns:r="http://schemas.openxmlformats.org/officeDocument/2006/relationships" xmlns:m="http://schemas.openxmlformats.org/officeDocument/2006/math" xmlns:v="urn:schemas-microsoft-com:vml" xmlns:wp14="http://schemas.microsoft.com/office/word/2010/wordprocessingDrawing" xmlns:wp="http://schemas.openxmlformats.org/drawingml/2006/wordprocessingDrawing" xmlns:w10="urn:schemas-microsoft-com:office:word" xmlns:w="http://schemas.openxmlformats.org/wordprocessingml/2006/main" xmlns:w14="http://schemas.microsoft.com/office/word/2010/wordml" xmlns:wpg="http://schemas.microsoft.com/office/word/2010/wordprocessingGroup" xmlns:wpi="http://schemas.microsoft.com/office/word/2010/wordprocessingInk" xmlns:wne="http://schemas.microsoft.com/office/word/2006/wordml" xmlns:wps="http://schemas.microsoft.com/office/word/2010/wordprocessingShape" mc:Ignorable="w14 wp14">
+<w:endnotes xmlns:wpc="http://schemas.microsoft.com/office/word/2010/wordprocessingCanvas" xmlns:cx="http://schemas.microsoft.com/office/drawing/2014/chartex" xmlns:cx1="http://schemas.microsoft.com/office/drawing/2015/9/8/chartex" xmlns:cx2="http://schemas.microsoft.com/office/drawing/2015/10/21/chartex" xmlns:cx3="http://schemas.microsoft.com/office/drawing/2016/5/9/chartex" xmlns:cx4="http://schemas.microsoft.com/office/drawing/2016/5/10/chartex" xmlns:cx5="http://schemas.microsoft.com/office/drawing/2016/5/11/chartex" xmlns:cx6="http://schemas.microsoft.com/office/drawing/2016/5/12/chartex" xmlns:cx7="http://schemas.microsoft.com/office/drawing/2016/5/13/chartex" xmlns:cx8="http://schemas.microsoft.com/office/drawing/2016/5/14/chartex" xmlns:mc="http://schemas.openxmlformats.org/markup-compatibility/2006" xmlns:aink="http://schemas.microsoft.com/office/drawing/2016/ink" xmlns:am3d="http://schemas.microsoft.com/office/drawing/2017/model3d" xmlns:o="urn:schemas-microsoft-com:office:office" xmlns:r="http://schemas.openxmlformats.org/officeDocument/2006/relationships" xmlns:m="http://schemas.openxmlformats.org/officeDocument/2006/math" xmlns:v="urn:schemas-microsoft-com:vml" xmlns:wp14="http://schemas.microsoft.com/office/word/2010/wordprocessingDrawing" xmlns:wp="http://schemas.openxmlformats.org/drawingml/2006/wordprocessingDrawing" xmlns:w10="urn:schemas-microsoft-com:office:word" xmlns:w="http://schemas.openxmlformats.org/wordprocessingml/2006/main" xmlns:w14="http://schemas.microsoft.com/office/word/2010/wordml" xmlns:w15="http://schemas.microsoft.com/office/word/2012/wordml" xmlns:w16cex="http://schemas.microsoft.com/office/word/2018/wordml/cex" xmlns:w16cid="http://schemas.microsoft.com/office/word/2016/wordml/cid" xmlns:w16="http://schemas.microsoft.com/office/word/2018/wordml" xmlns:w16sdtdh="http://schemas.microsoft.com/office/word/2020/wordml/sdtdatahash" xmlns:w16se="http://schemas.microsoft.com/office/word/2015/wordml/symex" xmlns:wpg="http://schemas.microsoft.com/office/word/2010/wordprocessingGroup" xmlns:wpi="http://schemas.microsoft.com/office/word/2010/wordprocessingInk" xmlns:wne="http://schemas.microsoft.com/office/word/2006/wordml" xmlns:wps="http://schemas.microsoft.com/office/word/2010/wordprocessingShape" mc:Ignorable="w14 w15 w16se w16cid w16 w16cex w16sdtdh wp14">
   <w:endnote w:type="separator" w:id="-1">
     <w:p>
       <w:pPr>
@@ -13206,7 +12207,7 @@
 </file>
 
 <file path=word/footer1.xml><?xml version="1.0" encoding="utf-8"?>
-<w:ftr xmlns:wpc="http://schemas.microsoft.com/office/word/2010/wordprocessingCanvas" xmlns:mc="http://schemas.openxmlformats.org/markup-compatibility/2006" xmlns:o="urn:schemas-microsoft-com:office:office" xmlns:r="http://schemas.openxmlformats.org/officeDocument/2006/relationships" xmlns:m="http://schemas.openxmlformats.org/officeDocument/2006/math" xmlns:v="urn:schemas-microsoft-com:vml" xmlns:wp14="http://schemas.microsoft.com/office/word/2010/wordprocessingDrawing" xmlns:wp="http://schemas.openxmlformats.org/drawingml/2006/wordprocessingDrawing" xmlns:w10="urn:schemas-microsoft-com:office:word" xmlns:w="http://schemas.openxmlformats.org/wordprocessingml/2006/main" xmlns:w14="http://schemas.microsoft.com/office/word/2010/wordml" xmlns:wpg="http://schemas.microsoft.com/office/word/2010/wordprocessingGroup" xmlns:wpi="http://schemas.microsoft.com/office/word/2010/wordprocessingInk" xmlns:wne="http://schemas.microsoft.com/office/word/2006/wordml" xmlns:wps="http://schemas.microsoft.com/office/word/2010/wordprocessingShape" mc:Ignorable="w14 wp14">
+<w:ftr xmlns:wpc="http://schemas.microsoft.com/office/word/2010/wordprocessingCanvas" xmlns:cx="http://schemas.microsoft.com/office/drawing/2014/chartex" xmlns:cx1="http://schemas.microsoft.com/office/drawing/2015/9/8/chartex" xmlns:cx2="http://schemas.microsoft.com/office/drawing/2015/10/21/chartex" xmlns:cx3="http://schemas.microsoft.com/office/drawing/2016/5/9/chartex" xmlns:cx4="http://schemas.microsoft.com/office/drawing/2016/5/10/chartex" xmlns:cx5="http://schemas.microsoft.com/office/drawing/2016/5/11/chartex" xmlns:cx6="http://schemas.microsoft.com/office/drawing/2016/5/12/chartex" xmlns:cx7="http://schemas.microsoft.com/office/drawing/2016/5/13/chartex" xmlns:cx8="http://schemas.microsoft.com/office/drawing/2016/5/14/chartex" xmlns:mc="http://schemas.openxmlformats.org/markup-compatibility/2006" xmlns:aink="http://schemas.microsoft.com/office/drawing/2016/ink" xmlns:am3d="http://schemas.microsoft.com/office/drawing/2017/model3d" xmlns:o="urn:schemas-microsoft-com:office:office" xmlns:r="http://schemas.openxmlformats.org/officeDocument/2006/relationships" xmlns:m="http://schemas.openxmlformats.org/officeDocument/2006/math" xmlns:v="urn:schemas-microsoft-com:vml" xmlns:wp14="http://schemas.microsoft.com/office/word/2010/wordprocessingDrawing" xmlns:wp="http://schemas.openxmlformats.org/drawingml/2006/wordprocessingDrawing" xmlns:w10="urn:schemas-microsoft-com:office:word" xmlns:w="http://schemas.openxmlformats.org/wordprocessingml/2006/main" xmlns:w14="http://schemas.microsoft.com/office/word/2010/wordml" xmlns:w15="http://schemas.microsoft.com/office/word/2012/wordml" xmlns:w16cex="http://schemas.microsoft.com/office/word/2018/wordml/cex" xmlns:w16cid="http://schemas.microsoft.com/office/word/2016/wordml/cid" xmlns:w16="http://schemas.microsoft.com/office/word/2018/wordml" xmlns:w16sdtdh="http://schemas.microsoft.com/office/word/2020/wordml/sdtdatahash" xmlns:w16se="http://schemas.microsoft.com/office/word/2015/wordml/symex" xmlns:wpg="http://schemas.microsoft.com/office/word/2010/wordprocessingGroup" xmlns:wpi="http://schemas.microsoft.com/office/word/2010/wordprocessingInk" xmlns:wne="http://schemas.microsoft.com/office/word/2006/wordml" xmlns:wps="http://schemas.microsoft.com/office/word/2010/wordprocessingShape" mc:Ignorable="w14 w15 w16se w16cid w16 w16cex w16sdtdh wp14">
   <w:p>
     <w:pPr>
       <w:jc w:val="right"/>
@@ -13234,7 +12235,7 @@
 </file>
 
 <file path=word/footnotes.xml><?xml version="1.0" encoding="utf-8"?>
-<w:footnotes xmlns:wpc="http://schemas.microsoft.com/office/word/2010/wordprocessingCanvas" xmlns:mc="http://schemas.openxmlformats.org/markup-compatibility/2006" xmlns:o="urn:schemas-microsoft-com:office:office" xmlns:r="http://schemas.openxmlformats.org/officeDocument/2006/relationships" xmlns:m="http://schemas.openxmlformats.org/officeDocument/2006/math" xmlns:v="urn:schemas-microsoft-com:vml" xmlns:wp14="http://schemas.microsoft.com/office/word/2010/wordprocessingDrawing" xmlns:wp="http://schemas.openxmlformats.org/drawingml/2006/wordprocessingDrawing" xmlns:w10="urn:schemas-microsoft-com:office:word" xmlns:w="http://schemas.openxmlformats.org/wordprocessingml/2006/main" xmlns:w14="http://schemas.microsoft.com/office/word/2010/wordml" xmlns:wpg="http://schemas.microsoft.com/office/word/2010/wordprocessingGroup" xmlns:wpi="http://schemas.microsoft.com/office/word/2010/wordprocessingInk" xmlns:wne="http://schemas.microsoft.com/office/word/2006/wordml" xmlns:wps="http://schemas.microsoft.com/office/word/2010/wordprocessingShape" mc:Ignorable="w14 wp14">
+<w:footnotes xmlns:wpc="http://schemas.microsoft.com/office/word/2010/wordprocessingCanvas" xmlns:cx="http://schemas.microsoft.com/office/drawing/2014/chartex" xmlns:cx1="http://schemas.microsoft.com/office/drawing/2015/9/8/chartex" xmlns:cx2="http://schemas.microsoft.com/office/drawing/2015/10/21/chartex" xmlns:cx3="http://schemas.microsoft.com/office/drawing/2016/5/9/chartex" xmlns:cx4="http://schemas.microsoft.com/office/drawing/2016/5/10/chartex" xmlns:cx5="http://schemas.microsoft.com/office/drawing/2016/5/11/chartex" xmlns:cx6="http://schemas.microsoft.com/office/drawing/2016/5/12/chartex" xmlns:cx7="http://schemas.microsoft.com/office/drawing/2016/5/13/chartex" xmlns:cx8="http://schemas.microsoft.com/office/drawing/2016/5/14/chartex" xmlns:mc="http://schemas.openxmlformats.org/markup-compatibility/2006" xmlns:aink="http://schemas.microsoft.com/office/drawing/2016/ink" xmlns:am3d="http://schemas.microsoft.com/office/drawing/2017/model3d" xmlns:o="urn:schemas-microsoft-com:office:office" xmlns:r="http://schemas.openxmlformats.org/officeDocument/2006/relationships" xmlns:m="http://schemas.openxmlformats.org/officeDocument/2006/math" xmlns:v="urn:schemas-microsoft-com:vml" xmlns:wp14="http://schemas.microsoft.com/office/word/2010/wordprocessingDrawing" xmlns:wp="http://schemas.openxmlformats.org/drawingml/2006/wordprocessingDrawing" xmlns:w10="urn:schemas-microsoft-com:office:word" xmlns:w="http://schemas.openxmlformats.org/wordprocessingml/2006/main" xmlns:w14="http://schemas.microsoft.com/office/word/2010/wordml" xmlns:w15="http://schemas.microsoft.com/office/word/2012/wordml" xmlns:w16cex="http://schemas.microsoft.com/office/word/2018/wordml/cex" xmlns:w16cid="http://schemas.microsoft.com/office/word/2016/wordml/cid" xmlns:w16="http://schemas.microsoft.com/office/word/2018/wordml" xmlns:w16sdtdh="http://schemas.microsoft.com/office/word/2020/wordml/sdtdatahash" xmlns:w16se="http://schemas.microsoft.com/office/word/2015/wordml/symex" xmlns:wpg="http://schemas.microsoft.com/office/word/2010/wordprocessingGroup" xmlns:wpi="http://schemas.microsoft.com/office/word/2010/wordprocessingInk" xmlns:wne="http://schemas.microsoft.com/office/word/2006/wordml" xmlns:wps="http://schemas.microsoft.com/office/word/2010/wordprocessingShape" mc:Ignorable="w14 w15 w16se w16cid w16 w16cex w16sdtdh wp14">
   <w:footnote w:type="separator" w:id="-1">
     <w:p>
       <w:pPr>
@@ -13259,7 +12260,7 @@
 </file>
 
 <file path=word/header1.xml><?xml version="1.0" encoding="utf-8"?>
-<w:hdr xmlns:wpc="http://schemas.microsoft.com/office/word/2010/wordprocessingCanvas" xmlns:mc="http://schemas.openxmlformats.org/markup-compatibility/2006" xmlns:o="urn:schemas-microsoft-com:office:office" xmlns:r="http://schemas.openxmlformats.org/officeDocument/2006/relationships" xmlns:m="http://schemas.openxmlformats.org/officeDocument/2006/math" xmlns:v="urn:schemas-microsoft-com:vml" xmlns:wp14="http://schemas.microsoft.com/office/word/2010/wordprocessingDrawing" xmlns:wp="http://schemas.openxmlformats.org/drawingml/2006/wordprocessingDrawing" xmlns:w10="urn:schemas-microsoft-com:office:word" xmlns:w="http://schemas.openxmlformats.org/wordprocessingml/2006/main" xmlns:w14="http://schemas.microsoft.com/office/word/2010/wordml" xmlns:wpg="http://schemas.microsoft.com/office/word/2010/wordprocessingGroup" xmlns:wpi="http://schemas.microsoft.com/office/word/2010/wordprocessingInk" xmlns:wne="http://schemas.microsoft.com/office/word/2006/wordml" xmlns:wps="http://schemas.microsoft.com/office/word/2010/wordprocessingShape" mc:Ignorable="w14 wp14">
+<w:hdr xmlns:wpc="http://schemas.microsoft.com/office/word/2010/wordprocessingCanvas" xmlns:cx="http://schemas.microsoft.com/office/drawing/2014/chartex" xmlns:cx1="http://schemas.microsoft.com/office/drawing/2015/9/8/chartex" xmlns:cx2="http://schemas.microsoft.com/office/drawing/2015/10/21/chartex" xmlns:cx3="http://schemas.microsoft.com/office/drawing/2016/5/9/chartex" xmlns:cx4="http://schemas.microsoft.com/office/drawing/2016/5/10/chartex" xmlns:cx5="http://schemas.microsoft.com/office/drawing/2016/5/11/chartex" xmlns:cx6="http://schemas.microsoft.com/office/drawing/2016/5/12/chartex" xmlns:cx7="http://schemas.microsoft.com/office/drawing/2016/5/13/chartex" xmlns:cx8="http://schemas.microsoft.com/office/drawing/2016/5/14/chartex" xmlns:mc="http://schemas.openxmlformats.org/markup-compatibility/2006" xmlns:aink="http://schemas.microsoft.com/office/drawing/2016/ink" xmlns:am3d="http://schemas.microsoft.com/office/drawing/2017/model3d" xmlns:o="urn:schemas-microsoft-com:office:office" xmlns:r="http://schemas.openxmlformats.org/officeDocument/2006/relationships" xmlns:m="http://schemas.openxmlformats.org/officeDocument/2006/math" xmlns:v="urn:schemas-microsoft-com:vml" xmlns:wp14="http://schemas.microsoft.com/office/word/2010/wordprocessingDrawing" xmlns:wp="http://schemas.openxmlformats.org/drawingml/2006/wordprocessingDrawing" xmlns:w10="urn:schemas-microsoft-com:office:word" xmlns:w="http://schemas.openxmlformats.org/wordprocessingml/2006/main" xmlns:w14="http://schemas.microsoft.com/office/word/2010/wordml" xmlns:w15="http://schemas.microsoft.com/office/word/2012/wordml" xmlns:w16cex="http://schemas.microsoft.com/office/word/2018/wordml/cex" xmlns:w16cid="http://schemas.microsoft.com/office/word/2016/wordml/cid" xmlns:w16="http://schemas.microsoft.com/office/word/2018/wordml" xmlns:w16sdtdh="http://schemas.microsoft.com/office/word/2020/wordml/sdtdatahash" xmlns:w16se="http://schemas.microsoft.com/office/word/2015/wordml/symex" xmlns:wpg="http://schemas.microsoft.com/office/word/2010/wordprocessingGroup" xmlns:wpi="http://schemas.microsoft.com/office/word/2010/wordprocessingInk" xmlns:wne="http://schemas.microsoft.com/office/word/2006/wordml" xmlns:wps="http://schemas.microsoft.com/office/word/2010/wordprocessingShape" mc:Ignorable="w14 w15 w16se w16cid w16 w16cex w16sdtdh wp14">
   <w:p>
     <w:pPr>
       <w:widowControl w:val="0"/>
@@ -13276,30 +12277,14 @@
         <w:sz w:val="20"/>
         <w:szCs w:val="20"/>
       </w:rPr>
-      <w:t xml:space="preserve">Práctica </w:t>
-    </w:r>
-    <w:proofErr w:type="spellStart"/>
-    <w:r>
-      <w:rPr>
-        <w:sz w:val="20"/>
-        <w:szCs w:val="20"/>
-      </w:rPr>
-      <w:t>Profesionalízante</w:t>
-    </w:r>
-    <w:proofErr w:type="spellEnd"/>
-    <w:r>
-      <w:rPr>
-        <w:sz w:val="20"/>
-        <w:szCs w:val="20"/>
-      </w:rPr>
-      <w:t xml:space="preserve"> </w:t>
+      <w:t xml:space="preserve">Práctica Profesionalízante </w:t>
     </w:r>
     <w:r>
       <w:rPr>
         <w:noProof/>
       </w:rPr>
       <w:drawing>
-        <wp:anchor distT="19050" distB="19050" distL="19050" distR="19050" simplePos="0" relativeHeight="251658240" behindDoc="0" locked="0" layoutInCell="1" hidden="0" allowOverlap="1">
+        <wp:anchor distT="19050" distB="19050" distL="19050" distR="19050" simplePos="0" relativeHeight="251658240" behindDoc="0" locked="0" layoutInCell="1" hidden="0" allowOverlap="1" wp14:anchorId="22B5B655" wp14:editId="30209F84">
           <wp:simplePos x="0" y="0"/>
           <wp:positionH relativeFrom="column">
             <wp:posOffset>-133349</wp:posOffset>
@@ -13372,7 +12357,7 @@
       <w:jc w:val="right"/>
     </w:pPr>
     <w:r>
-      <w:pict>
+      <w:pict w14:anchorId="6E944D1D">
         <v:rect id="_x0000_i1026" style="width:0;height:1.5pt" o:hralign="center" o:hrstd="t" o:hr="t" fillcolor="#a0a0a0" stroked="f"/>
       </w:pict>
     </w:r>
@@ -13381,8 +12366,8 @@
 </file>
 
 <file path=word/numbering.xml><?xml version="1.0" encoding="utf-8"?>
-<w:numbering xmlns:wpc="http://schemas.microsoft.com/office/word/2010/wordprocessingCanvas" xmlns:mc="http://schemas.openxmlformats.org/markup-compatibility/2006" xmlns:o="urn:schemas-microsoft-com:office:office" xmlns:r="http://schemas.openxmlformats.org/officeDocument/2006/relationships" xmlns:m="http://schemas.openxmlformats.org/officeDocument/2006/math" xmlns:v="urn:schemas-microsoft-com:vml" xmlns:wp14="http://schemas.microsoft.com/office/word/2010/wordprocessingDrawing" xmlns:wp="http://schemas.openxmlformats.org/drawingml/2006/wordprocessingDrawing" xmlns:w10="urn:schemas-microsoft-com:office:word" xmlns:w="http://schemas.openxmlformats.org/wordprocessingml/2006/main" xmlns:w14="http://schemas.microsoft.com/office/word/2010/wordml" xmlns:wpg="http://schemas.microsoft.com/office/word/2010/wordprocessingGroup" xmlns:wpi="http://schemas.microsoft.com/office/word/2010/wordprocessingInk" xmlns:wne="http://schemas.microsoft.com/office/word/2006/wordml" xmlns:wps="http://schemas.microsoft.com/office/word/2010/wordprocessingShape" mc:Ignorable="w14 wp14">
-  <w:abstractNum w:abstractNumId="0">
+<w:numbering xmlns:wpc="http://schemas.microsoft.com/office/word/2010/wordprocessingCanvas" xmlns:cx="http://schemas.microsoft.com/office/drawing/2014/chartex" xmlns:cx1="http://schemas.microsoft.com/office/drawing/2015/9/8/chartex" xmlns:cx2="http://schemas.microsoft.com/office/drawing/2015/10/21/chartex" xmlns:cx3="http://schemas.microsoft.com/office/drawing/2016/5/9/chartex" xmlns:cx4="http://schemas.microsoft.com/office/drawing/2016/5/10/chartex" xmlns:cx5="http://schemas.microsoft.com/office/drawing/2016/5/11/chartex" xmlns:cx6="http://schemas.microsoft.com/office/drawing/2016/5/12/chartex" xmlns:cx7="http://schemas.microsoft.com/office/drawing/2016/5/13/chartex" xmlns:cx8="http://schemas.microsoft.com/office/drawing/2016/5/14/chartex" xmlns:mc="http://schemas.openxmlformats.org/markup-compatibility/2006" xmlns:aink="http://schemas.microsoft.com/office/drawing/2016/ink" xmlns:am3d="http://schemas.microsoft.com/office/drawing/2017/model3d" xmlns:o="urn:schemas-microsoft-com:office:office" xmlns:r="http://schemas.openxmlformats.org/officeDocument/2006/relationships" xmlns:m="http://schemas.openxmlformats.org/officeDocument/2006/math" xmlns:v="urn:schemas-microsoft-com:vml" xmlns:wp14="http://schemas.microsoft.com/office/word/2010/wordprocessingDrawing" xmlns:wp="http://schemas.openxmlformats.org/drawingml/2006/wordprocessingDrawing" xmlns:w10="urn:schemas-microsoft-com:office:word" xmlns:w="http://schemas.openxmlformats.org/wordprocessingml/2006/main" xmlns:w14="http://schemas.microsoft.com/office/word/2010/wordml" xmlns:w15="http://schemas.microsoft.com/office/word/2012/wordml" xmlns:w16cex="http://schemas.microsoft.com/office/word/2018/wordml/cex" xmlns:w16cid="http://schemas.microsoft.com/office/word/2016/wordml/cid" xmlns:w16="http://schemas.microsoft.com/office/word/2018/wordml" xmlns:w16sdtdh="http://schemas.microsoft.com/office/word/2020/wordml/sdtdatahash" xmlns:w16se="http://schemas.microsoft.com/office/word/2015/wordml/symex" xmlns:wpg="http://schemas.microsoft.com/office/word/2010/wordprocessingGroup" xmlns:wpi="http://schemas.microsoft.com/office/word/2010/wordprocessingInk" xmlns:wne="http://schemas.microsoft.com/office/word/2006/wordml" xmlns:wps="http://schemas.microsoft.com/office/word/2010/wordprocessingShape" mc:Ignorable="w14 w15 w16se w16cid w16 w16cex w16sdtdh wp14">
+  <w:abstractNum w:abstractNumId="0" w15:restartNumberingAfterBreak="0">
     <w:nsid w:val="05925EAF"/>
     <w:multiLevelType w:val="multilevel"/>
     <w:tmpl w:val="5DBA3556"/>
@@ -13496,7 +12481,7 @@
       </w:rPr>
     </w:lvl>
   </w:abstractNum>
-  <w:abstractNum w:abstractNumId="1">
+  <w:abstractNum w:abstractNumId="1" w15:restartNumberingAfterBreak="0">
     <w:nsid w:val="094D0F22"/>
     <w:multiLevelType w:val="multilevel"/>
     <w:tmpl w:val="74BCCA36"/>
@@ -13610,7 +12595,7 @@
       </w:rPr>
     </w:lvl>
   </w:abstractNum>
-  <w:abstractNum w:abstractNumId="2">
+  <w:abstractNum w:abstractNumId="2" w15:restartNumberingAfterBreak="0">
     <w:nsid w:val="3BFC650B"/>
     <w:multiLevelType w:val="multilevel"/>
     <w:tmpl w:val="254AF564"/>
@@ -13723,7 +12708,7 @@
       </w:rPr>
     </w:lvl>
   </w:abstractNum>
-  <w:abstractNum w:abstractNumId="3">
+  <w:abstractNum w:abstractNumId="3" w15:restartNumberingAfterBreak="0">
     <w:nsid w:val="49824E9F"/>
     <w:multiLevelType w:val="hybridMultilevel"/>
     <w:tmpl w:val="301C2ADC"/>
@@ -13836,7 +12821,7 @@
       </w:rPr>
     </w:lvl>
   </w:abstractNum>
-  <w:abstractNum w:abstractNumId="4">
+  <w:abstractNum w:abstractNumId="4" w15:restartNumberingAfterBreak="0">
     <w:nsid w:val="4C301DF2"/>
     <w:multiLevelType w:val="multilevel"/>
     <w:tmpl w:val="44223C1E"/>
@@ -13954,7 +12939,7 @@
       </w:rPr>
     </w:lvl>
   </w:abstractNum>
-  <w:abstractNum w:abstractNumId="5">
+  <w:abstractNum w:abstractNumId="5" w15:restartNumberingAfterBreak="0">
     <w:nsid w:val="55920009"/>
     <w:multiLevelType w:val="multilevel"/>
     <w:tmpl w:val="348AFA32"/>
@@ -14067,7 +13052,7 @@
       </w:rPr>
     </w:lvl>
   </w:abstractNum>
-  <w:abstractNum w:abstractNumId="6">
+  <w:abstractNum w:abstractNumId="6" w15:restartNumberingAfterBreak="0">
     <w:nsid w:val="7F540CDF"/>
     <w:multiLevelType w:val="multilevel"/>
     <w:tmpl w:val="DDE09996"/>
@@ -14205,7 +13190,7 @@
 </file>
 
 <file path=word/styles.xml><?xml version="1.0" encoding="utf-8"?>
-<w:styles xmlns:mc="http://schemas.openxmlformats.org/markup-compatibility/2006" xmlns:r="http://schemas.openxmlformats.org/officeDocument/2006/relationships" xmlns:w="http://schemas.openxmlformats.org/wordprocessingml/2006/main" xmlns:w14="http://schemas.microsoft.com/office/word/2010/wordml" mc:Ignorable="w14">
+<w:styles xmlns:mc="http://schemas.openxmlformats.org/markup-compatibility/2006" xmlns:r="http://schemas.openxmlformats.org/officeDocument/2006/relationships" xmlns:w="http://schemas.openxmlformats.org/wordprocessingml/2006/main" xmlns:w14="http://schemas.microsoft.com/office/word/2010/wordml" xmlns:w15="http://schemas.microsoft.com/office/word/2012/wordml" xmlns:w16cex="http://schemas.microsoft.com/office/word/2018/wordml/cex" xmlns:w16cid="http://schemas.microsoft.com/office/word/2016/wordml/cid" xmlns:w16="http://schemas.microsoft.com/office/word/2018/wordml" xmlns:w16sdtdh="http://schemas.microsoft.com/office/word/2020/wordml/sdtdatahash" xmlns:w16se="http://schemas.microsoft.com/office/word/2015/wordml/symex" mc:Ignorable="w14 w15 w16se w16cid w16 w16cex w16sdtdh">
   <w:docDefaults>
     <w:rPrDefault>
       <w:rPr>
@@ -14221,742 +13206,383 @@
       </w:pPr>
     </w:pPrDefault>
   </w:docDefaults>
-  <w:latentStyles w:defLockedState="0" w:defUIPriority="99" w:defSemiHidden="1" w:defUnhideWhenUsed="1" w:defQFormat="0" w:count="267">
-    <w:lsdException w:name="Normal" w:semiHidden="0" w:uiPriority="0" w:unhideWhenUsed="0" w:qFormat="1"/>
-    <w:lsdException w:name="heading 1" w:semiHidden="0" w:uiPriority="9" w:unhideWhenUsed="0" w:qFormat="1"/>
-    <w:lsdException w:name="heading 2" w:uiPriority="0" w:qFormat="1"/>
-    <w:lsdException w:name="heading 3" w:uiPriority="0" w:qFormat="1"/>
-    <w:lsdException w:name="heading 4" w:uiPriority="9" w:qFormat="1"/>
-    <w:lsdException w:name="heading 5" w:uiPriority="9" w:qFormat="1"/>
-    <w:lsdException w:name="heading 6" w:uiPriority="9" w:qFormat="1"/>
-    <w:lsdException w:name="heading 7" w:uiPriority="9" w:qFormat="1"/>
-    <w:lsdException w:name="heading 8" w:uiPriority="9" w:qFormat="1"/>
-    <w:lsdException w:name="heading 9" w:uiPriority="9" w:qFormat="1"/>
-    <w:lsdException w:name="toc 1" w:uiPriority="39"/>
-    <w:lsdException w:name="toc 2" w:uiPriority="39"/>
-    <w:lsdException w:name="toc 3" w:uiPriority="39"/>
-    <w:lsdException w:name="toc 4" w:uiPriority="39"/>
-    <w:lsdException w:name="toc 5" w:uiPriority="39"/>
-    <w:lsdException w:name="toc 6" w:uiPriority="39"/>
-    <w:lsdException w:name="toc 7" w:uiPriority="39"/>
-    <w:lsdException w:name="toc 8" w:uiPriority="39"/>
-    <w:lsdException w:name="toc 9" w:uiPriority="39"/>
-    <w:lsdException w:name="caption" w:uiPriority="35" w:qFormat="1"/>
-    <w:lsdException w:name="Title" w:semiHidden="0" w:uiPriority="10" w:unhideWhenUsed="0" w:qFormat="1"/>
-    <w:lsdException w:name="Default Paragraph Font" w:uiPriority="1"/>
-    <w:lsdException w:name="Subtitle" w:semiHidden="0" w:uiPriority="11" w:unhideWhenUsed="0" w:qFormat="1"/>
-    <w:lsdException w:name="Strong" w:semiHidden="0" w:uiPriority="22" w:unhideWhenUsed="0" w:qFormat="1"/>
-    <w:lsdException w:name="Emphasis" w:semiHidden="0" w:uiPriority="20" w:unhideWhenUsed="0" w:qFormat="1"/>
-    <w:lsdException w:name="Table Grid" w:semiHidden="0" w:uiPriority="59" w:unhideWhenUsed="0"/>
-    <w:lsdException w:name="Placeholder Text" w:unhideWhenUsed="0"/>
-    <w:lsdException w:name="No Spacing" w:semiHidden="0" w:uiPriority="1" w:unhideWhenUsed="0" w:qFormat="1"/>
-    <w:lsdException w:name="Light Shading" w:semiHidden="0" w:uiPriority="60" w:unhideWhenUsed="0"/>
-    <w:lsdException w:name="Light List" w:semiHidden="0" w:uiPriority="61" w:unhideWhenUsed="0"/>
-    <w:lsdException w:name="Light Grid" w:semiHidden="0" w:uiPriority="62" w:unhideWhenUsed="0"/>
-    <w:lsdException w:name="Medium Shading 1" w:semiHidden="0" w:uiPriority="63" w:unhideWhenUsed="0"/>
-    <w:lsdException w:name="Medium Shading 2" w:semiHidden="0" w:uiPriority="64" w:unhideWhenUsed="0"/>
-    <w:lsdException w:name="Medium List 1" w:semiHidden="0" w:uiPriority="65" w:unhideWhenUsed="0"/>
-    <w:lsdException w:name="Medium List 2" w:semiHidden="0" w:uiPriority="66" w:unhideWhenUsed="0"/>
-    <w:lsdException w:name="Medium Grid 1" w:semiHidden="0" w:uiPriority="67" w:unhideWhenUsed="0"/>
-    <w:lsdException w:name="Medium Grid 2" w:semiHidden="0" w:uiPriority="68" w:unhideWhenUsed="0"/>
-    <w:lsdException w:name="Medium Grid 3" w:semiHidden="0" w:uiPriority="69" w:unhideWhenUsed="0"/>
-    <w:lsdException w:name="Dark List" w:semiHidden="0" w:uiPriority="70" w:unhideWhenUsed="0"/>
-    <w:lsdException w:name="Colorful Shading" w:semiHidden="0" w:uiPriority="71" w:unhideWhenUsed="0"/>
-    <w:lsdException w:name="Colorful List" w:semiHidden="0" w:uiPriority="72" w:unhideWhenUsed="0"/>
-    <w:lsdException w:name="Colorful Grid" w:semiHidden="0" w:uiPriority="73" w:unhideWhenUsed="0"/>
-    <w:lsdException w:name="Light Shading Accent 1" w:semiHidden="0" w:uiPriority="60" w:unhideWhenUsed="0"/>
-    <w:lsdException w:name="Light List Accent 1" w:semiHidden="0" w:uiPriority="61" w:unhideWhenUsed="0"/>
-    <w:lsdException w:name="Light Grid Accent 1" w:semiHidden="0" w:uiPriority="62" w:unhideWhenUsed="0"/>
-    <w:lsdException w:name="Medium Shading 1 Accent 1" w:semiHidden="0" w:uiPriority="63" w:unhideWhenUsed="0"/>
-    <w:lsdException w:name="Medium Shading 2 Accent 1" w:semiHidden="0" w:uiPriority="64" w:unhideWhenUsed="0"/>
-    <w:lsdException w:name="Medium List 1 Accent 1" w:semiHidden="0" w:uiPriority="65" w:unhideWhenUsed="0"/>
-    <w:lsdException w:name="Revision" w:unhideWhenUsed="0"/>
-    <w:lsdException w:name="List Paragraph" w:semiHidden="0" w:uiPriority="34" w:unhideWhenUsed="0" w:qFormat="1"/>
-    <w:lsdException w:name="Quote" w:semiHidden="0" w:uiPriority="29" w:unhideWhenUsed="0" w:qFormat="1"/>
-    <w:lsdException w:name="Intense Quote" w:semiHidden="0" w:uiPriority="30" w:unhideWhenUsed="0" w:qFormat="1"/>
-    <w:lsdException w:name="Medium List 2 Accent 1" w:semiHidden="0" w:uiPriority="66" w:unhideWhenUsed="0"/>
-    <w:lsdException w:name="Medium Grid 1 Accent 1" w:semiHidden="0" w:uiPriority="67" w:unhideWhenUsed="0"/>
-    <w:lsdException w:name="Medium Grid 2 Accent 1" w:semiHidden="0" w:uiPriority="68" w:unhideWhenUsed="0"/>
-    <w:lsdException w:name="Medium Grid 3 Accent 1" w:semiHidden="0" w:uiPriority="69" w:unhideWhenUsed="0"/>
-    <w:lsdException w:name="Dark List Accent 1" w:semiHidden="0" w:uiPriority="70" w:unhideWhenUsed="0"/>
-    <w:lsdException w:name="Colorful Shading Accent 1" w:semiHidden="0" w:uiPriority="71" w:unhideWhenUsed="0"/>
-    <w:lsdException w:name="Colorful List Accent 1" w:semiHidden="0" w:uiPriority="72" w:unhideWhenUsed="0"/>
-    <w:lsdException w:name="Colorful Grid Accent 1" w:semiHidden="0" w:uiPriority="73" w:unhideWhenUsed="0"/>
-    <w:lsdException w:name="Light Shading Accent 2" w:semiHidden="0" w:uiPriority="60" w:unhideWhenUsed="0"/>
-    <w:lsdException w:name="Light List Accent 2" w:semiHidden="0" w:uiPriority="61" w:unhideWhenUsed="0"/>
-    <w:lsdException w:name="Light Grid Accent 2" w:semiHidden="0" w:uiPriority="62" w:unhideWhenUsed="0"/>
-    <w:lsdException w:name="Medium Shading 1 Accent 2" w:semiHidden="0" w:uiPriority="63" w:unhideWhenUsed="0"/>
-    <w:lsdException w:name="Medium Shading 2 Accent 2" w:semiHidden="0" w:uiPriority="64" w:unhideWhenUsed="0"/>
-    <w:lsdException w:name="Medium List 1 Accent 2" w:semiHidden="0" w:uiPriority="65" w:unhideWhenUsed="0"/>
-    <w:lsdException w:name="Medium List 2 Accent 2" w:semiHidden="0" w:uiPriority="66" w:unhideWhenUsed="0"/>
-    <w:lsdException w:name="Medium Grid 1 Accent 2" w:semiHidden="0" w:uiPriority="67" w:unhideWhenUsed="0"/>
-    <w:lsdException w:name="Medium Grid 2 Accent 2" w:semiHidden="0" w:uiPriority="68" w:unhideWhenUsed="0"/>
-    <w:lsdException w:name="Medium Grid 3 Accent 2" w:semiHidden="0" w:uiPriority="69" w:unhideWhenUsed="0"/>
-    <w:lsdException w:name="Dark List Accent 2" w:semiHidden="0" w:uiPriority="70" w:unhideWhenUsed="0"/>
-    <w:lsdException w:name="Colorful Shading Accent 2" w:semiHidden="0" w:uiPriority="71" w:unhideWhenUsed="0"/>
-    <w:lsdException w:name="Colorful List Accent 2" w:semiHidden="0" w:uiPriority="72" w:unhideWhenUsed="0"/>
-    <w:lsdException w:name="Colorful Grid Accent 2" w:semiHidden="0" w:uiPriority="73" w:unhideWhenUsed="0"/>
-    <w:lsdException w:name="Light Shading Accent 3" w:semiHidden="0" w:uiPriority="60" w:unhideWhenUsed="0"/>
-    <w:lsdException w:name="Light List Accent 3" w:semiHidden="0" w:uiPriority="61" w:unhideWhenUsed="0"/>
-    <w:lsdException w:name="Light Grid Accent 3" w:semiHidden="0" w:uiPriority="62" w:unhideWhenUsed="0"/>
-    <w:lsdException w:name="Medium Shading 1 Accent 3" w:semiHidden="0" w:uiPriority="63" w:unhideWhenUsed="0"/>
-    <w:lsdException w:name="Medium Shading 2 Accent 3" w:semiHidden="0" w:uiPriority="64" w:unhideWhenUsed="0"/>
-    <w:lsdException w:name="Medium List 1 Accent 3" w:semiHidden="0" w:uiPriority="65" w:unhideWhenUsed="0"/>
-    <w:lsdException w:name="Medium List 2 Accent 3" w:semiHidden="0" w:uiPriority="66" w:unhideWhenUsed="0"/>
-    <w:lsdException w:name="Medium Grid 1 Accent 3" w:semiHidden="0" w:uiPriority="67" w:unhideWhenUsed="0"/>
-    <w:lsdException w:name="Medium Grid 2 Accent 3" w:semiHidden="0" w:uiPriority="68" w:unhideWhenUsed="0"/>
-    <w:lsdException w:name="Medium Grid 3 Accent 3" w:semiHidden="0" w:uiPriority="69" w:unhideWhenUsed="0"/>
-    <w:lsdException w:name="Dark List Accent 3" w:semiHidden="0" w:uiPriority="70" w:unhideWhenUsed="0"/>
-    <w:lsdException w:name="Colorful Shading Accent 3" w:semiHidden="0" w:uiPriority="71" w:unhideWhenUsed="0"/>
-    <w:lsdException w:name="Colorful List Accent 3" w:semiHidden="0" w:uiPriority="72" w:unhideWhenUsed="0"/>
-    <w:lsdException w:name="Colorful Grid Accent 3" w:semiHidden="0" w:uiPriority="73" w:unhideWhenUsed="0"/>
-    <w:lsdException w:name="Light Shading Accent 4" w:semiHidden="0" w:uiPriority="60" w:unhideWhenUsed="0"/>
-    <w:lsdException w:name="Light List Accent 4" w:semiHidden="0" w:uiPriority="61" w:unhideWhenUsed="0"/>
-    <w:lsdException w:name="Light Grid Accent 4" w:semiHidden="0" w:uiPriority="62" w:unhideWhenUsed="0"/>
-    <w:lsdException w:name="Medium Shading 1 Accent 4" w:semiHidden="0" w:uiPriority="63" w:unhideWhenUsed="0"/>
-    <w:lsdException w:name="Medium Shading 2 Accent 4" w:semiHidden="0" w:uiPriority="64" w:unhideWhenUsed="0"/>
-    <w:lsdException w:name="Medium List 1 Accent 4" w:semiHidden="0" w:uiPriority="65" w:unhideWhenUsed="0"/>
-    <w:lsdException w:name="Medium List 2 Accent 4" w:semiHidden="0" w:uiPriority="66" w:unhideWhenUsed="0"/>
-    <w:lsdException w:name="Medium Grid 1 Accent 4" w:semiHidden="0" w:uiPriority="67" w:unhideWhenUsed="0"/>
-    <w:lsdException w:name="Medium Grid 2 Accent 4" w:semiHidden="0" w:uiPriority="68" w:unhideWhenUsed="0"/>
-    <w:lsdException w:name="Medium Grid 3 Accent 4" w:semiHidden="0" w:uiPriority="69" w:unhideWhenUsed="0"/>
-    <w:lsdException w:name="Dark List Accent 4" w:semiHidden="0" w:uiPriority="70" w:unhideWhenUsed="0"/>
-    <w:lsdException w:name="Colorful Shading Accent 4" w:semiHidden="0" w:uiPriority="71" w:unhideWhenUsed="0"/>
-    <w:lsdException w:name="Colorful List Accent 4" w:semiHidden="0" w:uiPriority="72" w:unhideWhenUsed="0"/>
-    <w:lsdException w:name="Colorful Grid Accent 4" w:semiHidden="0" w:uiPriority="73" w:unhideWhenUsed="0"/>
-    <w:lsdException w:name="Light Shading Accent 5" w:semiHidden="0" w:uiPriority="60" w:unhideWhenUsed="0"/>
-    <w:lsdException w:name="Light List Accent 5" w:semiHidden="0" w:uiPriority="61" w:unhideWhenUsed="0"/>
-    <w:lsdException w:name="Light Grid Accent 5" w:semiHidden="0" w:uiPriority="62" w:unhideWhenUsed="0"/>
-    <w:lsdException w:name="Medium Shading 1 Accent 5" w:semiHidden="0" w:uiPriority="63" w:unhideWhenUsed="0"/>
-    <w:lsdException w:name="Medium Shading 2 Accent 5" w:semiHidden="0" w:uiPriority="64" w:unhideWhenUsed="0"/>
-    <w:lsdException w:name="Medium List 1 Accent 5" w:semiHidden="0" w:uiPriority="65" w:unhideWhenUsed="0"/>
-    <w:lsdException w:name="Medium List 2 Accent 5" w:semiHidden="0" w:uiPriority="66" w:unhideWhenUsed="0"/>
-    <w:lsdException w:name="Medium Grid 1 Accent 5" w:semiHidden="0" w:uiPriority="67" w:unhideWhenUsed="0"/>
-    <w:lsdException w:name="Medium Grid 2 Accent 5" w:semiHidden="0" w:uiPriority="68" w:unhideWhenUsed="0"/>
-    <w:lsdException w:name="Medium Grid 3 Accent 5" w:semiHidden="0" w:uiPriority="69" w:unhideWhenUsed="0"/>
-    <w:lsdException w:name="Dark List Accent 5" w:semiHidden="0" w:uiPriority="70" w:unhideWhenUsed="0"/>
-    <w:lsdException w:name="Colorful Shading Accent 5" w:semiHidden="0" w:uiPriority="71" w:unhideWhenUsed="0"/>
-    <w:lsdException w:name="Colorful List Accent 5" w:semiHidden="0" w:uiPriority="72" w:unhideWhenUsed="0"/>
-    <w:lsdException w:name="Colorful Grid Accent 5" w:semiHidden="0" w:uiPriority="73" w:unhideWhenUsed="0"/>
-    <w:lsdException w:name="Light Shading Accent 6" w:semiHidden="0" w:uiPriority="60" w:unhideWhenUsed="0"/>
-    <w:lsdException w:name="Light List Accent 6" w:semiHidden="0" w:uiPriority="61" w:unhideWhenUsed="0"/>
-    <w:lsdException w:name="Light Grid Accent 6" w:semiHidden="0" w:uiPriority="62" w:unhideWhenUsed="0"/>
-    <w:lsdException w:name="Medium Shading 1 Accent 6" w:semiHidden="0" w:uiPriority="63" w:unhideWhenUsed="0"/>
-    <w:lsdException w:name="Medium Shading 2 Accent 6" w:semiHidden="0" w:uiPriority="64" w:unhideWhenUsed="0"/>
-    <w:lsdException w:name="Medium List 1 Accent 6" w:semiHidden="0" w:uiPriority="65" w:unhideWhenUsed="0"/>
-    <w:lsdException w:name="Medium List 2 Accent 6" w:semiHidden="0" w:uiPriority="66" w:unhideWhenUsed="0"/>
-    <w:lsdException w:name="Medium Grid 1 Accent 6" w:semiHidden="0" w:uiPriority="67" w:unhideWhenUsed="0"/>
-    <w:lsdException w:name="Medium Grid 2 Accent 6" w:semiHidden="0" w:uiPriority="68" w:unhideWhenUsed="0"/>
-    <w:lsdException w:name="Medium Grid 3 Accent 6" w:semiHidden="0" w:uiPriority="69" w:unhideWhenUsed="0"/>
-    <w:lsdException w:name="Dark List Accent 6" w:semiHidden="0" w:uiPriority="70" w:unhideWhenUsed="0"/>
-    <w:lsdException w:name="Colorful Shading Accent 6" w:semiHidden="0" w:uiPriority="71" w:unhideWhenUsed="0"/>
-    <w:lsdException w:name="Colorful List Accent 6" w:semiHidden="0" w:uiPriority="72" w:unhideWhenUsed="0"/>
-    <w:lsdException w:name="Colorful Grid Accent 6" w:semiHidden="0" w:uiPriority="73" w:unhideWhenUsed="0"/>
-    <w:lsdException w:name="Subtle Emphasis" w:semiHidden="0" w:uiPriority="19" w:unhideWhenUsed="0" w:qFormat="1"/>
-    <w:lsdException w:name="Intense Emphasis" w:semiHidden="0" w:uiPriority="21" w:unhideWhenUsed="0" w:qFormat="1"/>
-    <w:lsdException w:name="Subtle Reference" w:semiHidden="0" w:uiPriority="31" w:unhideWhenUsed="0" w:qFormat="1"/>
-    <w:lsdException w:name="Intense Reference" w:semiHidden="0" w:uiPriority="32" w:unhideWhenUsed="0" w:qFormat="1"/>
-    <w:lsdException w:name="Book Title" w:semiHidden="0" w:uiPriority="33" w:unhideWhenUsed="0" w:qFormat="1"/>
-    <w:lsdException w:name="Bibliography" w:uiPriority="37"/>
-    <w:lsdException w:name="TOC Heading" w:uiPriority="39" w:qFormat="1"/>
-  </w:latentStyles>
-  <w:style w:type="paragraph" w:default="1" w:styleId="Normal">
-    <w:name w:val="Normal"/>
-  </w:style>
-  <w:style w:type="paragraph" w:styleId="Ttulo1">
-    <w:name w:val="heading 1"/>
-    <w:basedOn w:val="Normal"/>
-    <w:next w:val="Normal"/>
-    <w:pPr>
-      <w:keepNext/>
-      <w:keepLines/>
-      <w:spacing w:before="480" w:after="120"/>
-      <w:outlineLvl w:val="0"/>
-    </w:pPr>
-    <w:rPr>
-      <w:b/>
-      <w:sz w:val="48"/>
-      <w:szCs w:val="48"/>
-    </w:rPr>
-  </w:style>
-  <w:style w:type="paragraph" w:styleId="Ttulo2">
-    <w:name w:val="heading 2"/>
-    <w:basedOn w:val="Normal"/>
-    <w:next w:val="Normal"/>
-    <w:pPr>
-      <w:keepNext/>
-      <w:keepLines/>
-      <w:spacing w:before="360" w:after="80"/>
-      <w:outlineLvl w:val="1"/>
-    </w:pPr>
-    <w:rPr>
-      <w:b/>
-      <w:sz w:val="36"/>
-      <w:szCs w:val="36"/>
-    </w:rPr>
-  </w:style>
-  <w:style w:type="paragraph" w:styleId="Ttulo3">
-    <w:name w:val="heading 3"/>
-    <w:basedOn w:val="Normal"/>
-    <w:next w:val="Normal"/>
-    <w:pPr>
-      <w:keepNext/>
-      <w:keepLines/>
-      <w:spacing w:before="280" w:after="80"/>
-      <w:outlineLvl w:val="2"/>
-    </w:pPr>
-    <w:rPr>
-      <w:b/>
-      <w:sz w:val="28"/>
-      <w:szCs w:val="28"/>
-    </w:rPr>
-  </w:style>
-  <w:style w:type="paragraph" w:styleId="Ttulo4">
-    <w:name w:val="heading 4"/>
-    <w:basedOn w:val="Normal"/>
-    <w:next w:val="Normal"/>
-    <w:pPr>
-      <w:keepNext/>
-      <w:keepLines/>
-      <w:spacing w:before="240" w:after="40"/>
-      <w:outlineLvl w:val="3"/>
-    </w:pPr>
-    <w:rPr>
-      <w:b/>
-      <w:sz w:val="24"/>
-      <w:szCs w:val="24"/>
-    </w:rPr>
-  </w:style>
-  <w:style w:type="paragraph" w:styleId="Ttulo5">
-    <w:name w:val="heading 5"/>
-    <w:basedOn w:val="Normal"/>
-    <w:next w:val="Normal"/>
-    <w:pPr>
-      <w:keepNext/>
-      <w:keepLines/>
-      <w:spacing w:before="220" w:after="40"/>
-      <w:outlineLvl w:val="4"/>
-    </w:pPr>
-    <w:rPr>
-      <w:b/>
-    </w:rPr>
-  </w:style>
-  <w:style w:type="paragraph" w:styleId="Ttulo6">
-    <w:name w:val="heading 6"/>
-    <w:basedOn w:val="Normal"/>
-    <w:next w:val="Normal"/>
-    <w:pPr>
-      <w:keepNext/>
-      <w:keepLines/>
-      <w:spacing w:before="200" w:after="40"/>
-      <w:outlineLvl w:val="5"/>
-    </w:pPr>
-    <w:rPr>
-      <w:b/>
-      <w:sz w:val="20"/>
-      <w:szCs w:val="20"/>
-    </w:rPr>
-  </w:style>
-  <w:style w:type="character" w:default="1" w:styleId="Fuentedeprrafopredeter">
-    <w:name w:val="Default Paragraph Font"/>
-    <w:uiPriority w:val="1"/>
-    <w:semiHidden/>
-    <w:unhideWhenUsed/>
-  </w:style>
-  <w:style w:type="table" w:default="1" w:styleId="Tablanormal">
-    <w:name w:val="Normal Table"/>
-    <w:uiPriority w:val="99"/>
-    <w:semiHidden/>
-    <w:unhideWhenUsed/>
-    <w:tblPr>
-      <w:tblInd w:w="0" w:type="dxa"/>
-      <w:tblCellMar>
-        <w:top w:w="0" w:type="dxa"/>
-        <w:left w:w="108" w:type="dxa"/>
-        <w:bottom w:w="0" w:type="dxa"/>
-        <w:right w:w="108" w:type="dxa"/>
-      </w:tblCellMar>
-    </w:tblPr>
-  </w:style>
-  <w:style w:type="numbering" w:default="1" w:styleId="Sinlista">
-    <w:name w:val="No List"/>
-    <w:uiPriority w:val="99"/>
-    <w:semiHidden/>
-    <w:unhideWhenUsed/>
-  </w:style>
-  <w:style w:type="table" w:customStyle="1" w:styleId="TableNormal">
-    <w:name w:val="Table Normal"/>
-    <w:tblPr>
-      <w:tblCellMar>
-        <w:top w:w="0" w:type="dxa"/>
-        <w:left w:w="0" w:type="dxa"/>
-        <w:bottom w:w="0" w:type="dxa"/>
-        <w:right w:w="0" w:type="dxa"/>
-      </w:tblCellMar>
-    </w:tblPr>
-  </w:style>
-  <w:style w:type="paragraph" w:styleId="Ttulo">
-    <w:name w:val="Title"/>
-    <w:basedOn w:val="Normal"/>
-    <w:next w:val="Normal"/>
-    <w:pPr>
-      <w:keepNext/>
-      <w:keepLines/>
-      <w:spacing w:before="480" w:after="120"/>
-    </w:pPr>
-    <w:rPr>
-      <w:b/>
-      <w:sz w:val="72"/>
-      <w:szCs w:val="72"/>
-    </w:rPr>
-  </w:style>
-  <w:style w:type="paragraph" w:styleId="Subttulo">
-    <w:name w:val="Subtitle"/>
-    <w:basedOn w:val="Normal"/>
-    <w:next w:val="Normal"/>
-    <w:pPr>
-      <w:keepNext/>
-      <w:keepLines/>
-      <w:spacing w:before="360" w:after="80"/>
-    </w:pPr>
-    <w:rPr>
-      <w:rFonts w:ascii="Georgia" w:eastAsia="Georgia" w:hAnsi="Georgia" w:cs="Georgia"/>
-      <w:i/>
-      <w:color w:val="666666"/>
-      <w:sz w:val="48"/>
-      <w:szCs w:val="48"/>
-    </w:rPr>
-  </w:style>
-  <w:style w:type="table" w:customStyle="1" w:styleId="a">
-    <w:basedOn w:val="TableNormal"/>
-    <w:tblPr>
-      <w:tblStyleRowBandSize w:val="1"/>
-      <w:tblStyleColBandSize w:val="1"/>
-      <w:tblCellMar>
-        <w:top w:w="100" w:type="dxa"/>
-        <w:left w:w="100" w:type="dxa"/>
-        <w:bottom w:w="100" w:type="dxa"/>
-        <w:right w:w="100" w:type="dxa"/>
-      </w:tblCellMar>
-    </w:tblPr>
-  </w:style>
-  <w:style w:type="table" w:customStyle="1" w:styleId="a0">
-    <w:basedOn w:val="TableNormal"/>
-    <w:tblPr>
-      <w:tblStyleRowBandSize w:val="1"/>
-      <w:tblStyleColBandSize w:val="1"/>
-      <w:tblCellMar>
-        <w:top w:w="100" w:type="dxa"/>
-        <w:left w:w="100" w:type="dxa"/>
-        <w:bottom w:w="100" w:type="dxa"/>
-        <w:right w:w="100" w:type="dxa"/>
-      </w:tblCellMar>
-    </w:tblPr>
-  </w:style>
-  <w:style w:type="table" w:customStyle="1" w:styleId="a1">
-    <w:basedOn w:val="TableNormal"/>
-    <w:tblPr>
-      <w:tblStyleRowBandSize w:val="1"/>
-      <w:tblStyleColBandSize w:val="1"/>
-      <w:tblCellMar>
-        <w:top w:w="100" w:type="dxa"/>
-        <w:left w:w="100" w:type="dxa"/>
-        <w:bottom w:w="100" w:type="dxa"/>
-        <w:right w:w="100" w:type="dxa"/>
-      </w:tblCellMar>
-    </w:tblPr>
-  </w:style>
-  <w:style w:type="table" w:customStyle="1" w:styleId="a2">
-    <w:basedOn w:val="TableNormal"/>
-    <w:tblPr>
-      <w:tblStyleRowBandSize w:val="1"/>
-      <w:tblStyleColBandSize w:val="1"/>
-      <w:tblCellMar>
-        <w:top w:w="100" w:type="dxa"/>
-        <w:left w:w="100" w:type="dxa"/>
-        <w:bottom w:w="100" w:type="dxa"/>
-        <w:right w:w="100" w:type="dxa"/>
-      </w:tblCellMar>
-    </w:tblPr>
-  </w:style>
-  <w:style w:type="table" w:customStyle="1" w:styleId="a3">
-    <w:basedOn w:val="TableNormal"/>
-    <w:tblPr>
-      <w:tblStyleRowBandSize w:val="1"/>
-      <w:tblStyleColBandSize w:val="1"/>
-      <w:tblCellMar>
-        <w:top w:w="100" w:type="dxa"/>
-        <w:left w:w="100" w:type="dxa"/>
-        <w:bottom w:w="100" w:type="dxa"/>
-        <w:right w:w="100" w:type="dxa"/>
-      </w:tblCellMar>
-    </w:tblPr>
-  </w:style>
-  <w:style w:type="table" w:customStyle="1" w:styleId="a4">
-    <w:basedOn w:val="TableNormal"/>
-    <w:tblPr>
-      <w:tblStyleRowBandSize w:val="1"/>
-      <w:tblStyleColBandSize w:val="1"/>
-      <w:tblCellMar>
-        <w:top w:w="100" w:type="dxa"/>
-        <w:left w:w="100" w:type="dxa"/>
-        <w:bottom w:w="100" w:type="dxa"/>
-        <w:right w:w="100" w:type="dxa"/>
-      </w:tblCellMar>
-    </w:tblPr>
-  </w:style>
-  <w:style w:type="table" w:customStyle="1" w:styleId="a5">
-    <w:basedOn w:val="TableNormal"/>
-    <w:tblPr>
-      <w:tblStyleRowBandSize w:val="1"/>
-      <w:tblStyleColBandSize w:val="1"/>
-      <w:tblCellMar>
-        <w:top w:w="100" w:type="dxa"/>
-        <w:left w:w="100" w:type="dxa"/>
-        <w:bottom w:w="100" w:type="dxa"/>
-        <w:right w:w="100" w:type="dxa"/>
-      </w:tblCellMar>
-    </w:tblPr>
-  </w:style>
-  <w:style w:type="table" w:customStyle="1" w:styleId="a6">
-    <w:basedOn w:val="TableNormal"/>
-    <w:tblPr>
-      <w:tblStyleRowBandSize w:val="1"/>
-      <w:tblStyleColBandSize w:val="1"/>
-      <w:tblCellMar>
-        <w:top w:w="100" w:type="dxa"/>
-        <w:left w:w="100" w:type="dxa"/>
-        <w:bottom w:w="100" w:type="dxa"/>
-        <w:right w:w="100" w:type="dxa"/>
-      </w:tblCellMar>
-    </w:tblPr>
-  </w:style>
-  <w:style w:type="table" w:customStyle="1" w:styleId="a7">
-    <w:basedOn w:val="TableNormal"/>
-    <w:tblPr>
-      <w:tblStyleRowBandSize w:val="1"/>
-      <w:tblStyleColBandSize w:val="1"/>
-      <w:tblCellMar>
-        <w:top w:w="100" w:type="dxa"/>
-        <w:left w:w="100" w:type="dxa"/>
-        <w:bottom w:w="100" w:type="dxa"/>
-        <w:right w:w="100" w:type="dxa"/>
-      </w:tblCellMar>
-    </w:tblPr>
-  </w:style>
-  <w:style w:type="table" w:customStyle="1" w:styleId="a8">
-    <w:basedOn w:val="TableNormal"/>
-    <w:tblPr>
-      <w:tblStyleRowBandSize w:val="1"/>
-      <w:tblStyleColBandSize w:val="1"/>
-      <w:tblCellMar>
-        <w:top w:w="100" w:type="dxa"/>
-        <w:left w:w="100" w:type="dxa"/>
-        <w:bottom w:w="100" w:type="dxa"/>
-        <w:right w:w="100" w:type="dxa"/>
-      </w:tblCellMar>
-    </w:tblPr>
-  </w:style>
-  <w:style w:type="table" w:customStyle="1" w:styleId="a9">
-    <w:basedOn w:val="TableNormal"/>
-    <w:tblPr>
-      <w:tblStyleRowBandSize w:val="1"/>
-      <w:tblStyleColBandSize w:val="1"/>
-      <w:tblCellMar>
-        <w:top w:w="100" w:type="dxa"/>
-        <w:left w:w="100" w:type="dxa"/>
-        <w:bottom w:w="100" w:type="dxa"/>
-        <w:right w:w="100" w:type="dxa"/>
-      </w:tblCellMar>
-    </w:tblPr>
-  </w:style>
-  <w:style w:type="table" w:customStyle="1" w:styleId="aa">
-    <w:basedOn w:val="TableNormal"/>
-    <w:tblPr>
-      <w:tblStyleRowBandSize w:val="1"/>
-      <w:tblStyleColBandSize w:val="1"/>
-      <w:tblCellMar>
-        <w:top w:w="100" w:type="dxa"/>
-        <w:left w:w="100" w:type="dxa"/>
-        <w:bottom w:w="100" w:type="dxa"/>
-        <w:right w:w="100" w:type="dxa"/>
-      </w:tblCellMar>
-    </w:tblPr>
-  </w:style>
-  <w:style w:type="table" w:customStyle="1" w:styleId="ab">
-    <w:basedOn w:val="TableNormal"/>
-    <w:tblPr>
-      <w:tblStyleRowBandSize w:val="1"/>
-      <w:tblStyleColBandSize w:val="1"/>
-      <w:tblCellMar>
-        <w:top w:w="100" w:type="dxa"/>
-        <w:left w:w="100" w:type="dxa"/>
-        <w:bottom w:w="100" w:type="dxa"/>
-        <w:right w:w="100" w:type="dxa"/>
-      </w:tblCellMar>
-    </w:tblPr>
-  </w:style>
-  <w:style w:type="table" w:customStyle="1" w:styleId="ac">
-    <w:basedOn w:val="TableNormal"/>
-    <w:tblPr>
-      <w:tblStyleRowBandSize w:val="1"/>
-      <w:tblStyleColBandSize w:val="1"/>
-      <w:tblCellMar>
-        <w:top w:w="100" w:type="dxa"/>
-        <w:left w:w="100" w:type="dxa"/>
-        <w:bottom w:w="100" w:type="dxa"/>
-        <w:right w:w="100" w:type="dxa"/>
-      </w:tblCellMar>
-    </w:tblPr>
-  </w:style>
-  <w:style w:type="paragraph" w:styleId="Textodeglobo">
-    <w:name w:val="Balloon Text"/>
-    <w:basedOn w:val="Normal"/>
-    <w:link w:val="TextodegloboCar"/>
-    <w:uiPriority w:val="99"/>
-    <w:semiHidden/>
-    <w:unhideWhenUsed/>
-    <w:rsid w:val="0097498C"/>
-    <w:pPr>
-      <w:spacing w:line="240" w:lineRule="auto"/>
-    </w:pPr>
-    <w:rPr>
-      <w:rFonts w:ascii="Tahoma" w:hAnsi="Tahoma" w:cs="Tahoma"/>
-      <w:sz w:val="16"/>
-      <w:szCs w:val="16"/>
-    </w:rPr>
-  </w:style>
-  <w:style w:type="character" w:customStyle="1" w:styleId="TextodegloboCar">
-    <w:name w:val="Texto de globo Car"/>
-    <w:basedOn w:val="Fuentedeprrafopredeter"/>
-    <w:link w:val="Textodeglobo"/>
-    <w:uiPriority w:val="99"/>
-    <w:semiHidden/>
-    <w:rsid w:val="0097498C"/>
-    <w:rPr>
-      <w:rFonts w:ascii="Tahoma" w:hAnsi="Tahoma" w:cs="Tahoma"/>
-      <w:sz w:val="16"/>
-      <w:szCs w:val="16"/>
-    </w:rPr>
-  </w:style>
-  <w:style w:type="paragraph" w:styleId="TDC1">
-    <w:name w:val="toc 1"/>
-    <w:basedOn w:val="Normal"/>
-    <w:next w:val="Normal"/>
-    <w:autoRedefine/>
-    <w:uiPriority w:val="39"/>
-    <w:unhideWhenUsed/>
-    <w:rsid w:val="0097498C"/>
-    <w:pPr>
-      <w:spacing w:after="100"/>
-    </w:pPr>
-  </w:style>
-  <w:style w:type="paragraph" w:styleId="TDC2">
-    <w:name w:val="toc 2"/>
-    <w:basedOn w:val="Normal"/>
-    <w:next w:val="Normal"/>
-    <w:autoRedefine/>
-    <w:uiPriority w:val="39"/>
-    <w:unhideWhenUsed/>
-    <w:rsid w:val="0097498C"/>
-    <w:pPr>
-      <w:spacing w:after="100"/>
-      <w:ind w:left="220"/>
-    </w:pPr>
-  </w:style>
-  <w:style w:type="paragraph" w:styleId="TDC3">
-    <w:name w:val="toc 3"/>
-    <w:basedOn w:val="Normal"/>
-    <w:next w:val="Normal"/>
-    <w:autoRedefine/>
-    <w:uiPriority w:val="39"/>
-    <w:unhideWhenUsed/>
-    <w:rsid w:val="0097498C"/>
-    <w:pPr>
-      <w:spacing w:after="100"/>
-      <w:ind w:left="440"/>
-    </w:pPr>
-  </w:style>
-  <w:style w:type="character" w:styleId="Hipervnculo">
-    <w:name w:val="Hyperlink"/>
-    <w:basedOn w:val="Fuentedeprrafopredeter"/>
-    <w:uiPriority w:val="99"/>
-    <w:unhideWhenUsed/>
-    <w:rsid w:val="0097498C"/>
-    <w:rPr>
-      <w:color w:val="0000FF" w:themeColor="hyperlink"/>
-      <w:u w:val="single"/>
-    </w:rPr>
-  </w:style>
-  <w:style w:type="paragraph" w:styleId="Prrafodelista">
-    <w:name w:val="List Paragraph"/>
-    <w:basedOn w:val="Normal"/>
-    <w:uiPriority w:val="34"/>
-    <w:qFormat/>
-    <w:rsid w:val="004B5DB5"/>
-    <w:pPr>
-      <w:ind w:left="720"/>
-      <w:contextualSpacing/>
-    </w:pPr>
-  </w:style>
-</w:styles>
-</file>
-
-<file path=word/stylesWithEffects.xml><?xml version="1.0" encoding="utf-8"?>
-<w:styles xmlns:wpc="http://schemas.microsoft.com/office/word/2010/wordprocessingCanvas" xmlns:mc="http://schemas.openxmlformats.org/markup-compatibility/2006" xmlns:o="urn:schemas-microsoft-com:office:office" xmlns:r="http://schemas.openxmlformats.org/officeDocument/2006/relationships" xmlns:m="http://schemas.openxmlformats.org/officeDocument/2006/math" xmlns:v="urn:schemas-microsoft-com:vml" xmlns:wp14="http://schemas.microsoft.com/office/word/2010/wordprocessingDrawing" xmlns:wp="http://schemas.openxmlformats.org/drawingml/2006/wordprocessingDrawing" xmlns:w10="urn:schemas-microsoft-com:office:word" xmlns:w="http://schemas.openxmlformats.org/wordprocessingml/2006/main" xmlns:w14="http://schemas.microsoft.com/office/word/2010/wordml" xmlns:wpg="http://schemas.microsoft.com/office/word/2010/wordprocessingGroup" xmlns:wpi="http://schemas.microsoft.com/office/word/2010/wordprocessingInk" xmlns:wne="http://schemas.microsoft.com/office/word/2006/wordml" xmlns:wps="http://schemas.microsoft.com/office/word/2010/wordprocessingShape" mc:Ignorable="w14 wp14">
-  <w:docDefaults>
-    <w:rPrDefault>
-      <w:rPr>
-        <w:rFonts w:ascii="Arial" w:eastAsia="Arial" w:hAnsi="Arial" w:cs="Arial"/>
-        <w:sz w:val="22"/>
-        <w:szCs w:val="22"/>
-        <w:lang w:val="es-AR" w:eastAsia="es-AR" w:bidi="ar-SA"/>
-      </w:rPr>
-    </w:rPrDefault>
-    <w:pPrDefault>
-      <w:pPr>
-        <w:spacing w:line="276" w:lineRule="auto"/>
-      </w:pPr>
-    </w:pPrDefault>
-  </w:docDefaults>
-  <w:latentStyles w:defLockedState="0" w:defUIPriority="99" w:defSemiHidden="1" w:defUnhideWhenUsed="1" w:defQFormat="0" w:count="267">
-    <w:lsdException w:name="Normal" w:semiHidden="0" w:uiPriority="0" w:unhideWhenUsed="0" w:qFormat="1"/>
-    <w:lsdException w:name="heading 1" w:semiHidden="0" w:uiPriority="9" w:unhideWhenUsed="0" w:qFormat="1"/>
-    <w:lsdException w:name="heading 2" w:uiPriority="0" w:qFormat="1"/>
-    <w:lsdException w:name="heading 3" w:uiPriority="0" w:qFormat="1"/>
-    <w:lsdException w:name="heading 4" w:uiPriority="9" w:qFormat="1"/>
-    <w:lsdException w:name="heading 5" w:uiPriority="9" w:qFormat="1"/>
-    <w:lsdException w:name="heading 6" w:uiPriority="9" w:qFormat="1"/>
-    <w:lsdException w:name="heading 7" w:uiPriority="9" w:qFormat="1"/>
-    <w:lsdException w:name="heading 8" w:uiPriority="9" w:qFormat="1"/>
-    <w:lsdException w:name="heading 9" w:uiPriority="9" w:qFormat="1"/>
-    <w:lsdException w:name="toc 1" w:uiPriority="39"/>
-    <w:lsdException w:name="toc 2" w:uiPriority="39"/>
-    <w:lsdException w:name="toc 3" w:uiPriority="39"/>
-    <w:lsdException w:name="toc 4" w:uiPriority="39"/>
-    <w:lsdException w:name="toc 5" w:uiPriority="39"/>
-    <w:lsdException w:name="toc 6" w:uiPriority="39"/>
-    <w:lsdException w:name="toc 7" w:uiPriority="39"/>
-    <w:lsdException w:name="toc 8" w:uiPriority="39"/>
-    <w:lsdException w:name="toc 9" w:uiPriority="39"/>
-    <w:lsdException w:name="caption" w:uiPriority="35" w:qFormat="1"/>
-    <w:lsdException w:name="Title" w:semiHidden="0" w:uiPriority="10" w:unhideWhenUsed="0" w:qFormat="1"/>
-    <w:lsdException w:name="Default Paragraph Font" w:uiPriority="1"/>
-    <w:lsdException w:name="Subtitle" w:semiHidden="0" w:uiPriority="11" w:unhideWhenUsed="0" w:qFormat="1"/>
-    <w:lsdException w:name="Strong" w:semiHidden="0" w:uiPriority="22" w:unhideWhenUsed="0" w:qFormat="1"/>
-    <w:lsdException w:name="Emphasis" w:semiHidden="0" w:uiPriority="20" w:unhideWhenUsed="0" w:qFormat="1"/>
-    <w:lsdException w:name="Table Grid" w:semiHidden="0" w:uiPriority="59" w:unhideWhenUsed="0"/>
-    <w:lsdException w:name="Placeholder Text" w:unhideWhenUsed="0"/>
-    <w:lsdException w:name="No Spacing" w:semiHidden="0" w:uiPriority="1" w:unhideWhenUsed="0" w:qFormat="1"/>
-    <w:lsdException w:name="Light Shading" w:semiHidden="0" w:uiPriority="60" w:unhideWhenUsed="0"/>
-    <w:lsdException w:name="Light List" w:semiHidden="0" w:uiPriority="61" w:unhideWhenUsed="0"/>
-    <w:lsdException w:name="Light Grid" w:semiHidden="0" w:uiPriority="62" w:unhideWhenUsed="0"/>
-    <w:lsdException w:name="Medium Shading 1" w:semiHidden="0" w:uiPriority="63" w:unhideWhenUsed="0"/>
-    <w:lsdException w:name="Medium Shading 2" w:semiHidden="0" w:uiPriority="64" w:unhideWhenUsed="0"/>
-    <w:lsdException w:name="Medium List 1" w:semiHidden="0" w:uiPriority="65" w:unhideWhenUsed="0"/>
-    <w:lsdException w:name="Medium List 2" w:semiHidden="0" w:uiPriority="66" w:unhideWhenUsed="0"/>
-    <w:lsdException w:name="Medium Grid 1" w:semiHidden="0" w:uiPriority="67" w:unhideWhenUsed="0"/>
-    <w:lsdException w:name="Medium Grid 2" w:semiHidden="0" w:uiPriority="68" w:unhideWhenUsed="0"/>
-    <w:lsdException w:name="Medium Grid 3" w:semiHidden="0" w:uiPriority="69" w:unhideWhenUsed="0"/>
-    <w:lsdException w:name="Dark List" w:semiHidden="0" w:uiPriority="70" w:unhideWhenUsed="0"/>
-    <w:lsdException w:name="Colorful Shading" w:semiHidden="0" w:uiPriority="71" w:unhideWhenUsed="0"/>
-    <w:lsdException w:name="Colorful List" w:semiHidden="0" w:uiPriority="72" w:unhideWhenUsed="0"/>
-    <w:lsdException w:name="Colorful Grid" w:semiHidden="0" w:uiPriority="73" w:unhideWhenUsed="0"/>
-    <w:lsdException w:name="Light Shading Accent 1" w:semiHidden="0" w:uiPriority="60" w:unhideWhenUsed="0"/>
-    <w:lsdException w:name="Light List Accent 1" w:semiHidden="0" w:uiPriority="61" w:unhideWhenUsed="0"/>
-    <w:lsdException w:name="Light Grid Accent 1" w:semiHidden="0" w:uiPriority="62" w:unhideWhenUsed="0"/>
-    <w:lsdException w:name="Medium Shading 1 Accent 1" w:semiHidden="0" w:uiPriority="63" w:unhideWhenUsed="0"/>
-    <w:lsdException w:name="Medium Shading 2 Accent 1" w:semiHidden="0" w:uiPriority="64" w:unhideWhenUsed="0"/>
-    <w:lsdException w:name="Medium List 1 Accent 1" w:semiHidden="0" w:uiPriority="65" w:unhideWhenUsed="0"/>
-    <w:lsdException w:name="Revision" w:unhideWhenUsed="0"/>
-    <w:lsdException w:name="List Paragraph" w:semiHidden="0" w:uiPriority="34" w:unhideWhenUsed="0" w:qFormat="1"/>
-    <w:lsdException w:name="Quote" w:semiHidden="0" w:uiPriority="29" w:unhideWhenUsed="0" w:qFormat="1"/>
-    <w:lsdException w:name="Intense Quote" w:semiHidden="0" w:uiPriority="30" w:unhideWhenUsed="0" w:qFormat="1"/>
-    <w:lsdException w:name="Medium List 2 Accent 1" w:semiHidden="0" w:uiPriority="66" w:unhideWhenUsed="0"/>
-    <w:lsdException w:name="Medium Grid 1 Accent 1" w:semiHidden="0" w:uiPriority="67" w:unhideWhenUsed="0"/>
-    <w:lsdException w:name="Medium Grid 2 Accent 1" w:semiHidden="0" w:uiPriority="68" w:unhideWhenUsed="0"/>
-    <w:lsdException w:name="Medium Grid 3 Accent 1" w:semiHidden="0" w:uiPriority="69" w:unhideWhenUsed="0"/>
-    <w:lsdException w:name="Dark List Accent 1" w:semiHidden="0" w:uiPriority="70" w:unhideWhenUsed="0"/>
-    <w:lsdException w:name="Colorful Shading Accent 1" w:semiHidden="0" w:uiPriority="71" w:unhideWhenUsed="0"/>
-    <w:lsdException w:name="Colorful List Accent 1" w:semiHidden="0" w:uiPriority="72" w:unhideWhenUsed="0"/>
-    <w:lsdException w:name="Colorful Grid Accent 1" w:semiHidden="0" w:uiPriority="73" w:unhideWhenUsed="0"/>
-    <w:lsdException w:name="Light Shading Accent 2" w:semiHidden="0" w:uiPriority="60" w:unhideWhenUsed="0"/>
-    <w:lsdException w:name="Light List Accent 2" w:semiHidden="0" w:uiPriority="61" w:unhideWhenUsed="0"/>
-    <w:lsdException w:name="Light Grid Accent 2" w:semiHidden="0" w:uiPriority="62" w:unhideWhenUsed="0"/>
-    <w:lsdException w:name="Medium Shading 1 Accent 2" w:semiHidden="0" w:uiPriority="63" w:unhideWhenUsed="0"/>
-    <w:lsdException w:name="Medium Shading 2 Accent 2" w:semiHidden="0" w:uiPriority="64" w:unhideWhenUsed="0"/>
-    <w:lsdException w:name="Medium List 1 Accent 2" w:semiHidden="0" w:uiPriority="65" w:unhideWhenUsed="0"/>
-    <w:lsdException w:name="Medium List 2 Accent 2" w:semiHidden="0" w:uiPriority="66" w:unhideWhenUsed="0"/>
-    <w:lsdException w:name="Medium Grid 1 Accent 2" w:semiHidden="0" w:uiPriority="67" w:unhideWhenUsed="0"/>
-    <w:lsdException w:name="Medium Grid 2 Accent 2" w:semiHidden="0" w:uiPriority="68" w:unhideWhenUsed="0"/>
-    <w:lsdException w:name="Medium Grid 3 Accent 2" w:semiHidden="0" w:uiPriority="69" w:unhideWhenUsed="0"/>
-    <w:lsdException w:name="Dark List Accent 2" w:semiHidden="0" w:uiPriority="70" w:unhideWhenUsed="0"/>
-    <w:lsdException w:name="Colorful Shading Accent 2" w:semiHidden="0" w:uiPriority="71" w:unhideWhenUsed="0"/>
-    <w:lsdException w:name="Colorful List Accent 2" w:semiHidden="0" w:uiPriority="72" w:unhideWhenUsed="0"/>
-    <w:lsdException w:name="Colorful Grid Accent 2" w:semiHidden="0" w:uiPriority="73" w:unhideWhenUsed="0"/>
-    <w:lsdException w:name="Light Shading Accent 3" w:semiHidden="0" w:uiPriority="60" w:unhideWhenUsed="0"/>
-    <w:lsdException w:name="Light List Accent 3" w:semiHidden="0" w:uiPriority="61" w:unhideWhenUsed="0"/>
-    <w:lsdException w:name="Light Grid Accent 3" w:semiHidden="0" w:uiPriority="62" w:unhideWhenUsed="0"/>
-    <w:lsdException w:name="Medium Shading 1 Accent 3" w:semiHidden="0" w:uiPriority="63" w:unhideWhenUsed="0"/>
-    <w:lsdException w:name="Medium Shading 2 Accent 3" w:semiHidden="0" w:uiPriority="64" w:unhideWhenUsed="0"/>
-    <w:lsdException w:name="Medium List 1 Accent 3" w:semiHidden="0" w:uiPriority="65" w:unhideWhenUsed="0"/>
-    <w:lsdException w:name="Medium List 2 Accent 3" w:semiHidden="0" w:uiPriority="66" w:unhideWhenUsed="0"/>
-    <w:lsdException w:name="Medium Grid 1 Accent 3" w:semiHidden="0" w:uiPriority="67" w:unhideWhenUsed="0"/>
-    <w:lsdException w:name="Medium Grid 2 Accent 3" w:semiHidden="0" w:uiPriority="68" w:unhideWhenUsed="0"/>
-    <w:lsdException w:name="Medium Grid 3 Accent 3" w:semiHidden="0" w:uiPriority="69" w:unhideWhenUsed="0"/>
-    <w:lsdException w:name="Dark List Accent 3" w:semiHidden="0" w:uiPriority="70" w:unhideWhenUsed="0"/>
-    <w:lsdException w:name="Colorful Shading Accent 3" w:semiHidden="0" w:uiPriority="71" w:unhideWhenUsed="0"/>
-    <w:lsdException w:name="Colorful List Accent 3" w:semiHidden="0" w:uiPriority="72" w:unhideWhenUsed="0"/>
-    <w:lsdException w:name="Colorful Grid Accent 3" w:semiHidden="0" w:uiPriority="73" w:unhideWhenUsed="0"/>
-    <w:lsdException w:name="Light Shading Accent 4" w:semiHidden="0" w:uiPriority="60" w:unhideWhenUsed="0"/>
-    <w:lsdException w:name="Light List Accent 4" w:semiHidden="0" w:uiPriority="61" w:unhideWhenUsed="0"/>
-    <w:lsdException w:name="Light Grid Accent 4" w:semiHidden="0" w:uiPriority="62" w:unhideWhenUsed="0"/>
-    <w:lsdException w:name="Medium Shading 1 Accent 4" w:semiHidden="0" w:uiPriority="63" w:unhideWhenUsed="0"/>
-    <w:lsdException w:name="Medium Shading 2 Accent 4" w:semiHidden="0" w:uiPriority="64" w:unhideWhenUsed="0"/>
-    <w:lsdException w:name="Medium List 1 Accent 4" w:semiHidden="0" w:uiPriority="65" w:unhideWhenUsed="0"/>
-    <w:lsdException w:name="Medium List 2 Accent 4" w:semiHidden="0" w:uiPriority="66" w:unhideWhenUsed="0"/>
-    <w:lsdException w:name="Medium Grid 1 Accent 4" w:semiHidden="0" w:uiPriority="67" w:unhideWhenUsed="0"/>
-    <w:lsdException w:name="Medium Grid 2 Accent 4" w:semiHidden="0" w:uiPriority="68" w:unhideWhenUsed="0"/>
-    <w:lsdException w:name="Medium Grid 3 Accent 4" w:semiHidden="0" w:uiPriority="69" w:unhideWhenUsed="0"/>
-    <w:lsdException w:name="Dark List Accent 4" w:semiHidden="0" w:uiPriority="70" w:unhideWhenUsed="0"/>
-    <w:lsdException w:name="Colorful Shading Accent 4" w:semiHidden="0" w:uiPriority="71" w:unhideWhenUsed="0"/>
-    <w:lsdException w:name="Colorful List Accent 4" w:semiHidden="0" w:uiPriority="72" w:unhideWhenUsed="0"/>
-    <w:lsdException w:name="Colorful Grid Accent 4" w:semiHidden="0" w:uiPriority="73" w:unhideWhenUsed="0"/>
-    <w:lsdException w:name="Light Shading Accent 5" w:semiHidden="0" w:uiPriority="60" w:unhideWhenUsed="0"/>
-    <w:lsdException w:name="Light List Accent 5" w:semiHidden="0" w:uiPriority="61" w:unhideWhenUsed="0"/>
-    <w:lsdException w:name="Light Grid Accent 5" w:semiHidden="0" w:uiPriority="62" w:unhideWhenUsed="0"/>
-    <w:lsdException w:name="Medium Shading 1 Accent 5" w:semiHidden="0" w:uiPriority="63" w:unhideWhenUsed="0"/>
-    <w:lsdException w:name="Medium Shading 2 Accent 5" w:semiHidden="0" w:uiPriority="64" w:unhideWhenUsed="0"/>
-    <w:lsdException w:name="Medium List 1 Accent 5" w:semiHidden="0" w:uiPriority="65" w:unhideWhenUsed="0"/>
-    <w:lsdException w:name="Medium List 2 Accent 5" w:semiHidden="0" w:uiPriority="66" w:unhideWhenUsed="0"/>
-    <w:lsdException w:name="Medium Grid 1 Accent 5" w:semiHidden="0" w:uiPriority="67" w:unhideWhenUsed="0"/>
-    <w:lsdException w:name="Medium Grid 2 Accent 5" w:semiHidden="0" w:uiPriority="68" w:unhideWhenUsed="0"/>
-    <w:lsdException w:name="Medium Grid 3 Accent 5" w:semiHidden="0" w:uiPriority="69" w:unhideWhenUsed="0"/>
-    <w:lsdException w:name="Dark List Accent 5" w:semiHidden="0" w:uiPriority="70" w:unhideWhenUsed="0"/>
-    <w:lsdException w:name="Colorful Shading Accent 5" w:semiHidden="0" w:uiPriority="71" w:unhideWhenUsed="0"/>
-    <w:lsdException w:name="Colorful List Accent 5" w:semiHidden="0" w:uiPriority="72" w:unhideWhenUsed="0"/>
-    <w:lsdException w:name="Colorful Grid Accent 5" w:semiHidden="0" w:uiPriority="73" w:unhideWhenUsed="0"/>
-    <w:lsdException w:name="Light Shading Accent 6" w:semiHidden="0" w:uiPriority="60" w:unhideWhenUsed="0"/>
-    <w:lsdException w:name="Light List Accent 6" w:semiHidden="0" w:uiPriority="61" w:unhideWhenUsed="0"/>
-    <w:lsdException w:name="Light Grid Accent 6" w:semiHidden="0" w:uiPriority="62" w:unhideWhenUsed="0"/>
-    <w:lsdException w:name="Medium Shading 1 Accent 6" w:semiHidden="0" w:uiPriority="63" w:unhideWhenUsed="0"/>
-    <w:lsdException w:name="Medium Shading 2 Accent 6" w:semiHidden="0" w:uiPriority="64" w:unhideWhenUsed="0"/>
-    <w:lsdException w:name="Medium List 1 Accent 6" w:semiHidden="0" w:uiPriority="65" w:unhideWhenUsed="0"/>
-    <w:lsdException w:name="Medium List 2 Accent 6" w:semiHidden="0" w:uiPriority="66" w:unhideWhenUsed="0"/>
-    <w:lsdException w:name="Medium Grid 1 Accent 6" w:semiHidden="0" w:uiPriority="67" w:unhideWhenUsed="0"/>
-    <w:lsdException w:name="Medium Grid 2 Accent 6" w:semiHidden="0" w:uiPriority="68" w:unhideWhenUsed="0"/>
-    <w:lsdException w:name="Medium Grid 3 Accent 6" w:semiHidden="0" w:uiPriority="69" w:unhideWhenUsed="0"/>
-    <w:lsdException w:name="Dark List Accent 6" w:semiHidden="0" w:uiPriority="70" w:unhideWhenUsed="0"/>
-    <w:lsdException w:name="Colorful Shading Accent 6" w:semiHidden="0" w:uiPriority="71" w:unhideWhenUsed="0"/>
-    <w:lsdException w:name="Colorful List Accent 6" w:semiHidden="0" w:uiPriority="72" w:unhideWhenUsed="0"/>
-    <w:lsdException w:name="Colorful Grid Accent 6" w:semiHidden="0" w:uiPriority="73" w:unhideWhenUsed="0"/>
-    <w:lsdException w:name="Subtle Emphasis" w:semiHidden="0" w:uiPriority="19" w:unhideWhenUsed="0" w:qFormat="1"/>
-    <w:lsdException w:name="Intense Emphasis" w:semiHidden="0" w:uiPriority="21" w:unhideWhenUsed="0" w:qFormat="1"/>
-    <w:lsdException w:name="Subtle Reference" w:semiHidden="0" w:uiPriority="31" w:unhideWhenUsed="0" w:qFormat="1"/>
-    <w:lsdException w:name="Intense Reference" w:semiHidden="0" w:uiPriority="32" w:unhideWhenUsed="0" w:qFormat="1"/>
-    <w:lsdException w:name="Book Title" w:semiHidden="0" w:uiPriority="33" w:unhideWhenUsed="0" w:qFormat="1"/>
-    <w:lsdException w:name="Bibliography" w:uiPriority="37"/>
-    <w:lsdException w:name="TOC Heading" w:uiPriority="39" w:qFormat="1"/>
+  <w:latentStyles w:defLockedState="0" w:defUIPriority="99" w:defSemiHidden="0" w:defUnhideWhenUsed="0" w:defQFormat="0" w:count="376">
+    <w:lsdException w:name="Normal" w:uiPriority="0" w:qFormat="1"/>
+    <w:lsdException w:name="heading 1" w:uiPriority="9" w:qFormat="1"/>
+    <w:lsdException w:name="heading 2" w:semiHidden="1" w:uiPriority="0" w:unhideWhenUsed="1" w:qFormat="1"/>
+    <w:lsdException w:name="heading 3" w:semiHidden="1" w:uiPriority="0" w:unhideWhenUsed="1" w:qFormat="1"/>
+    <w:lsdException w:name="heading 4" w:semiHidden="1" w:uiPriority="9" w:unhideWhenUsed="1" w:qFormat="1"/>
+    <w:lsdException w:name="heading 5" w:semiHidden="1" w:uiPriority="9" w:unhideWhenUsed="1" w:qFormat="1"/>
+    <w:lsdException w:name="heading 6" w:semiHidden="1" w:uiPriority="9" w:unhideWhenUsed="1" w:qFormat="1"/>
+    <w:lsdException w:name="heading 7" w:semiHidden="1" w:uiPriority="9" w:unhideWhenUsed="1" w:qFormat="1"/>
+    <w:lsdException w:name="heading 8" w:semiHidden="1" w:uiPriority="9" w:unhideWhenUsed="1" w:qFormat="1"/>
+    <w:lsdException w:name="heading 9" w:semiHidden="1" w:uiPriority="9" w:unhideWhenUsed="1" w:qFormat="1"/>
+    <w:lsdException w:name="index 1" w:semiHidden="1" w:unhideWhenUsed="1"/>
+    <w:lsdException w:name="index 2" w:semiHidden="1" w:unhideWhenUsed="1"/>
+    <w:lsdException w:name="index 3" w:semiHidden="1" w:unhideWhenUsed="1"/>
+    <w:lsdException w:name="index 4" w:semiHidden="1" w:unhideWhenUsed="1"/>
+    <w:lsdException w:name="index 5" w:semiHidden="1" w:unhideWhenUsed="1"/>
+    <w:lsdException w:name="index 6" w:semiHidden="1" w:unhideWhenUsed="1"/>
+    <w:lsdException w:name="index 7" w:semiHidden="1" w:unhideWhenUsed="1"/>
+    <w:lsdException w:name="index 8" w:semiHidden="1" w:unhideWhenUsed="1"/>
+    <w:lsdException w:name="index 9" w:semiHidden="1" w:unhideWhenUsed="1"/>
+    <w:lsdException w:name="toc 1" w:semiHidden="1" w:uiPriority="39" w:unhideWhenUsed="1"/>
+    <w:lsdException w:name="toc 2" w:semiHidden="1" w:uiPriority="39" w:unhideWhenUsed="1"/>
+    <w:lsdException w:name="toc 3" w:semiHidden="1" w:uiPriority="39" w:unhideWhenUsed="1"/>
+    <w:lsdException w:name="toc 4" w:semiHidden="1" w:uiPriority="39" w:unhideWhenUsed="1"/>
+    <w:lsdException w:name="toc 5" w:semiHidden="1" w:uiPriority="39" w:unhideWhenUsed="1"/>
+    <w:lsdException w:name="toc 6" w:semiHidden="1" w:uiPriority="39" w:unhideWhenUsed="1"/>
+    <w:lsdException w:name="toc 7" w:semiHidden="1" w:uiPriority="39" w:unhideWhenUsed="1"/>
+    <w:lsdException w:name="toc 8" w:semiHidden="1" w:uiPriority="39" w:unhideWhenUsed="1"/>
+    <w:lsdException w:name="toc 9" w:semiHidden="1" w:uiPriority="39" w:unhideWhenUsed="1"/>
+    <w:lsdException w:name="Normal Indent" w:semiHidden="1" w:unhideWhenUsed="1"/>
+    <w:lsdException w:name="footnote text" w:semiHidden="1" w:unhideWhenUsed="1"/>
+    <w:lsdException w:name="annotation text" w:semiHidden="1" w:unhideWhenUsed="1"/>
+    <w:lsdException w:name="header" w:semiHidden="1" w:unhideWhenUsed="1"/>
+    <w:lsdException w:name="footer" w:semiHidden="1" w:unhideWhenUsed="1"/>
+    <w:lsdException w:name="index heading" w:semiHidden="1" w:unhideWhenUsed="1"/>
+    <w:lsdException w:name="caption" w:semiHidden="1" w:uiPriority="35" w:unhideWhenUsed="1" w:qFormat="1"/>
+    <w:lsdException w:name="table of figures" w:semiHidden="1" w:unhideWhenUsed="1"/>
+    <w:lsdException w:name="envelope address" w:semiHidden="1" w:unhideWhenUsed="1"/>
+    <w:lsdException w:name="envelope return" w:semiHidden="1" w:unhideWhenUsed="1"/>
+    <w:lsdException w:name="footnote reference" w:semiHidden="1" w:unhideWhenUsed="1"/>
+    <w:lsdException w:name="annotation reference" w:semiHidden="1" w:unhideWhenUsed="1"/>
+    <w:lsdException w:name="line number" w:semiHidden="1" w:unhideWhenUsed="1"/>
+    <w:lsdException w:name="page number" w:semiHidden="1" w:unhideWhenUsed="1"/>
+    <w:lsdException w:name="endnote reference" w:semiHidden="1" w:unhideWhenUsed="1"/>
+    <w:lsdException w:name="endnote text" w:semiHidden="1" w:unhideWhenUsed="1"/>
+    <w:lsdException w:name="table of authorities" w:semiHidden="1" w:unhideWhenUsed="1"/>
+    <w:lsdException w:name="macro" w:semiHidden="1" w:unhideWhenUsed="1"/>
+    <w:lsdException w:name="toa heading" w:semiHidden="1" w:unhideWhenUsed="1"/>
+    <w:lsdException w:name="List" w:semiHidden="1" w:unhideWhenUsed="1"/>
+    <w:lsdException w:name="List Bullet" w:semiHidden="1" w:unhideWhenUsed="1"/>
+    <w:lsdException w:name="List Number" w:semiHidden="1" w:unhideWhenUsed="1"/>
+    <w:lsdException w:name="List 2" w:semiHidden="1" w:unhideWhenUsed="1"/>
+    <w:lsdException w:name="List 3" w:semiHidden="1" w:unhideWhenUsed="1"/>
+    <w:lsdException w:name="List 4" w:semiHidden="1" w:unhideWhenUsed="1"/>
+    <w:lsdException w:name="List 5" w:semiHidden="1" w:unhideWhenUsed="1"/>
+    <w:lsdException w:name="List Bullet 2" w:semiHidden="1" w:unhideWhenUsed="1"/>
+    <w:lsdException w:name="List Bullet 3" w:semiHidden="1" w:unhideWhenUsed="1"/>
+    <w:lsdException w:name="List Bullet 4" w:semiHidden="1" w:unhideWhenUsed="1"/>
+    <w:lsdException w:name="List Bullet 5" w:semiHidden="1" w:unhideWhenUsed="1"/>
+    <w:lsdException w:name="List Number 2" w:semiHidden="1" w:unhideWhenUsed="1"/>
+    <w:lsdException w:name="List Number 3" w:semiHidden="1" w:unhideWhenUsed="1"/>
+    <w:lsdException w:name="List Number 4" w:semiHidden="1" w:unhideWhenUsed="1"/>
+    <w:lsdException w:name="List Number 5" w:semiHidden="1" w:unhideWhenUsed="1"/>
+    <w:lsdException w:name="Title" w:uiPriority="10" w:qFormat="1"/>
+    <w:lsdException w:name="Closing" w:semiHidden="1" w:unhideWhenUsed="1"/>
+    <w:lsdException w:name="Signature" w:semiHidden="1" w:unhideWhenUsed="1"/>
+    <w:lsdException w:name="Default Paragraph Font" w:semiHidden="1" w:uiPriority="1" w:unhideWhenUsed="1"/>
+    <w:lsdException w:name="Body Text" w:semiHidden="1" w:unhideWhenUsed="1"/>
+    <w:lsdException w:name="Body Text Indent" w:semiHidden="1" w:unhideWhenUsed="1"/>
+    <w:lsdException w:name="List Continue" w:semiHidden="1" w:unhideWhenUsed="1"/>
+    <w:lsdException w:name="List Continue 2" w:semiHidden="1" w:unhideWhenUsed="1"/>
+    <w:lsdException w:name="List Continue 3" w:semiHidden="1" w:unhideWhenUsed="1"/>
+    <w:lsdException w:name="List Continue 4" w:semiHidden="1" w:unhideWhenUsed="1"/>
+    <w:lsdException w:name="List Continue 5" w:semiHidden="1" w:unhideWhenUsed="1"/>
+    <w:lsdException w:name="Message Header" w:semiHidden="1" w:unhideWhenUsed="1"/>
+    <w:lsdException w:name="Subtitle" w:uiPriority="11" w:qFormat="1"/>
+    <w:lsdException w:name="Salutation" w:semiHidden="1" w:unhideWhenUsed="1"/>
+    <w:lsdException w:name="Date" w:semiHidden="1" w:unhideWhenUsed="1"/>
+    <w:lsdException w:name="Body Text First Indent" w:semiHidden="1" w:unhideWhenUsed="1"/>
+    <w:lsdException w:name="Body Text First Indent 2" w:semiHidden="1" w:unhideWhenUsed="1"/>
+    <w:lsdException w:name="Note Heading" w:semiHidden="1" w:unhideWhenUsed="1"/>
+    <w:lsdException w:name="Body Text 2" w:semiHidden="1" w:unhideWhenUsed="1"/>
+    <w:lsdException w:name="Body Text 3" w:semiHidden="1" w:unhideWhenUsed="1"/>
+    <w:lsdException w:name="Body Text Indent 2" w:semiHidden="1" w:unhideWhenUsed="1"/>
+    <w:lsdException w:name="Body Text Indent 3" w:semiHidden="1" w:unhideWhenUsed="1"/>
+    <w:lsdException w:name="Block Text" w:semiHidden="1" w:unhideWhenUsed="1"/>
+    <w:lsdException w:name="Hyperlink" w:semiHidden="1" w:unhideWhenUsed="1"/>
+    <w:lsdException w:name="FollowedHyperlink" w:semiHidden="1" w:unhideWhenUsed="1"/>
+    <w:lsdException w:name="Strong" w:uiPriority="22" w:qFormat="1"/>
+    <w:lsdException w:name="Emphasis" w:uiPriority="20" w:qFormat="1"/>
+    <w:lsdException w:name="Document Map" w:semiHidden="1" w:unhideWhenUsed="1"/>
+    <w:lsdException w:name="Plain Text" w:semiHidden="1" w:unhideWhenUsed="1"/>
+    <w:lsdException w:name="E-mail Signature" w:semiHidden="1" w:unhideWhenUsed="1"/>
+    <w:lsdException w:name="HTML Top of Form" w:semiHidden="1" w:unhideWhenUsed="1"/>
+    <w:lsdException w:name="HTML Bottom of Form" w:semiHidden="1" w:unhideWhenUsed="1"/>
+    <w:lsdException w:name="Normal (Web)" w:semiHidden="1" w:unhideWhenUsed="1"/>
+    <w:lsdException w:name="HTML Acronym" w:semiHidden="1" w:unhideWhenUsed="1"/>
+    <w:lsdException w:name="HTML Address" w:semiHidden="1" w:unhideWhenUsed="1"/>
+    <w:lsdException w:name="HTML Cite" w:semiHidden="1" w:unhideWhenUsed="1"/>
+    <w:lsdException w:name="HTML Code" w:semiHidden="1" w:unhideWhenUsed="1"/>
+    <w:lsdException w:name="HTML Definition" w:semiHidden="1" w:unhideWhenUsed="1"/>
+    <w:lsdException w:name="HTML Keyboard" w:semiHidden="1" w:unhideWhenUsed="1"/>
+    <w:lsdException w:name="HTML Preformatted" w:semiHidden="1" w:unhideWhenUsed="1"/>
+    <w:lsdException w:name="HTML Sample" w:semiHidden="1" w:unhideWhenUsed="1"/>
+    <w:lsdException w:name="HTML Typewriter" w:semiHidden="1" w:unhideWhenUsed="1"/>
+    <w:lsdException w:name="HTML Variable" w:semiHidden="1" w:unhideWhenUsed="1"/>
+    <w:lsdException w:name="Normal Table" w:semiHidden="1" w:unhideWhenUsed="1"/>
+    <w:lsdException w:name="annotation subject" w:semiHidden="1" w:unhideWhenUsed="1"/>
+    <w:lsdException w:name="No List" w:semiHidden="1" w:unhideWhenUsed="1"/>
+    <w:lsdException w:name="Outline List 1" w:semiHidden="1" w:unhideWhenUsed="1"/>
+    <w:lsdException w:name="Outline List 2" w:semiHidden="1" w:unhideWhenUsed="1"/>
+    <w:lsdException w:name="Outline List 3" w:semiHidden="1" w:unhideWhenUsed="1"/>
+    <w:lsdException w:name="Table Simple 1" w:semiHidden="1" w:unhideWhenUsed="1"/>
+    <w:lsdException w:name="Table Simple 2" w:semiHidden="1" w:unhideWhenUsed="1"/>
+    <w:lsdException w:name="Table Simple 3" w:semiHidden="1" w:unhideWhenUsed="1"/>
+    <w:lsdException w:name="Table Classic 1" w:semiHidden="1" w:unhideWhenUsed="1"/>
+    <w:lsdException w:name="Table Classic 2" w:semiHidden="1" w:unhideWhenUsed="1"/>
+    <w:lsdException w:name="Table Classic 3" w:semiHidden="1" w:unhideWhenUsed="1"/>
+    <w:lsdException w:name="Table Classic 4" w:semiHidden="1" w:unhideWhenUsed="1"/>
+    <w:lsdException w:name="Table Colorful 1" w:semiHidden="1" w:unhideWhenUsed="1"/>
+    <w:lsdException w:name="Table Colorful 2" w:semiHidden="1" w:unhideWhenUsed="1"/>
+    <w:lsdException w:name="Table Colorful 3" w:semiHidden="1" w:unhideWhenUsed="1"/>
+    <w:lsdException w:name="Table Columns 1" w:semiHidden="1" w:unhideWhenUsed="1"/>
+    <w:lsdException w:name="Table Columns 2" w:semiHidden="1" w:unhideWhenUsed="1"/>
+    <w:lsdException w:name="Table Columns 3" w:semiHidden="1" w:unhideWhenUsed="1"/>
+    <w:lsdException w:name="Table Columns 4" w:semiHidden="1" w:unhideWhenUsed="1"/>
+    <w:lsdException w:name="Table Columns 5" w:semiHidden="1" w:unhideWhenUsed="1"/>
+    <w:lsdException w:name="Table Grid 1" w:semiHidden="1" w:unhideWhenUsed="1"/>
+    <w:lsdException w:name="Table Grid 2" w:semiHidden="1" w:unhideWhenUsed="1"/>
+    <w:lsdException w:name="Table Grid 3" w:semiHidden="1" w:unhideWhenUsed="1"/>
+    <w:lsdException w:name="Table Grid 4" w:semiHidden="1" w:unhideWhenUsed="1"/>
+    <w:lsdException w:name="Table Grid 5" w:semiHidden="1" w:unhideWhenUsed="1"/>
+    <w:lsdException w:name="Table Grid 6" w:semiHidden="1" w:unhideWhenUsed="1"/>
+    <w:lsdException w:name="Table Grid 7" w:semiHidden="1" w:unhideWhenUsed="1"/>
+    <w:lsdException w:name="Table Grid 8" w:semiHidden="1" w:unhideWhenUsed="1"/>
+    <w:lsdException w:name="Table List 1" w:semiHidden="1" w:unhideWhenUsed="1"/>
+    <w:lsdException w:name="Table List 2" w:semiHidden="1" w:unhideWhenUsed="1"/>
+    <w:lsdException w:name="Table List 3" w:semiHidden="1" w:unhideWhenUsed="1"/>
+    <w:lsdException w:name="Table List 4" w:semiHidden="1" w:unhideWhenUsed="1"/>
+    <w:lsdException w:name="Table List 5" w:semiHidden="1" w:unhideWhenUsed="1"/>
+    <w:lsdException w:name="Table List 6" w:semiHidden="1" w:unhideWhenUsed="1"/>
+    <w:lsdException w:name="Table List 7" w:semiHidden="1" w:unhideWhenUsed="1"/>
+    <w:lsdException w:name="Table List 8" w:semiHidden="1" w:unhideWhenUsed="1"/>
+    <w:lsdException w:name="Table 3D effects 1" w:semiHidden="1" w:unhideWhenUsed="1"/>
+    <w:lsdException w:name="Table 3D effects 2" w:semiHidden="1" w:unhideWhenUsed="1"/>
+    <w:lsdException w:name="Table 3D effects 3" w:semiHidden="1" w:unhideWhenUsed="1"/>
+    <w:lsdException w:name="Table Contemporary" w:semiHidden="1" w:unhideWhenUsed="1"/>
+    <w:lsdException w:name="Table Elegant" w:semiHidden="1" w:unhideWhenUsed="1"/>
+    <w:lsdException w:name="Table Professional" w:semiHidden="1" w:unhideWhenUsed="1"/>
+    <w:lsdException w:name="Table Subtle 1" w:semiHidden="1" w:unhideWhenUsed="1"/>
+    <w:lsdException w:name="Table Subtle 2" w:semiHidden="1" w:unhideWhenUsed="1"/>
+    <w:lsdException w:name="Table Web 1" w:semiHidden="1" w:unhideWhenUsed="1"/>
+    <w:lsdException w:name="Table Web 2" w:semiHidden="1" w:unhideWhenUsed="1"/>
+    <w:lsdException w:name="Table Web 3" w:semiHidden="1" w:unhideWhenUsed="1"/>
+    <w:lsdException w:name="Balloon Text" w:semiHidden="1" w:unhideWhenUsed="1"/>
+    <w:lsdException w:name="Table Grid" w:semiHidden="1" w:uiPriority="59" w:unhideWhenUsed="1"/>
+    <w:lsdException w:name="Table Theme" w:semiHidden="1" w:unhideWhenUsed="1"/>
+    <w:lsdException w:name="Placeholder Text" w:semiHidden="1"/>
+    <w:lsdException w:name="No Spacing" w:uiPriority="1" w:qFormat="1"/>
+    <w:lsdException w:name="Light Shading" w:uiPriority="60"/>
+    <w:lsdException w:name="Light List" w:uiPriority="61"/>
+    <w:lsdException w:name="Light Grid" w:uiPriority="62"/>
+    <w:lsdException w:name="Medium Shading 1" w:uiPriority="63"/>
+    <w:lsdException w:name="Medium Shading 2" w:uiPriority="64"/>
+    <w:lsdException w:name="Medium List 1" w:uiPriority="65"/>
+    <w:lsdException w:name="Medium List 2" w:uiPriority="66"/>
+    <w:lsdException w:name="Medium Grid 1" w:uiPriority="67"/>
+    <w:lsdException w:name="Medium Grid 2" w:uiPriority="68"/>
+    <w:lsdException w:name="Medium Grid 3" w:uiPriority="69"/>
+    <w:lsdException w:name="Dark List" w:uiPriority="70"/>
+    <w:lsdException w:name="Colorful Shading" w:uiPriority="71"/>
+    <w:lsdException w:name="Colorful List" w:uiPriority="72"/>
+    <w:lsdException w:name="Colorful Grid" w:uiPriority="73"/>
+    <w:lsdException w:name="Light Shading Accent 1" w:uiPriority="60"/>
+    <w:lsdException w:name="Light List Accent 1" w:uiPriority="61"/>
+    <w:lsdException w:name="Light Grid Accent 1" w:uiPriority="62"/>
+    <w:lsdException w:name="Medium Shading 1 Accent 1" w:uiPriority="63"/>
+    <w:lsdException w:name="Medium Shading 2 Accent 1" w:uiPriority="64"/>
+    <w:lsdException w:name="Medium List 1 Accent 1" w:uiPriority="65"/>
+    <w:lsdException w:name="Revision" w:semiHidden="1"/>
+    <w:lsdException w:name="List Paragraph" w:uiPriority="34" w:qFormat="1"/>
+    <w:lsdException w:name="Quote" w:uiPriority="29" w:qFormat="1"/>
+    <w:lsdException w:name="Intense Quote" w:uiPriority="30" w:qFormat="1"/>
+    <w:lsdException w:name="Medium List 2 Accent 1" w:uiPriority="66"/>
+    <w:lsdException w:name="Medium Grid 1 Accent 1" w:uiPriority="67"/>
+    <w:lsdException w:name="Medium Grid 2 Accent 1" w:uiPriority="68"/>
+    <w:lsdException w:name="Medium Grid 3 Accent 1" w:uiPriority="69"/>
+    <w:lsdException w:name="Dark List Accent 1" w:uiPriority="70"/>
+    <w:lsdException w:name="Colorful Shading Accent 1" w:uiPriority="71"/>
+    <w:lsdException w:name="Colorful List Accent 1" w:uiPriority="72"/>
+    <w:lsdException w:name="Colorful Grid Accent 1" w:uiPriority="73"/>
+    <w:lsdException w:name="Light Shading Accent 2" w:uiPriority="60"/>
+    <w:lsdException w:name="Light List Accent 2" w:uiPriority="61"/>
+    <w:lsdException w:name="Light Grid Accent 2" w:uiPriority="62"/>
+    <w:lsdException w:name="Medium Shading 1 Accent 2" w:uiPriority="63"/>
+    <w:lsdException w:name="Medium Shading 2 Accent 2" w:uiPriority="64"/>
+    <w:lsdException w:name="Medium List 1 Accent 2" w:uiPriority="65"/>
+    <w:lsdException w:name="Medium List 2 Accent 2" w:uiPriority="66"/>
+    <w:lsdException w:name="Medium Grid 1 Accent 2" w:uiPriority="67"/>
+    <w:lsdException w:name="Medium Grid 2 Accent 2" w:uiPriority="68"/>
+    <w:lsdException w:name="Medium Grid 3 Accent 2" w:uiPriority="69"/>
+    <w:lsdException w:name="Dark List Accent 2" w:uiPriority="70"/>
+    <w:lsdException w:name="Colorful Shading Accent 2" w:uiPriority="71"/>
+    <w:lsdException w:name="Colorful List Accent 2" w:uiPriority="72"/>
+    <w:lsdException w:name="Colorful Grid Accent 2" w:uiPriority="73"/>
+    <w:lsdException w:name="Light Shading Accent 3" w:uiPriority="60"/>
+    <w:lsdException w:name="Light List Accent 3" w:uiPriority="61"/>
+    <w:lsdException w:name="Light Grid Accent 3" w:uiPriority="62"/>
+    <w:lsdException w:name="Medium Shading 1 Accent 3" w:uiPriority="63"/>
+    <w:lsdException w:name="Medium Shading 2 Accent 3" w:uiPriority="64"/>
+    <w:lsdException w:name="Medium List 1 Accent 3" w:uiPriority="65"/>
+    <w:lsdException w:name="Medium List 2 Accent 3" w:uiPriority="66"/>
+    <w:lsdException w:name="Medium Grid 1 Accent 3" w:uiPriority="67"/>
+    <w:lsdException w:name="Medium Grid 2 Accent 3" w:uiPriority="68"/>
+    <w:lsdException w:name="Medium Grid 3 Accent 3" w:uiPriority="69"/>
+    <w:lsdException w:name="Dark List Accent 3" w:uiPriority="70"/>
+    <w:lsdException w:name="Colorful Shading Accent 3" w:uiPriority="71"/>
+    <w:lsdException w:name="Colorful List Accent 3" w:uiPriority="72"/>
+    <w:lsdException w:name="Colorful Grid Accent 3" w:uiPriority="73"/>
+    <w:lsdException w:name="Light Shading Accent 4" w:uiPriority="60"/>
+    <w:lsdException w:name="Light List Accent 4" w:uiPriority="61"/>
+    <w:lsdException w:name="Light Grid Accent 4" w:uiPriority="62"/>
+    <w:lsdException w:name="Medium Shading 1 Accent 4" w:uiPriority="63"/>
+    <w:lsdException w:name="Medium Shading 2 Accent 4" w:uiPriority="64"/>
+    <w:lsdException w:name="Medium List 1 Accent 4" w:uiPriority="65"/>
+    <w:lsdException w:name="Medium List 2 Accent 4" w:uiPriority="66"/>
+    <w:lsdException w:name="Medium Grid 1 Accent 4" w:uiPriority="67"/>
+    <w:lsdException w:name="Medium Grid 2 Accent 4" w:uiPriority="68"/>
+    <w:lsdException w:name="Medium Grid 3 Accent 4" w:uiPriority="69"/>
+    <w:lsdException w:name="Dark List Accent 4" w:uiPriority="70"/>
+    <w:lsdException w:name="Colorful Shading Accent 4" w:uiPriority="71"/>
+    <w:lsdException w:name="Colorful List Accent 4" w:uiPriority="72"/>
+    <w:lsdException w:name="Colorful Grid Accent 4" w:uiPriority="73"/>
+    <w:lsdException w:name="Light Shading Accent 5" w:uiPriority="60"/>
+    <w:lsdException w:name="Light List Accent 5" w:uiPriority="61"/>
+    <w:lsdException w:name="Light Grid Accent 5" w:uiPriority="62"/>
+    <w:lsdException w:name="Medium Shading 1 Accent 5" w:uiPriority="63"/>
+    <w:lsdException w:name="Medium Shading 2 Accent 5" w:uiPriority="64"/>
+    <w:lsdException w:name="Medium List 1 Accent 5" w:uiPriority="65"/>
+    <w:lsdException w:name="Medium List 2 Accent 5" w:uiPriority="66"/>
+    <w:lsdException w:name="Medium Grid 1 Accent 5" w:uiPriority="67"/>
+    <w:lsdException w:name="Medium Grid 2 Accent 5" w:uiPriority="68"/>
+    <w:lsdException w:name="Medium Grid 3 Accent 5" w:uiPriority="69"/>
+    <w:lsdException w:name="Dark List Accent 5" w:uiPriority="70"/>
+    <w:lsdException w:name="Colorful Shading Accent 5" w:uiPriority="71"/>
+    <w:lsdException w:name="Colorful List Accent 5" w:uiPriority="72"/>
+    <w:lsdException w:name="Colorful Grid Accent 5" w:uiPriority="73"/>
+    <w:lsdException w:name="Light Shading Accent 6" w:uiPriority="60"/>
+    <w:lsdException w:name="Light List Accent 6" w:uiPriority="61"/>
+    <w:lsdException w:name="Light Grid Accent 6" w:uiPriority="62"/>
+    <w:lsdException w:name="Medium Shading 1 Accent 6" w:uiPriority="63"/>
+    <w:lsdException w:name="Medium Shading 2 Accent 6" w:uiPriority="64"/>
+    <w:lsdException w:name="Medium List 1 Accent 6" w:uiPriority="65"/>
+    <w:lsdException w:name="Medium List 2 Accent 6" w:uiPriority="66"/>
+    <w:lsdException w:name="Medium Grid 1 Accent 6" w:uiPriority="67"/>
+    <w:lsdException w:name="Medium Grid 2 Accent 6" w:uiPriority="68"/>
+    <w:lsdException w:name="Medium Grid 3 Accent 6" w:uiPriority="69"/>
+    <w:lsdException w:name="Dark List Accent 6" w:uiPriority="70"/>
+    <w:lsdException w:name="Colorful Shading Accent 6" w:uiPriority="71"/>
+    <w:lsdException w:name="Colorful List Accent 6" w:uiPriority="72"/>
+    <w:lsdException w:name="Colorful Grid Accent 6" w:uiPriority="73"/>
+    <w:lsdException w:name="Subtle Emphasis" w:uiPriority="19" w:qFormat="1"/>
+    <w:lsdException w:name="Intense Emphasis" w:uiPriority="21" w:qFormat="1"/>
+    <w:lsdException w:name="Subtle Reference" w:uiPriority="31" w:qFormat="1"/>
+    <w:lsdException w:name="Intense Reference" w:uiPriority="32" w:qFormat="1"/>
+    <w:lsdException w:name="Book Title" w:uiPriority="33" w:qFormat="1"/>
+    <w:lsdException w:name="Bibliography" w:semiHidden="1" w:uiPriority="37" w:unhideWhenUsed="1"/>
+    <w:lsdException w:name="TOC Heading" w:semiHidden="1" w:uiPriority="39" w:unhideWhenUsed="1" w:qFormat="1"/>
+    <w:lsdException w:name="Plain Table 1" w:uiPriority="41"/>
+    <w:lsdException w:name="Plain Table 2" w:uiPriority="42"/>
+    <w:lsdException w:name="Plain Table 3" w:uiPriority="43"/>
+    <w:lsdException w:name="Plain Table 4" w:uiPriority="44"/>
+    <w:lsdException w:name="Plain Table 5" w:uiPriority="45"/>
+    <w:lsdException w:name="Grid Table Light" w:uiPriority="40"/>
+    <w:lsdException w:name="Grid Table 1 Light" w:uiPriority="46"/>
+    <w:lsdException w:name="Grid Table 2" w:uiPriority="47"/>
+    <w:lsdException w:name="Grid Table 3" w:uiPriority="48"/>
+    <w:lsdException w:name="Grid Table 4" w:uiPriority="49"/>
+    <w:lsdException w:name="Grid Table 5 Dark" w:uiPriority="50"/>
+    <w:lsdException w:name="Grid Table 6 Colorful" w:uiPriority="51"/>
+    <w:lsdException w:name="Grid Table 7 Colorful" w:uiPriority="52"/>
+    <w:lsdException w:name="Grid Table 1 Light Accent 1" w:uiPriority="46"/>
+    <w:lsdException w:name="Grid Table 2 Accent 1" w:uiPriority="47"/>
+    <w:lsdException w:name="Grid Table 3 Accent 1" w:uiPriority="48"/>
+    <w:lsdException w:name="Grid Table 4 Accent 1" w:uiPriority="49"/>
+    <w:lsdException w:name="Grid Table 5 Dark Accent 1" w:uiPriority="50"/>
+    <w:lsdException w:name="Grid Table 6 Colorful Accent 1" w:uiPriority="51"/>
+    <w:lsdException w:name="Grid Table 7 Colorful Accent 1" w:uiPriority="52"/>
+    <w:lsdException w:name="Grid Table 1 Light Accent 2" w:uiPriority="46"/>
+    <w:lsdException w:name="Grid Table 2 Accent 2" w:uiPriority="47"/>
+    <w:lsdException w:name="Grid Table 3 Accent 2" w:uiPriority="48"/>
+    <w:lsdException w:name="Grid Table 4 Accent 2" w:uiPriority="49"/>
+    <w:lsdException w:name="Grid Table 5 Dark Accent 2" w:uiPriority="50"/>
+    <w:lsdException w:name="Grid Table 6 Colorful Accent 2" w:uiPriority="51"/>
+    <w:lsdException w:name="Grid Table 7 Colorful Accent 2" w:uiPriority="52"/>
+    <w:lsdException w:name="Grid Table 1 Light Accent 3" w:uiPriority="46"/>
+    <w:lsdException w:name="Grid Table 2 Accent 3" w:uiPriority="47"/>
+    <w:lsdException w:name="Grid Table 3 Accent 3" w:uiPriority="48"/>
+    <w:lsdException w:name="Grid Table 4 Accent 3" w:uiPriority="49"/>
+    <w:lsdException w:name="Grid Table 5 Dark Accent 3" w:uiPriority="50"/>
+    <w:lsdException w:name="Grid Table 6 Colorful Accent 3" w:uiPriority="51"/>
+    <w:lsdException w:name="Grid Table 7 Colorful Accent 3" w:uiPriority="52"/>
+    <w:lsdException w:name="Grid Table 1 Light Accent 4" w:uiPriority="46"/>
+    <w:lsdException w:name="Grid Table 2 Accent 4" w:uiPriority="47"/>
+    <w:lsdException w:name="Grid Table 3 Accent 4" w:uiPriority="48"/>
+    <w:lsdException w:name="Grid Table 4 Accent 4" w:uiPriority="49"/>
+    <w:lsdException w:name="Grid Table 5 Dark Accent 4" w:uiPriority="50"/>
+    <w:lsdException w:name="Grid Table 6 Colorful Accent 4" w:uiPriority="51"/>
+    <w:lsdException w:name="Grid Table 7 Colorful Accent 4" w:uiPriority="52"/>
+    <w:lsdException w:name="Grid Table 1 Light Accent 5" w:uiPriority="46"/>
+    <w:lsdException w:name="Grid Table 2 Accent 5" w:uiPriority="47"/>
+    <w:lsdException w:name="Grid Table 3 Accent 5" w:uiPriority="48"/>
+    <w:lsdException w:name="Grid Table 4 Accent 5" w:uiPriority="49"/>
+    <w:lsdException w:name="Grid Table 5 Dark Accent 5" w:uiPriority="50"/>
+    <w:lsdException w:name="Grid Table 6 Colorful Accent 5" w:uiPriority="51"/>
+    <w:lsdException w:name="Grid Table 7 Colorful Accent 5" w:uiPriority="52"/>
+    <w:lsdException w:name="Grid Table 1 Light Accent 6" w:uiPriority="46"/>
+    <w:lsdException w:name="Grid Table 2 Accent 6" w:uiPriority="47"/>
+    <w:lsdException w:name="Grid Table 3 Accent 6" w:uiPriority="48"/>
+    <w:lsdException w:name="Grid Table 4 Accent 6" w:uiPriority="49"/>
+    <w:lsdException w:name="Grid Table 5 Dark Accent 6" w:uiPriority="50"/>
+    <w:lsdException w:name="Grid Table 6 Colorful Accent 6" w:uiPriority="51"/>
+    <w:lsdException w:name="Grid Table 7 Colorful Accent 6" w:uiPriority="52"/>
+    <w:lsdException w:name="List Table 1 Light" w:uiPriority="46"/>
+    <w:lsdException w:name="List Table 2" w:uiPriority="47"/>
+    <w:lsdException w:name="List Table 3" w:uiPriority="48"/>
+    <w:lsdException w:name="List Table 4" w:uiPriority="49"/>
+    <w:lsdException w:name="List Table 5 Dark" w:uiPriority="50"/>
+    <w:lsdException w:name="List Table 6 Colorful" w:uiPriority="51"/>
+    <w:lsdException w:name="List Table 7 Colorful" w:uiPriority="52"/>
+    <w:lsdException w:name="List Table 1 Light Accent 1" w:uiPriority="46"/>
+    <w:lsdException w:name="List Table 2 Accent 1" w:uiPriority="47"/>
+    <w:lsdException w:name="List Table 3 Accent 1" w:uiPriority="48"/>
+    <w:lsdException w:name="List Table 4 Accent 1" w:uiPriority="49"/>
+    <w:lsdException w:name="List Table 5 Dark Accent 1" w:uiPriority="50"/>
+    <w:lsdException w:name="List Table 6 Colorful Accent 1" w:uiPriority="51"/>
+    <w:lsdException w:name="List Table 7 Colorful Accent 1" w:uiPriority="52"/>
+    <w:lsdException w:name="List Table 1 Light Accent 2" w:uiPriority="46"/>
+    <w:lsdException w:name="List Table 2 Accent 2" w:uiPriority="47"/>
+    <w:lsdException w:name="List Table 3 Accent 2" w:uiPriority="48"/>
+    <w:lsdException w:name="List Table 4 Accent 2" w:uiPriority="49"/>
+    <w:lsdException w:name="List Table 5 Dark Accent 2" w:uiPriority="50"/>
+    <w:lsdException w:name="List Table 6 Colorful Accent 2" w:uiPriority="51"/>
+    <w:lsdException w:name="List Table 7 Colorful Accent 2" w:uiPriority="52"/>
+    <w:lsdException w:name="List Table 1 Light Accent 3" w:uiPriority="46"/>
+    <w:lsdException w:name="List Table 2 Accent 3" w:uiPriority="47"/>
+    <w:lsdException w:name="List Table 3 Accent 3" w:uiPriority="48"/>
+    <w:lsdException w:name="List Table 4 Accent 3" w:uiPriority="49"/>
+    <w:lsdException w:name="List Table 5 Dark Accent 3" w:uiPriority="50"/>
+    <w:lsdException w:name="List Table 6 Colorful Accent 3" w:uiPriority="51"/>
+    <w:lsdException w:name="List Table 7 Colorful Accent 3" w:uiPriority="52"/>
+    <w:lsdException w:name="List Table 1 Light Accent 4" w:uiPriority="46"/>
+    <w:lsdException w:name="List Table 2 Accent 4" w:uiPriority="47"/>
+    <w:lsdException w:name="List Table 3 Accent 4" w:uiPriority="48"/>
+    <w:lsdException w:name="List Table 4 Accent 4" w:uiPriority="49"/>
+    <w:lsdException w:name="List Table 5 Dark Accent 4" w:uiPriority="50"/>
+    <w:lsdException w:name="List Table 6 Colorful Accent 4" w:uiPriority="51"/>
+    <w:lsdException w:name="List Table 7 Colorful Accent 4" w:uiPriority="52"/>
+    <w:lsdException w:name="List Table 1 Light Accent 5" w:uiPriority="46"/>
+    <w:lsdException w:name="List Table 2 Accent 5" w:uiPriority="47"/>
+    <w:lsdException w:name="List Table 3 Accent 5" w:uiPriority="48"/>
+    <w:lsdException w:name="List Table 4 Accent 5" w:uiPriority="49"/>
+    <w:lsdException w:name="List Table 5 Dark Accent 5" w:uiPriority="50"/>
+    <w:lsdException w:name="List Table 6 Colorful Accent 5" w:uiPriority="51"/>
+    <w:lsdException w:name="List Table 7 Colorful Accent 5" w:uiPriority="52"/>
+    <w:lsdException w:name="List Table 1 Light Accent 6" w:uiPriority="46"/>
+    <w:lsdException w:name="List Table 2 Accent 6" w:uiPriority="47"/>
+    <w:lsdException w:name="List Table 3 Accent 6" w:uiPriority="48"/>
+    <w:lsdException w:name="List Table 4 Accent 6" w:uiPriority="49"/>
+    <w:lsdException w:name="List Table 5 Dark Accent 6" w:uiPriority="50"/>
+    <w:lsdException w:name="List Table 6 Colorful Accent 6" w:uiPriority="51"/>
+    <w:lsdException w:name="List Table 7 Colorful Accent 6" w:uiPriority="52"/>
+    <w:lsdException w:name="Mention" w:semiHidden="1" w:unhideWhenUsed="1"/>
+    <w:lsdException w:name="Smart Hyperlink" w:semiHidden="1" w:unhideWhenUsed="1"/>
+    <w:lsdException w:name="Hashtag" w:semiHidden="1" w:unhideWhenUsed="1"/>
+    <w:lsdException w:name="Unresolved Mention" w:semiHidden="1" w:unhideWhenUsed="1"/>
+    <w:lsdException w:name="Smart Link" w:semiHidden="1" w:unhideWhenUsed="1"/>
   </w:latentStyles>
   <w:style w:type="paragraph" w:default="1" w:styleId="Normal">
     <w:name w:val="Normal"/>
@@ -16750,46 +15376,18 @@
         </dgm:presLayoutVars>
       </dgm:prSet>
       <dgm:spPr/>
-      <dgm:t>
-        <a:bodyPr/>
-        <a:lstStyle/>
-        <a:p>
-          <a:endParaRPr lang="es-AR"/>
-        </a:p>
-      </dgm:t>
     </dgm:pt>
     <dgm:pt modelId="{55243C3A-9818-4FBA-A8F1-31E2589E6509}" type="pres">
       <dgm:prSet presAssocID="{D5ED24E2-5C73-418E-B91F-6859B63686D0}" presName="hierRoot1" presStyleCnt="0"/>
       <dgm:spPr/>
-      <dgm:t>
-        <a:bodyPr/>
-        <a:lstStyle/>
-        <a:p>
-          <a:endParaRPr lang="es-AR"/>
-        </a:p>
-      </dgm:t>
     </dgm:pt>
     <dgm:pt modelId="{CBA0FCA1-DC54-4CA4-B349-C8855275C593}" type="pres">
       <dgm:prSet presAssocID="{D5ED24E2-5C73-418E-B91F-6859B63686D0}" presName="composite" presStyleCnt="0"/>
       <dgm:spPr/>
-      <dgm:t>
-        <a:bodyPr/>
-        <a:lstStyle/>
-        <a:p>
-          <a:endParaRPr lang="es-AR"/>
-        </a:p>
-      </dgm:t>
     </dgm:pt>
     <dgm:pt modelId="{23CE9186-649A-4D2F-A4EB-4A85140D3ECA}" type="pres">
       <dgm:prSet presAssocID="{D5ED24E2-5C73-418E-B91F-6859B63686D0}" presName="background" presStyleLbl="node0" presStyleIdx="0" presStyleCnt="1"/>
       <dgm:spPr/>
-      <dgm:t>
-        <a:bodyPr/>
-        <a:lstStyle/>
-        <a:p>
-          <a:endParaRPr lang="es-AR"/>
-        </a:p>
-      </dgm:t>
     </dgm:pt>
     <dgm:pt modelId="{98D06859-3C6F-406B-AF8D-D6700DE46011}" type="pres">
       <dgm:prSet presAssocID="{D5ED24E2-5C73-418E-B91F-6859B63686D0}" presName="text" presStyleLbl="fgAcc0" presStyleIdx="0" presStyleCnt="1">
@@ -16798,68 +15396,26 @@
         </dgm:presLayoutVars>
       </dgm:prSet>
       <dgm:spPr/>
-      <dgm:t>
-        <a:bodyPr/>
-        <a:lstStyle/>
-        <a:p>
-          <a:endParaRPr lang="es-AR"/>
-        </a:p>
-      </dgm:t>
     </dgm:pt>
     <dgm:pt modelId="{C5B99502-F882-469C-9E1B-B434ED92C7EC}" type="pres">
       <dgm:prSet presAssocID="{D5ED24E2-5C73-418E-B91F-6859B63686D0}" presName="hierChild2" presStyleCnt="0"/>
       <dgm:spPr/>
-      <dgm:t>
-        <a:bodyPr/>
-        <a:lstStyle/>
-        <a:p>
-          <a:endParaRPr lang="es-AR"/>
-        </a:p>
-      </dgm:t>
     </dgm:pt>
     <dgm:pt modelId="{7F34248A-7622-4178-A4D9-59F5029E5DE4}" type="pres">
       <dgm:prSet presAssocID="{8284CBC6-5E2B-4533-BC80-5A142FC8E4DF}" presName="Name10" presStyleLbl="parChTrans1D2" presStyleIdx="0" presStyleCnt="6"/>
       <dgm:spPr/>
-      <dgm:t>
-        <a:bodyPr/>
-        <a:lstStyle/>
-        <a:p>
-          <a:endParaRPr lang="es-AR"/>
-        </a:p>
-      </dgm:t>
     </dgm:pt>
     <dgm:pt modelId="{958703C9-07C1-4E2A-BD93-C34ED034575A}" type="pres">
       <dgm:prSet presAssocID="{EF1A2B39-1870-4930-AD0F-E01069874767}" presName="hierRoot2" presStyleCnt="0"/>
       <dgm:spPr/>
-      <dgm:t>
-        <a:bodyPr/>
-        <a:lstStyle/>
-        <a:p>
-          <a:endParaRPr lang="es-AR"/>
-        </a:p>
-      </dgm:t>
     </dgm:pt>
     <dgm:pt modelId="{8A63E69E-BD32-44B4-9575-06B550A53D32}" type="pres">
       <dgm:prSet presAssocID="{EF1A2B39-1870-4930-AD0F-E01069874767}" presName="composite2" presStyleCnt="0"/>
       <dgm:spPr/>
-      <dgm:t>
-        <a:bodyPr/>
-        <a:lstStyle/>
-        <a:p>
-          <a:endParaRPr lang="es-AR"/>
-        </a:p>
-      </dgm:t>
     </dgm:pt>
     <dgm:pt modelId="{FBB97195-D351-407D-A5B4-2EE442ED0511}" type="pres">
       <dgm:prSet presAssocID="{EF1A2B39-1870-4930-AD0F-E01069874767}" presName="background2" presStyleLbl="node2" presStyleIdx="0" presStyleCnt="6"/>
       <dgm:spPr/>
-      <dgm:t>
-        <a:bodyPr/>
-        <a:lstStyle/>
-        <a:p>
-          <a:endParaRPr lang="es-AR"/>
-        </a:p>
-      </dgm:t>
     </dgm:pt>
     <dgm:pt modelId="{6B72749A-3FD5-4242-B58C-B176CB29DFBE}" type="pres">
       <dgm:prSet presAssocID="{EF1A2B39-1870-4930-AD0F-E01069874767}" presName="text2" presStyleLbl="fgAcc2" presStyleIdx="0" presStyleCnt="6">
@@ -16868,68 +15424,26 @@
         </dgm:presLayoutVars>
       </dgm:prSet>
       <dgm:spPr/>
-      <dgm:t>
-        <a:bodyPr/>
-        <a:lstStyle/>
-        <a:p>
-          <a:endParaRPr lang="es-AR"/>
-        </a:p>
-      </dgm:t>
     </dgm:pt>
     <dgm:pt modelId="{DC0561EF-D2EF-4D81-A864-3F36A0F596CD}" type="pres">
       <dgm:prSet presAssocID="{EF1A2B39-1870-4930-AD0F-E01069874767}" presName="hierChild3" presStyleCnt="0"/>
       <dgm:spPr/>
-      <dgm:t>
-        <a:bodyPr/>
-        <a:lstStyle/>
-        <a:p>
-          <a:endParaRPr lang="es-AR"/>
-        </a:p>
-      </dgm:t>
     </dgm:pt>
     <dgm:pt modelId="{B48D877B-AD00-49F9-9F78-5903DFD12995}" type="pres">
       <dgm:prSet presAssocID="{5094724E-BE95-43CA-8638-FE7DE879D8A5}" presName="Name17" presStyleLbl="parChTrans1D3" presStyleIdx="0" presStyleCnt="5"/>
       <dgm:spPr/>
-      <dgm:t>
-        <a:bodyPr/>
-        <a:lstStyle/>
-        <a:p>
-          <a:endParaRPr lang="es-AR"/>
-        </a:p>
-      </dgm:t>
     </dgm:pt>
     <dgm:pt modelId="{9CE7A560-8ED1-45CC-8116-418E2F9D9C8A}" type="pres">
       <dgm:prSet presAssocID="{8A8054E1-4094-4AB5-A977-81326509B28A}" presName="hierRoot3" presStyleCnt="0"/>
       <dgm:spPr/>
-      <dgm:t>
-        <a:bodyPr/>
-        <a:lstStyle/>
-        <a:p>
-          <a:endParaRPr lang="es-AR"/>
-        </a:p>
-      </dgm:t>
     </dgm:pt>
     <dgm:pt modelId="{B7C75529-A799-4282-B4C7-D0E738735644}" type="pres">
       <dgm:prSet presAssocID="{8A8054E1-4094-4AB5-A977-81326509B28A}" presName="composite3" presStyleCnt="0"/>
       <dgm:spPr/>
-      <dgm:t>
-        <a:bodyPr/>
-        <a:lstStyle/>
-        <a:p>
-          <a:endParaRPr lang="es-AR"/>
-        </a:p>
-      </dgm:t>
     </dgm:pt>
     <dgm:pt modelId="{7F22B2DF-5A7C-40B3-8136-DAFBC022E7B4}" type="pres">
       <dgm:prSet presAssocID="{8A8054E1-4094-4AB5-A977-81326509B28A}" presName="background3" presStyleLbl="node3" presStyleIdx="0" presStyleCnt="5"/>
       <dgm:spPr/>
-      <dgm:t>
-        <a:bodyPr/>
-        <a:lstStyle/>
-        <a:p>
-          <a:endParaRPr lang="es-AR"/>
-        </a:p>
-      </dgm:t>
     </dgm:pt>
     <dgm:pt modelId="{C2A8B729-69D0-420F-8BD7-58E13061D6C9}" type="pres">
       <dgm:prSet presAssocID="{8A8054E1-4094-4AB5-A977-81326509B28A}" presName="text3" presStyleLbl="fgAcc3" presStyleIdx="0" presStyleCnt="5">
@@ -16938,68 +15452,26 @@
         </dgm:presLayoutVars>
       </dgm:prSet>
       <dgm:spPr/>
-      <dgm:t>
-        <a:bodyPr/>
-        <a:lstStyle/>
-        <a:p>
-          <a:endParaRPr lang="es-AR"/>
-        </a:p>
-      </dgm:t>
     </dgm:pt>
     <dgm:pt modelId="{96EAB5E5-165F-4FC2-8098-896C2C4A338B}" type="pres">
       <dgm:prSet presAssocID="{8A8054E1-4094-4AB5-A977-81326509B28A}" presName="hierChild4" presStyleCnt="0"/>
       <dgm:spPr/>
-      <dgm:t>
-        <a:bodyPr/>
-        <a:lstStyle/>
-        <a:p>
-          <a:endParaRPr lang="es-AR"/>
-        </a:p>
-      </dgm:t>
     </dgm:pt>
     <dgm:pt modelId="{6A24F0E0-8B0E-4FB3-A35E-6D272EF18D0C}" type="pres">
       <dgm:prSet presAssocID="{7E4A581C-A106-4DF7-9516-849AFF09DC65}" presName="Name10" presStyleLbl="parChTrans1D2" presStyleIdx="1" presStyleCnt="6"/>
       <dgm:spPr/>
-      <dgm:t>
-        <a:bodyPr/>
-        <a:lstStyle/>
-        <a:p>
-          <a:endParaRPr lang="es-AR"/>
-        </a:p>
-      </dgm:t>
     </dgm:pt>
     <dgm:pt modelId="{42218F01-FA9D-43CC-9195-6C02D255A411}" type="pres">
       <dgm:prSet presAssocID="{26AECE03-0D53-43DD-96CC-330DB91B8546}" presName="hierRoot2" presStyleCnt="0"/>
       <dgm:spPr/>
-      <dgm:t>
-        <a:bodyPr/>
-        <a:lstStyle/>
-        <a:p>
-          <a:endParaRPr lang="es-AR"/>
-        </a:p>
-      </dgm:t>
     </dgm:pt>
     <dgm:pt modelId="{3E7F16EC-038D-4E59-920E-C77015DDC1EB}" type="pres">
       <dgm:prSet presAssocID="{26AECE03-0D53-43DD-96CC-330DB91B8546}" presName="composite2" presStyleCnt="0"/>
       <dgm:spPr/>
-      <dgm:t>
-        <a:bodyPr/>
-        <a:lstStyle/>
-        <a:p>
-          <a:endParaRPr lang="es-AR"/>
-        </a:p>
-      </dgm:t>
     </dgm:pt>
     <dgm:pt modelId="{4B317FD3-E3A0-4331-A455-0400D45E7A78}" type="pres">
       <dgm:prSet presAssocID="{26AECE03-0D53-43DD-96CC-330DB91B8546}" presName="background2" presStyleLbl="node2" presStyleIdx="1" presStyleCnt="6"/>
       <dgm:spPr/>
-      <dgm:t>
-        <a:bodyPr/>
-        <a:lstStyle/>
-        <a:p>
-          <a:endParaRPr lang="es-AR"/>
-        </a:p>
-      </dgm:t>
     </dgm:pt>
     <dgm:pt modelId="{F29466EF-C51A-4D70-B638-D175A620ED33}" type="pres">
       <dgm:prSet presAssocID="{26AECE03-0D53-43DD-96CC-330DB91B8546}" presName="text2" presStyleLbl="fgAcc2" presStyleIdx="1" presStyleCnt="6">
@@ -17008,68 +15480,26 @@
         </dgm:presLayoutVars>
       </dgm:prSet>
       <dgm:spPr/>
-      <dgm:t>
-        <a:bodyPr/>
-        <a:lstStyle/>
-        <a:p>
-          <a:endParaRPr lang="es-AR"/>
-        </a:p>
-      </dgm:t>
     </dgm:pt>
     <dgm:pt modelId="{E52CB3A5-D042-4065-81BA-4495A2D21BD3}" type="pres">
       <dgm:prSet presAssocID="{26AECE03-0D53-43DD-96CC-330DB91B8546}" presName="hierChild3" presStyleCnt="0"/>
       <dgm:spPr/>
-      <dgm:t>
-        <a:bodyPr/>
-        <a:lstStyle/>
-        <a:p>
-          <a:endParaRPr lang="es-AR"/>
-        </a:p>
-      </dgm:t>
     </dgm:pt>
     <dgm:pt modelId="{90D24FD9-74F5-41BF-A2FE-A4953189D910}" type="pres">
       <dgm:prSet presAssocID="{02F57B71-AB09-4584-B58F-44169C40E2BC}" presName="Name17" presStyleLbl="parChTrans1D3" presStyleIdx="1" presStyleCnt="5"/>
       <dgm:spPr/>
-      <dgm:t>
-        <a:bodyPr/>
-        <a:lstStyle/>
-        <a:p>
-          <a:endParaRPr lang="es-AR"/>
-        </a:p>
-      </dgm:t>
     </dgm:pt>
     <dgm:pt modelId="{75343902-6478-4964-B64B-3B952D2A4485}" type="pres">
       <dgm:prSet presAssocID="{4945ADB6-805B-4B07-A3BF-F09CF0DB12DB}" presName="hierRoot3" presStyleCnt="0"/>
       <dgm:spPr/>
-      <dgm:t>
-        <a:bodyPr/>
-        <a:lstStyle/>
-        <a:p>
-          <a:endParaRPr lang="es-AR"/>
-        </a:p>
-      </dgm:t>
     </dgm:pt>
     <dgm:pt modelId="{5DE759BF-229F-473C-8668-5E07BC9AA85A}" type="pres">
       <dgm:prSet presAssocID="{4945ADB6-805B-4B07-A3BF-F09CF0DB12DB}" presName="composite3" presStyleCnt="0"/>
       <dgm:spPr/>
-      <dgm:t>
-        <a:bodyPr/>
-        <a:lstStyle/>
-        <a:p>
-          <a:endParaRPr lang="es-AR"/>
-        </a:p>
-      </dgm:t>
     </dgm:pt>
     <dgm:pt modelId="{6333366F-A65E-4774-B708-5376B97BC6AD}" type="pres">
       <dgm:prSet presAssocID="{4945ADB6-805B-4B07-A3BF-F09CF0DB12DB}" presName="background3" presStyleLbl="node3" presStyleIdx="1" presStyleCnt="5"/>
       <dgm:spPr/>
-      <dgm:t>
-        <a:bodyPr/>
-        <a:lstStyle/>
-        <a:p>
-          <a:endParaRPr lang="es-AR"/>
-        </a:p>
-      </dgm:t>
     </dgm:pt>
     <dgm:pt modelId="{69CD44F8-1029-48A5-B877-B658B6BCDC7A}" type="pres">
       <dgm:prSet presAssocID="{4945ADB6-805B-4B07-A3BF-F09CF0DB12DB}" presName="text3" presStyleLbl="fgAcc3" presStyleIdx="1" presStyleCnt="5">
@@ -17078,68 +15508,26 @@
         </dgm:presLayoutVars>
       </dgm:prSet>
       <dgm:spPr/>
-      <dgm:t>
-        <a:bodyPr/>
-        <a:lstStyle/>
-        <a:p>
-          <a:endParaRPr lang="es-AR"/>
-        </a:p>
-      </dgm:t>
     </dgm:pt>
     <dgm:pt modelId="{CA78CF0D-AB20-4E00-BCFB-9E68A649BF4F}" type="pres">
       <dgm:prSet presAssocID="{4945ADB6-805B-4B07-A3BF-F09CF0DB12DB}" presName="hierChild4" presStyleCnt="0"/>
       <dgm:spPr/>
-      <dgm:t>
-        <a:bodyPr/>
-        <a:lstStyle/>
-        <a:p>
-          <a:endParaRPr lang="es-AR"/>
-        </a:p>
-      </dgm:t>
     </dgm:pt>
     <dgm:pt modelId="{36DCFB48-73C4-4EBF-98F6-85EAAA0533CE}" type="pres">
       <dgm:prSet presAssocID="{396BD259-54E6-4A53-8E98-AC6421CA48DE}" presName="Name10" presStyleLbl="parChTrans1D2" presStyleIdx="2" presStyleCnt="6"/>
       <dgm:spPr/>
-      <dgm:t>
-        <a:bodyPr/>
-        <a:lstStyle/>
-        <a:p>
-          <a:endParaRPr lang="es-AR"/>
-        </a:p>
-      </dgm:t>
     </dgm:pt>
     <dgm:pt modelId="{7E08C376-0C4F-448D-B8A7-985C9D429667}" type="pres">
       <dgm:prSet presAssocID="{C823808E-5959-47D5-A4C9-372273BCBB20}" presName="hierRoot2" presStyleCnt="0"/>
       <dgm:spPr/>
-      <dgm:t>
-        <a:bodyPr/>
-        <a:lstStyle/>
-        <a:p>
-          <a:endParaRPr lang="es-AR"/>
-        </a:p>
-      </dgm:t>
     </dgm:pt>
     <dgm:pt modelId="{1CAC94E6-491A-4DEF-B334-D621F56A6040}" type="pres">
       <dgm:prSet presAssocID="{C823808E-5959-47D5-A4C9-372273BCBB20}" presName="composite2" presStyleCnt="0"/>
       <dgm:spPr/>
-      <dgm:t>
-        <a:bodyPr/>
-        <a:lstStyle/>
-        <a:p>
-          <a:endParaRPr lang="es-AR"/>
-        </a:p>
-      </dgm:t>
     </dgm:pt>
     <dgm:pt modelId="{2F3BE35A-9C09-4ED7-958F-0C702318860A}" type="pres">
       <dgm:prSet presAssocID="{C823808E-5959-47D5-A4C9-372273BCBB20}" presName="background2" presStyleLbl="node2" presStyleIdx="2" presStyleCnt="6"/>
       <dgm:spPr/>
-      <dgm:t>
-        <a:bodyPr/>
-        <a:lstStyle/>
-        <a:p>
-          <a:endParaRPr lang="es-AR"/>
-        </a:p>
-      </dgm:t>
     </dgm:pt>
     <dgm:pt modelId="{3DEA76A7-96CF-4710-9668-32DC5502075F}" type="pres">
       <dgm:prSet presAssocID="{C823808E-5959-47D5-A4C9-372273BCBB20}" presName="text2" presStyleLbl="fgAcc2" presStyleIdx="2" presStyleCnt="6">
@@ -17148,68 +15536,26 @@
         </dgm:presLayoutVars>
       </dgm:prSet>
       <dgm:spPr/>
-      <dgm:t>
-        <a:bodyPr/>
-        <a:lstStyle/>
-        <a:p>
-          <a:endParaRPr lang="es-AR"/>
-        </a:p>
-      </dgm:t>
     </dgm:pt>
     <dgm:pt modelId="{EC1E62F1-72AF-4BDA-8F82-9EA2985DC276}" type="pres">
       <dgm:prSet presAssocID="{C823808E-5959-47D5-A4C9-372273BCBB20}" presName="hierChild3" presStyleCnt="0"/>
       <dgm:spPr/>
-      <dgm:t>
-        <a:bodyPr/>
-        <a:lstStyle/>
-        <a:p>
-          <a:endParaRPr lang="es-AR"/>
-        </a:p>
-      </dgm:t>
     </dgm:pt>
     <dgm:pt modelId="{D63C6D90-2DA0-4F31-973D-BE83AE84AA8C}" type="pres">
       <dgm:prSet presAssocID="{F7B39238-4644-407F-9198-8DEAAAB57BCA}" presName="Name17" presStyleLbl="parChTrans1D3" presStyleIdx="2" presStyleCnt="5"/>
       <dgm:spPr/>
-      <dgm:t>
-        <a:bodyPr/>
-        <a:lstStyle/>
-        <a:p>
-          <a:endParaRPr lang="es-AR"/>
-        </a:p>
-      </dgm:t>
     </dgm:pt>
     <dgm:pt modelId="{EA6396CD-A203-47AC-B85D-636035C45A42}" type="pres">
       <dgm:prSet presAssocID="{AC19582D-4679-4244-BF68-FB5C86C223DD}" presName="hierRoot3" presStyleCnt="0"/>
       <dgm:spPr/>
-      <dgm:t>
-        <a:bodyPr/>
-        <a:lstStyle/>
-        <a:p>
-          <a:endParaRPr lang="es-AR"/>
-        </a:p>
-      </dgm:t>
     </dgm:pt>
     <dgm:pt modelId="{48546344-9EF0-41FC-B062-BB3C859707C1}" type="pres">
       <dgm:prSet presAssocID="{AC19582D-4679-4244-BF68-FB5C86C223DD}" presName="composite3" presStyleCnt="0"/>
       <dgm:spPr/>
-      <dgm:t>
-        <a:bodyPr/>
-        <a:lstStyle/>
-        <a:p>
-          <a:endParaRPr lang="es-AR"/>
-        </a:p>
-      </dgm:t>
     </dgm:pt>
     <dgm:pt modelId="{5CFED418-E5C6-4B34-86EB-F22D8710A6CF}" type="pres">
       <dgm:prSet presAssocID="{AC19582D-4679-4244-BF68-FB5C86C223DD}" presName="background3" presStyleLbl="node3" presStyleIdx="2" presStyleCnt="5"/>
       <dgm:spPr/>
-      <dgm:t>
-        <a:bodyPr/>
-        <a:lstStyle/>
-        <a:p>
-          <a:endParaRPr lang="es-AR"/>
-        </a:p>
-      </dgm:t>
     </dgm:pt>
     <dgm:pt modelId="{C06C1580-0D8F-427C-9FCE-8EFC84883712}" type="pres">
       <dgm:prSet presAssocID="{AC19582D-4679-4244-BF68-FB5C86C223DD}" presName="text3" presStyleLbl="fgAcc3" presStyleIdx="2" presStyleCnt="5">
@@ -17218,35 +15564,14 @@
         </dgm:presLayoutVars>
       </dgm:prSet>
       <dgm:spPr/>
-      <dgm:t>
-        <a:bodyPr/>
-        <a:lstStyle/>
-        <a:p>
-          <a:endParaRPr lang="es-AR"/>
-        </a:p>
-      </dgm:t>
     </dgm:pt>
     <dgm:pt modelId="{30CA72C3-B772-4AD2-A8B1-8D6FD3B832FF}" type="pres">
       <dgm:prSet presAssocID="{AC19582D-4679-4244-BF68-FB5C86C223DD}" presName="hierChild4" presStyleCnt="0"/>
       <dgm:spPr/>
-      <dgm:t>
-        <a:bodyPr/>
-        <a:lstStyle/>
-        <a:p>
-          <a:endParaRPr lang="es-AR"/>
-        </a:p>
-      </dgm:t>
     </dgm:pt>
     <dgm:pt modelId="{280DB9B9-FBB4-46D6-8F2E-79EE072C5A4D}" type="pres">
       <dgm:prSet presAssocID="{6F0125F3-8E3E-47F7-AECA-22D69FEAB6AD}" presName="Name17" presStyleLbl="parChTrans1D3" presStyleIdx="3" presStyleCnt="5"/>
       <dgm:spPr/>
-      <dgm:t>
-        <a:bodyPr/>
-        <a:lstStyle/>
-        <a:p>
-          <a:endParaRPr lang="es-AR"/>
-        </a:p>
-      </dgm:t>
     </dgm:pt>
     <dgm:pt modelId="{2B64AA1A-FBDB-4609-8ABE-AFB902647218}" type="pres">
       <dgm:prSet presAssocID="{CA5E0886-5120-47A6-91D4-F1F501C84664}" presName="hierRoot3" presStyleCnt="0"/>
@@ -17267,13 +15592,6 @@
         </dgm:presLayoutVars>
       </dgm:prSet>
       <dgm:spPr/>
-      <dgm:t>
-        <a:bodyPr/>
-        <a:lstStyle/>
-        <a:p>
-          <a:endParaRPr lang="es-AR"/>
-        </a:p>
-      </dgm:t>
     </dgm:pt>
     <dgm:pt modelId="{C4D59A96-CA7D-42C1-9220-07E2A9122C21}" type="pres">
       <dgm:prSet presAssocID="{CA5E0886-5120-47A6-91D4-F1F501C84664}" presName="hierChild4" presStyleCnt="0"/>
@@ -17282,13 +15600,6 @@
     <dgm:pt modelId="{A79A3A10-B3AB-4598-A127-A974C294BE0F}" type="pres">
       <dgm:prSet presAssocID="{55D46EBD-A155-412D-9DE8-DCBC4A7FE4B4}" presName="Name23" presStyleLbl="parChTrans1D4" presStyleIdx="0" presStyleCnt="1"/>
       <dgm:spPr/>
-      <dgm:t>
-        <a:bodyPr/>
-        <a:lstStyle/>
-        <a:p>
-          <a:endParaRPr lang="es-AR"/>
-        </a:p>
-      </dgm:t>
     </dgm:pt>
     <dgm:pt modelId="{88E0348C-580C-4546-9877-923313D86A51}" type="pres">
       <dgm:prSet presAssocID="{431CD7F5-9CBB-4C50-A89A-30F2BD4FD220}" presName="hierRoot4" presStyleCnt="0"/>
@@ -17309,13 +15620,6 @@
         </dgm:presLayoutVars>
       </dgm:prSet>
       <dgm:spPr/>
-      <dgm:t>
-        <a:bodyPr/>
-        <a:lstStyle/>
-        <a:p>
-          <a:endParaRPr lang="es-AR"/>
-        </a:p>
-      </dgm:t>
     </dgm:pt>
     <dgm:pt modelId="{5206C86E-92A5-4AB3-A688-7DE3E1ABD5BE}" type="pres">
       <dgm:prSet presAssocID="{431CD7F5-9CBB-4C50-A89A-30F2BD4FD220}" presName="hierChild5" presStyleCnt="0"/>
@@ -17324,46 +15628,18 @@
     <dgm:pt modelId="{EB0C5197-10C1-472C-A7F3-601E85F3411C}" type="pres">
       <dgm:prSet presAssocID="{2848DF25-D23E-4A28-A69E-4C2AAA203D6E}" presName="Name10" presStyleLbl="parChTrans1D2" presStyleIdx="3" presStyleCnt="6"/>
       <dgm:spPr/>
-      <dgm:t>
-        <a:bodyPr/>
-        <a:lstStyle/>
-        <a:p>
-          <a:endParaRPr lang="es-AR"/>
-        </a:p>
-      </dgm:t>
     </dgm:pt>
     <dgm:pt modelId="{50591AAD-ADD1-443F-A452-D5DFC96E3F11}" type="pres">
       <dgm:prSet presAssocID="{784F7446-49D1-44DA-9820-0F83E1031090}" presName="hierRoot2" presStyleCnt="0"/>
       <dgm:spPr/>
-      <dgm:t>
-        <a:bodyPr/>
-        <a:lstStyle/>
-        <a:p>
-          <a:endParaRPr lang="es-AR"/>
-        </a:p>
-      </dgm:t>
     </dgm:pt>
     <dgm:pt modelId="{1DC375CB-3F46-4A5B-82DC-B31F9EF091F4}" type="pres">
       <dgm:prSet presAssocID="{784F7446-49D1-44DA-9820-0F83E1031090}" presName="composite2" presStyleCnt="0"/>
       <dgm:spPr/>
-      <dgm:t>
-        <a:bodyPr/>
-        <a:lstStyle/>
-        <a:p>
-          <a:endParaRPr lang="es-AR"/>
-        </a:p>
-      </dgm:t>
     </dgm:pt>
     <dgm:pt modelId="{90C06077-5E0A-4326-907E-9AFF363414A8}" type="pres">
       <dgm:prSet presAssocID="{784F7446-49D1-44DA-9820-0F83E1031090}" presName="background2" presStyleLbl="node2" presStyleIdx="3" presStyleCnt="6"/>
       <dgm:spPr/>
-      <dgm:t>
-        <a:bodyPr/>
-        <a:lstStyle/>
-        <a:p>
-          <a:endParaRPr lang="es-AR"/>
-        </a:p>
-      </dgm:t>
     </dgm:pt>
     <dgm:pt modelId="{34DD3444-DC13-459C-8EC9-DBFF1D0D2F59}" type="pres">
       <dgm:prSet presAssocID="{784F7446-49D1-44DA-9820-0F83E1031090}" presName="text2" presStyleLbl="fgAcc2" presStyleIdx="3" presStyleCnt="6">
@@ -17372,68 +15648,26 @@
         </dgm:presLayoutVars>
       </dgm:prSet>
       <dgm:spPr/>
-      <dgm:t>
-        <a:bodyPr/>
-        <a:lstStyle/>
-        <a:p>
-          <a:endParaRPr lang="es-AR"/>
-        </a:p>
-      </dgm:t>
     </dgm:pt>
     <dgm:pt modelId="{8ED739F9-BE65-4536-B61D-CDD2B448DA86}" type="pres">
       <dgm:prSet presAssocID="{784F7446-49D1-44DA-9820-0F83E1031090}" presName="hierChild3" presStyleCnt="0"/>
       <dgm:spPr/>
-      <dgm:t>
-        <a:bodyPr/>
-        <a:lstStyle/>
-        <a:p>
-          <a:endParaRPr lang="es-AR"/>
-        </a:p>
-      </dgm:t>
     </dgm:pt>
     <dgm:pt modelId="{F5DEDA05-8949-4070-85EB-8DD033BEA4D5}" type="pres">
       <dgm:prSet presAssocID="{C61098D2-8A37-4B2F-9A5E-6B92EC57E0B7}" presName="Name17" presStyleLbl="parChTrans1D3" presStyleIdx="4" presStyleCnt="5"/>
       <dgm:spPr/>
-      <dgm:t>
-        <a:bodyPr/>
-        <a:lstStyle/>
-        <a:p>
-          <a:endParaRPr lang="es-AR"/>
-        </a:p>
-      </dgm:t>
     </dgm:pt>
     <dgm:pt modelId="{026BE5E1-7CF4-47EC-A374-07309A8ECFAC}" type="pres">
       <dgm:prSet presAssocID="{219194D8-4CE5-4F1B-AD0C-51FD7C2E79ED}" presName="hierRoot3" presStyleCnt="0"/>
       <dgm:spPr/>
-      <dgm:t>
-        <a:bodyPr/>
-        <a:lstStyle/>
-        <a:p>
-          <a:endParaRPr lang="es-AR"/>
-        </a:p>
-      </dgm:t>
     </dgm:pt>
     <dgm:pt modelId="{86E65347-4625-4C8C-95EC-19F02A7BD409}" type="pres">
       <dgm:prSet presAssocID="{219194D8-4CE5-4F1B-AD0C-51FD7C2E79ED}" presName="composite3" presStyleCnt="0"/>
       <dgm:spPr/>
-      <dgm:t>
-        <a:bodyPr/>
-        <a:lstStyle/>
-        <a:p>
-          <a:endParaRPr lang="es-AR"/>
-        </a:p>
-      </dgm:t>
     </dgm:pt>
     <dgm:pt modelId="{9315C078-BAF1-471E-B139-C7CAF1CD0C6D}" type="pres">
       <dgm:prSet presAssocID="{219194D8-4CE5-4F1B-AD0C-51FD7C2E79ED}" presName="background3" presStyleLbl="node3" presStyleIdx="4" presStyleCnt="5"/>
       <dgm:spPr/>
-      <dgm:t>
-        <a:bodyPr/>
-        <a:lstStyle/>
-        <a:p>
-          <a:endParaRPr lang="es-AR"/>
-        </a:p>
-      </dgm:t>
     </dgm:pt>
     <dgm:pt modelId="{108FE608-028B-49BE-BCA6-C1A7C9EF9FA5}" type="pres">
       <dgm:prSet presAssocID="{219194D8-4CE5-4F1B-AD0C-51FD7C2E79ED}" presName="text3" presStyleLbl="fgAcc3" presStyleIdx="4" presStyleCnt="5">
@@ -17442,68 +15676,26 @@
         </dgm:presLayoutVars>
       </dgm:prSet>
       <dgm:spPr/>
-      <dgm:t>
-        <a:bodyPr/>
-        <a:lstStyle/>
-        <a:p>
-          <a:endParaRPr lang="es-AR"/>
-        </a:p>
-      </dgm:t>
     </dgm:pt>
     <dgm:pt modelId="{6CCA33BA-CCC5-4F0F-A91F-3C23AD24FFAF}" type="pres">
       <dgm:prSet presAssocID="{219194D8-4CE5-4F1B-AD0C-51FD7C2E79ED}" presName="hierChild4" presStyleCnt="0"/>
       <dgm:spPr/>
-      <dgm:t>
-        <a:bodyPr/>
-        <a:lstStyle/>
-        <a:p>
-          <a:endParaRPr lang="es-AR"/>
-        </a:p>
-      </dgm:t>
     </dgm:pt>
     <dgm:pt modelId="{B86C8690-9EA8-4A7D-8789-825F45D45B99}" type="pres">
       <dgm:prSet presAssocID="{E877A2C0-4CB5-48DC-931C-A3D36E7B9D5D}" presName="Name10" presStyleLbl="parChTrans1D2" presStyleIdx="4" presStyleCnt="6"/>
       <dgm:spPr/>
-      <dgm:t>
-        <a:bodyPr/>
-        <a:lstStyle/>
-        <a:p>
-          <a:endParaRPr lang="es-AR"/>
-        </a:p>
-      </dgm:t>
     </dgm:pt>
     <dgm:pt modelId="{E00522AB-C2A3-48BB-B52C-7F6E0ECBC86A}" type="pres">
       <dgm:prSet presAssocID="{0F017133-7D8B-46D9-A60B-4C507DBF5038}" presName="hierRoot2" presStyleCnt="0"/>
       <dgm:spPr/>
-      <dgm:t>
-        <a:bodyPr/>
-        <a:lstStyle/>
-        <a:p>
-          <a:endParaRPr lang="es-AR"/>
-        </a:p>
-      </dgm:t>
     </dgm:pt>
     <dgm:pt modelId="{334D426C-9EE7-4343-8361-D940B3D01465}" type="pres">
       <dgm:prSet presAssocID="{0F017133-7D8B-46D9-A60B-4C507DBF5038}" presName="composite2" presStyleCnt="0"/>
       <dgm:spPr/>
-      <dgm:t>
-        <a:bodyPr/>
-        <a:lstStyle/>
-        <a:p>
-          <a:endParaRPr lang="es-AR"/>
-        </a:p>
-      </dgm:t>
     </dgm:pt>
     <dgm:pt modelId="{8A7AE3D8-CB98-4EA8-A383-D97AA369DF50}" type="pres">
       <dgm:prSet presAssocID="{0F017133-7D8B-46D9-A60B-4C507DBF5038}" presName="background2" presStyleLbl="node2" presStyleIdx="4" presStyleCnt="6"/>
       <dgm:spPr/>
-      <dgm:t>
-        <a:bodyPr/>
-        <a:lstStyle/>
-        <a:p>
-          <a:endParaRPr lang="es-AR"/>
-        </a:p>
-      </dgm:t>
     </dgm:pt>
     <dgm:pt modelId="{148F6C08-2B52-455A-962F-CDC7519B1DD8}" type="pres">
       <dgm:prSet presAssocID="{0F017133-7D8B-46D9-A60B-4C507DBF5038}" presName="text2" presStyleLbl="fgAcc2" presStyleIdx="4" presStyleCnt="6">
@@ -17512,68 +15704,26 @@
         </dgm:presLayoutVars>
       </dgm:prSet>
       <dgm:spPr/>
-      <dgm:t>
-        <a:bodyPr/>
-        <a:lstStyle/>
-        <a:p>
-          <a:endParaRPr lang="es-AR"/>
-        </a:p>
-      </dgm:t>
     </dgm:pt>
     <dgm:pt modelId="{13A6BF67-962A-4DF8-AFEA-53DBCBA76720}" type="pres">
       <dgm:prSet presAssocID="{0F017133-7D8B-46D9-A60B-4C507DBF5038}" presName="hierChild3" presStyleCnt="0"/>
       <dgm:spPr/>
-      <dgm:t>
-        <a:bodyPr/>
-        <a:lstStyle/>
-        <a:p>
-          <a:endParaRPr lang="es-AR"/>
-        </a:p>
-      </dgm:t>
     </dgm:pt>
     <dgm:pt modelId="{A5E600F6-3551-48C6-9287-CD051753E056}" type="pres">
       <dgm:prSet presAssocID="{8C742C6C-4776-4141-9745-7E768D01E20F}" presName="Name10" presStyleLbl="parChTrans1D2" presStyleIdx="5" presStyleCnt="6"/>
       <dgm:spPr/>
-      <dgm:t>
-        <a:bodyPr/>
-        <a:lstStyle/>
-        <a:p>
-          <a:endParaRPr lang="es-AR"/>
-        </a:p>
-      </dgm:t>
     </dgm:pt>
     <dgm:pt modelId="{9E8959F9-03F2-41DF-8D11-ED615D45311A}" type="pres">
       <dgm:prSet presAssocID="{0DD3A9CB-B20D-43B1-ADDB-E9E5E9DF9128}" presName="hierRoot2" presStyleCnt="0"/>
       <dgm:spPr/>
-      <dgm:t>
-        <a:bodyPr/>
-        <a:lstStyle/>
-        <a:p>
-          <a:endParaRPr lang="es-AR"/>
-        </a:p>
-      </dgm:t>
     </dgm:pt>
     <dgm:pt modelId="{BE08A678-3804-4AE8-9AE3-BAADE25F5F8D}" type="pres">
       <dgm:prSet presAssocID="{0DD3A9CB-B20D-43B1-ADDB-E9E5E9DF9128}" presName="composite2" presStyleCnt="0"/>
       <dgm:spPr/>
-      <dgm:t>
-        <a:bodyPr/>
-        <a:lstStyle/>
-        <a:p>
-          <a:endParaRPr lang="es-AR"/>
-        </a:p>
-      </dgm:t>
     </dgm:pt>
     <dgm:pt modelId="{D9497BF8-9919-4ED2-9536-925EE52D1945}" type="pres">
       <dgm:prSet presAssocID="{0DD3A9CB-B20D-43B1-ADDB-E9E5E9DF9128}" presName="background2" presStyleLbl="node2" presStyleIdx="5" presStyleCnt="6"/>
       <dgm:spPr/>
-      <dgm:t>
-        <a:bodyPr/>
-        <a:lstStyle/>
-        <a:p>
-          <a:endParaRPr lang="es-AR"/>
-        </a:p>
-      </dgm:t>
     </dgm:pt>
     <dgm:pt modelId="{1A5EAFB6-BA02-4D11-BE82-A76C7CC02555}" type="pres">
       <dgm:prSet presAssocID="{0DD3A9CB-B20D-43B1-ADDB-E9E5E9DF9128}" presName="text2" presStyleLbl="fgAcc2" presStyleIdx="5" presStyleCnt="6">
@@ -17582,66 +15732,52 @@
         </dgm:presLayoutVars>
       </dgm:prSet>
       <dgm:spPr/>
-      <dgm:t>
-        <a:bodyPr/>
-        <a:lstStyle/>
-        <a:p>
-          <a:endParaRPr lang="es-AR"/>
-        </a:p>
-      </dgm:t>
     </dgm:pt>
     <dgm:pt modelId="{9BE42CA8-5385-412F-95DC-6074F705E7B5}" type="pres">
       <dgm:prSet presAssocID="{0DD3A9CB-B20D-43B1-ADDB-E9E5E9DF9128}" presName="hierChild3" presStyleCnt="0"/>
       <dgm:spPr/>
-      <dgm:t>
-        <a:bodyPr/>
-        <a:lstStyle/>
-        <a:p>
-          <a:endParaRPr lang="es-AR"/>
-        </a:p>
-      </dgm:t>
     </dgm:pt>
   </dgm:ptLst>
   <dgm:cxnLst>
-    <dgm:cxn modelId="{DD805AD1-3B98-4A55-A572-78E3F5EDB9F1}" type="presOf" srcId="{02F57B71-AB09-4584-B58F-44169C40E2BC}" destId="{90D24FD9-74F5-41BF-A2FE-A4953189D910}" srcOrd="0" destOrd="0" presId="urn:microsoft.com/office/officeart/2005/8/layout/hierarchy1"/>
-    <dgm:cxn modelId="{494583E3-0C2D-4DC6-8066-2F79972A3192}" type="presOf" srcId="{EF1A2B39-1870-4930-AD0F-E01069874767}" destId="{6B72749A-3FD5-4242-B58C-B176CB29DFBE}" srcOrd="0" destOrd="0" presId="urn:microsoft.com/office/officeart/2005/8/layout/hierarchy1"/>
+    <dgm:cxn modelId="{8E8C7B02-19A0-4660-80E1-6612E186F65C}" type="presOf" srcId="{CA5E0886-5120-47A6-91D4-F1F501C84664}" destId="{02BE24F2-FF8B-4BDC-BB22-393E40FCA1D5}" srcOrd="0" destOrd="0" presId="urn:microsoft.com/office/officeart/2005/8/layout/hierarchy1"/>
+    <dgm:cxn modelId="{0FF28005-D0D5-4F5C-9D11-071614A53AF6}" type="presOf" srcId="{F7B39238-4644-407F-9198-8DEAAAB57BCA}" destId="{D63C6D90-2DA0-4F31-973D-BE83AE84AA8C}" srcOrd="0" destOrd="0" presId="urn:microsoft.com/office/officeart/2005/8/layout/hierarchy1"/>
+    <dgm:cxn modelId="{6C9E2608-6BD0-457B-BA70-17C59FE0AB01}" type="presOf" srcId="{2848DF25-D23E-4A28-A69E-4C2AAA203D6E}" destId="{EB0C5197-10C1-472C-A7F3-601E85F3411C}" srcOrd="0" destOrd="0" presId="urn:microsoft.com/office/officeart/2005/8/layout/hierarchy1"/>
+    <dgm:cxn modelId="{126DE90E-8900-428C-8EF2-A56119BD3053}" srcId="{EF1A2B39-1870-4930-AD0F-E01069874767}" destId="{8A8054E1-4094-4AB5-A977-81326509B28A}" srcOrd="0" destOrd="0" parTransId="{5094724E-BE95-43CA-8638-FE7DE879D8A5}" sibTransId="{A08F15D1-6177-40DB-8244-CE5CF2709A3C}"/>
+    <dgm:cxn modelId="{2ED9321A-515F-4D16-8C60-32C0F4423764}" srcId="{D5ED24E2-5C73-418E-B91F-6859B63686D0}" destId="{784F7446-49D1-44DA-9820-0F83E1031090}" srcOrd="3" destOrd="0" parTransId="{2848DF25-D23E-4A28-A69E-4C2AAA203D6E}" sibTransId="{91DCB12C-5FE0-4F81-ACAB-12047900664F}"/>
+    <dgm:cxn modelId="{1EE84E20-9D19-4578-9310-6A8FC6D86CDC}" type="presOf" srcId="{D5ED24E2-5C73-418E-B91F-6859B63686D0}" destId="{98D06859-3C6F-406B-AF8D-D6700DE46011}" srcOrd="0" destOrd="0" presId="urn:microsoft.com/office/officeart/2005/8/layout/hierarchy1"/>
+    <dgm:cxn modelId="{B5A59C24-366C-4189-A24D-6DEC3F7A60BB}" srcId="{784F7446-49D1-44DA-9820-0F83E1031090}" destId="{219194D8-4CE5-4F1B-AD0C-51FD7C2E79ED}" srcOrd="0" destOrd="0" parTransId="{C61098D2-8A37-4B2F-9A5E-6B92EC57E0B7}" sibTransId="{D218B497-2DAE-4717-8109-574CB9E08C41}"/>
+    <dgm:cxn modelId="{212FCF24-A81B-4F9B-9CE9-845DBFFEC739}" srcId="{C823808E-5959-47D5-A4C9-372273BCBB20}" destId="{CA5E0886-5120-47A6-91D4-F1F501C84664}" srcOrd="1" destOrd="0" parTransId="{6F0125F3-8E3E-47F7-AECA-22D69FEAB6AD}" sibTransId="{CD5A9B6B-755B-41D4-9E0C-0F6F7E55AE01}"/>
+    <dgm:cxn modelId="{D2929726-1966-487C-94BA-5031B7BED865}" srcId="{26AECE03-0D53-43DD-96CC-330DB91B8546}" destId="{4945ADB6-805B-4B07-A3BF-F09CF0DB12DB}" srcOrd="0" destOrd="0" parTransId="{02F57B71-AB09-4584-B58F-44169C40E2BC}" sibTransId="{85E37F8A-50CB-48A3-AF6A-E3AC7CD95189}"/>
+    <dgm:cxn modelId="{0872CE2A-08A6-4020-9811-F907D5A13502}" type="presOf" srcId="{0F017133-7D8B-46D9-A60B-4C507DBF5038}" destId="{148F6C08-2B52-455A-962F-CDC7519B1DD8}" srcOrd="0" destOrd="0" presId="urn:microsoft.com/office/officeart/2005/8/layout/hierarchy1"/>
+    <dgm:cxn modelId="{8C28BA2B-0822-4561-84C4-1732FC7EB33E}" type="presOf" srcId="{4945ADB6-805B-4B07-A3BF-F09CF0DB12DB}" destId="{69CD44F8-1029-48A5-B877-B658B6BCDC7A}" srcOrd="0" destOrd="0" presId="urn:microsoft.com/office/officeart/2005/8/layout/hierarchy1"/>
+    <dgm:cxn modelId="{00355130-3FC8-4D3D-89C6-2CEA9B8C0244}" type="presOf" srcId="{E877A2C0-4CB5-48DC-931C-A3D36E7B9D5D}" destId="{B86C8690-9EA8-4A7D-8789-825F45D45B99}" srcOrd="0" destOrd="0" presId="urn:microsoft.com/office/officeart/2005/8/layout/hierarchy1"/>
+    <dgm:cxn modelId="{71FC2B32-9814-4DD8-8775-F4AB236ED3F4}" type="presOf" srcId="{8A8054E1-4094-4AB5-A977-81326509B28A}" destId="{C2A8B729-69D0-420F-8BD7-58E13061D6C9}" srcOrd="0" destOrd="0" presId="urn:microsoft.com/office/officeart/2005/8/layout/hierarchy1"/>
+    <dgm:cxn modelId="{9A23F13C-E733-4CF6-B9E1-947C2CAE7BC1}" srcId="{D5ED24E2-5C73-418E-B91F-6859B63686D0}" destId="{EF1A2B39-1870-4930-AD0F-E01069874767}" srcOrd="0" destOrd="0" parTransId="{8284CBC6-5E2B-4533-BC80-5A142FC8E4DF}" sibTransId="{19B807D9-62A2-480F-A319-F91F681CB1A2}"/>
+    <dgm:cxn modelId="{6F97EF61-C009-494F-A5F9-9974ABC55FA4}" type="presOf" srcId="{8C742C6C-4776-4141-9745-7E768D01E20F}" destId="{A5E600F6-3551-48C6-9287-CD051753E056}" srcOrd="0" destOrd="0" presId="urn:microsoft.com/office/officeart/2005/8/layout/hierarchy1"/>
+    <dgm:cxn modelId="{D3F03447-C087-4736-B4CA-7ED93F1027FF}" srcId="{D5ED24E2-5C73-418E-B91F-6859B63686D0}" destId="{0DD3A9CB-B20D-43B1-ADDB-E9E5E9DF9128}" srcOrd="5" destOrd="0" parTransId="{8C742C6C-4776-4141-9745-7E768D01E20F}" sibTransId="{3A6DB579-80A6-4DFE-84F9-0684858D075F}"/>
+    <dgm:cxn modelId="{E1CA9469-03AE-4CEF-A157-6A3CA9DD09C0}" type="presOf" srcId="{219194D8-4CE5-4F1B-AD0C-51FD7C2E79ED}" destId="{108FE608-028B-49BE-BCA6-C1A7C9EF9FA5}" srcOrd="0" destOrd="0" presId="urn:microsoft.com/office/officeart/2005/8/layout/hierarchy1"/>
+    <dgm:cxn modelId="{2ED5876E-80F7-4AC5-BD21-6322EB9ECAFE}" type="presOf" srcId="{6F0125F3-8E3E-47F7-AECA-22D69FEAB6AD}" destId="{280DB9B9-FBB4-46D6-8F2E-79EE072C5A4D}" srcOrd="0" destOrd="0" presId="urn:microsoft.com/office/officeart/2005/8/layout/hierarchy1"/>
+    <dgm:cxn modelId="{16D38D52-9350-4180-BC80-A105D5A3EC9E}" type="presOf" srcId="{396BD259-54E6-4A53-8E98-AC6421CA48DE}" destId="{36DCFB48-73C4-4EBF-98F6-85EAAA0533CE}" srcOrd="0" destOrd="0" presId="urn:microsoft.com/office/officeart/2005/8/layout/hierarchy1"/>
     <dgm:cxn modelId="{9A9CE975-F7D7-4BD1-9B72-2CD7552C9519}" type="presOf" srcId="{784F7446-49D1-44DA-9820-0F83E1031090}" destId="{34DD3444-DC13-459C-8EC9-DBFF1D0D2F59}" srcOrd="0" destOrd="0" presId="urn:microsoft.com/office/officeart/2005/8/layout/hierarchy1"/>
     <dgm:cxn modelId="{DA985B59-3A00-445F-9CFD-69CEA1295C03}" srcId="{C823808E-5959-47D5-A4C9-372273BCBB20}" destId="{AC19582D-4679-4244-BF68-FB5C86C223DD}" srcOrd="0" destOrd="0" parTransId="{F7B39238-4644-407F-9198-8DEAAAB57BCA}" sibTransId="{75A8396D-F2BE-4268-A0CA-FA40F111700C}"/>
-    <dgm:cxn modelId="{0FF28005-D0D5-4F5C-9D11-071614A53AF6}" type="presOf" srcId="{F7B39238-4644-407F-9198-8DEAAAB57BCA}" destId="{D63C6D90-2DA0-4F31-973D-BE83AE84AA8C}" srcOrd="0" destOrd="0" presId="urn:microsoft.com/office/officeart/2005/8/layout/hierarchy1"/>
+    <dgm:cxn modelId="{7640E77B-3F9F-4360-B581-F024BE149D15}" type="presOf" srcId="{7E4A581C-A106-4DF7-9516-849AFF09DC65}" destId="{6A24F0E0-8B0E-4FB3-A35E-6D272EF18D0C}" srcOrd="0" destOrd="0" presId="urn:microsoft.com/office/officeart/2005/8/layout/hierarchy1"/>
     <dgm:cxn modelId="{4473EC8D-5CB3-4AD8-990A-FA61BA5DE58D}" srcId="{D5ED24E2-5C73-418E-B91F-6859B63686D0}" destId="{C823808E-5959-47D5-A4C9-372273BCBB20}" srcOrd="2" destOrd="0" parTransId="{396BD259-54E6-4A53-8E98-AC6421CA48DE}" sibTransId="{D56E14D7-4D52-4016-BAB3-A5B8789A8D77}"/>
-    <dgm:cxn modelId="{0872CE2A-08A6-4020-9811-F907D5A13502}" type="presOf" srcId="{0F017133-7D8B-46D9-A60B-4C507DBF5038}" destId="{148F6C08-2B52-455A-962F-CDC7519B1DD8}" srcOrd="0" destOrd="0" presId="urn:microsoft.com/office/officeart/2005/8/layout/hierarchy1"/>
     <dgm:cxn modelId="{5ECF2595-344B-440E-ABFB-D9B857DE9DD3}" type="presOf" srcId="{AC19582D-4679-4244-BF68-FB5C86C223DD}" destId="{C06C1580-0D8F-427C-9FCE-8EFC84883712}" srcOrd="0" destOrd="0" presId="urn:microsoft.com/office/officeart/2005/8/layout/hierarchy1"/>
-    <dgm:cxn modelId="{E1CA9469-03AE-4CEF-A157-6A3CA9DD09C0}" type="presOf" srcId="{219194D8-4CE5-4F1B-AD0C-51FD7C2E79ED}" destId="{108FE608-028B-49BE-BCA6-C1A7C9EF9FA5}" srcOrd="0" destOrd="0" presId="urn:microsoft.com/office/officeart/2005/8/layout/hierarchy1"/>
-    <dgm:cxn modelId="{6F97EF61-C009-494F-A5F9-9974ABC55FA4}" type="presOf" srcId="{8C742C6C-4776-4141-9745-7E768D01E20F}" destId="{A5E600F6-3551-48C6-9287-CD051753E056}" srcOrd="0" destOrd="0" presId="urn:microsoft.com/office/officeart/2005/8/layout/hierarchy1"/>
-    <dgm:cxn modelId="{D2929726-1966-487C-94BA-5031B7BED865}" srcId="{26AECE03-0D53-43DD-96CC-330DB91B8546}" destId="{4945ADB6-805B-4B07-A3BF-F09CF0DB12DB}" srcOrd="0" destOrd="0" parTransId="{02F57B71-AB09-4584-B58F-44169C40E2BC}" sibTransId="{85E37F8A-50CB-48A3-AF6A-E3AC7CD95189}"/>
-    <dgm:cxn modelId="{1EE84E20-9D19-4578-9310-6A8FC6D86CDC}" type="presOf" srcId="{D5ED24E2-5C73-418E-B91F-6859B63686D0}" destId="{98D06859-3C6F-406B-AF8D-D6700DE46011}" srcOrd="0" destOrd="0" presId="urn:microsoft.com/office/officeart/2005/8/layout/hierarchy1"/>
-    <dgm:cxn modelId="{D3F03447-C087-4736-B4CA-7ED93F1027FF}" srcId="{D5ED24E2-5C73-418E-B91F-6859B63686D0}" destId="{0DD3A9CB-B20D-43B1-ADDB-E9E5E9DF9128}" srcOrd="5" destOrd="0" parTransId="{8C742C6C-4776-4141-9745-7E768D01E20F}" sibTransId="{3A6DB579-80A6-4DFE-84F9-0684858D075F}"/>
-    <dgm:cxn modelId="{8E323FCF-D706-4DFA-A599-CB2151249609}" srcId="{124C0085-4EAF-4A1F-B71F-FF0A3BEB2150}" destId="{D5ED24E2-5C73-418E-B91F-6859B63686D0}" srcOrd="0" destOrd="0" parTransId="{870BB25C-FF74-4887-B670-1354336E17CD}" sibTransId="{A1DA54AD-DC86-4A09-869B-B8E0BEC9C77C}"/>
-    <dgm:cxn modelId="{59D790F0-05BE-4701-B257-F76C57885997}" srcId="{CA5E0886-5120-47A6-91D4-F1F501C84664}" destId="{431CD7F5-9CBB-4C50-A89A-30F2BD4FD220}" srcOrd="0" destOrd="0" parTransId="{55D46EBD-A155-412D-9DE8-DCBC4A7FE4B4}" sibTransId="{D7F7AD52-D6C1-4D5C-B780-5A5C48D908FE}"/>
-    <dgm:cxn modelId="{00355130-3FC8-4D3D-89C6-2CEA9B8C0244}" type="presOf" srcId="{E877A2C0-4CB5-48DC-931C-A3D36E7B9D5D}" destId="{B86C8690-9EA8-4A7D-8789-825F45D45B99}" srcOrd="0" destOrd="0" presId="urn:microsoft.com/office/officeart/2005/8/layout/hierarchy1"/>
-    <dgm:cxn modelId="{7640E77B-3F9F-4360-B581-F024BE149D15}" type="presOf" srcId="{7E4A581C-A106-4DF7-9516-849AFF09DC65}" destId="{6A24F0E0-8B0E-4FB3-A35E-6D272EF18D0C}" srcOrd="0" destOrd="0" presId="urn:microsoft.com/office/officeart/2005/8/layout/hierarchy1"/>
-    <dgm:cxn modelId="{2ED5876E-80F7-4AC5-BD21-6322EB9ECAFE}" type="presOf" srcId="{6F0125F3-8E3E-47F7-AECA-22D69FEAB6AD}" destId="{280DB9B9-FBB4-46D6-8F2E-79EE072C5A4D}" srcOrd="0" destOrd="0" presId="urn:microsoft.com/office/officeart/2005/8/layout/hierarchy1"/>
     <dgm:cxn modelId="{3B89B696-66E3-435B-98FA-D6AA483FFD59}" type="presOf" srcId="{0DD3A9CB-B20D-43B1-ADDB-E9E5E9DF9128}" destId="{1A5EAFB6-BA02-4D11-BE82-A76C7CC02555}" srcOrd="0" destOrd="0" presId="urn:microsoft.com/office/officeart/2005/8/layout/hierarchy1"/>
-    <dgm:cxn modelId="{B2F3C0AF-623F-4217-A86C-E5973B937BB8}" srcId="{D5ED24E2-5C73-418E-B91F-6859B63686D0}" destId="{0F017133-7D8B-46D9-A60B-4C507DBF5038}" srcOrd="4" destOrd="0" parTransId="{E877A2C0-4CB5-48DC-931C-A3D36E7B9D5D}" sibTransId="{EED60F45-2A41-4E84-BA3F-0C9ECBEE8162}"/>
     <dgm:cxn modelId="{627BCD99-B32F-4DD4-9507-5F3AC1B86E1F}" type="presOf" srcId="{8284CBC6-5E2B-4533-BC80-5A142FC8E4DF}" destId="{7F34248A-7622-4178-A4D9-59F5029E5DE4}" srcOrd="0" destOrd="0" presId="urn:microsoft.com/office/officeart/2005/8/layout/hierarchy1"/>
     <dgm:cxn modelId="{9842A7A7-26D1-45C3-AC56-095DD55BACBC}" type="presOf" srcId="{431CD7F5-9CBB-4C50-A89A-30F2BD4FD220}" destId="{B306E913-1376-4A65-8B58-2D121954688A}" srcOrd="0" destOrd="0" presId="urn:microsoft.com/office/officeart/2005/8/layout/hierarchy1"/>
+    <dgm:cxn modelId="{5304A3AF-5FD2-4504-B3C5-05EEB23861E6}" srcId="{D5ED24E2-5C73-418E-B91F-6859B63686D0}" destId="{26AECE03-0D53-43DD-96CC-330DB91B8546}" srcOrd="1" destOrd="0" parTransId="{7E4A581C-A106-4DF7-9516-849AFF09DC65}" sibTransId="{65F8B93D-07C0-4317-873A-8BCA353A4345}"/>
+    <dgm:cxn modelId="{B2F3C0AF-623F-4217-A86C-E5973B937BB8}" srcId="{D5ED24E2-5C73-418E-B91F-6859B63686D0}" destId="{0F017133-7D8B-46D9-A60B-4C507DBF5038}" srcOrd="4" destOrd="0" parTransId="{E877A2C0-4CB5-48DC-931C-A3D36E7B9D5D}" sibTransId="{EED60F45-2A41-4E84-BA3F-0C9ECBEE8162}"/>
+    <dgm:cxn modelId="{8E323FCF-D706-4DFA-A599-CB2151249609}" srcId="{124C0085-4EAF-4A1F-B71F-FF0A3BEB2150}" destId="{D5ED24E2-5C73-418E-B91F-6859B63686D0}" srcOrd="0" destOrd="0" parTransId="{870BB25C-FF74-4887-B670-1354336E17CD}" sibTransId="{A1DA54AD-DC86-4A09-869B-B8E0BEC9C77C}"/>
     <dgm:cxn modelId="{58F9D7D0-F138-4458-807C-F7112A745934}" type="presOf" srcId="{C61098D2-8A37-4B2F-9A5E-6B92EC57E0B7}" destId="{F5DEDA05-8949-4070-85EB-8DD033BEA4D5}" srcOrd="0" destOrd="0" presId="urn:microsoft.com/office/officeart/2005/8/layout/hierarchy1"/>
+    <dgm:cxn modelId="{DD805AD1-3B98-4A55-A572-78E3F5EDB9F1}" type="presOf" srcId="{02F57B71-AB09-4584-B58F-44169C40E2BC}" destId="{90D24FD9-74F5-41BF-A2FE-A4953189D910}" srcOrd="0" destOrd="0" presId="urn:microsoft.com/office/officeart/2005/8/layout/hierarchy1"/>
+    <dgm:cxn modelId="{59C704D6-2C39-4144-8E93-5AB463F3F9D2}" type="presOf" srcId="{5094724E-BE95-43CA-8638-FE7DE879D8A5}" destId="{B48D877B-AD00-49F9-9F78-5903DFD12995}" srcOrd="0" destOrd="0" presId="urn:microsoft.com/office/officeart/2005/8/layout/hierarchy1"/>
+    <dgm:cxn modelId="{1FA6D2D8-A8FF-40C9-BDC7-EBADF622821B}" type="presOf" srcId="{124C0085-4EAF-4A1F-B71F-FF0A3BEB2150}" destId="{A4C6C3B5-CB05-4588-9106-FDAF5486A34A}" srcOrd="0" destOrd="0" presId="urn:microsoft.com/office/officeart/2005/8/layout/hierarchy1"/>
+    <dgm:cxn modelId="{494583E3-0C2D-4DC6-8066-2F79972A3192}" type="presOf" srcId="{EF1A2B39-1870-4930-AD0F-E01069874767}" destId="{6B72749A-3FD5-4242-B58C-B176CB29DFBE}" srcOrd="0" destOrd="0" presId="urn:microsoft.com/office/officeart/2005/8/layout/hierarchy1"/>
     <dgm:cxn modelId="{12E75CE4-A078-4B60-A2F4-35C669022A21}" type="presOf" srcId="{26AECE03-0D53-43DD-96CC-330DB91B8546}" destId="{F29466EF-C51A-4D70-B638-D175A620ED33}" srcOrd="0" destOrd="0" presId="urn:microsoft.com/office/officeart/2005/8/layout/hierarchy1"/>
-    <dgm:cxn modelId="{126DE90E-8900-428C-8EF2-A56119BD3053}" srcId="{EF1A2B39-1870-4930-AD0F-E01069874767}" destId="{8A8054E1-4094-4AB5-A977-81326509B28A}" srcOrd="0" destOrd="0" parTransId="{5094724E-BE95-43CA-8638-FE7DE879D8A5}" sibTransId="{A08F15D1-6177-40DB-8244-CE5CF2709A3C}"/>
-    <dgm:cxn modelId="{59C704D6-2C39-4144-8E93-5AB463F3F9D2}" type="presOf" srcId="{5094724E-BE95-43CA-8638-FE7DE879D8A5}" destId="{B48D877B-AD00-49F9-9F78-5903DFD12995}" srcOrd="0" destOrd="0" presId="urn:microsoft.com/office/officeart/2005/8/layout/hierarchy1"/>
-    <dgm:cxn modelId="{9A23F13C-E733-4CF6-B9E1-947C2CAE7BC1}" srcId="{D5ED24E2-5C73-418E-B91F-6859B63686D0}" destId="{EF1A2B39-1870-4930-AD0F-E01069874767}" srcOrd="0" destOrd="0" parTransId="{8284CBC6-5E2B-4533-BC80-5A142FC8E4DF}" sibTransId="{19B807D9-62A2-480F-A319-F91F681CB1A2}"/>
-    <dgm:cxn modelId="{B5A59C24-366C-4189-A24D-6DEC3F7A60BB}" srcId="{784F7446-49D1-44DA-9820-0F83E1031090}" destId="{219194D8-4CE5-4F1B-AD0C-51FD7C2E79ED}" srcOrd="0" destOrd="0" parTransId="{C61098D2-8A37-4B2F-9A5E-6B92EC57E0B7}" sibTransId="{D218B497-2DAE-4717-8109-574CB9E08C41}"/>
+    <dgm:cxn modelId="{59D790F0-05BE-4701-B257-F76C57885997}" srcId="{CA5E0886-5120-47A6-91D4-F1F501C84664}" destId="{431CD7F5-9CBB-4C50-A89A-30F2BD4FD220}" srcOrd="0" destOrd="0" parTransId="{55D46EBD-A155-412D-9DE8-DCBC4A7FE4B4}" sibTransId="{D7F7AD52-D6C1-4D5C-B780-5A5C48D908FE}"/>
+    <dgm:cxn modelId="{767F1CF4-FE32-4854-9E58-1231D23D18D8}" type="presOf" srcId="{C823808E-5959-47D5-A4C9-372273BCBB20}" destId="{3DEA76A7-96CF-4710-9668-32DC5502075F}" srcOrd="0" destOrd="0" presId="urn:microsoft.com/office/officeart/2005/8/layout/hierarchy1"/>
     <dgm:cxn modelId="{F1D283F7-4607-49FE-8E0D-A984C9613330}" type="presOf" srcId="{55D46EBD-A155-412D-9DE8-DCBC4A7FE4B4}" destId="{A79A3A10-B3AB-4598-A127-A974C294BE0F}" srcOrd="0" destOrd="0" presId="urn:microsoft.com/office/officeart/2005/8/layout/hierarchy1"/>
-    <dgm:cxn modelId="{212FCF24-A81B-4F9B-9CE9-845DBFFEC739}" srcId="{C823808E-5959-47D5-A4C9-372273BCBB20}" destId="{CA5E0886-5120-47A6-91D4-F1F501C84664}" srcOrd="1" destOrd="0" parTransId="{6F0125F3-8E3E-47F7-AECA-22D69FEAB6AD}" sibTransId="{CD5A9B6B-755B-41D4-9E0C-0F6F7E55AE01}"/>
-    <dgm:cxn modelId="{71FC2B32-9814-4DD8-8775-F4AB236ED3F4}" type="presOf" srcId="{8A8054E1-4094-4AB5-A977-81326509B28A}" destId="{C2A8B729-69D0-420F-8BD7-58E13061D6C9}" srcOrd="0" destOrd="0" presId="urn:microsoft.com/office/officeart/2005/8/layout/hierarchy1"/>
-    <dgm:cxn modelId="{6C9E2608-6BD0-457B-BA70-17C59FE0AB01}" type="presOf" srcId="{2848DF25-D23E-4A28-A69E-4C2AAA203D6E}" destId="{EB0C5197-10C1-472C-A7F3-601E85F3411C}" srcOrd="0" destOrd="0" presId="urn:microsoft.com/office/officeart/2005/8/layout/hierarchy1"/>
-    <dgm:cxn modelId="{1FA6D2D8-A8FF-40C9-BDC7-EBADF622821B}" type="presOf" srcId="{124C0085-4EAF-4A1F-B71F-FF0A3BEB2150}" destId="{A4C6C3B5-CB05-4588-9106-FDAF5486A34A}" srcOrd="0" destOrd="0" presId="urn:microsoft.com/office/officeart/2005/8/layout/hierarchy1"/>
-    <dgm:cxn modelId="{2ED9321A-515F-4D16-8C60-32C0F4423764}" srcId="{D5ED24E2-5C73-418E-B91F-6859B63686D0}" destId="{784F7446-49D1-44DA-9820-0F83E1031090}" srcOrd="3" destOrd="0" parTransId="{2848DF25-D23E-4A28-A69E-4C2AAA203D6E}" sibTransId="{91DCB12C-5FE0-4F81-ACAB-12047900664F}"/>
-    <dgm:cxn modelId="{8C28BA2B-0822-4561-84C4-1732FC7EB33E}" type="presOf" srcId="{4945ADB6-805B-4B07-A3BF-F09CF0DB12DB}" destId="{69CD44F8-1029-48A5-B877-B658B6BCDC7A}" srcOrd="0" destOrd="0" presId="urn:microsoft.com/office/officeart/2005/8/layout/hierarchy1"/>
-    <dgm:cxn modelId="{767F1CF4-FE32-4854-9E58-1231D23D18D8}" type="presOf" srcId="{C823808E-5959-47D5-A4C9-372273BCBB20}" destId="{3DEA76A7-96CF-4710-9668-32DC5502075F}" srcOrd="0" destOrd="0" presId="urn:microsoft.com/office/officeart/2005/8/layout/hierarchy1"/>
-    <dgm:cxn modelId="{8E8C7B02-19A0-4660-80E1-6612E186F65C}" type="presOf" srcId="{CA5E0886-5120-47A6-91D4-F1F501C84664}" destId="{02BE24F2-FF8B-4BDC-BB22-393E40FCA1D5}" srcOrd="0" destOrd="0" presId="urn:microsoft.com/office/officeart/2005/8/layout/hierarchy1"/>
-    <dgm:cxn modelId="{16D38D52-9350-4180-BC80-A105D5A3EC9E}" type="presOf" srcId="{396BD259-54E6-4A53-8E98-AC6421CA48DE}" destId="{36DCFB48-73C4-4EBF-98F6-85EAAA0533CE}" srcOrd="0" destOrd="0" presId="urn:microsoft.com/office/officeart/2005/8/layout/hierarchy1"/>
-    <dgm:cxn modelId="{5304A3AF-5FD2-4504-B3C5-05EEB23861E6}" srcId="{D5ED24E2-5C73-418E-B91F-6859B63686D0}" destId="{26AECE03-0D53-43DD-96CC-330DB91B8546}" srcOrd="1" destOrd="0" parTransId="{7E4A581C-A106-4DF7-9516-849AFF09DC65}" sibTransId="{65F8B93D-07C0-4317-873A-8BCA353A4345}"/>
     <dgm:cxn modelId="{B2CFF202-DFDD-4CBE-89B4-F44B8D9F98C1}" type="presParOf" srcId="{A4C6C3B5-CB05-4588-9106-FDAF5486A34A}" destId="{55243C3A-9818-4FBA-A8F1-31E2589E6509}" srcOrd="0" destOrd="0" presId="urn:microsoft.com/office/officeart/2005/8/layout/hierarchy1"/>
     <dgm:cxn modelId="{CB5ADC10-20CC-4145-9C90-B50C38CE818F}" type="presParOf" srcId="{55243C3A-9818-4FBA-A8F1-31E2589E6509}" destId="{CBA0FCA1-DC54-4CA4-B349-C8855275C593}" srcOrd="0" destOrd="0" presId="urn:microsoft.com/office/officeart/2005/8/layout/hierarchy1"/>
     <dgm:cxn modelId="{8AE42835-B4D4-4937-94B9-F3A82327A0E8}" type="presParOf" srcId="{CBA0FCA1-DC54-4CA4-B349-C8855275C593}" destId="{23CE9186-649A-4D2F-A4EB-4A85140D3ECA}" srcOrd="0" destOrd="0" presId="urn:microsoft.com/office/officeart/2005/8/layout/hierarchy1"/>
@@ -17724,7 +15860,7 @@
   <dgm:whole/>
   <dgm:extLst>
     <a:ext uri="http://schemas.microsoft.com/office/drawing/2008/diagram">
-      <dsp:dataModelExt xmlns:dsp="http://schemas.microsoft.com/office/drawing/2008/diagram" relId="rId13" minVer="http://schemas.openxmlformats.org/drawingml/2006/diagram"/>
+      <dsp:dataModelExt xmlns:dsp="http://schemas.microsoft.com/office/drawing/2008/diagram" relId="rId12" minVer="http://schemas.openxmlformats.org/drawingml/2006/diagram"/>
     </a:ext>
   </dgm:extLst>
 </dgm:dataModel>
@@ -18540,7 +16676,7 @@
         </a:bodyPr>
         <a:lstStyle/>
         <a:p>
-          <a:pPr lvl="0" algn="ctr" defTabSz="355600">
+          <a:pPr marL="0" lvl="0" indent="0" algn="ctr" defTabSz="355600">
             <a:lnSpc>
               <a:spcPct val="90000"/>
             </a:lnSpc>
@@ -18550,6 +16686,7 @@
             <a:spcAft>
               <a:spcPct val="35000"/>
             </a:spcAft>
+            <a:buNone/>
           </a:pPr>
           <a:r>
             <a:rPr lang="es-AR" sz="800" b="1" kern="1200"/>
@@ -18668,7 +16805,7 @@
         </a:bodyPr>
         <a:lstStyle/>
         <a:p>
-          <a:pPr lvl="0" algn="ctr" defTabSz="355600">
+          <a:pPr marL="0" lvl="0" indent="0" algn="ctr" defTabSz="355600">
             <a:lnSpc>
               <a:spcPct val="90000"/>
             </a:lnSpc>
@@ -18678,6 +16815,7 @@
             <a:spcAft>
               <a:spcPct val="35000"/>
             </a:spcAft>
+            <a:buNone/>
           </a:pPr>
           <a:r>
             <a:rPr lang="es-AR" sz="800" kern="1200"/>
@@ -18816,7 +16954,7 @@
         </a:bodyPr>
         <a:lstStyle/>
         <a:p>
-          <a:pPr lvl="0" algn="ctr" defTabSz="355600">
+          <a:pPr marL="0" lvl="0" indent="0" algn="ctr" defTabSz="355600">
             <a:lnSpc>
               <a:spcPct val="90000"/>
             </a:lnSpc>
@@ -18826,6 +16964,7 @@
             <a:spcAft>
               <a:spcPct val="35000"/>
             </a:spcAft>
+            <a:buNone/>
           </a:pPr>
           <a:r>
             <a:rPr lang="es-AR" sz="800" kern="1200"/>
@@ -18944,7 +17083,7 @@
         </a:bodyPr>
         <a:lstStyle/>
         <a:p>
-          <a:pPr lvl="0" algn="ctr" defTabSz="355600">
+          <a:pPr marL="0" lvl="0" indent="0" algn="ctr" defTabSz="355600">
             <a:lnSpc>
               <a:spcPct val="90000"/>
             </a:lnSpc>
@@ -18954,6 +17093,7 @@
             <a:spcAft>
               <a:spcPct val="35000"/>
             </a:spcAft>
+            <a:buNone/>
           </a:pPr>
           <a:r>
             <a:rPr lang="es-AR" sz="800" kern="1200"/>
@@ -19072,7 +17212,7 @@
         </a:bodyPr>
         <a:lstStyle/>
         <a:p>
-          <a:pPr lvl="0" algn="ctr" defTabSz="355600">
+          <a:pPr marL="0" lvl="0" indent="0" algn="ctr" defTabSz="355600">
             <a:lnSpc>
               <a:spcPct val="90000"/>
             </a:lnSpc>
@@ -19082,6 +17222,7 @@
             <a:spcAft>
               <a:spcPct val="35000"/>
             </a:spcAft>
+            <a:buNone/>
           </a:pPr>
           <a:r>
             <a:rPr lang="es-AR" sz="800" kern="1200"/>
@@ -19200,7 +17341,7 @@
         </a:bodyPr>
         <a:lstStyle/>
         <a:p>
-          <a:pPr lvl="0" algn="ctr" defTabSz="355600">
+          <a:pPr marL="0" lvl="0" indent="0" algn="ctr" defTabSz="355600">
             <a:lnSpc>
               <a:spcPct val="90000"/>
             </a:lnSpc>
@@ -19210,6 +17351,7 @@
             <a:spcAft>
               <a:spcPct val="35000"/>
             </a:spcAft>
+            <a:buNone/>
           </a:pPr>
           <a:r>
             <a:rPr lang="es-AR" sz="800" kern="1200"/>
@@ -19328,7 +17470,7 @@
         </a:bodyPr>
         <a:lstStyle/>
         <a:p>
-          <a:pPr lvl="0" algn="ctr" defTabSz="355600">
+          <a:pPr marL="0" lvl="0" indent="0" algn="ctr" defTabSz="355600">
             <a:lnSpc>
               <a:spcPct val="90000"/>
             </a:lnSpc>
@@ -19338,6 +17480,7 @@
             <a:spcAft>
               <a:spcPct val="35000"/>
             </a:spcAft>
+            <a:buNone/>
           </a:pPr>
           <a:r>
             <a:rPr lang="es-AR" sz="800" kern="1200"/>
@@ -19456,7 +17599,7 @@
         </a:bodyPr>
         <a:lstStyle/>
         <a:p>
-          <a:pPr lvl="0" algn="ctr" defTabSz="355600">
+          <a:pPr marL="0" lvl="0" indent="0" algn="ctr" defTabSz="355600">
             <a:lnSpc>
               <a:spcPct val="90000"/>
             </a:lnSpc>
@@ -19466,6 +17609,7 @@
             <a:spcAft>
               <a:spcPct val="35000"/>
             </a:spcAft>
+            <a:buNone/>
           </a:pPr>
           <a:r>
             <a:rPr lang="es-AR" sz="800" kern="1200"/>
@@ -19604,7 +17748,7 @@
         </a:bodyPr>
         <a:lstStyle/>
         <a:p>
-          <a:pPr lvl="0" algn="ctr" defTabSz="355600">
+          <a:pPr marL="0" lvl="0" indent="0" algn="ctr" defTabSz="355600">
             <a:lnSpc>
               <a:spcPct val="90000"/>
             </a:lnSpc>
@@ -19614,6 +17758,7 @@
             <a:spcAft>
               <a:spcPct val="35000"/>
             </a:spcAft>
+            <a:buNone/>
           </a:pPr>
           <a:r>
             <a:rPr lang="es-AR" sz="800" kern="1200"/>
@@ -19732,7 +17877,7 @@
         </a:bodyPr>
         <a:lstStyle/>
         <a:p>
-          <a:pPr lvl="0" algn="ctr" defTabSz="355600">
+          <a:pPr marL="0" lvl="0" indent="0" algn="ctr" defTabSz="355600">
             <a:lnSpc>
               <a:spcPct val="90000"/>
             </a:lnSpc>
@@ -19742,6 +17887,7 @@
             <a:spcAft>
               <a:spcPct val="35000"/>
             </a:spcAft>
+            <a:buNone/>
           </a:pPr>
           <a:r>
             <a:rPr lang="es-AR" sz="800" kern="1200"/>
@@ -19880,7 +18026,7 @@
         </a:bodyPr>
         <a:lstStyle/>
         <a:p>
-          <a:pPr lvl="0" algn="ctr" defTabSz="355600">
+          <a:pPr marL="0" lvl="0" indent="0" algn="ctr" defTabSz="355600">
             <a:lnSpc>
               <a:spcPct val="90000"/>
             </a:lnSpc>
@@ -19890,6 +18036,7 @@
             <a:spcAft>
               <a:spcPct val="35000"/>
             </a:spcAft>
+            <a:buNone/>
           </a:pPr>
           <a:r>
             <a:rPr lang="es-AR" sz="800" kern="1200"/>
@@ -20028,7 +18175,7 @@
         </a:bodyPr>
         <a:lstStyle/>
         <a:p>
-          <a:pPr lvl="0" algn="ctr" defTabSz="355600">
+          <a:pPr marL="0" lvl="0" indent="0" algn="ctr" defTabSz="355600">
             <a:lnSpc>
               <a:spcPct val="90000"/>
             </a:lnSpc>
@@ -20038,6 +18185,7 @@
             <a:spcAft>
               <a:spcPct val="35000"/>
             </a:spcAft>
+            <a:buNone/>
           </a:pPr>
           <a:r>
             <a:rPr lang="es-AR" sz="800" kern="1200"/>
@@ -20176,7 +18324,7 @@
         </a:bodyPr>
         <a:lstStyle/>
         <a:p>
-          <a:pPr lvl="0" algn="ctr" defTabSz="355600">
+          <a:pPr marL="0" lvl="0" indent="0" algn="ctr" defTabSz="355600">
             <a:lnSpc>
               <a:spcPct val="90000"/>
             </a:lnSpc>
@@ -20186,6 +18334,7 @@
             <a:spcAft>
               <a:spcPct val="35000"/>
             </a:spcAft>
+            <a:buNone/>
           </a:pPr>
           <a:r>
             <a:rPr lang="es-AR" sz="800" kern="1200"/>

</xml_diff>

<commit_message>
nueva funcion de alert y actualizacion de docx
</commit_message>
<xml_diff>
--- a/ejemplo-formato-ieee-830.docx
+++ b/ejemplo-formato-ieee-830.docx
@@ -1,6 +1,6 @@
 
 <file path=word/document.xml><?xml version="1.0" encoding="utf-8"?>
-<w:document xmlns:wpc="http://schemas.microsoft.com/office/word/2010/wordprocessingCanvas" xmlns:cx="http://schemas.microsoft.com/office/drawing/2014/chartex" xmlns:cx1="http://schemas.microsoft.com/office/drawing/2015/9/8/chartex" xmlns:cx2="http://schemas.microsoft.com/office/drawing/2015/10/21/chartex" xmlns:cx3="http://schemas.microsoft.com/office/drawing/2016/5/9/chartex" xmlns:cx4="http://schemas.microsoft.com/office/drawing/2016/5/10/chartex" xmlns:cx5="http://schemas.microsoft.com/office/drawing/2016/5/11/chartex" xmlns:cx6="http://schemas.microsoft.com/office/drawing/2016/5/12/chartex" xmlns:cx7="http://schemas.microsoft.com/office/drawing/2016/5/13/chartex" xmlns:cx8="http://schemas.microsoft.com/office/drawing/2016/5/14/chartex" xmlns:mc="http://schemas.openxmlformats.org/markup-compatibility/2006" xmlns:aink="http://schemas.microsoft.com/office/drawing/2016/ink" xmlns:am3d="http://schemas.microsoft.com/office/drawing/2017/model3d" xmlns:o="urn:schemas-microsoft-com:office:office" xmlns:r="http://schemas.openxmlformats.org/officeDocument/2006/relationships" xmlns:m="http://schemas.openxmlformats.org/officeDocument/2006/math" xmlns:v="urn:schemas-microsoft-com:vml" xmlns:wp14="http://schemas.microsoft.com/office/word/2010/wordprocessingDrawing" xmlns:wp="http://schemas.openxmlformats.org/drawingml/2006/wordprocessingDrawing" xmlns:w10="urn:schemas-microsoft-com:office:word" xmlns:w="http://schemas.openxmlformats.org/wordprocessingml/2006/main" xmlns:w14="http://schemas.microsoft.com/office/word/2010/wordml" xmlns:w15="http://schemas.microsoft.com/office/word/2012/wordml" xmlns:w16cex="http://schemas.microsoft.com/office/word/2018/wordml/cex" xmlns:w16cid="http://schemas.microsoft.com/office/word/2016/wordml/cid" xmlns:w16="http://schemas.microsoft.com/office/word/2018/wordml" xmlns:w16sdtdh="http://schemas.microsoft.com/office/word/2020/wordml/sdtdatahash" xmlns:w16se="http://schemas.microsoft.com/office/word/2015/wordml/symex" xmlns:wpg="http://schemas.microsoft.com/office/word/2010/wordprocessingGroup" xmlns:wpi="http://schemas.microsoft.com/office/word/2010/wordprocessingInk" xmlns:wne="http://schemas.microsoft.com/office/word/2006/wordml" xmlns:wps="http://schemas.microsoft.com/office/word/2010/wordprocessingShape" mc:Ignorable="w14 w15 w16se w16cid w16 w16cex w16sdtdh wp14">
+<w:document xmlns:wpc="http://schemas.microsoft.com/office/word/2010/wordprocessingCanvas" xmlns:mc="http://schemas.openxmlformats.org/markup-compatibility/2006" xmlns:o="urn:schemas-microsoft-com:office:office" xmlns:r="http://schemas.openxmlformats.org/officeDocument/2006/relationships" xmlns:m="http://schemas.openxmlformats.org/officeDocument/2006/math" xmlns:v="urn:schemas-microsoft-com:vml" xmlns:wp14="http://schemas.microsoft.com/office/word/2010/wordprocessingDrawing" xmlns:wp="http://schemas.openxmlformats.org/drawingml/2006/wordprocessingDrawing" xmlns:w10="urn:schemas-microsoft-com:office:word" xmlns:w="http://schemas.openxmlformats.org/wordprocessingml/2006/main" xmlns:w14="http://schemas.microsoft.com/office/word/2010/wordml" xmlns:wpg="http://schemas.microsoft.com/office/word/2010/wordprocessingGroup" xmlns:wpi="http://schemas.microsoft.com/office/word/2010/wordprocessingInk" xmlns:wne="http://schemas.microsoft.com/office/word/2006/wordml" xmlns:wps="http://schemas.microsoft.com/office/word/2010/wordprocessingShape" mc:Ignorable="w14 wp14">
   <w:body>
     <w:p>
       <w:pPr>
@@ -62,7 +62,7 @@
                     <pic:cNvPicPr preferRelativeResize="0"/>
                   </pic:nvPicPr>
                   <pic:blipFill>
-                    <a:blip r:embed="rId7"/>
+                    <a:blip r:embed="rId8"/>
                     <a:srcRect l="6453" t="27162" r="8939" b="22901"/>
                     <a:stretch>
                       <a:fillRect/>
@@ -279,7 +279,27 @@
           <w:sz w:val="26"/>
           <w:szCs w:val="26"/>
         </w:rPr>
-        <w:t>Priscilla Arianna MINGORANCE</w:t>
+        <w:t xml:space="preserve">Priscilla </w:t>
+      </w:r>
+      <w:proofErr w:type="spellStart"/>
+      <w:r>
+        <w:rPr>
+          <w:rFonts w:ascii="Verdana" w:eastAsia="Verdana" w:hAnsi="Verdana" w:cs="Verdana"/>
+          <w:b/>
+          <w:sz w:val="26"/>
+          <w:szCs w:val="26"/>
+        </w:rPr>
+        <w:t>Arianna</w:t>
+      </w:r>
+      <w:proofErr w:type="spellEnd"/>
+      <w:r>
+        <w:rPr>
+          <w:rFonts w:ascii="Verdana" w:eastAsia="Verdana" w:hAnsi="Verdana" w:cs="Verdana"/>
+          <w:b/>
+          <w:sz w:val="26"/>
+          <w:szCs w:val="26"/>
+        </w:rPr>
+        <w:t xml:space="preserve"> MINGORANCE</w:t>
       </w:r>
     </w:p>
     <w:p>
@@ -545,7 +565,29 @@
                 <w:szCs w:val="20"/>
                 <w:shd w:val="clear" w:color="auto" w:fill="E6E6E6"/>
               </w:rPr>
-              <w:t>Verificado dep. Calidad.</w:t>
+              <w:t xml:space="preserve">Verificado </w:t>
+            </w:r>
+            <w:proofErr w:type="spellStart"/>
+            <w:r>
+              <w:rPr>
+                <w:b/>
+                <w:color w:val="000000"/>
+                <w:sz w:val="20"/>
+                <w:szCs w:val="20"/>
+                <w:shd w:val="clear" w:color="auto" w:fill="E6E6E6"/>
+              </w:rPr>
+              <w:t>dep</w:t>
+            </w:r>
+            <w:proofErr w:type="spellEnd"/>
+            <w:r>
+              <w:rPr>
+                <w:b/>
+                <w:color w:val="000000"/>
+                <w:sz w:val="20"/>
+                <w:szCs w:val="20"/>
+                <w:shd w:val="clear" w:color="auto" w:fill="E6E6E6"/>
+              </w:rPr>
+              <w:t>. Calidad.</w:t>
             </w:r>
           </w:p>
         </w:tc>
@@ -2582,7 +2624,25 @@
           <w:sz w:val="24"/>
           <w:szCs w:val="24"/>
         </w:rPr>
-        <w:t xml:space="preserve">Este documento describe el trabajo a realizar en el proyecto denominado “Servicios Veterinarios” para la materia Práctica Profesionalizante I. </w:t>
+        <w:t xml:space="preserve">Este documento describe el trabajo a realizar en el proyecto denominado “Servicios Veterinarios” para la materia Práctica </w:t>
+      </w:r>
+      <w:proofErr w:type="spellStart"/>
+      <w:r>
+        <w:rPr>
+          <w:rFonts w:ascii="Verdana" w:eastAsia="Verdana" w:hAnsi="Verdana" w:cs="Verdana"/>
+          <w:sz w:val="24"/>
+          <w:szCs w:val="24"/>
+        </w:rPr>
+        <w:t>Profesionalizante</w:t>
+      </w:r>
+      <w:proofErr w:type="spellEnd"/>
+      <w:r>
+        <w:rPr>
+          <w:rFonts w:ascii="Verdana" w:eastAsia="Verdana" w:hAnsi="Verdana" w:cs="Verdana"/>
+          <w:sz w:val="24"/>
+          <w:szCs w:val="24"/>
+        </w:rPr>
+        <w:t xml:space="preserve"> I. </w:t>
       </w:r>
     </w:p>
     <w:p>
@@ -2814,7 +2874,27 @@
                 <w:sz w:val="24"/>
                 <w:szCs w:val="24"/>
               </w:rPr>
-              <w:t>Priscilla Arianna MINGORANCE</w:t>
+              <w:t xml:space="preserve">Priscilla </w:t>
+            </w:r>
+            <w:proofErr w:type="spellStart"/>
+            <w:r>
+              <w:rPr>
+                <w:rFonts w:ascii="Verdana" w:eastAsia="Verdana" w:hAnsi="Verdana" w:cs="Verdana"/>
+                <w:i/>
+                <w:sz w:val="24"/>
+                <w:szCs w:val="24"/>
+              </w:rPr>
+              <w:t>Arianna</w:t>
+            </w:r>
+            <w:proofErr w:type="spellEnd"/>
+            <w:r>
+              <w:rPr>
+                <w:rFonts w:ascii="Verdana" w:eastAsia="Verdana" w:hAnsi="Verdana" w:cs="Verdana"/>
+                <w:i/>
+                <w:sz w:val="24"/>
+                <w:szCs w:val="24"/>
+              </w:rPr>
+              <w:t xml:space="preserve"> MINGORANCE</w:t>
             </w:r>
           </w:p>
         </w:tc>
@@ -2900,8 +2980,18 @@
                 <w:sz w:val="24"/>
                 <w:szCs w:val="24"/>
               </w:rPr>
-              <w:t>Desarrolladores Full Stack</w:t>
-            </w:r>
+              <w:t xml:space="preserve">Desarrolladores Full </w:t>
+            </w:r>
+            <w:proofErr w:type="spellStart"/>
+            <w:r>
+              <w:rPr>
+                <w:rFonts w:ascii="Verdana" w:eastAsia="Verdana" w:hAnsi="Verdana" w:cs="Verdana"/>
+                <w:sz w:val="24"/>
+                <w:szCs w:val="24"/>
+              </w:rPr>
+              <w:t>Stack</w:t>
+            </w:r>
+            <w:proofErr w:type="spellEnd"/>
           </w:p>
         </w:tc>
       </w:tr>
@@ -3065,8 +3155,36 @@
                 <w:sz w:val="24"/>
                 <w:szCs w:val="24"/>
               </w:rPr>
-              <w:t>Documentar, desarrollar el FontEnd y BackEnd</w:t>
-            </w:r>
+              <w:t xml:space="preserve">Documentar, desarrollar el </w:t>
+            </w:r>
+            <w:proofErr w:type="spellStart"/>
+            <w:r>
+              <w:rPr>
+                <w:rFonts w:ascii="Verdana" w:eastAsia="Verdana" w:hAnsi="Verdana" w:cs="Verdana"/>
+                <w:sz w:val="24"/>
+                <w:szCs w:val="24"/>
+              </w:rPr>
+              <w:t>FontEnd</w:t>
+            </w:r>
+            <w:proofErr w:type="spellEnd"/>
+            <w:r>
+              <w:rPr>
+                <w:rFonts w:ascii="Verdana" w:eastAsia="Verdana" w:hAnsi="Verdana" w:cs="Verdana"/>
+                <w:sz w:val="24"/>
+                <w:szCs w:val="24"/>
+              </w:rPr>
+              <w:t xml:space="preserve"> y </w:t>
+            </w:r>
+            <w:proofErr w:type="spellStart"/>
+            <w:r>
+              <w:rPr>
+                <w:rFonts w:ascii="Verdana" w:eastAsia="Verdana" w:hAnsi="Verdana" w:cs="Verdana"/>
+                <w:sz w:val="24"/>
+                <w:szCs w:val="24"/>
+              </w:rPr>
+              <w:t>BackEnd</w:t>
+            </w:r>
+            <w:proofErr w:type="spellEnd"/>
           </w:p>
         </w:tc>
       </w:tr>
@@ -3341,8 +3459,18 @@
                 <w:sz w:val="24"/>
                 <w:szCs w:val="24"/>
               </w:rPr>
-              <w:t>Desarrolladores Full Stack</w:t>
-            </w:r>
+              <w:t xml:space="preserve">Desarrolladores Full </w:t>
+            </w:r>
+            <w:proofErr w:type="spellStart"/>
+            <w:r>
+              <w:rPr>
+                <w:rFonts w:ascii="Verdana" w:eastAsia="Verdana" w:hAnsi="Verdana" w:cs="Verdana"/>
+                <w:sz w:val="24"/>
+                <w:szCs w:val="24"/>
+              </w:rPr>
+              <w:t>Stack</w:t>
+            </w:r>
+            <w:proofErr w:type="spellEnd"/>
           </w:p>
         </w:tc>
       </w:tr>
@@ -3479,8 +3607,36 @@
                 <w:sz w:val="24"/>
                 <w:szCs w:val="24"/>
               </w:rPr>
-              <w:t>Documentar, desarrollar el FontEnd y BackEnd</w:t>
-            </w:r>
+              <w:t xml:space="preserve">Documentar, desarrollar el </w:t>
+            </w:r>
+            <w:proofErr w:type="spellStart"/>
+            <w:r>
+              <w:rPr>
+                <w:rFonts w:ascii="Verdana" w:eastAsia="Verdana" w:hAnsi="Verdana" w:cs="Verdana"/>
+                <w:sz w:val="24"/>
+                <w:szCs w:val="24"/>
+              </w:rPr>
+              <w:t>FontEnd</w:t>
+            </w:r>
+            <w:proofErr w:type="spellEnd"/>
+            <w:r>
+              <w:rPr>
+                <w:rFonts w:ascii="Verdana" w:eastAsia="Verdana" w:hAnsi="Verdana" w:cs="Verdana"/>
+                <w:sz w:val="24"/>
+                <w:szCs w:val="24"/>
+              </w:rPr>
+              <w:t xml:space="preserve"> y </w:t>
+            </w:r>
+            <w:proofErr w:type="spellStart"/>
+            <w:r>
+              <w:rPr>
+                <w:rFonts w:ascii="Verdana" w:eastAsia="Verdana" w:hAnsi="Verdana" w:cs="Verdana"/>
+                <w:sz w:val="24"/>
+                <w:szCs w:val="24"/>
+              </w:rPr>
+              <w:t>BackEnd</w:t>
+            </w:r>
+            <w:proofErr w:type="spellEnd"/>
           </w:p>
         </w:tc>
       </w:tr>
@@ -3724,8 +3880,18 @@
                 <w:sz w:val="24"/>
                 <w:szCs w:val="24"/>
               </w:rPr>
-              <w:t>Desarrolladores Full Stack</w:t>
-            </w:r>
+              <w:t xml:space="preserve">Desarrolladores Full </w:t>
+            </w:r>
+            <w:proofErr w:type="spellStart"/>
+            <w:r>
+              <w:rPr>
+                <w:rFonts w:ascii="Verdana" w:eastAsia="Verdana" w:hAnsi="Verdana" w:cs="Verdana"/>
+                <w:sz w:val="24"/>
+                <w:szCs w:val="24"/>
+              </w:rPr>
+              <w:t>Stack</w:t>
+            </w:r>
+            <w:proofErr w:type="spellEnd"/>
           </w:p>
         </w:tc>
       </w:tr>
@@ -3862,8 +4028,36 @@
                 <w:sz w:val="24"/>
                 <w:szCs w:val="24"/>
               </w:rPr>
-              <w:t>Documentar, desarrollar el FontEnd y BackEnd</w:t>
-            </w:r>
+              <w:t xml:space="preserve">Documentar, desarrollar el </w:t>
+            </w:r>
+            <w:proofErr w:type="spellStart"/>
+            <w:r>
+              <w:rPr>
+                <w:rFonts w:ascii="Verdana" w:eastAsia="Verdana" w:hAnsi="Verdana" w:cs="Verdana"/>
+                <w:sz w:val="24"/>
+                <w:szCs w:val="24"/>
+              </w:rPr>
+              <w:t>FontEnd</w:t>
+            </w:r>
+            <w:proofErr w:type="spellEnd"/>
+            <w:r>
+              <w:rPr>
+                <w:rFonts w:ascii="Verdana" w:eastAsia="Verdana" w:hAnsi="Verdana" w:cs="Verdana"/>
+                <w:sz w:val="24"/>
+                <w:szCs w:val="24"/>
+              </w:rPr>
+              <w:t xml:space="preserve"> y </w:t>
+            </w:r>
+            <w:proofErr w:type="spellStart"/>
+            <w:r>
+              <w:rPr>
+                <w:rFonts w:ascii="Verdana" w:eastAsia="Verdana" w:hAnsi="Verdana" w:cs="Verdana"/>
+                <w:sz w:val="24"/>
+                <w:szCs w:val="24"/>
+              </w:rPr>
+              <w:t>BackEnd</w:t>
+            </w:r>
+            <w:proofErr w:type="spellEnd"/>
           </w:p>
         </w:tc>
       </w:tr>
@@ -4250,7 +4444,43 @@
                 <w:sz w:val="24"/>
                 <w:szCs w:val="24"/>
               </w:rPr>
-              <w:t>Personas encargadas de desarrollar el FontEnd y BackEnd de la web.</w:t>
+              <w:t xml:space="preserve">Personas encargadas de desarrollar el </w:t>
+            </w:r>
+            <w:proofErr w:type="spellStart"/>
+            <w:r>
+              <w:rPr>
+                <w:rFonts w:ascii="Verdana" w:eastAsia="Verdana" w:hAnsi="Verdana" w:cs="Verdana"/>
+                <w:sz w:val="24"/>
+                <w:szCs w:val="24"/>
+              </w:rPr>
+              <w:t>FontEnd</w:t>
+            </w:r>
+            <w:proofErr w:type="spellEnd"/>
+            <w:r>
+              <w:rPr>
+                <w:rFonts w:ascii="Verdana" w:eastAsia="Verdana" w:hAnsi="Verdana" w:cs="Verdana"/>
+                <w:sz w:val="24"/>
+                <w:szCs w:val="24"/>
+              </w:rPr>
+              <w:t xml:space="preserve"> y </w:t>
+            </w:r>
+            <w:proofErr w:type="spellStart"/>
+            <w:r>
+              <w:rPr>
+                <w:rFonts w:ascii="Verdana" w:eastAsia="Verdana" w:hAnsi="Verdana" w:cs="Verdana"/>
+                <w:sz w:val="24"/>
+                <w:szCs w:val="24"/>
+              </w:rPr>
+              <w:t>BackEnd</w:t>
+            </w:r>
+            <w:proofErr w:type="spellEnd"/>
+            <w:r>
+              <w:rPr>
+                <w:rFonts w:ascii="Verdana" w:eastAsia="Verdana" w:hAnsi="Verdana" w:cs="Verdana"/>
+                <w:sz w:val="24"/>
+                <w:szCs w:val="24"/>
+              </w:rPr>
+              <w:t xml:space="preserve"> de la web.</w:t>
             </w:r>
           </w:p>
         </w:tc>
@@ -5029,7 +5259,43 @@
                 <w:sz w:val="24"/>
                 <w:szCs w:val="24"/>
               </w:rPr>
-              <w:t>Se trata de un programa que implementa el protocolo HTTP (HyperText Transfer Protocol) para transferir lo que llamamos hipertextos, páginas web o páginas HTML.</w:t>
+              <w:t>Se trata de un programa que implementa el protocolo HTTP (</w:t>
+            </w:r>
+            <w:proofErr w:type="spellStart"/>
+            <w:r>
+              <w:rPr>
+                <w:rFonts w:ascii="Verdana" w:eastAsia="Verdana" w:hAnsi="Verdana" w:cs="Verdana"/>
+                <w:sz w:val="24"/>
+                <w:szCs w:val="24"/>
+              </w:rPr>
+              <w:t>HyperText</w:t>
+            </w:r>
+            <w:proofErr w:type="spellEnd"/>
+            <w:r>
+              <w:rPr>
+                <w:rFonts w:ascii="Verdana" w:eastAsia="Verdana" w:hAnsi="Verdana" w:cs="Verdana"/>
+                <w:sz w:val="24"/>
+                <w:szCs w:val="24"/>
+              </w:rPr>
+              <w:t xml:space="preserve"> Transfer </w:t>
+            </w:r>
+            <w:proofErr w:type="spellStart"/>
+            <w:r>
+              <w:rPr>
+                <w:rFonts w:ascii="Verdana" w:eastAsia="Verdana" w:hAnsi="Verdana" w:cs="Verdana"/>
+                <w:sz w:val="24"/>
+                <w:szCs w:val="24"/>
+              </w:rPr>
+              <w:t>Protocol</w:t>
+            </w:r>
+            <w:proofErr w:type="spellEnd"/>
+            <w:r>
+              <w:rPr>
+                <w:rFonts w:ascii="Verdana" w:eastAsia="Verdana" w:hAnsi="Verdana" w:cs="Verdana"/>
+                <w:sz w:val="24"/>
+                <w:szCs w:val="24"/>
+              </w:rPr>
+              <w:t>) para transferir lo que llamamos hipertextos, páginas web o páginas HTML.</w:t>
             </w:r>
           </w:p>
         </w:tc>
@@ -5153,6 +5419,7 @@
                 <w:szCs w:val="24"/>
               </w:rPr>
             </w:pPr>
+            <w:proofErr w:type="spellStart"/>
             <w:r>
               <w:rPr>
                 <w:rFonts w:ascii="Verdana" w:eastAsia="Verdana" w:hAnsi="Verdana" w:cs="Verdana"/>
@@ -5162,6 +5429,7 @@
               </w:rPr>
               <w:t>Turnero</w:t>
             </w:r>
+            <w:proofErr w:type="spellEnd"/>
           </w:p>
         </w:tc>
         <w:tc>
@@ -5595,7 +5863,25 @@
           <w:sz w:val="24"/>
           <w:szCs w:val="24"/>
         </w:rPr>
-        <w:t>-Requisitos Específicos: Se realizó el modelado conceptual de la futura solución mediante el uso de Sprint Backlog. Los Sprint ayudan a visualizar cómo es el sistema, proporcionando tareas que sirven de guía en la construcción de la W-Veterinaria. En esta etapa se especifica qué debe hacer cada desarrollador en el sitio web pero no cómo debe hacerlo.</w:t>
+        <w:t xml:space="preserve">-Requisitos Específicos: Se realizó el modelado conceptual de la futura solución mediante el uso de Sprint </w:t>
+      </w:r>
+      <w:proofErr w:type="spellStart"/>
+      <w:r>
+        <w:rPr>
+          <w:rFonts w:ascii="Verdana" w:eastAsia="Verdana" w:hAnsi="Verdana" w:cs="Verdana"/>
+          <w:sz w:val="24"/>
+          <w:szCs w:val="24"/>
+        </w:rPr>
+        <w:t>Backlog</w:t>
+      </w:r>
+      <w:proofErr w:type="spellEnd"/>
+      <w:r>
+        <w:rPr>
+          <w:rFonts w:ascii="Verdana" w:eastAsia="Verdana" w:hAnsi="Verdana" w:cs="Verdana"/>
+          <w:sz w:val="24"/>
+          <w:szCs w:val="24"/>
+        </w:rPr>
+        <w:t>. Los Sprint ayudan a visualizar cómo es el sistema, proporcionando tareas que sirven de guía en la construcción de la W-Veterinaria. En esta etapa se especifica qué debe hacer cada desarrollador en el sitio web pero no cómo debe hacerlo.</w:t>
       </w:r>
     </w:p>
     <w:p>
@@ -5692,7 +5978,25 @@
           <w:sz w:val="24"/>
           <w:szCs w:val="24"/>
         </w:rPr>
-        <w:t>posee funcionalidades de "productos" (Store), de "registro", de “turnero” y otras que podrán sumarse, para que los usuarios puedan acceder a una ayuda online que les permita realizar consultas, compras, despejar preocupaciones, solicitar turnos, etc.</w:t>
+        <w:t>posee funcionalidades de "productos" (Store), de "registro", de “</w:t>
+      </w:r>
+      <w:proofErr w:type="spellStart"/>
+      <w:r>
+        <w:rPr>
+          <w:rFonts w:ascii="Verdana" w:eastAsia="Verdana" w:hAnsi="Verdana" w:cs="Verdana"/>
+          <w:sz w:val="24"/>
+          <w:szCs w:val="24"/>
+        </w:rPr>
+        <w:t>turnero</w:t>
+      </w:r>
+      <w:proofErr w:type="spellEnd"/>
+      <w:r>
+        <w:rPr>
+          <w:rFonts w:ascii="Verdana" w:eastAsia="Verdana" w:hAnsi="Verdana" w:cs="Verdana"/>
+          <w:sz w:val="24"/>
+          <w:szCs w:val="24"/>
+        </w:rPr>
+        <w:t>” y otras que podrán sumarse, para que los usuarios puedan acceder a una ayuda online que les permita realizar consultas, compras, despejar preocupaciones, solicitar turnos, etc.</w:t>
       </w:r>
     </w:p>
     <w:p>
@@ -7027,7 +7331,25 @@
           <w:szCs w:val="24"/>
         </w:rPr>
         <w:lastRenderedPageBreak/>
-        <w:t>Lenguajes y tecnologías en uso: HTML5, CSS3, SQL y JavaScript. Se utilizarán validadores de los archivos de la web:  https://w3c.github.io/developers/tools/.</w:t>
+        <w:t>Lenguajes y tecnologías en uso: HTML5, CSS3, SQL y JavaScript. Se utilizarán validadores de los archivos de la web</w:t>
+      </w:r>
+      <w:proofErr w:type="gramStart"/>
+      <w:r>
+        <w:rPr>
+          <w:rFonts w:ascii="Verdana" w:eastAsia="Verdana" w:hAnsi="Verdana" w:cs="Verdana"/>
+          <w:sz w:val="24"/>
+          <w:szCs w:val="24"/>
+        </w:rPr>
+        <w:t>:  https</w:t>
+      </w:r>
+      <w:proofErr w:type="gramEnd"/>
+      <w:r>
+        <w:rPr>
+          <w:rFonts w:ascii="Verdana" w:eastAsia="Verdana" w:hAnsi="Verdana" w:cs="Verdana"/>
+          <w:sz w:val="24"/>
+          <w:szCs w:val="24"/>
+        </w:rPr>
+        <w:t>://w3c.github.io/developers/tools/.</w:t>
       </w:r>
     </w:p>
     <w:p>
@@ -7044,7 +7366,115 @@
           <w:sz w:val="24"/>
           <w:szCs w:val="24"/>
         </w:rPr>
-        <w:t>El protocolo de comunicación es HTTPS, HyperText Transfer Protocol Secure, protocolo seguro de transferencia de hipertexto con la utilización de certificado SSL , Secure Sockets Layer (capa de sockets seguros), la tecnología estándar para mantener segura una conexión a Internet.</w:t>
+        <w:t xml:space="preserve">El protocolo de comunicación es HTTPS, </w:t>
+      </w:r>
+      <w:proofErr w:type="spellStart"/>
+      <w:r>
+        <w:rPr>
+          <w:rFonts w:ascii="Verdana" w:eastAsia="Verdana" w:hAnsi="Verdana" w:cs="Verdana"/>
+          <w:sz w:val="24"/>
+          <w:szCs w:val="24"/>
+        </w:rPr>
+        <w:t>HyperText</w:t>
+      </w:r>
+      <w:proofErr w:type="spellEnd"/>
+      <w:r>
+        <w:rPr>
+          <w:rFonts w:ascii="Verdana" w:eastAsia="Verdana" w:hAnsi="Verdana" w:cs="Verdana"/>
+          <w:sz w:val="24"/>
+          <w:szCs w:val="24"/>
+        </w:rPr>
+        <w:t xml:space="preserve"> Transfer </w:t>
+      </w:r>
+      <w:proofErr w:type="spellStart"/>
+      <w:r>
+        <w:rPr>
+          <w:rFonts w:ascii="Verdana" w:eastAsia="Verdana" w:hAnsi="Verdana" w:cs="Verdana"/>
+          <w:sz w:val="24"/>
+          <w:szCs w:val="24"/>
+        </w:rPr>
+        <w:t>Protocol</w:t>
+      </w:r>
+      <w:proofErr w:type="spellEnd"/>
+      <w:r>
+        <w:rPr>
+          <w:rFonts w:ascii="Verdana" w:eastAsia="Verdana" w:hAnsi="Verdana" w:cs="Verdana"/>
+          <w:sz w:val="24"/>
+          <w:szCs w:val="24"/>
+        </w:rPr>
+        <w:t xml:space="preserve"> </w:t>
+      </w:r>
+      <w:proofErr w:type="spellStart"/>
+      <w:r>
+        <w:rPr>
+          <w:rFonts w:ascii="Verdana" w:eastAsia="Verdana" w:hAnsi="Verdana" w:cs="Verdana"/>
+          <w:sz w:val="24"/>
+          <w:szCs w:val="24"/>
+        </w:rPr>
+        <w:t>Secure</w:t>
+      </w:r>
+      <w:proofErr w:type="spellEnd"/>
+      <w:r>
+        <w:rPr>
+          <w:rFonts w:ascii="Verdana" w:eastAsia="Verdana" w:hAnsi="Verdana" w:cs="Verdana"/>
+          <w:sz w:val="24"/>
+          <w:szCs w:val="24"/>
+        </w:rPr>
+        <w:t xml:space="preserve">, protocolo seguro de transferencia de hipertexto con la utilización de certificado </w:t>
+      </w:r>
+      <w:proofErr w:type="gramStart"/>
+      <w:r>
+        <w:rPr>
+          <w:rFonts w:ascii="Verdana" w:eastAsia="Verdana" w:hAnsi="Verdana" w:cs="Verdana"/>
+          <w:sz w:val="24"/>
+          <w:szCs w:val="24"/>
+        </w:rPr>
+        <w:t>SSL ,</w:t>
+      </w:r>
+      <w:proofErr w:type="gramEnd"/>
+      <w:r>
+        <w:rPr>
+          <w:rFonts w:ascii="Verdana" w:eastAsia="Verdana" w:hAnsi="Verdana" w:cs="Verdana"/>
+          <w:sz w:val="24"/>
+          <w:szCs w:val="24"/>
+        </w:rPr>
+        <w:t xml:space="preserve"> </w:t>
+      </w:r>
+      <w:proofErr w:type="spellStart"/>
+      <w:r>
+        <w:rPr>
+          <w:rFonts w:ascii="Verdana" w:eastAsia="Verdana" w:hAnsi="Verdana" w:cs="Verdana"/>
+          <w:sz w:val="24"/>
+          <w:szCs w:val="24"/>
+        </w:rPr>
+        <w:t>Secure</w:t>
+      </w:r>
+      <w:proofErr w:type="spellEnd"/>
+      <w:r>
+        <w:rPr>
+          <w:rFonts w:ascii="Verdana" w:eastAsia="Verdana" w:hAnsi="Verdana" w:cs="Verdana"/>
+          <w:sz w:val="24"/>
+          <w:szCs w:val="24"/>
+        </w:rPr>
+        <w:t xml:space="preserve"> Sockets </w:t>
+      </w:r>
+      <w:proofErr w:type="spellStart"/>
+      <w:r>
+        <w:rPr>
+          <w:rFonts w:ascii="Verdana" w:eastAsia="Verdana" w:hAnsi="Verdana" w:cs="Verdana"/>
+          <w:sz w:val="24"/>
+          <w:szCs w:val="24"/>
+        </w:rPr>
+        <w:t>Layer</w:t>
+      </w:r>
+      <w:proofErr w:type="spellEnd"/>
+      <w:r>
+        <w:rPr>
+          <w:rFonts w:ascii="Verdana" w:eastAsia="Verdana" w:hAnsi="Verdana" w:cs="Verdana"/>
+          <w:sz w:val="24"/>
+          <w:szCs w:val="24"/>
+        </w:rPr>
+        <w:t xml:space="preserve"> (capa de sockets seguros), la tecnología estándar para mantener segura una conexión a Internet.</w:t>
       </w:r>
     </w:p>
     <w:p>
@@ -7110,7 +7540,25 @@
           <w:sz w:val="24"/>
           <w:szCs w:val="24"/>
         </w:rPr>
-        <w:t>Consideraciones de Seguridad:  * Los usuarios que realicen pagos por las compras o la contratación de servicios serán redirigidos a una web especializada como Mercado Pago.</w:t>
+        <w:t>Consideraciones de Seguridad</w:t>
+      </w:r>
+      <w:proofErr w:type="gramStart"/>
+      <w:r>
+        <w:rPr>
+          <w:rFonts w:ascii="Verdana" w:eastAsia="Verdana" w:hAnsi="Verdana" w:cs="Verdana"/>
+          <w:sz w:val="24"/>
+          <w:szCs w:val="24"/>
+        </w:rPr>
+        <w:t>:  *</w:t>
+      </w:r>
+      <w:proofErr w:type="gramEnd"/>
+      <w:r>
+        <w:rPr>
+          <w:rFonts w:ascii="Verdana" w:eastAsia="Verdana" w:hAnsi="Verdana" w:cs="Verdana"/>
+          <w:sz w:val="24"/>
+          <w:szCs w:val="24"/>
+        </w:rPr>
+        <w:t xml:space="preserve"> Los usuarios que realicen pagos por las compras o la contratación de servicios serán redirigidos a una web especializada como Mercado Pago.</w:t>
       </w:r>
     </w:p>
     <w:p>
@@ -7148,7 +7596,43 @@
           <w:sz w:val="24"/>
           <w:szCs w:val="24"/>
         </w:rPr>
-        <w:t>*Usar herramientas de escaneo de vulnerabilidades (por ej. AppCheck Ltd., Arachni) para realizar pruebas automáticas de seguridad en el sitio.</w:t>
+        <w:t xml:space="preserve">*Usar herramientas de escaneo de vulnerabilidades (por ej. </w:t>
+      </w:r>
+      <w:proofErr w:type="spellStart"/>
+      <w:r>
+        <w:rPr>
+          <w:rFonts w:ascii="Verdana" w:eastAsia="Verdana" w:hAnsi="Verdana" w:cs="Verdana"/>
+          <w:sz w:val="24"/>
+          <w:szCs w:val="24"/>
+        </w:rPr>
+        <w:t>AppCheck</w:t>
+      </w:r>
+      <w:proofErr w:type="spellEnd"/>
+      <w:r>
+        <w:rPr>
+          <w:rFonts w:ascii="Verdana" w:eastAsia="Verdana" w:hAnsi="Verdana" w:cs="Verdana"/>
+          <w:sz w:val="24"/>
+          <w:szCs w:val="24"/>
+        </w:rPr>
+        <w:t xml:space="preserve"> Ltd., </w:t>
+      </w:r>
+      <w:proofErr w:type="spellStart"/>
+      <w:r>
+        <w:rPr>
+          <w:rFonts w:ascii="Verdana" w:eastAsia="Verdana" w:hAnsi="Verdana" w:cs="Verdana"/>
+          <w:sz w:val="24"/>
+          <w:szCs w:val="24"/>
+        </w:rPr>
+        <w:t>Arachni</w:t>
+      </w:r>
+      <w:proofErr w:type="spellEnd"/>
+      <w:r>
+        <w:rPr>
+          <w:rFonts w:ascii="Verdana" w:eastAsia="Verdana" w:hAnsi="Verdana" w:cs="Verdana"/>
+          <w:sz w:val="24"/>
+          <w:szCs w:val="24"/>
+        </w:rPr>
+        <w:t>) para realizar pruebas automáticas de seguridad en el sitio.</w:t>
       </w:r>
     </w:p>
     <w:p>
@@ -7210,7 +7694,7 @@
             <wp:cNvGraphicFramePr/>
             <a:graphic xmlns:a="http://schemas.openxmlformats.org/drawingml/2006/main">
               <a:graphicData uri="http://schemas.openxmlformats.org/drawingml/2006/diagram">
-                <dgm:relIds xmlns:dgm="http://schemas.openxmlformats.org/drawingml/2006/diagram" xmlns:r="http://schemas.openxmlformats.org/officeDocument/2006/relationships" r:dm="rId8" r:lo="rId9" r:qs="rId10" r:cs="rId11"/>
+                <dgm:relIds xmlns:dgm="http://schemas.openxmlformats.org/drawingml/2006/diagram" xmlns:r="http://schemas.openxmlformats.org/officeDocument/2006/relationships" r:dm="rId9" r:lo="rId10" r:qs="rId11" r:cs="rId12"/>
               </a:graphicData>
             </a:graphic>
           </wp:inline>
@@ -7251,7 +7735,7 @@
                     </pic:cNvPicPr>
                   </pic:nvPicPr>
                   <pic:blipFill>
-                    <a:blip r:embed="rId13" cstate="print">
+                    <a:blip r:embed="rId14" cstate="print">
                       <a:extLst>
                         <a:ext uri="{28A0092B-C50C-407E-A947-70E740481C1C}">
                           <a14:useLocalDpi xmlns:a14="http://schemas.microsoft.com/office/drawing/2010/main" val="0"/>
@@ -7335,10 +7819,20 @@
         <w:pStyle w:val="Ttulo2"/>
       </w:pPr>
       <w:bookmarkStart w:id="17" w:name="_Toc86662533"/>
+      <w:proofErr w:type="spellStart"/>
       <w:r>
-        <w:t>Product Backlog</w:t>
+        <w:t>Product</w:t>
+      </w:r>
+      <w:proofErr w:type="spellEnd"/>
+      <w:r>
+        <w:t xml:space="preserve"> </w:t>
+      </w:r>
+      <w:proofErr w:type="spellStart"/>
+      <w:r>
+        <w:t>Backlog</w:t>
       </w:r>
       <w:bookmarkEnd w:id="17"/>
+      <w:proofErr w:type="spellEnd"/>
       <w:r>
         <w:t xml:space="preserve"> </w:t>
       </w:r>
@@ -7455,13 +7949,23 @@
           <w:szCs w:val="24"/>
         </w:rPr>
       </w:pPr>
+      <w:proofErr w:type="spellStart"/>
       <w:r>
         <w:rPr>
           <w:rFonts w:ascii="Verdana" w:eastAsia="Verdana" w:hAnsi="Verdana" w:cs="Verdana"/>
           <w:sz w:val="24"/>
           <w:szCs w:val="24"/>
         </w:rPr>
-        <w:t>Turnero online, para poder realizar la atención presencial con un veterinario especializado, según lo que requiera el animal.</w:t>
+        <w:t>Turnero</w:t>
+      </w:r>
+      <w:proofErr w:type="spellEnd"/>
+      <w:r>
+        <w:rPr>
+          <w:rFonts w:ascii="Verdana" w:eastAsia="Verdana" w:hAnsi="Verdana" w:cs="Verdana"/>
+          <w:sz w:val="24"/>
+          <w:szCs w:val="24"/>
+        </w:rPr>
+        <w:t xml:space="preserve"> online, para poder realizar la atención presencial con un veterinario especializado, según lo que requiera el animal.</w:t>
       </w:r>
     </w:p>
     <w:p>
@@ -7569,11 +8073,13 @@
         <w:pStyle w:val="Ttulo2"/>
       </w:pPr>
       <w:bookmarkStart w:id="18" w:name="_Toc86662534"/>
+      <w:proofErr w:type="spellStart"/>
       <w:r>
         <w:lastRenderedPageBreak/>
         <w:t>Sprints</w:t>
       </w:r>
       <w:bookmarkEnd w:id="18"/>
+      <w:proofErr w:type="spellEnd"/>
     </w:p>
     <w:p>
       <w:pPr>
@@ -7713,8 +8219,18 @@
                 <w:sz w:val="20"/>
                 <w:szCs w:val="20"/>
               </w:rPr>
-              <w:t>Sprint Backlog</w:t>
-            </w:r>
+              <w:t xml:space="preserve">Sprint </w:t>
+            </w:r>
+            <w:proofErr w:type="spellStart"/>
+            <w:r>
+              <w:rPr>
+                <w:b/>
+                <w:sz w:val="20"/>
+                <w:szCs w:val="20"/>
+              </w:rPr>
+              <w:t>Backlog</w:t>
+            </w:r>
+            <w:proofErr w:type="spellEnd"/>
           </w:p>
         </w:tc>
         <w:tc>
@@ -7754,7 +8270,7 @@
               </w:rPr>
               <w:t xml:space="preserve">Desarrollar una Página Web con la finalidad de servicios veterinarios. </w:t>
             </w:r>
-            <w:hyperlink r:id="rId14">
+            <w:hyperlink r:id="rId15">
               <w:r>
                 <w:rPr>
                   <w:b/>
@@ -8324,8 +8840,18 @@
                 <w:sz w:val="20"/>
                 <w:szCs w:val="20"/>
               </w:rPr>
-              <w:t>Sprint Backlog</w:t>
-            </w:r>
+              <w:t xml:space="preserve">Sprint </w:t>
+            </w:r>
+            <w:proofErr w:type="spellStart"/>
+            <w:r>
+              <w:rPr>
+                <w:b/>
+                <w:sz w:val="20"/>
+                <w:szCs w:val="20"/>
+              </w:rPr>
+              <w:t>Backlog</w:t>
+            </w:r>
+            <w:proofErr w:type="spellEnd"/>
           </w:p>
         </w:tc>
         <w:tc>
@@ -8396,8 +8922,18 @@
                 <w:sz w:val="20"/>
                 <w:szCs w:val="20"/>
               </w:rPr>
-              <w:t>-Adaptación de la página a formato responsive</w:t>
-            </w:r>
+              <w:t xml:space="preserve">-Adaptación de la página a formato </w:t>
+            </w:r>
+            <w:proofErr w:type="spellStart"/>
+            <w:r>
+              <w:rPr>
+                <w:b/>
+                <w:sz w:val="20"/>
+                <w:szCs w:val="20"/>
+              </w:rPr>
+              <w:t>responsive</w:t>
+            </w:r>
+            <w:proofErr w:type="spellEnd"/>
           </w:p>
           <w:p>
             <w:pPr>
@@ -8418,6 +8954,7 @@
               </w:rPr>
               <w:t xml:space="preserve">-Incrustar </w:t>
             </w:r>
+            <w:proofErr w:type="spellStart"/>
             <w:r>
               <w:rPr>
                 <w:b/>
@@ -8426,6 +8963,7 @@
               </w:rPr>
               <w:t>Bootstrap</w:t>
             </w:r>
+            <w:proofErr w:type="spellEnd"/>
           </w:p>
           <w:p>
             <w:pPr>
@@ -8472,8 +9010,18 @@
                 <w:sz w:val="20"/>
                 <w:szCs w:val="20"/>
               </w:rPr>
-              <w:t>Validación de campos vacíos mediante Bootstrap</w:t>
-            </w:r>
+              <w:t xml:space="preserve">Validación de campos vacíos mediante </w:t>
+            </w:r>
+            <w:proofErr w:type="spellStart"/>
+            <w:r>
+              <w:rPr>
+                <w:b/>
+                <w:sz w:val="20"/>
+                <w:szCs w:val="20"/>
+              </w:rPr>
+              <w:t>Bootstrap</w:t>
+            </w:r>
+            <w:proofErr w:type="spellEnd"/>
           </w:p>
         </w:tc>
       </w:tr>
@@ -8549,7 +9097,25 @@
                 <w:sz w:val="20"/>
                 <w:szCs w:val="20"/>
               </w:rPr>
-              <w:t xml:space="preserve">: -Elegir el Bootstrap y embeber el </w:t>
+              <w:t xml:space="preserve">: -Elegir el </w:t>
+            </w:r>
+            <w:proofErr w:type="spellStart"/>
+            <w:r>
+              <w:rPr>
+                <w:b/>
+                <w:sz w:val="20"/>
+                <w:szCs w:val="20"/>
+              </w:rPr>
+              <w:t>Bootstrap</w:t>
+            </w:r>
+            <w:proofErr w:type="spellEnd"/>
+            <w:r>
+              <w:rPr>
+                <w:b/>
+                <w:sz w:val="20"/>
+                <w:szCs w:val="20"/>
+              </w:rPr>
+              <w:t xml:space="preserve"> y embeber el </w:t>
             </w:r>
             <w:r>
               <w:rPr>
@@ -8586,6 +9152,7 @@
               </w:rPr>
               <w:t xml:space="preserve">-Crear el menú </w:t>
             </w:r>
+            <w:proofErr w:type="spellStart"/>
             <w:r>
               <w:rPr>
                 <w:b/>
@@ -8594,6 +9161,7 @@
               </w:rPr>
               <w:t>dropdown</w:t>
             </w:r>
+            <w:proofErr w:type="spellEnd"/>
           </w:p>
           <w:p>
             <w:pPr>
@@ -8630,8 +9198,18 @@
                 <w:sz w:val="20"/>
                 <w:szCs w:val="20"/>
               </w:rPr>
-              <w:t>-Añadir validación en formularios Registro y Login</w:t>
-            </w:r>
+              <w:t xml:space="preserve">-Añadir validación en formularios Registro y </w:t>
+            </w:r>
+            <w:proofErr w:type="spellStart"/>
+            <w:r>
+              <w:rPr>
+                <w:b/>
+                <w:sz w:val="20"/>
+                <w:szCs w:val="20"/>
+              </w:rPr>
+              <w:t>Login</w:t>
+            </w:r>
+            <w:proofErr w:type="spellEnd"/>
             <w:r>
               <w:rPr>
                 <w:b/>
@@ -8728,7 +9306,25 @@
                 <w:sz w:val="20"/>
                 <w:szCs w:val="20"/>
               </w:rPr>
-              <w:t>Adaptación responsive de la página producto.</w:t>
+              <w:t xml:space="preserve">Adaptación </w:t>
+            </w:r>
+            <w:proofErr w:type="spellStart"/>
+            <w:r>
+              <w:rPr>
+                <w:b/>
+                <w:sz w:val="20"/>
+                <w:szCs w:val="20"/>
+              </w:rPr>
+              <w:t>responsive</w:t>
+            </w:r>
+            <w:proofErr w:type="spellEnd"/>
+            <w:r>
+              <w:rPr>
+                <w:b/>
+                <w:sz w:val="20"/>
+                <w:szCs w:val="20"/>
+              </w:rPr>
+              <w:t xml:space="preserve"> de la página producto.</w:t>
             </w:r>
           </w:p>
           <w:p>
@@ -8750,6 +9346,7 @@
               <w:lastRenderedPageBreak/>
               <w:t xml:space="preserve">-Diseño del menú </w:t>
             </w:r>
+            <w:proofErr w:type="spellStart"/>
             <w:r>
               <w:rPr>
                 <w:b/>
@@ -8758,6 +9355,7 @@
               </w:rPr>
               <w:t>dropdown</w:t>
             </w:r>
+            <w:proofErr w:type="spellEnd"/>
             <w:r>
               <w:rPr>
                 <w:b/>
@@ -8848,6 +9446,7 @@
               </w:rPr>
               <w:t xml:space="preserve"> -Diseño del menú </w:t>
             </w:r>
+            <w:proofErr w:type="spellStart"/>
             <w:r>
               <w:rPr>
                 <w:b/>
@@ -8856,6 +9455,7 @@
               </w:rPr>
               <w:t>dropdown</w:t>
             </w:r>
+            <w:proofErr w:type="spellEnd"/>
             <w:r>
               <w:rPr>
                 <w:b/>
@@ -8924,8 +9524,18 @@
                 <w:sz w:val="20"/>
                 <w:szCs w:val="20"/>
               </w:rPr>
-              <w:t>Validación de campos vacíos mediante Bootstrap</w:t>
-            </w:r>
+              <w:t xml:space="preserve">Validación de campos vacíos mediante </w:t>
+            </w:r>
+            <w:proofErr w:type="spellStart"/>
+            <w:r>
+              <w:rPr>
+                <w:b/>
+                <w:sz w:val="20"/>
+                <w:szCs w:val="20"/>
+              </w:rPr>
+              <w:t>Bootstrap</w:t>
+            </w:r>
+            <w:proofErr w:type="spellEnd"/>
           </w:p>
           <w:p>
             <w:pPr>
@@ -9355,8 +9965,18 @@
                 <w:sz w:val="20"/>
                 <w:szCs w:val="20"/>
               </w:rPr>
-              <w:t>Sprint Backlog</w:t>
-            </w:r>
+              <w:t xml:space="preserve">Sprint </w:t>
+            </w:r>
+            <w:proofErr w:type="spellStart"/>
+            <w:r>
+              <w:rPr>
+                <w:b/>
+                <w:sz w:val="20"/>
+                <w:szCs w:val="20"/>
+              </w:rPr>
+              <w:t>Backlog</w:t>
+            </w:r>
+            <w:proofErr w:type="spellEnd"/>
           </w:p>
         </w:tc>
         <w:tc>
@@ -9394,8 +10014,18 @@
                 <w:sz w:val="20"/>
                 <w:szCs w:val="20"/>
               </w:rPr>
-              <w:t>-Incluir funciones JavaScrip</w:t>
-            </w:r>
+              <w:t xml:space="preserve">-Incluir funciones </w:t>
+            </w:r>
+            <w:proofErr w:type="spellStart"/>
+            <w:r>
+              <w:rPr>
+                <w:b/>
+                <w:sz w:val="20"/>
+                <w:szCs w:val="20"/>
+              </w:rPr>
+              <w:t>JavaScrip</w:t>
+            </w:r>
+            <w:proofErr w:type="spellEnd"/>
             <w:r>
               <w:rPr>
                 <w:b/>
@@ -9429,7 +10059,25 @@
                 <w:sz w:val="20"/>
                 <w:szCs w:val="20"/>
               </w:rPr>
-              <w:t>-Incluir eventos JavaScrip.</w:t>
+              <w:t xml:space="preserve">-Incluir eventos </w:t>
+            </w:r>
+            <w:proofErr w:type="spellStart"/>
+            <w:r>
+              <w:rPr>
+                <w:b/>
+                <w:sz w:val="20"/>
+                <w:szCs w:val="20"/>
+              </w:rPr>
+              <w:t>JavaScrip</w:t>
+            </w:r>
+            <w:proofErr w:type="spellEnd"/>
+            <w:r>
+              <w:rPr>
+                <w:b/>
+                <w:sz w:val="20"/>
+                <w:szCs w:val="20"/>
+              </w:rPr>
+              <w:t>.</w:t>
             </w:r>
           </w:p>
           <w:p>
@@ -9515,7 +10163,25 @@
                 <w:sz w:val="20"/>
                 <w:szCs w:val="20"/>
               </w:rPr>
-              <w:t>con phpMyadmin.</w:t>
+              <w:t xml:space="preserve">con </w:t>
+            </w:r>
+            <w:proofErr w:type="spellStart"/>
+            <w:r>
+              <w:rPr>
+                <w:b/>
+                <w:sz w:val="20"/>
+                <w:szCs w:val="20"/>
+              </w:rPr>
+              <w:t>phpMyadmin</w:t>
+            </w:r>
+            <w:proofErr w:type="spellEnd"/>
+            <w:r>
+              <w:rPr>
+                <w:b/>
+                <w:sz w:val="20"/>
+                <w:szCs w:val="20"/>
+              </w:rPr>
+              <w:t>.</w:t>
             </w:r>
           </w:p>
           <w:p>
@@ -9542,7 +10208,25 @@
                 <w:sz w:val="20"/>
                 <w:szCs w:val="20"/>
               </w:rPr>
-              <w:t>-Hacer validaciones con JavaScrip.</w:t>
+              <w:t xml:space="preserve">-Hacer validaciones con </w:t>
+            </w:r>
+            <w:proofErr w:type="spellStart"/>
+            <w:r>
+              <w:rPr>
+                <w:b/>
+                <w:sz w:val="20"/>
+                <w:szCs w:val="20"/>
+              </w:rPr>
+              <w:t>JavaScrip</w:t>
+            </w:r>
+            <w:proofErr w:type="spellEnd"/>
+            <w:r>
+              <w:rPr>
+                <w:b/>
+                <w:sz w:val="20"/>
+                <w:szCs w:val="20"/>
+              </w:rPr>
+              <w:t>.</w:t>
             </w:r>
           </w:p>
           <w:p>
@@ -9788,21 +10472,85 @@
               </w:rPr>
               <w:t xml:space="preserve"> con </w:t>
             </w:r>
-            <w:r>
-              <w:rPr>
-                <w:b/>
-                <w:sz w:val="20"/>
-                <w:szCs w:val="20"/>
-              </w:rPr>
-              <w:t>JavaScrip.</w:t>
-            </w:r>
-            <w:r>
-              <w:rPr>
-                <w:b/>
-                <w:sz w:val="20"/>
-                <w:szCs w:val="20"/>
-              </w:rPr>
-              <w:t xml:space="preserve"> (Inicio: aumento de logo grande al pasar el cursor por encima y alert que informe que “la opción no está disponible” cuando el usuario le haga click. Productos: nuevos botones para ingresar producto al carrito y alert que confirme al usuario la acción realizada.)</w:t>
+            <w:proofErr w:type="spellStart"/>
+            <w:r>
+              <w:rPr>
+                <w:b/>
+                <w:sz w:val="20"/>
+                <w:szCs w:val="20"/>
+              </w:rPr>
+              <w:t>JavaScrip</w:t>
+            </w:r>
+            <w:proofErr w:type="spellEnd"/>
+            <w:r>
+              <w:rPr>
+                <w:b/>
+                <w:sz w:val="20"/>
+                <w:szCs w:val="20"/>
+              </w:rPr>
+              <w:t>.</w:t>
+            </w:r>
+            <w:r>
+              <w:rPr>
+                <w:b/>
+                <w:sz w:val="20"/>
+                <w:szCs w:val="20"/>
+              </w:rPr>
+              <w:t xml:space="preserve"> (Inicio: aumento de logo grande al pasar el cursor por encima y </w:t>
+            </w:r>
+            <w:proofErr w:type="spellStart"/>
+            <w:r>
+              <w:rPr>
+                <w:b/>
+                <w:sz w:val="20"/>
+                <w:szCs w:val="20"/>
+              </w:rPr>
+              <w:t>alert</w:t>
+            </w:r>
+            <w:proofErr w:type="spellEnd"/>
+            <w:r>
+              <w:rPr>
+                <w:b/>
+                <w:sz w:val="20"/>
+                <w:szCs w:val="20"/>
+              </w:rPr>
+              <w:t xml:space="preserve"> que informe que “la opción no está disponible” cuando el usuario le haga </w:t>
+            </w:r>
+            <w:proofErr w:type="spellStart"/>
+            <w:r>
+              <w:rPr>
+                <w:b/>
+                <w:sz w:val="20"/>
+                <w:szCs w:val="20"/>
+              </w:rPr>
+              <w:t>click</w:t>
+            </w:r>
+            <w:proofErr w:type="spellEnd"/>
+            <w:r>
+              <w:rPr>
+                <w:b/>
+                <w:sz w:val="20"/>
+                <w:szCs w:val="20"/>
+              </w:rPr>
+              <w:t xml:space="preserve">. Productos: nuevos botones para ingresar producto al carrito y </w:t>
+            </w:r>
+            <w:proofErr w:type="spellStart"/>
+            <w:r>
+              <w:rPr>
+                <w:b/>
+                <w:sz w:val="20"/>
+                <w:szCs w:val="20"/>
+              </w:rPr>
+              <w:t>alert</w:t>
+            </w:r>
+            <w:proofErr w:type="spellEnd"/>
+            <w:r>
+              <w:rPr>
+                <w:b/>
+                <w:sz w:val="20"/>
+                <w:szCs w:val="20"/>
+              </w:rPr>
+              <w:t xml:space="preserve"> que confirme al usuario la acción realizada.)</w:t>
             </w:r>
           </w:p>
           <w:p>
@@ -9891,16 +10639,36 @@
                 <w:sz w:val="20"/>
                 <w:szCs w:val="20"/>
               </w:rPr>
-              <w:t>con JavaScrip</w:t>
-            </w:r>
-            <w:r>
-              <w:rPr>
-                <w:b/>
-                <w:sz w:val="20"/>
-                <w:szCs w:val="20"/>
-              </w:rPr>
-              <w:t xml:space="preserve"> en el formulario Login</w:t>
-            </w:r>
+              <w:t xml:space="preserve">con </w:t>
+            </w:r>
+            <w:proofErr w:type="spellStart"/>
+            <w:r>
+              <w:rPr>
+                <w:b/>
+                <w:sz w:val="20"/>
+                <w:szCs w:val="20"/>
+              </w:rPr>
+              <w:t>JavaScrip</w:t>
+            </w:r>
+            <w:proofErr w:type="spellEnd"/>
+            <w:r>
+              <w:rPr>
+                <w:b/>
+                <w:sz w:val="20"/>
+                <w:szCs w:val="20"/>
+              </w:rPr>
+              <w:t xml:space="preserve"> en el formulario </w:t>
+            </w:r>
+            <w:proofErr w:type="spellStart"/>
+            <w:r>
+              <w:rPr>
+                <w:b/>
+                <w:sz w:val="20"/>
+                <w:szCs w:val="20"/>
+              </w:rPr>
+              <w:t>Login</w:t>
+            </w:r>
+            <w:proofErr w:type="spellEnd"/>
             <w:r>
               <w:rPr>
                 <w:b/>
@@ -10084,15 +10852,33 @@
                 <w:sz w:val="20"/>
                 <w:szCs w:val="20"/>
               </w:rPr>
-              <w:t>tabla Usuario y L</w:t>
-            </w:r>
-            <w:r>
-              <w:rPr>
-                <w:b/>
-                <w:sz w:val="20"/>
-                <w:szCs w:val="20"/>
-              </w:rPr>
-              <w:t xml:space="preserve">ogin </w:t>
+              <w:t xml:space="preserve">tabla Usuario y </w:t>
+            </w:r>
+            <w:proofErr w:type="spellStart"/>
+            <w:r>
+              <w:rPr>
+                <w:b/>
+                <w:sz w:val="20"/>
+                <w:szCs w:val="20"/>
+              </w:rPr>
+              <w:t>L</w:t>
+            </w:r>
+            <w:r>
+              <w:rPr>
+                <w:b/>
+                <w:sz w:val="20"/>
+                <w:szCs w:val="20"/>
+              </w:rPr>
+              <w:t>ogin</w:t>
+            </w:r>
+            <w:proofErr w:type="spellEnd"/>
+            <w:r>
+              <w:rPr>
+                <w:b/>
+                <w:sz w:val="20"/>
+                <w:szCs w:val="20"/>
+              </w:rPr>
+              <w:t xml:space="preserve"> </w:t>
             </w:r>
             <w:r>
               <w:rPr>
@@ -10144,8 +10930,18 @@
                 <w:sz w:val="20"/>
                 <w:szCs w:val="20"/>
               </w:rPr>
-              <w:t>con JavaScrip</w:t>
-            </w:r>
+              <w:t xml:space="preserve">con </w:t>
+            </w:r>
+            <w:proofErr w:type="spellStart"/>
+            <w:r>
+              <w:rPr>
+                <w:b/>
+                <w:sz w:val="20"/>
+                <w:szCs w:val="20"/>
+              </w:rPr>
+              <w:t>JavaScrip</w:t>
+            </w:r>
+            <w:proofErr w:type="spellEnd"/>
             <w:r>
               <w:rPr>
                 <w:b/>
@@ -10243,6 +11039,7 @@
               </w:rPr>
               <w:t xml:space="preserve">Incluir un </w:t>
             </w:r>
+            <w:proofErr w:type="spellStart"/>
             <w:r>
               <w:rPr>
                 <w:b/>
@@ -10257,7 +11054,16 @@
                 <w:sz w:val="20"/>
                 <w:szCs w:val="20"/>
               </w:rPr>
-              <w:t>lert de operación exitosa en formulario Registro.</w:t>
+              <w:t>lert</w:t>
+            </w:r>
+            <w:proofErr w:type="spellEnd"/>
+            <w:r>
+              <w:rPr>
+                <w:b/>
+                <w:sz w:val="20"/>
+                <w:szCs w:val="20"/>
+              </w:rPr>
+              <w:t xml:space="preserve"> de operación exitosa en formulario Registro.</w:t>
             </w:r>
           </w:p>
           <w:p>
@@ -10350,8 +11156,18 @@
                 <w:sz w:val="20"/>
                 <w:szCs w:val="20"/>
               </w:rPr>
-              <w:t>arrusel con JavaScrip</w:t>
-            </w:r>
+              <w:t xml:space="preserve">arrusel con </w:t>
+            </w:r>
+            <w:proofErr w:type="spellStart"/>
+            <w:r>
+              <w:rPr>
+                <w:b/>
+                <w:sz w:val="20"/>
+                <w:szCs w:val="20"/>
+              </w:rPr>
+              <w:t>JavaScrip</w:t>
+            </w:r>
+            <w:proofErr w:type="spellEnd"/>
             <w:r>
               <w:rPr>
                 <w:b/>
@@ -10410,8 +11226,18 @@
                 <w:sz w:val="20"/>
                 <w:szCs w:val="20"/>
               </w:rPr>
-              <w:t>con phpMyadmin</w:t>
-            </w:r>
+              <w:t xml:space="preserve">con </w:t>
+            </w:r>
+            <w:proofErr w:type="spellStart"/>
+            <w:r>
+              <w:rPr>
+                <w:b/>
+                <w:sz w:val="20"/>
+                <w:szCs w:val="20"/>
+              </w:rPr>
+              <w:t>phpMyadmin</w:t>
+            </w:r>
+            <w:proofErr w:type="spellEnd"/>
             <w:r>
               <w:rPr>
                 <w:b/>
@@ -10530,8 +11356,18 @@
                 <w:sz w:val="20"/>
                 <w:szCs w:val="20"/>
               </w:rPr>
-              <w:t xml:space="preserve"> con JavaScrip</w:t>
-            </w:r>
+              <w:t xml:space="preserve"> con </w:t>
+            </w:r>
+            <w:proofErr w:type="spellStart"/>
+            <w:r>
+              <w:rPr>
+                <w:b/>
+                <w:sz w:val="20"/>
+                <w:szCs w:val="20"/>
+              </w:rPr>
+              <w:t>JavaScrip</w:t>
+            </w:r>
+            <w:proofErr w:type="spellEnd"/>
             <w:r>
               <w:rPr>
                 <w:b/>
@@ -10622,7 +11458,49 @@
                 <w:sz w:val="20"/>
                 <w:szCs w:val="20"/>
               </w:rPr>
-              <w:t xml:space="preserve"> con un alert y una pantalla de aviso de</w:t>
+              <w:t xml:space="preserve"> con un </w:t>
+            </w:r>
+            <w:proofErr w:type="spellStart"/>
+            <w:r>
+              <w:rPr>
+                <w:b/>
+                <w:sz w:val="20"/>
+                <w:szCs w:val="20"/>
+              </w:rPr>
+              <w:t>A</w:t>
+            </w:r>
+            <w:r>
+              <w:rPr>
+                <w:b/>
+                <w:sz w:val="20"/>
+                <w:szCs w:val="20"/>
+              </w:rPr>
+              <w:t>lert</w:t>
+            </w:r>
+            <w:proofErr w:type="spellEnd"/>
+            <w:r>
+              <w:rPr>
+                <w:b/>
+                <w:sz w:val="20"/>
+                <w:szCs w:val="20"/>
+              </w:rPr>
+              <w:t xml:space="preserve"> </w:t>
+            </w:r>
+            <w:r>
+              <w:rPr>
+                <w:b/>
+                <w:sz w:val="20"/>
+                <w:szCs w:val="20"/>
+              </w:rPr>
+              <w:t xml:space="preserve">“operación Exitosa” </w:t>
+            </w:r>
+            <w:r>
+              <w:rPr>
+                <w:b/>
+                <w:sz w:val="20"/>
+                <w:szCs w:val="20"/>
+              </w:rPr>
+              <w:t>y una pantalla de aviso de</w:t>
             </w:r>
             <w:r>
               <w:rPr>
@@ -10664,6 +11542,114 @@
               </w:rPr>
               <w:t>nicio</w:t>
             </w:r>
+            <w:r>
+              <w:rPr>
+                <w:b/>
+                <w:sz w:val="20"/>
+                <w:szCs w:val="20"/>
+              </w:rPr>
+              <w:t>.</w:t>
+            </w:r>
+          </w:p>
+          <w:p>
+            <w:pPr>
+              <w:widowControl w:val="0"/>
+              <w:pBdr>
+                <w:top w:val="nil"/>
+                <w:left w:val="nil"/>
+                <w:bottom w:val="nil"/>
+                <w:right w:val="nil"/>
+                <w:between w:val="nil"/>
+              </w:pBdr>
+              <w:spacing w:line="240" w:lineRule="auto"/>
+              <w:ind w:left="138"/>
+              <w:jc w:val="both"/>
+              <w:rPr>
+                <w:b/>
+                <w:sz w:val="20"/>
+                <w:szCs w:val="20"/>
+              </w:rPr>
+            </w:pPr>
+            <w:r>
+              <w:rPr>
+                <w:b/>
+                <w:sz w:val="20"/>
+                <w:szCs w:val="20"/>
+              </w:rPr>
+              <w:t xml:space="preserve">-Pagina </w:t>
+            </w:r>
+            <w:proofErr w:type="spellStart"/>
+            <w:r>
+              <w:rPr>
+                <w:b/>
+                <w:sz w:val="20"/>
+                <w:szCs w:val="20"/>
+              </w:rPr>
+              <w:t>Login</w:t>
+            </w:r>
+            <w:proofErr w:type="spellEnd"/>
+            <w:r>
+              <w:rPr>
+                <w:b/>
+                <w:sz w:val="20"/>
+                <w:szCs w:val="20"/>
+              </w:rPr>
+              <w:t xml:space="preserve"> </w:t>
+            </w:r>
+            <w:r>
+              <w:rPr>
+                <w:b/>
+                <w:sz w:val="20"/>
+                <w:szCs w:val="20"/>
+              </w:rPr>
+              <w:t>que</w:t>
+            </w:r>
+            <w:r>
+              <w:rPr>
+                <w:b/>
+                <w:sz w:val="20"/>
+                <w:szCs w:val="20"/>
+              </w:rPr>
+              <w:t xml:space="preserve"> dependiendo de </w:t>
+            </w:r>
+            <w:bookmarkStart w:id="21" w:name="_GoBack"/>
+            <w:bookmarkEnd w:id="21"/>
+            <w:r>
+              <w:rPr>
+                <w:b/>
+                <w:sz w:val="20"/>
+                <w:szCs w:val="20"/>
+              </w:rPr>
+              <w:t xml:space="preserve">si el usuario se </w:t>
+            </w:r>
+            <w:proofErr w:type="spellStart"/>
+            <w:r>
+              <w:rPr>
+                <w:b/>
+                <w:sz w:val="20"/>
+                <w:szCs w:val="20"/>
+              </w:rPr>
+              <w:t>logea</w:t>
+            </w:r>
+            <w:proofErr w:type="spellEnd"/>
+            <w:r>
+              <w:rPr>
+                <w:b/>
+                <w:sz w:val="20"/>
+                <w:szCs w:val="20"/>
+              </w:rPr>
+              <w:t xml:space="preserve"> correctamente, se re direcciona hacia la Página de Inicio sino vuelve a intentarlo en la página de </w:t>
+            </w:r>
+            <w:proofErr w:type="spellStart"/>
+            <w:r>
+              <w:rPr>
+                <w:b/>
+                <w:sz w:val="20"/>
+                <w:szCs w:val="20"/>
+              </w:rPr>
+              <w:t>Login</w:t>
+            </w:r>
+            <w:proofErr w:type="spellEnd"/>
             <w:r>
               <w:rPr>
                 <w:b/>
@@ -10971,13 +11957,23 @@
               </w:rPr>
               <w:t xml:space="preserve">y </w:t>
             </w:r>
-            <w:r>
-              <w:rPr>
-                <w:b/>
-                <w:sz w:val="20"/>
-                <w:szCs w:val="20"/>
-              </w:rPr>
-              <w:t>PhpMyadmin.</w:t>
+            <w:proofErr w:type="spellStart"/>
+            <w:r>
+              <w:rPr>
+                <w:b/>
+                <w:sz w:val="20"/>
+                <w:szCs w:val="20"/>
+              </w:rPr>
+              <w:t>PhpMyadmin</w:t>
+            </w:r>
+            <w:proofErr w:type="spellEnd"/>
+            <w:r>
+              <w:rPr>
+                <w:b/>
+                <w:sz w:val="20"/>
+                <w:szCs w:val="20"/>
+              </w:rPr>
+              <w:t>.</w:t>
             </w:r>
           </w:p>
           <w:p>
@@ -11033,6 +12029,7 @@
               </w:rPr>
               <w:t xml:space="preserve">-Conflicto entre </w:t>
             </w:r>
+            <w:proofErr w:type="spellStart"/>
             <w:r>
               <w:rPr>
                 <w:b/>
@@ -11041,6 +12038,7 @@
               </w:rPr>
               <w:t>Bootstrap</w:t>
             </w:r>
+            <w:proofErr w:type="spellEnd"/>
             <w:r>
               <w:rPr>
                 <w:b/>
@@ -11081,6 +12079,7 @@
               </w:rPr>
               <w:t xml:space="preserve"> las etiquetas “</w:t>
             </w:r>
+            <w:proofErr w:type="spellStart"/>
             <w:r>
               <w:rPr>
                 <w:b/>
@@ -11089,6 +12088,7 @@
               </w:rPr>
               <w:t>required</w:t>
             </w:r>
+            <w:proofErr w:type="spellEnd"/>
             <w:r>
               <w:rPr>
                 <w:b/>
@@ -11103,8 +12103,18 @@
                 <w:sz w:val="20"/>
                 <w:szCs w:val="20"/>
               </w:rPr>
-              <w:t xml:space="preserve"> pattern</w:t>
-            </w:r>
+              <w:t xml:space="preserve"> </w:t>
+            </w:r>
+            <w:proofErr w:type="spellStart"/>
+            <w:r>
+              <w:rPr>
+                <w:b/>
+                <w:sz w:val="20"/>
+                <w:szCs w:val="20"/>
+              </w:rPr>
+              <w:t>pattern</w:t>
+            </w:r>
+            <w:proofErr w:type="spellEnd"/>
             <w:r>
               <w:rPr>
                 <w:b/>
@@ -11113,6 +12123,7 @@
               </w:rPr>
               <w:t xml:space="preserve">, </w:t>
             </w:r>
+            <w:proofErr w:type="spellStart"/>
             <w:r>
               <w:rPr>
                 <w:b/>
@@ -11121,6 +12132,7 @@
               </w:rPr>
               <w:t>minlength</w:t>
             </w:r>
+            <w:proofErr w:type="spellEnd"/>
             <w:r>
               <w:rPr>
                 <w:b/>
@@ -11135,8 +12147,18 @@
                 <w:sz w:val="20"/>
                 <w:szCs w:val="20"/>
               </w:rPr>
-              <w:t xml:space="preserve"> maxlength</w:t>
-            </w:r>
+              <w:t xml:space="preserve"> </w:t>
+            </w:r>
+            <w:proofErr w:type="spellStart"/>
+            <w:r>
+              <w:rPr>
+                <w:b/>
+                <w:sz w:val="20"/>
+                <w:szCs w:val="20"/>
+              </w:rPr>
+              <w:t>maxlength</w:t>
+            </w:r>
+            <w:proofErr w:type="spellEnd"/>
             <w:r>
               <w:rPr>
                 <w:b/>
@@ -11191,7 +12213,25 @@
                 <w:sz w:val="20"/>
                 <w:szCs w:val="20"/>
               </w:rPr>
-              <w:t xml:space="preserve"> de Bootstrap </w:t>
+              <w:t xml:space="preserve"> de </w:t>
+            </w:r>
+            <w:proofErr w:type="spellStart"/>
+            <w:r>
+              <w:rPr>
+                <w:b/>
+                <w:sz w:val="20"/>
+                <w:szCs w:val="20"/>
+              </w:rPr>
+              <w:t>Bootstrap</w:t>
+            </w:r>
+            <w:proofErr w:type="spellEnd"/>
+            <w:r>
+              <w:rPr>
+                <w:b/>
+                <w:sz w:val="20"/>
+                <w:szCs w:val="20"/>
+              </w:rPr>
+              <w:t xml:space="preserve"> </w:t>
             </w:r>
             <w:r>
               <w:rPr>
@@ -11223,23 +12263,7 @@
                 <w:sz w:val="20"/>
                 <w:szCs w:val="20"/>
               </w:rPr>
-              <w:t xml:space="preserve">. </w:t>
-            </w:r>
-            <w:r>
-              <w:rPr>
-                <w:b/>
-                <w:sz w:val="20"/>
-                <w:szCs w:val="20"/>
-              </w:rPr>
-              <w:t>Además e</w:t>
-            </w:r>
-            <w:r>
-              <w:rPr>
-                <w:b/>
-                <w:sz w:val="20"/>
-                <w:szCs w:val="20"/>
-              </w:rPr>
-              <w:t>n la misma función de JavaScrip  del Bootstrap se incluyó el mensaje Alert.</w:t>
+              <w:t>.</w:t>
             </w:r>
           </w:p>
           <w:p>
@@ -11283,6 +12307,87 @@
                 <w:szCs w:val="20"/>
               </w:rPr>
               <w:t>.</w:t>
+            </w:r>
+          </w:p>
+          <w:p>
+            <w:pPr>
+              <w:widowControl w:val="0"/>
+              <w:pBdr>
+                <w:top w:val="nil"/>
+                <w:left w:val="nil"/>
+                <w:bottom w:val="nil"/>
+                <w:right w:val="nil"/>
+                <w:between w:val="nil"/>
+              </w:pBdr>
+              <w:spacing w:line="240" w:lineRule="auto"/>
+              <w:ind w:left="138"/>
+              <w:rPr>
+                <w:b/>
+                <w:sz w:val="20"/>
+                <w:szCs w:val="20"/>
+              </w:rPr>
+            </w:pPr>
+            <w:r>
+              <w:rPr>
+                <w:b/>
+                <w:sz w:val="20"/>
+                <w:szCs w:val="20"/>
+              </w:rPr>
+              <w:t xml:space="preserve">-Errores por </w:t>
+            </w:r>
+            <w:proofErr w:type="spellStart"/>
+            <w:r>
+              <w:rPr>
+                <w:b/>
+                <w:sz w:val="20"/>
+                <w:szCs w:val="20"/>
+              </w:rPr>
+              <w:t>utilizár</w:t>
+            </w:r>
+            <w:proofErr w:type="spellEnd"/>
+            <w:r>
+              <w:rPr>
+                <w:b/>
+                <w:sz w:val="20"/>
+                <w:szCs w:val="20"/>
+              </w:rPr>
+              <w:t xml:space="preserve"> sentencias de </w:t>
+            </w:r>
+            <w:proofErr w:type="spellStart"/>
+            <w:r>
+              <w:rPr>
+                <w:b/>
+                <w:sz w:val="20"/>
+                <w:szCs w:val="20"/>
+              </w:rPr>
+              <w:t>mysql</w:t>
+            </w:r>
+            <w:proofErr w:type="spellEnd"/>
+            <w:r>
+              <w:rPr>
+                <w:b/>
+                <w:sz w:val="20"/>
+                <w:szCs w:val="20"/>
+              </w:rPr>
+              <w:t xml:space="preserve">  que habían sido actualizadas en la versión 7 de PHP (</w:t>
+            </w:r>
+            <w:proofErr w:type="spellStart"/>
+            <w:r>
+              <w:rPr>
+                <w:b/>
+                <w:sz w:val="20"/>
+                <w:szCs w:val="20"/>
+              </w:rPr>
+              <w:t>mysqli</w:t>
+            </w:r>
+            <w:proofErr w:type="spellEnd"/>
+            <w:r>
+              <w:rPr>
+                <w:b/>
+                <w:sz w:val="20"/>
+                <w:szCs w:val="20"/>
+              </w:rPr>
+              <w:t>).</w:t>
             </w:r>
           </w:p>
         </w:tc>
@@ -11445,8 +12550,18 @@
                 <w:sz w:val="20"/>
                 <w:szCs w:val="20"/>
               </w:rPr>
-              <w:t>Sprint Backlog</w:t>
-            </w:r>
+              <w:t xml:space="preserve">Sprint </w:t>
+            </w:r>
+            <w:proofErr w:type="spellStart"/>
+            <w:r>
+              <w:rPr>
+                <w:b/>
+                <w:sz w:val="20"/>
+                <w:szCs w:val="20"/>
+              </w:rPr>
+              <w:t>Backlog</w:t>
+            </w:r>
+            <w:proofErr w:type="spellEnd"/>
           </w:p>
         </w:tc>
         <w:tc>
@@ -11528,6 +12643,7 @@
                 <w:sz w:val="20"/>
                 <w:szCs w:val="20"/>
               </w:rPr>
+              <w:lastRenderedPageBreak/>
               <w:t>Responsabilidades</w:t>
             </w:r>
           </w:p>
@@ -11603,7 +12719,6 @@
                 <w:sz w:val="20"/>
                 <w:szCs w:val="20"/>
               </w:rPr>
-              <w:lastRenderedPageBreak/>
               <w:t xml:space="preserve">Calendario </w:t>
             </w:r>
           </w:p>
@@ -11869,8 +12984,18 @@
                 <w:sz w:val="20"/>
                 <w:szCs w:val="20"/>
               </w:rPr>
-              <w:t>Sprint Backlog</w:t>
-            </w:r>
+              <w:t xml:space="preserve">Sprint </w:t>
+            </w:r>
+            <w:proofErr w:type="spellStart"/>
+            <w:r>
+              <w:rPr>
+                <w:b/>
+                <w:sz w:val="20"/>
+                <w:szCs w:val="20"/>
+              </w:rPr>
+              <w:t>Backlog</w:t>
+            </w:r>
+            <w:proofErr w:type="spellEnd"/>
           </w:p>
         </w:tc>
         <w:tc>
@@ -12102,6 +13227,7 @@
                 <w:sz w:val="20"/>
                 <w:szCs w:val="20"/>
               </w:rPr>
+              <w:lastRenderedPageBreak/>
               <w:t>Inconvenientes</w:t>
             </w:r>
           </w:p>
@@ -12169,8 +13295,8 @@
       </w:pPr>
     </w:p>
     <w:sectPr>
-      <w:headerReference w:type="default" r:id="rId15"/>
-      <w:footerReference w:type="default" r:id="rId16"/>
+      <w:headerReference w:type="default" r:id="rId16"/>
+      <w:footerReference w:type="default" r:id="rId17"/>
       <w:pgSz w:w="11920" w:h="16840"/>
       <w:pgMar w:top="1078" w:right="980" w:bottom="1775" w:left="1570" w:header="0" w:footer="720" w:gutter="0"/>
       <w:pgNumType w:start="1"/>
@@ -12182,7 +13308,7 @@
 </file>
 
 <file path=word/endnotes.xml><?xml version="1.0" encoding="utf-8"?>
-<w:endnotes xmlns:wpc="http://schemas.microsoft.com/office/word/2010/wordprocessingCanvas" xmlns:cx="http://schemas.microsoft.com/office/drawing/2014/chartex" xmlns:cx1="http://schemas.microsoft.com/office/drawing/2015/9/8/chartex" xmlns:cx2="http://schemas.microsoft.com/office/drawing/2015/10/21/chartex" xmlns:cx3="http://schemas.microsoft.com/office/drawing/2016/5/9/chartex" xmlns:cx4="http://schemas.microsoft.com/office/drawing/2016/5/10/chartex" xmlns:cx5="http://schemas.microsoft.com/office/drawing/2016/5/11/chartex" xmlns:cx6="http://schemas.microsoft.com/office/drawing/2016/5/12/chartex" xmlns:cx7="http://schemas.microsoft.com/office/drawing/2016/5/13/chartex" xmlns:cx8="http://schemas.microsoft.com/office/drawing/2016/5/14/chartex" xmlns:mc="http://schemas.openxmlformats.org/markup-compatibility/2006" xmlns:aink="http://schemas.microsoft.com/office/drawing/2016/ink" xmlns:am3d="http://schemas.microsoft.com/office/drawing/2017/model3d" xmlns:o="urn:schemas-microsoft-com:office:office" xmlns:r="http://schemas.openxmlformats.org/officeDocument/2006/relationships" xmlns:m="http://schemas.openxmlformats.org/officeDocument/2006/math" xmlns:v="urn:schemas-microsoft-com:vml" xmlns:wp14="http://schemas.microsoft.com/office/word/2010/wordprocessingDrawing" xmlns:wp="http://schemas.openxmlformats.org/drawingml/2006/wordprocessingDrawing" xmlns:w10="urn:schemas-microsoft-com:office:word" xmlns:w="http://schemas.openxmlformats.org/wordprocessingml/2006/main" xmlns:w14="http://schemas.microsoft.com/office/word/2010/wordml" xmlns:w15="http://schemas.microsoft.com/office/word/2012/wordml" xmlns:w16cex="http://schemas.microsoft.com/office/word/2018/wordml/cex" xmlns:w16cid="http://schemas.microsoft.com/office/word/2016/wordml/cid" xmlns:w16="http://schemas.microsoft.com/office/word/2018/wordml" xmlns:w16sdtdh="http://schemas.microsoft.com/office/word/2020/wordml/sdtdatahash" xmlns:w16se="http://schemas.microsoft.com/office/word/2015/wordml/symex" xmlns:wpg="http://schemas.microsoft.com/office/word/2010/wordprocessingGroup" xmlns:wpi="http://schemas.microsoft.com/office/word/2010/wordprocessingInk" xmlns:wne="http://schemas.microsoft.com/office/word/2006/wordml" xmlns:wps="http://schemas.microsoft.com/office/word/2010/wordprocessingShape" mc:Ignorable="w14 w15 w16se w16cid w16 w16cex w16sdtdh wp14">
+<w:endnotes xmlns:wpc="http://schemas.microsoft.com/office/word/2010/wordprocessingCanvas" xmlns:mc="http://schemas.openxmlformats.org/markup-compatibility/2006" xmlns:o="urn:schemas-microsoft-com:office:office" xmlns:r="http://schemas.openxmlformats.org/officeDocument/2006/relationships" xmlns:m="http://schemas.openxmlformats.org/officeDocument/2006/math" xmlns:v="urn:schemas-microsoft-com:vml" xmlns:wp14="http://schemas.microsoft.com/office/word/2010/wordprocessingDrawing" xmlns:wp="http://schemas.openxmlformats.org/drawingml/2006/wordprocessingDrawing" xmlns:w10="urn:schemas-microsoft-com:office:word" xmlns:w="http://schemas.openxmlformats.org/wordprocessingml/2006/main" xmlns:w14="http://schemas.microsoft.com/office/word/2010/wordml" xmlns:wpg="http://schemas.microsoft.com/office/word/2010/wordprocessingGroup" xmlns:wpi="http://schemas.microsoft.com/office/word/2010/wordprocessingInk" xmlns:wne="http://schemas.microsoft.com/office/word/2006/wordml" xmlns:wps="http://schemas.microsoft.com/office/word/2010/wordprocessingShape" mc:Ignorable="w14 wp14">
   <w:endnote w:type="separator" w:id="-1">
     <w:p>
       <w:pPr>
@@ -12207,7 +13333,7 @@
 </file>
 
 <file path=word/footer1.xml><?xml version="1.0" encoding="utf-8"?>
-<w:ftr xmlns:wpc="http://schemas.microsoft.com/office/word/2010/wordprocessingCanvas" xmlns:cx="http://schemas.microsoft.com/office/drawing/2014/chartex" xmlns:cx1="http://schemas.microsoft.com/office/drawing/2015/9/8/chartex" xmlns:cx2="http://schemas.microsoft.com/office/drawing/2015/10/21/chartex" xmlns:cx3="http://schemas.microsoft.com/office/drawing/2016/5/9/chartex" xmlns:cx4="http://schemas.microsoft.com/office/drawing/2016/5/10/chartex" xmlns:cx5="http://schemas.microsoft.com/office/drawing/2016/5/11/chartex" xmlns:cx6="http://schemas.microsoft.com/office/drawing/2016/5/12/chartex" xmlns:cx7="http://schemas.microsoft.com/office/drawing/2016/5/13/chartex" xmlns:cx8="http://schemas.microsoft.com/office/drawing/2016/5/14/chartex" xmlns:mc="http://schemas.openxmlformats.org/markup-compatibility/2006" xmlns:aink="http://schemas.microsoft.com/office/drawing/2016/ink" xmlns:am3d="http://schemas.microsoft.com/office/drawing/2017/model3d" xmlns:o="urn:schemas-microsoft-com:office:office" xmlns:r="http://schemas.openxmlformats.org/officeDocument/2006/relationships" xmlns:m="http://schemas.openxmlformats.org/officeDocument/2006/math" xmlns:v="urn:schemas-microsoft-com:vml" xmlns:wp14="http://schemas.microsoft.com/office/word/2010/wordprocessingDrawing" xmlns:wp="http://schemas.openxmlformats.org/drawingml/2006/wordprocessingDrawing" xmlns:w10="urn:schemas-microsoft-com:office:word" xmlns:w="http://schemas.openxmlformats.org/wordprocessingml/2006/main" xmlns:w14="http://schemas.microsoft.com/office/word/2010/wordml" xmlns:w15="http://schemas.microsoft.com/office/word/2012/wordml" xmlns:w16cex="http://schemas.microsoft.com/office/word/2018/wordml/cex" xmlns:w16cid="http://schemas.microsoft.com/office/word/2016/wordml/cid" xmlns:w16="http://schemas.microsoft.com/office/word/2018/wordml" xmlns:w16sdtdh="http://schemas.microsoft.com/office/word/2020/wordml/sdtdatahash" xmlns:w16se="http://schemas.microsoft.com/office/word/2015/wordml/symex" xmlns:wpg="http://schemas.microsoft.com/office/word/2010/wordprocessingGroup" xmlns:wpi="http://schemas.microsoft.com/office/word/2010/wordprocessingInk" xmlns:wne="http://schemas.microsoft.com/office/word/2006/wordml" xmlns:wps="http://schemas.microsoft.com/office/word/2010/wordprocessingShape" mc:Ignorable="w14 w15 w16se w16cid w16 w16cex w16sdtdh wp14">
+<w:ftr xmlns:wpc="http://schemas.microsoft.com/office/word/2010/wordprocessingCanvas" xmlns:mc="http://schemas.openxmlformats.org/markup-compatibility/2006" xmlns:o="urn:schemas-microsoft-com:office:office" xmlns:r="http://schemas.openxmlformats.org/officeDocument/2006/relationships" xmlns:m="http://schemas.openxmlformats.org/officeDocument/2006/math" xmlns:v="urn:schemas-microsoft-com:vml" xmlns:wp14="http://schemas.microsoft.com/office/word/2010/wordprocessingDrawing" xmlns:wp="http://schemas.openxmlformats.org/drawingml/2006/wordprocessingDrawing" xmlns:w10="urn:schemas-microsoft-com:office:word" xmlns:w="http://schemas.openxmlformats.org/wordprocessingml/2006/main" xmlns:w14="http://schemas.microsoft.com/office/word/2010/wordml" xmlns:wpg="http://schemas.microsoft.com/office/word/2010/wordprocessingGroup" xmlns:wpi="http://schemas.microsoft.com/office/word/2010/wordprocessingInk" xmlns:wne="http://schemas.microsoft.com/office/word/2006/wordml" xmlns:wps="http://schemas.microsoft.com/office/word/2010/wordprocessingShape" mc:Ignorable="w14 wp14">
   <w:p>
     <w:pPr>
       <w:jc w:val="right"/>
@@ -12225,7 +13351,7 @@
       <w:rPr>
         <w:noProof/>
       </w:rPr>
-      <w:t>12</w:t>
+      <w:t>13</w:t>
     </w:r>
     <w:r>
       <w:fldChar w:fldCharType="end"/>
@@ -12235,7 +13361,7 @@
 </file>
 
 <file path=word/footnotes.xml><?xml version="1.0" encoding="utf-8"?>
-<w:footnotes xmlns:wpc="http://schemas.microsoft.com/office/word/2010/wordprocessingCanvas" xmlns:cx="http://schemas.microsoft.com/office/drawing/2014/chartex" xmlns:cx1="http://schemas.microsoft.com/office/drawing/2015/9/8/chartex" xmlns:cx2="http://schemas.microsoft.com/office/drawing/2015/10/21/chartex" xmlns:cx3="http://schemas.microsoft.com/office/drawing/2016/5/9/chartex" xmlns:cx4="http://schemas.microsoft.com/office/drawing/2016/5/10/chartex" xmlns:cx5="http://schemas.microsoft.com/office/drawing/2016/5/11/chartex" xmlns:cx6="http://schemas.microsoft.com/office/drawing/2016/5/12/chartex" xmlns:cx7="http://schemas.microsoft.com/office/drawing/2016/5/13/chartex" xmlns:cx8="http://schemas.microsoft.com/office/drawing/2016/5/14/chartex" xmlns:mc="http://schemas.openxmlformats.org/markup-compatibility/2006" xmlns:aink="http://schemas.microsoft.com/office/drawing/2016/ink" xmlns:am3d="http://schemas.microsoft.com/office/drawing/2017/model3d" xmlns:o="urn:schemas-microsoft-com:office:office" xmlns:r="http://schemas.openxmlformats.org/officeDocument/2006/relationships" xmlns:m="http://schemas.openxmlformats.org/officeDocument/2006/math" xmlns:v="urn:schemas-microsoft-com:vml" xmlns:wp14="http://schemas.microsoft.com/office/word/2010/wordprocessingDrawing" xmlns:wp="http://schemas.openxmlformats.org/drawingml/2006/wordprocessingDrawing" xmlns:w10="urn:schemas-microsoft-com:office:word" xmlns:w="http://schemas.openxmlformats.org/wordprocessingml/2006/main" xmlns:w14="http://schemas.microsoft.com/office/word/2010/wordml" xmlns:w15="http://schemas.microsoft.com/office/word/2012/wordml" xmlns:w16cex="http://schemas.microsoft.com/office/word/2018/wordml/cex" xmlns:w16cid="http://schemas.microsoft.com/office/word/2016/wordml/cid" xmlns:w16="http://schemas.microsoft.com/office/word/2018/wordml" xmlns:w16sdtdh="http://schemas.microsoft.com/office/word/2020/wordml/sdtdatahash" xmlns:w16se="http://schemas.microsoft.com/office/word/2015/wordml/symex" xmlns:wpg="http://schemas.microsoft.com/office/word/2010/wordprocessingGroup" xmlns:wpi="http://schemas.microsoft.com/office/word/2010/wordprocessingInk" xmlns:wne="http://schemas.microsoft.com/office/word/2006/wordml" xmlns:wps="http://schemas.microsoft.com/office/word/2010/wordprocessingShape" mc:Ignorable="w14 w15 w16se w16cid w16 w16cex w16sdtdh wp14">
+<w:footnotes xmlns:wpc="http://schemas.microsoft.com/office/word/2010/wordprocessingCanvas" xmlns:mc="http://schemas.openxmlformats.org/markup-compatibility/2006" xmlns:o="urn:schemas-microsoft-com:office:office" xmlns:r="http://schemas.openxmlformats.org/officeDocument/2006/relationships" xmlns:m="http://schemas.openxmlformats.org/officeDocument/2006/math" xmlns:v="urn:schemas-microsoft-com:vml" xmlns:wp14="http://schemas.microsoft.com/office/word/2010/wordprocessingDrawing" xmlns:wp="http://schemas.openxmlformats.org/drawingml/2006/wordprocessingDrawing" xmlns:w10="urn:schemas-microsoft-com:office:word" xmlns:w="http://schemas.openxmlformats.org/wordprocessingml/2006/main" xmlns:w14="http://schemas.microsoft.com/office/word/2010/wordml" xmlns:wpg="http://schemas.microsoft.com/office/word/2010/wordprocessingGroup" xmlns:wpi="http://schemas.microsoft.com/office/word/2010/wordprocessingInk" xmlns:wne="http://schemas.microsoft.com/office/word/2006/wordml" xmlns:wps="http://schemas.microsoft.com/office/word/2010/wordprocessingShape" mc:Ignorable="w14 wp14">
   <w:footnote w:type="separator" w:id="-1">
     <w:p>
       <w:pPr>
@@ -12260,7 +13386,7 @@
 </file>
 
 <file path=word/header1.xml><?xml version="1.0" encoding="utf-8"?>
-<w:hdr xmlns:wpc="http://schemas.microsoft.com/office/word/2010/wordprocessingCanvas" xmlns:cx="http://schemas.microsoft.com/office/drawing/2014/chartex" xmlns:cx1="http://schemas.microsoft.com/office/drawing/2015/9/8/chartex" xmlns:cx2="http://schemas.microsoft.com/office/drawing/2015/10/21/chartex" xmlns:cx3="http://schemas.microsoft.com/office/drawing/2016/5/9/chartex" xmlns:cx4="http://schemas.microsoft.com/office/drawing/2016/5/10/chartex" xmlns:cx5="http://schemas.microsoft.com/office/drawing/2016/5/11/chartex" xmlns:cx6="http://schemas.microsoft.com/office/drawing/2016/5/12/chartex" xmlns:cx7="http://schemas.microsoft.com/office/drawing/2016/5/13/chartex" xmlns:cx8="http://schemas.microsoft.com/office/drawing/2016/5/14/chartex" xmlns:mc="http://schemas.openxmlformats.org/markup-compatibility/2006" xmlns:aink="http://schemas.microsoft.com/office/drawing/2016/ink" xmlns:am3d="http://schemas.microsoft.com/office/drawing/2017/model3d" xmlns:o="urn:schemas-microsoft-com:office:office" xmlns:r="http://schemas.openxmlformats.org/officeDocument/2006/relationships" xmlns:m="http://schemas.openxmlformats.org/officeDocument/2006/math" xmlns:v="urn:schemas-microsoft-com:vml" xmlns:wp14="http://schemas.microsoft.com/office/word/2010/wordprocessingDrawing" xmlns:wp="http://schemas.openxmlformats.org/drawingml/2006/wordprocessingDrawing" xmlns:w10="urn:schemas-microsoft-com:office:word" xmlns:w="http://schemas.openxmlformats.org/wordprocessingml/2006/main" xmlns:w14="http://schemas.microsoft.com/office/word/2010/wordml" xmlns:w15="http://schemas.microsoft.com/office/word/2012/wordml" xmlns:w16cex="http://schemas.microsoft.com/office/word/2018/wordml/cex" xmlns:w16cid="http://schemas.microsoft.com/office/word/2016/wordml/cid" xmlns:w16="http://schemas.microsoft.com/office/word/2018/wordml" xmlns:w16sdtdh="http://schemas.microsoft.com/office/word/2020/wordml/sdtdatahash" xmlns:w16se="http://schemas.microsoft.com/office/word/2015/wordml/symex" xmlns:wpg="http://schemas.microsoft.com/office/word/2010/wordprocessingGroup" xmlns:wpi="http://schemas.microsoft.com/office/word/2010/wordprocessingInk" xmlns:wne="http://schemas.microsoft.com/office/word/2006/wordml" xmlns:wps="http://schemas.microsoft.com/office/word/2010/wordprocessingShape" mc:Ignorable="w14 w15 w16se w16cid w16 w16cex w16sdtdh wp14">
+<w:hdr xmlns:wpc="http://schemas.microsoft.com/office/word/2010/wordprocessingCanvas" xmlns:mc="http://schemas.openxmlformats.org/markup-compatibility/2006" xmlns:o="urn:schemas-microsoft-com:office:office" xmlns:r="http://schemas.openxmlformats.org/officeDocument/2006/relationships" xmlns:m="http://schemas.openxmlformats.org/officeDocument/2006/math" xmlns:v="urn:schemas-microsoft-com:vml" xmlns:wp14="http://schemas.microsoft.com/office/word/2010/wordprocessingDrawing" xmlns:wp="http://schemas.openxmlformats.org/drawingml/2006/wordprocessingDrawing" xmlns:w10="urn:schemas-microsoft-com:office:word" xmlns:w="http://schemas.openxmlformats.org/wordprocessingml/2006/main" xmlns:w14="http://schemas.microsoft.com/office/word/2010/wordml" xmlns:wpg="http://schemas.microsoft.com/office/word/2010/wordprocessingGroup" xmlns:wpi="http://schemas.microsoft.com/office/word/2010/wordprocessingInk" xmlns:wne="http://schemas.microsoft.com/office/word/2006/wordml" xmlns:wps="http://schemas.microsoft.com/office/word/2010/wordprocessingShape" mc:Ignorable="w14 wp14">
   <w:p>
     <w:pPr>
       <w:widowControl w:val="0"/>
@@ -12277,7 +13403,23 @@
         <w:sz w:val="20"/>
         <w:szCs w:val="20"/>
       </w:rPr>
-      <w:t xml:space="preserve">Práctica Profesionalízante </w:t>
+      <w:t xml:space="preserve">Práctica </w:t>
+    </w:r>
+    <w:proofErr w:type="spellStart"/>
+    <w:r>
+      <w:rPr>
+        <w:sz w:val="20"/>
+        <w:szCs w:val="20"/>
+      </w:rPr>
+      <w:t>Profesionalízante</w:t>
+    </w:r>
+    <w:proofErr w:type="spellEnd"/>
+    <w:r>
+      <w:rPr>
+        <w:sz w:val="20"/>
+        <w:szCs w:val="20"/>
+      </w:rPr>
+      <w:t xml:space="preserve"> </w:t>
     </w:r>
     <w:r>
       <w:rPr>
@@ -12366,8 +13508,8 @@
 </file>
 
 <file path=word/numbering.xml><?xml version="1.0" encoding="utf-8"?>
-<w:numbering xmlns:wpc="http://schemas.microsoft.com/office/word/2010/wordprocessingCanvas" xmlns:cx="http://schemas.microsoft.com/office/drawing/2014/chartex" xmlns:cx1="http://schemas.microsoft.com/office/drawing/2015/9/8/chartex" xmlns:cx2="http://schemas.microsoft.com/office/drawing/2015/10/21/chartex" xmlns:cx3="http://schemas.microsoft.com/office/drawing/2016/5/9/chartex" xmlns:cx4="http://schemas.microsoft.com/office/drawing/2016/5/10/chartex" xmlns:cx5="http://schemas.microsoft.com/office/drawing/2016/5/11/chartex" xmlns:cx6="http://schemas.microsoft.com/office/drawing/2016/5/12/chartex" xmlns:cx7="http://schemas.microsoft.com/office/drawing/2016/5/13/chartex" xmlns:cx8="http://schemas.microsoft.com/office/drawing/2016/5/14/chartex" xmlns:mc="http://schemas.openxmlformats.org/markup-compatibility/2006" xmlns:aink="http://schemas.microsoft.com/office/drawing/2016/ink" xmlns:am3d="http://schemas.microsoft.com/office/drawing/2017/model3d" xmlns:o="urn:schemas-microsoft-com:office:office" xmlns:r="http://schemas.openxmlformats.org/officeDocument/2006/relationships" xmlns:m="http://schemas.openxmlformats.org/officeDocument/2006/math" xmlns:v="urn:schemas-microsoft-com:vml" xmlns:wp14="http://schemas.microsoft.com/office/word/2010/wordprocessingDrawing" xmlns:wp="http://schemas.openxmlformats.org/drawingml/2006/wordprocessingDrawing" xmlns:w10="urn:schemas-microsoft-com:office:word" xmlns:w="http://schemas.openxmlformats.org/wordprocessingml/2006/main" xmlns:w14="http://schemas.microsoft.com/office/word/2010/wordml" xmlns:w15="http://schemas.microsoft.com/office/word/2012/wordml" xmlns:w16cex="http://schemas.microsoft.com/office/word/2018/wordml/cex" xmlns:w16cid="http://schemas.microsoft.com/office/word/2016/wordml/cid" xmlns:w16="http://schemas.microsoft.com/office/word/2018/wordml" xmlns:w16sdtdh="http://schemas.microsoft.com/office/word/2020/wordml/sdtdatahash" xmlns:w16se="http://schemas.microsoft.com/office/word/2015/wordml/symex" xmlns:wpg="http://schemas.microsoft.com/office/word/2010/wordprocessingGroup" xmlns:wpi="http://schemas.microsoft.com/office/word/2010/wordprocessingInk" xmlns:wne="http://schemas.microsoft.com/office/word/2006/wordml" xmlns:wps="http://schemas.microsoft.com/office/word/2010/wordprocessingShape" mc:Ignorable="w14 w15 w16se w16cid w16 w16cex w16sdtdh wp14">
-  <w:abstractNum w:abstractNumId="0" w15:restartNumberingAfterBreak="0">
+<w:numbering xmlns:wpc="http://schemas.microsoft.com/office/word/2010/wordprocessingCanvas" xmlns:mc="http://schemas.openxmlformats.org/markup-compatibility/2006" xmlns:o="urn:schemas-microsoft-com:office:office" xmlns:r="http://schemas.openxmlformats.org/officeDocument/2006/relationships" xmlns:m="http://schemas.openxmlformats.org/officeDocument/2006/math" xmlns:v="urn:schemas-microsoft-com:vml" xmlns:wp14="http://schemas.microsoft.com/office/word/2010/wordprocessingDrawing" xmlns:wp="http://schemas.openxmlformats.org/drawingml/2006/wordprocessingDrawing" xmlns:w10="urn:schemas-microsoft-com:office:word" xmlns:w="http://schemas.openxmlformats.org/wordprocessingml/2006/main" xmlns:w14="http://schemas.microsoft.com/office/word/2010/wordml" xmlns:wpg="http://schemas.microsoft.com/office/word/2010/wordprocessingGroup" xmlns:wpi="http://schemas.microsoft.com/office/word/2010/wordprocessingInk" xmlns:wne="http://schemas.microsoft.com/office/word/2006/wordml" xmlns:wps="http://schemas.microsoft.com/office/word/2010/wordprocessingShape" mc:Ignorable="w14 wp14">
+  <w:abstractNum w:abstractNumId="0">
     <w:nsid w:val="05925EAF"/>
     <w:multiLevelType w:val="multilevel"/>
     <w:tmpl w:val="5DBA3556"/>
@@ -12481,7 +13623,7 @@
       </w:rPr>
     </w:lvl>
   </w:abstractNum>
-  <w:abstractNum w:abstractNumId="1" w15:restartNumberingAfterBreak="0">
+  <w:abstractNum w:abstractNumId="1">
     <w:nsid w:val="094D0F22"/>
     <w:multiLevelType w:val="multilevel"/>
     <w:tmpl w:val="74BCCA36"/>
@@ -12595,7 +13737,7 @@
       </w:rPr>
     </w:lvl>
   </w:abstractNum>
-  <w:abstractNum w:abstractNumId="2" w15:restartNumberingAfterBreak="0">
+  <w:abstractNum w:abstractNumId="2">
     <w:nsid w:val="3BFC650B"/>
     <w:multiLevelType w:val="multilevel"/>
     <w:tmpl w:val="254AF564"/>
@@ -12708,7 +13850,7 @@
       </w:rPr>
     </w:lvl>
   </w:abstractNum>
-  <w:abstractNum w:abstractNumId="3" w15:restartNumberingAfterBreak="0">
+  <w:abstractNum w:abstractNumId="3">
     <w:nsid w:val="49824E9F"/>
     <w:multiLevelType w:val="hybridMultilevel"/>
     <w:tmpl w:val="301C2ADC"/>
@@ -12821,7 +13963,7 @@
       </w:rPr>
     </w:lvl>
   </w:abstractNum>
-  <w:abstractNum w:abstractNumId="4" w15:restartNumberingAfterBreak="0">
+  <w:abstractNum w:abstractNumId="4">
     <w:nsid w:val="4C301DF2"/>
     <w:multiLevelType w:val="multilevel"/>
     <w:tmpl w:val="44223C1E"/>
@@ -12939,7 +14081,7 @@
       </w:rPr>
     </w:lvl>
   </w:abstractNum>
-  <w:abstractNum w:abstractNumId="5" w15:restartNumberingAfterBreak="0">
+  <w:abstractNum w:abstractNumId="5">
     <w:nsid w:val="55920009"/>
     <w:multiLevelType w:val="multilevel"/>
     <w:tmpl w:val="348AFA32"/>
@@ -13052,7 +14194,7 @@
       </w:rPr>
     </w:lvl>
   </w:abstractNum>
-  <w:abstractNum w:abstractNumId="6" w15:restartNumberingAfterBreak="0">
+  <w:abstractNum w:abstractNumId="6">
     <w:nsid w:val="7F540CDF"/>
     <w:multiLevelType w:val="multilevel"/>
     <w:tmpl w:val="DDE09996"/>
@@ -13190,7 +14332,7 @@
 </file>
 
 <file path=word/styles.xml><?xml version="1.0" encoding="utf-8"?>
-<w:styles xmlns:mc="http://schemas.openxmlformats.org/markup-compatibility/2006" xmlns:r="http://schemas.openxmlformats.org/officeDocument/2006/relationships" xmlns:w="http://schemas.openxmlformats.org/wordprocessingml/2006/main" xmlns:w14="http://schemas.microsoft.com/office/word/2010/wordml" xmlns:w15="http://schemas.microsoft.com/office/word/2012/wordml" xmlns:w16cex="http://schemas.microsoft.com/office/word/2018/wordml/cex" xmlns:w16cid="http://schemas.microsoft.com/office/word/2016/wordml/cid" xmlns:w16="http://schemas.microsoft.com/office/word/2018/wordml" xmlns:w16sdtdh="http://schemas.microsoft.com/office/word/2020/wordml/sdtdatahash" xmlns:w16se="http://schemas.microsoft.com/office/word/2015/wordml/symex" mc:Ignorable="w14 w15 w16se w16cid w16 w16cex w16sdtdh">
+<w:styles xmlns:mc="http://schemas.openxmlformats.org/markup-compatibility/2006" xmlns:r="http://schemas.openxmlformats.org/officeDocument/2006/relationships" xmlns:w="http://schemas.openxmlformats.org/wordprocessingml/2006/main" xmlns:w14="http://schemas.microsoft.com/office/word/2010/wordml" mc:Ignorable="w14">
   <w:docDefaults>
     <w:rPrDefault>
       <w:rPr>
@@ -13206,383 +14348,742 @@
       </w:pPr>
     </w:pPrDefault>
   </w:docDefaults>
-  <w:latentStyles w:defLockedState="0" w:defUIPriority="99" w:defSemiHidden="0" w:defUnhideWhenUsed="0" w:defQFormat="0" w:count="376">
-    <w:lsdException w:name="Normal" w:uiPriority="0" w:qFormat="1"/>
-    <w:lsdException w:name="heading 1" w:uiPriority="9" w:qFormat="1"/>
-    <w:lsdException w:name="heading 2" w:semiHidden="1" w:uiPriority="0" w:unhideWhenUsed="1" w:qFormat="1"/>
-    <w:lsdException w:name="heading 3" w:semiHidden="1" w:uiPriority="0" w:unhideWhenUsed="1" w:qFormat="1"/>
-    <w:lsdException w:name="heading 4" w:semiHidden="1" w:uiPriority="9" w:unhideWhenUsed="1" w:qFormat="1"/>
-    <w:lsdException w:name="heading 5" w:semiHidden="1" w:uiPriority="9" w:unhideWhenUsed="1" w:qFormat="1"/>
-    <w:lsdException w:name="heading 6" w:semiHidden="1" w:uiPriority="9" w:unhideWhenUsed="1" w:qFormat="1"/>
-    <w:lsdException w:name="heading 7" w:semiHidden="1" w:uiPriority="9" w:unhideWhenUsed="1" w:qFormat="1"/>
-    <w:lsdException w:name="heading 8" w:semiHidden="1" w:uiPriority="9" w:unhideWhenUsed="1" w:qFormat="1"/>
-    <w:lsdException w:name="heading 9" w:semiHidden="1" w:uiPriority="9" w:unhideWhenUsed="1" w:qFormat="1"/>
-    <w:lsdException w:name="index 1" w:semiHidden="1" w:unhideWhenUsed="1"/>
-    <w:lsdException w:name="index 2" w:semiHidden="1" w:unhideWhenUsed="1"/>
-    <w:lsdException w:name="index 3" w:semiHidden="1" w:unhideWhenUsed="1"/>
-    <w:lsdException w:name="index 4" w:semiHidden="1" w:unhideWhenUsed="1"/>
-    <w:lsdException w:name="index 5" w:semiHidden="1" w:unhideWhenUsed="1"/>
-    <w:lsdException w:name="index 6" w:semiHidden="1" w:unhideWhenUsed="1"/>
-    <w:lsdException w:name="index 7" w:semiHidden="1" w:unhideWhenUsed="1"/>
-    <w:lsdException w:name="index 8" w:semiHidden="1" w:unhideWhenUsed="1"/>
-    <w:lsdException w:name="index 9" w:semiHidden="1" w:unhideWhenUsed="1"/>
-    <w:lsdException w:name="toc 1" w:semiHidden="1" w:uiPriority="39" w:unhideWhenUsed="1"/>
-    <w:lsdException w:name="toc 2" w:semiHidden="1" w:uiPriority="39" w:unhideWhenUsed="1"/>
-    <w:lsdException w:name="toc 3" w:semiHidden="1" w:uiPriority="39" w:unhideWhenUsed="1"/>
-    <w:lsdException w:name="toc 4" w:semiHidden="1" w:uiPriority="39" w:unhideWhenUsed="1"/>
-    <w:lsdException w:name="toc 5" w:semiHidden="1" w:uiPriority="39" w:unhideWhenUsed="1"/>
-    <w:lsdException w:name="toc 6" w:semiHidden="1" w:uiPriority="39" w:unhideWhenUsed="1"/>
-    <w:lsdException w:name="toc 7" w:semiHidden="1" w:uiPriority="39" w:unhideWhenUsed="1"/>
-    <w:lsdException w:name="toc 8" w:semiHidden="1" w:uiPriority="39" w:unhideWhenUsed="1"/>
-    <w:lsdException w:name="toc 9" w:semiHidden="1" w:uiPriority="39" w:unhideWhenUsed="1"/>
-    <w:lsdException w:name="Normal Indent" w:semiHidden="1" w:unhideWhenUsed="1"/>
-    <w:lsdException w:name="footnote text" w:semiHidden="1" w:unhideWhenUsed="1"/>
-    <w:lsdException w:name="annotation text" w:semiHidden="1" w:unhideWhenUsed="1"/>
-    <w:lsdException w:name="header" w:semiHidden="1" w:unhideWhenUsed="1"/>
-    <w:lsdException w:name="footer" w:semiHidden="1" w:unhideWhenUsed="1"/>
-    <w:lsdException w:name="index heading" w:semiHidden="1" w:unhideWhenUsed="1"/>
-    <w:lsdException w:name="caption" w:semiHidden="1" w:uiPriority="35" w:unhideWhenUsed="1" w:qFormat="1"/>
-    <w:lsdException w:name="table of figures" w:semiHidden="1" w:unhideWhenUsed="1"/>
-    <w:lsdException w:name="envelope address" w:semiHidden="1" w:unhideWhenUsed="1"/>
-    <w:lsdException w:name="envelope return" w:semiHidden="1" w:unhideWhenUsed="1"/>
-    <w:lsdException w:name="footnote reference" w:semiHidden="1" w:unhideWhenUsed="1"/>
-    <w:lsdException w:name="annotation reference" w:semiHidden="1" w:unhideWhenUsed="1"/>
-    <w:lsdException w:name="line number" w:semiHidden="1" w:unhideWhenUsed="1"/>
-    <w:lsdException w:name="page number" w:semiHidden="1" w:unhideWhenUsed="1"/>
-    <w:lsdException w:name="endnote reference" w:semiHidden="1" w:unhideWhenUsed="1"/>
-    <w:lsdException w:name="endnote text" w:semiHidden="1" w:unhideWhenUsed="1"/>
-    <w:lsdException w:name="table of authorities" w:semiHidden="1" w:unhideWhenUsed="1"/>
-    <w:lsdException w:name="macro" w:semiHidden="1" w:unhideWhenUsed="1"/>
-    <w:lsdException w:name="toa heading" w:semiHidden="1" w:unhideWhenUsed="1"/>
-    <w:lsdException w:name="List" w:semiHidden="1" w:unhideWhenUsed="1"/>
-    <w:lsdException w:name="List Bullet" w:semiHidden="1" w:unhideWhenUsed="1"/>
-    <w:lsdException w:name="List Number" w:semiHidden="1" w:unhideWhenUsed="1"/>
-    <w:lsdException w:name="List 2" w:semiHidden="1" w:unhideWhenUsed="1"/>
-    <w:lsdException w:name="List 3" w:semiHidden="1" w:unhideWhenUsed="1"/>
-    <w:lsdException w:name="List 4" w:semiHidden="1" w:unhideWhenUsed="1"/>
-    <w:lsdException w:name="List 5" w:semiHidden="1" w:unhideWhenUsed="1"/>
-    <w:lsdException w:name="List Bullet 2" w:semiHidden="1" w:unhideWhenUsed="1"/>
-    <w:lsdException w:name="List Bullet 3" w:semiHidden="1" w:unhideWhenUsed="1"/>
-    <w:lsdException w:name="List Bullet 4" w:semiHidden="1" w:unhideWhenUsed="1"/>
-    <w:lsdException w:name="List Bullet 5" w:semiHidden="1" w:unhideWhenUsed="1"/>
-    <w:lsdException w:name="List Number 2" w:semiHidden="1" w:unhideWhenUsed="1"/>
-    <w:lsdException w:name="List Number 3" w:semiHidden="1" w:unhideWhenUsed="1"/>
-    <w:lsdException w:name="List Number 4" w:semiHidden="1" w:unhideWhenUsed="1"/>
-    <w:lsdException w:name="List Number 5" w:semiHidden="1" w:unhideWhenUsed="1"/>
-    <w:lsdException w:name="Title" w:uiPriority="10" w:qFormat="1"/>
-    <w:lsdException w:name="Closing" w:semiHidden="1" w:unhideWhenUsed="1"/>
-    <w:lsdException w:name="Signature" w:semiHidden="1" w:unhideWhenUsed="1"/>
-    <w:lsdException w:name="Default Paragraph Font" w:semiHidden="1" w:uiPriority="1" w:unhideWhenUsed="1"/>
-    <w:lsdException w:name="Body Text" w:semiHidden="1" w:unhideWhenUsed="1"/>
-    <w:lsdException w:name="Body Text Indent" w:semiHidden="1" w:unhideWhenUsed="1"/>
-    <w:lsdException w:name="List Continue" w:semiHidden="1" w:unhideWhenUsed="1"/>
-    <w:lsdException w:name="List Continue 2" w:semiHidden="1" w:unhideWhenUsed="1"/>
-    <w:lsdException w:name="List Continue 3" w:semiHidden="1" w:unhideWhenUsed="1"/>
-    <w:lsdException w:name="List Continue 4" w:semiHidden="1" w:unhideWhenUsed="1"/>
-    <w:lsdException w:name="List Continue 5" w:semiHidden="1" w:unhideWhenUsed="1"/>
-    <w:lsdException w:name="Message Header" w:semiHidden="1" w:unhideWhenUsed="1"/>
-    <w:lsdException w:name="Subtitle" w:uiPriority="11" w:qFormat="1"/>
-    <w:lsdException w:name="Salutation" w:semiHidden="1" w:unhideWhenUsed="1"/>
-    <w:lsdException w:name="Date" w:semiHidden="1" w:unhideWhenUsed="1"/>
-    <w:lsdException w:name="Body Text First Indent" w:semiHidden="1" w:unhideWhenUsed="1"/>
-    <w:lsdException w:name="Body Text First Indent 2" w:semiHidden="1" w:unhideWhenUsed="1"/>
-    <w:lsdException w:name="Note Heading" w:semiHidden="1" w:unhideWhenUsed="1"/>
-    <w:lsdException w:name="Body Text 2" w:semiHidden="1" w:unhideWhenUsed="1"/>
-    <w:lsdException w:name="Body Text 3" w:semiHidden="1" w:unhideWhenUsed="1"/>
-    <w:lsdException w:name="Body Text Indent 2" w:semiHidden="1" w:unhideWhenUsed="1"/>
-    <w:lsdException w:name="Body Text Indent 3" w:semiHidden="1" w:unhideWhenUsed="1"/>
-    <w:lsdException w:name="Block Text" w:semiHidden="1" w:unhideWhenUsed="1"/>
-    <w:lsdException w:name="Hyperlink" w:semiHidden="1" w:unhideWhenUsed="1"/>
-    <w:lsdException w:name="FollowedHyperlink" w:semiHidden="1" w:unhideWhenUsed="1"/>
-    <w:lsdException w:name="Strong" w:uiPriority="22" w:qFormat="1"/>
-    <w:lsdException w:name="Emphasis" w:uiPriority="20" w:qFormat="1"/>
-    <w:lsdException w:name="Document Map" w:semiHidden="1" w:unhideWhenUsed="1"/>
-    <w:lsdException w:name="Plain Text" w:semiHidden="1" w:unhideWhenUsed="1"/>
-    <w:lsdException w:name="E-mail Signature" w:semiHidden="1" w:unhideWhenUsed="1"/>
-    <w:lsdException w:name="HTML Top of Form" w:semiHidden="1" w:unhideWhenUsed="1"/>
-    <w:lsdException w:name="HTML Bottom of Form" w:semiHidden="1" w:unhideWhenUsed="1"/>
-    <w:lsdException w:name="Normal (Web)" w:semiHidden="1" w:unhideWhenUsed="1"/>
-    <w:lsdException w:name="HTML Acronym" w:semiHidden="1" w:unhideWhenUsed="1"/>
-    <w:lsdException w:name="HTML Address" w:semiHidden="1" w:unhideWhenUsed="1"/>
-    <w:lsdException w:name="HTML Cite" w:semiHidden="1" w:unhideWhenUsed="1"/>
-    <w:lsdException w:name="HTML Code" w:semiHidden="1" w:unhideWhenUsed="1"/>
-    <w:lsdException w:name="HTML Definition" w:semiHidden="1" w:unhideWhenUsed="1"/>
-    <w:lsdException w:name="HTML Keyboard" w:semiHidden="1" w:unhideWhenUsed="1"/>
-    <w:lsdException w:name="HTML Preformatted" w:semiHidden="1" w:unhideWhenUsed="1"/>
-    <w:lsdException w:name="HTML Sample" w:semiHidden="1" w:unhideWhenUsed="1"/>
-    <w:lsdException w:name="HTML Typewriter" w:semiHidden="1" w:unhideWhenUsed="1"/>
-    <w:lsdException w:name="HTML Variable" w:semiHidden="1" w:unhideWhenUsed="1"/>
-    <w:lsdException w:name="Normal Table" w:semiHidden="1" w:unhideWhenUsed="1"/>
-    <w:lsdException w:name="annotation subject" w:semiHidden="1" w:unhideWhenUsed="1"/>
-    <w:lsdException w:name="No List" w:semiHidden="1" w:unhideWhenUsed="1"/>
-    <w:lsdException w:name="Outline List 1" w:semiHidden="1" w:unhideWhenUsed="1"/>
-    <w:lsdException w:name="Outline List 2" w:semiHidden="1" w:unhideWhenUsed="1"/>
-    <w:lsdException w:name="Outline List 3" w:semiHidden="1" w:unhideWhenUsed="1"/>
-    <w:lsdException w:name="Table Simple 1" w:semiHidden="1" w:unhideWhenUsed="1"/>
-    <w:lsdException w:name="Table Simple 2" w:semiHidden="1" w:unhideWhenUsed="1"/>
-    <w:lsdException w:name="Table Simple 3" w:semiHidden="1" w:unhideWhenUsed="1"/>
-    <w:lsdException w:name="Table Classic 1" w:semiHidden="1" w:unhideWhenUsed="1"/>
-    <w:lsdException w:name="Table Classic 2" w:semiHidden="1" w:unhideWhenUsed="1"/>
-    <w:lsdException w:name="Table Classic 3" w:semiHidden="1" w:unhideWhenUsed="1"/>
-    <w:lsdException w:name="Table Classic 4" w:semiHidden="1" w:unhideWhenUsed="1"/>
-    <w:lsdException w:name="Table Colorful 1" w:semiHidden="1" w:unhideWhenUsed="1"/>
-    <w:lsdException w:name="Table Colorful 2" w:semiHidden="1" w:unhideWhenUsed="1"/>
-    <w:lsdException w:name="Table Colorful 3" w:semiHidden="1" w:unhideWhenUsed="1"/>
-    <w:lsdException w:name="Table Columns 1" w:semiHidden="1" w:unhideWhenUsed="1"/>
-    <w:lsdException w:name="Table Columns 2" w:semiHidden="1" w:unhideWhenUsed="1"/>
-    <w:lsdException w:name="Table Columns 3" w:semiHidden="1" w:unhideWhenUsed="1"/>
-    <w:lsdException w:name="Table Columns 4" w:semiHidden="1" w:unhideWhenUsed="1"/>
-    <w:lsdException w:name="Table Columns 5" w:semiHidden="1" w:unhideWhenUsed="1"/>
-    <w:lsdException w:name="Table Grid 1" w:semiHidden="1" w:unhideWhenUsed="1"/>
-    <w:lsdException w:name="Table Grid 2" w:semiHidden="1" w:unhideWhenUsed="1"/>
-    <w:lsdException w:name="Table Grid 3" w:semiHidden="1" w:unhideWhenUsed="1"/>
-    <w:lsdException w:name="Table Grid 4" w:semiHidden="1" w:unhideWhenUsed="1"/>
-    <w:lsdException w:name="Table Grid 5" w:semiHidden="1" w:unhideWhenUsed="1"/>
-    <w:lsdException w:name="Table Grid 6" w:semiHidden="1" w:unhideWhenUsed="1"/>
-    <w:lsdException w:name="Table Grid 7" w:semiHidden="1" w:unhideWhenUsed="1"/>
-    <w:lsdException w:name="Table Grid 8" w:semiHidden="1" w:unhideWhenUsed="1"/>
-    <w:lsdException w:name="Table List 1" w:semiHidden="1" w:unhideWhenUsed="1"/>
-    <w:lsdException w:name="Table List 2" w:semiHidden="1" w:unhideWhenUsed="1"/>
-    <w:lsdException w:name="Table List 3" w:semiHidden="1" w:unhideWhenUsed="1"/>
-    <w:lsdException w:name="Table List 4" w:semiHidden="1" w:unhideWhenUsed="1"/>
-    <w:lsdException w:name="Table List 5" w:semiHidden="1" w:unhideWhenUsed="1"/>
-    <w:lsdException w:name="Table List 6" w:semiHidden="1" w:unhideWhenUsed="1"/>
-    <w:lsdException w:name="Table List 7" w:semiHidden="1" w:unhideWhenUsed="1"/>
-    <w:lsdException w:name="Table List 8" w:semiHidden="1" w:unhideWhenUsed="1"/>
-    <w:lsdException w:name="Table 3D effects 1" w:semiHidden="1" w:unhideWhenUsed="1"/>
-    <w:lsdException w:name="Table 3D effects 2" w:semiHidden="1" w:unhideWhenUsed="1"/>
-    <w:lsdException w:name="Table 3D effects 3" w:semiHidden="1" w:unhideWhenUsed="1"/>
-    <w:lsdException w:name="Table Contemporary" w:semiHidden="1" w:unhideWhenUsed="1"/>
-    <w:lsdException w:name="Table Elegant" w:semiHidden="1" w:unhideWhenUsed="1"/>
-    <w:lsdException w:name="Table Professional" w:semiHidden="1" w:unhideWhenUsed="1"/>
-    <w:lsdException w:name="Table Subtle 1" w:semiHidden="1" w:unhideWhenUsed="1"/>
-    <w:lsdException w:name="Table Subtle 2" w:semiHidden="1" w:unhideWhenUsed="1"/>
-    <w:lsdException w:name="Table Web 1" w:semiHidden="1" w:unhideWhenUsed="1"/>
-    <w:lsdException w:name="Table Web 2" w:semiHidden="1" w:unhideWhenUsed="1"/>
-    <w:lsdException w:name="Table Web 3" w:semiHidden="1" w:unhideWhenUsed="1"/>
-    <w:lsdException w:name="Balloon Text" w:semiHidden="1" w:unhideWhenUsed="1"/>
-    <w:lsdException w:name="Table Grid" w:semiHidden="1" w:uiPriority="59" w:unhideWhenUsed="1"/>
-    <w:lsdException w:name="Table Theme" w:semiHidden="1" w:unhideWhenUsed="1"/>
-    <w:lsdException w:name="Placeholder Text" w:semiHidden="1"/>
-    <w:lsdException w:name="No Spacing" w:uiPriority="1" w:qFormat="1"/>
-    <w:lsdException w:name="Light Shading" w:uiPriority="60"/>
-    <w:lsdException w:name="Light List" w:uiPriority="61"/>
-    <w:lsdException w:name="Light Grid" w:uiPriority="62"/>
-    <w:lsdException w:name="Medium Shading 1" w:uiPriority="63"/>
-    <w:lsdException w:name="Medium Shading 2" w:uiPriority="64"/>
-    <w:lsdException w:name="Medium List 1" w:uiPriority="65"/>
-    <w:lsdException w:name="Medium List 2" w:uiPriority="66"/>
-    <w:lsdException w:name="Medium Grid 1" w:uiPriority="67"/>
-    <w:lsdException w:name="Medium Grid 2" w:uiPriority="68"/>
-    <w:lsdException w:name="Medium Grid 3" w:uiPriority="69"/>
-    <w:lsdException w:name="Dark List" w:uiPriority="70"/>
-    <w:lsdException w:name="Colorful Shading" w:uiPriority="71"/>
-    <w:lsdException w:name="Colorful List" w:uiPriority="72"/>
-    <w:lsdException w:name="Colorful Grid" w:uiPriority="73"/>
-    <w:lsdException w:name="Light Shading Accent 1" w:uiPriority="60"/>
-    <w:lsdException w:name="Light List Accent 1" w:uiPriority="61"/>
-    <w:lsdException w:name="Light Grid Accent 1" w:uiPriority="62"/>
-    <w:lsdException w:name="Medium Shading 1 Accent 1" w:uiPriority="63"/>
-    <w:lsdException w:name="Medium Shading 2 Accent 1" w:uiPriority="64"/>
-    <w:lsdException w:name="Medium List 1 Accent 1" w:uiPriority="65"/>
-    <w:lsdException w:name="Revision" w:semiHidden="1"/>
-    <w:lsdException w:name="List Paragraph" w:uiPriority="34" w:qFormat="1"/>
-    <w:lsdException w:name="Quote" w:uiPriority="29" w:qFormat="1"/>
-    <w:lsdException w:name="Intense Quote" w:uiPriority="30" w:qFormat="1"/>
-    <w:lsdException w:name="Medium List 2 Accent 1" w:uiPriority="66"/>
-    <w:lsdException w:name="Medium Grid 1 Accent 1" w:uiPriority="67"/>
-    <w:lsdException w:name="Medium Grid 2 Accent 1" w:uiPriority="68"/>
-    <w:lsdException w:name="Medium Grid 3 Accent 1" w:uiPriority="69"/>
-    <w:lsdException w:name="Dark List Accent 1" w:uiPriority="70"/>
-    <w:lsdException w:name="Colorful Shading Accent 1" w:uiPriority="71"/>
-    <w:lsdException w:name="Colorful List Accent 1" w:uiPriority="72"/>
-    <w:lsdException w:name="Colorful Grid Accent 1" w:uiPriority="73"/>
-    <w:lsdException w:name="Light Shading Accent 2" w:uiPriority="60"/>
-    <w:lsdException w:name="Light List Accent 2" w:uiPriority="61"/>
-    <w:lsdException w:name="Light Grid Accent 2" w:uiPriority="62"/>
-    <w:lsdException w:name="Medium Shading 1 Accent 2" w:uiPriority="63"/>
-    <w:lsdException w:name="Medium Shading 2 Accent 2" w:uiPriority="64"/>
-    <w:lsdException w:name="Medium List 1 Accent 2" w:uiPriority="65"/>
-    <w:lsdException w:name="Medium List 2 Accent 2" w:uiPriority="66"/>
-    <w:lsdException w:name="Medium Grid 1 Accent 2" w:uiPriority="67"/>
-    <w:lsdException w:name="Medium Grid 2 Accent 2" w:uiPriority="68"/>
-    <w:lsdException w:name="Medium Grid 3 Accent 2" w:uiPriority="69"/>
-    <w:lsdException w:name="Dark List Accent 2" w:uiPriority="70"/>
-    <w:lsdException w:name="Colorful Shading Accent 2" w:uiPriority="71"/>
-    <w:lsdException w:name="Colorful List Accent 2" w:uiPriority="72"/>
-    <w:lsdException w:name="Colorful Grid Accent 2" w:uiPriority="73"/>
-    <w:lsdException w:name="Light Shading Accent 3" w:uiPriority="60"/>
-    <w:lsdException w:name="Light List Accent 3" w:uiPriority="61"/>
-    <w:lsdException w:name="Light Grid Accent 3" w:uiPriority="62"/>
-    <w:lsdException w:name="Medium Shading 1 Accent 3" w:uiPriority="63"/>
-    <w:lsdException w:name="Medium Shading 2 Accent 3" w:uiPriority="64"/>
-    <w:lsdException w:name="Medium List 1 Accent 3" w:uiPriority="65"/>
-    <w:lsdException w:name="Medium List 2 Accent 3" w:uiPriority="66"/>
-    <w:lsdException w:name="Medium Grid 1 Accent 3" w:uiPriority="67"/>
-    <w:lsdException w:name="Medium Grid 2 Accent 3" w:uiPriority="68"/>
-    <w:lsdException w:name="Medium Grid 3 Accent 3" w:uiPriority="69"/>
-    <w:lsdException w:name="Dark List Accent 3" w:uiPriority="70"/>
-    <w:lsdException w:name="Colorful Shading Accent 3" w:uiPriority="71"/>
-    <w:lsdException w:name="Colorful List Accent 3" w:uiPriority="72"/>
-    <w:lsdException w:name="Colorful Grid Accent 3" w:uiPriority="73"/>
-    <w:lsdException w:name="Light Shading Accent 4" w:uiPriority="60"/>
-    <w:lsdException w:name="Light List Accent 4" w:uiPriority="61"/>
-    <w:lsdException w:name="Light Grid Accent 4" w:uiPriority="62"/>
-    <w:lsdException w:name="Medium Shading 1 Accent 4" w:uiPriority="63"/>
-    <w:lsdException w:name="Medium Shading 2 Accent 4" w:uiPriority="64"/>
-    <w:lsdException w:name="Medium List 1 Accent 4" w:uiPriority="65"/>
-    <w:lsdException w:name="Medium List 2 Accent 4" w:uiPriority="66"/>
-    <w:lsdException w:name="Medium Grid 1 Accent 4" w:uiPriority="67"/>
-    <w:lsdException w:name="Medium Grid 2 Accent 4" w:uiPriority="68"/>
-    <w:lsdException w:name="Medium Grid 3 Accent 4" w:uiPriority="69"/>
-    <w:lsdException w:name="Dark List Accent 4" w:uiPriority="70"/>
-    <w:lsdException w:name="Colorful Shading Accent 4" w:uiPriority="71"/>
-    <w:lsdException w:name="Colorful List Accent 4" w:uiPriority="72"/>
-    <w:lsdException w:name="Colorful Grid Accent 4" w:uiPriority="73"/>
-    <w:lsdException w:name="Light Shading Accent 5" w:uiPriority="60"/>
-    <w:lsdException w:name="Light List Accent 5" w:uiPriority="61"/>
-    <w:lsdException w:name="Light Grid Accent 5" w:uiPriority="62"/>
-    <w:lsdException w:name="Medium Shading 1 Accent 5" w:uiPriority="63"/>
-    <w:lsdException w:name="Medium Shading 2 Accent 5" w:uiPriority="64"/>
-    <w:lsdException w:name="Medium List 1 Accent 5" w:uiPriority="65"/>
-    <w:lsdException w:name="Medium List 2 Accent 5" w:uiPriority="66"/>
-    <w:lsdException w:name="Medium Grid 1 Accent 5" w:uiPriority="67"/>
-    <w:lsdException w:name="Medium Grid 2 Accent 5" w:uiPriority="68"/>
-    <w:lsdException w:name="Medium Grid 3 Accent 5" w:uiPriority="69"/>
-    <w:lsdException w:name="Dark List Accent 5" w:uiPriority="70"/>
-    <w:lsdException w:name="Colorful Shading Accent 5" w:uiPriority="71"/>
-    <w:lsdException w:name="Colorful List Accent 5" w:uiPriority="72"/>
-    <w:lsdException w:name="Colorful Grid Accent 5" w:uiPriority="73"/>
-    <w:lsdException w:name="Light Shading Accent 6" w:uiPriority="60"/>
-    <w:lsdException w:name="Light List Accent 6" w:uiPriority="61"/>
-    <w:lsdException w:name="Light Grid Accent 6" w:uiPriority="62"/>
-    <w:lsdException w:name="Medium Shading 1 Accent 6" w:uiPriority="63"/>
-    <w:lsdException w:name="Medium Shading 2 Accent 6" w:uiPriority="64"/>
-    <w:lsdException w:name="Medium List 1 Accent 6" w:uiPriority="65"/>
-    <w:lsdException w:name="Medium List 2 Accent 6" w:uiPriority="66"/>
-    <w:lsdException w:name="Medium Grid 1 Accent 6" w:uiPriority="67"/>
-    <w:lsdException w:name="Medium Grid 2 Accent 6" w:uiPriority="68"/>
-    <w:lsdException w:name="Medium Grid 3 Accent 6" w:uiPriority="69"/>
-    <w:lsdException w:name="Dark List Accent 6" w:uiPriority="70"/>
-    <w:lsdException w:name="Colorful Shading Accent 6" w:uiPriority="71"/>
-    <w:lsdException w:name="Colorful List Accent 6" w:uiPriority="72"/>
-    <w:lsdException w:name="Colorful Grid Accent 6" w:uiPriority="73"/>
-    <w:lsdException w:name="Subtle Emphasis" w:uiPriority="19" w:qFormat="1"/>
-    <w:lsdException w:name="Intense Emphasis" w:uiPriority="21" w:qFormat="1"/>
-    <w:lsdException w:name="Subtle Reference" w:uiPriority="31" w:qFormat="1"/>
-    <w:lsdException w:name="Intense Reference" w:uiPriority="32" w:qFormat="1"/>
-    <w:lsdException w:name="Book Title" w:uiPriority="33" w:qFormat="1"/>
-    <w:lsdException w:name="Bibliography" w:semiHidden="1" w:uiPriority="37" w:unhideWhenUsed="1"/>
-    <w:lsdException w:name="TOC Heading" w:semiHidden="1" w:uiPriority="39" w:unhideWhenUsed="1" w:qFormat="1"/>
-    <w:lsdException w:name="Plain Table 1" w:uiPriority="41"/>
-    <w:lsdException w:name="Plain Table 2" w:uiPriority="42"/>
-    <w:lsdException w:name="Plain Table 3" w:uiPriority="43"/>
-    <w:lsdException w:name="Plain Table 4" w:uiPriority="44"/>
-    <w:lsdException w:name="Plain Table 5" w:uiPriority="45"/>
-    <w:lsdException w:name="Grid Table Light" w:uiPriority="40"/>
-    <w:lsdException w:name="Grid Table 1 Light" w:uiPriority="46"/>
-    <w:lsdException w:name="Grid Table 2" w:uiPriority="47"/>
-    <w:lsdException w:name="Grid Table 3" w:uiPriority="48"/>
-    <w:lsdException w:name="Grid Table 4" w:uiPriority="49"/>
-    <w:lsdException w:name="Grid Table 5 Dark" w:uiPriority="50"/>
-    <w:lsdException w:name="Grid Table 6 Colorful" w:uiPriority="51"/>
-    <w:lsdException w:name="Grid Table 7 Colorful" w:uiPriority="52"/>
-    <w:lsdException w:name="Grid Table 1 Light Accent 1" w:uiPriority="46"/>
-    <w:lsdException w:name="Grid Table 2 Accent 1" w:uiPriority="47"/>
-    <w:lsdException w:name="Grid Table 3 Accent 1" w:uiPriority="48"/>
-    <w:lsdException w:name="Grid Table 4 Accent 1" w:uiPriority="49"/>
-    <w:lsdException w:name="Grid Table 5 Dark Accent 1" w:uiPriority="50"/>
-    <w:lsdException w:name="Grid Table 6 Colorful Accent 1" w:uiPriority="51"/>
-    <w:lsdException w:name="Grid Table 7 Colorful Accent 1" w:uiPriority="52"/>
-    <w:lsdException w:name="Grid Table 1 Light Accent 2" w:uiPriority="46"/>
-    <w:lsdException w:name="Grid Table 2 Accent 2" w:uiPriority="47"/>
-    <w:lsdException w:name="Grid Table 3 Accent 2" w:uiPriority="48"/>
-    <w:lsdException w:name="Grid Table 4 Accent 2" w:uiPriority="49"/>
-    <w:lsdException w:name="Grid Table 5 Dark Accent 2" w:uiPriority="50"/>
-    <w:lsdException w:name="Grid Table 6 Colorful Accent 2" w:uiPriority="51"/>
-    <w:lsdException w:name="Grid Table 7 Colorful Accent 2" w:uiPriority="52"/>
-    <w:lsdException w:name="Grid Table 1 Light Accent 3" w:uiPriority="46"/>
-    <w:lsdException w:name="Grid Table 2 Accent 3" w:uiPriority="47"/>
-    <w:lsdException w:name="Grid Table 3 Accent 3" w:uiPriority="48"/>
-    <w:lsdException w:name="Grid Table 4 Accent 3" w:uiPriority="49"/>
-    <w:lsdException w:name="Grid Table 5 Dark Accent 3" w:uiPriority="50"/>
-    <w:lsdException w:name="Grid Table 6 Colorful Accent 3" w:uiPriority="51"/>
-    <w:lsdException w:name="Grid Table 7 Colorful Accent 3" w:uiPriority="52"/>
-    <w:lsdException w:name="Grid Table 1 Light Accent 4" w:uiPriority="46"/>
-    <w:lsdException w:name="Grid Table 2 Accent 4" w:uiPriority="47"/>
-    <w:lsdException w:name="Grid Table 3 Accent 4" w:uiPriority="48"/>
-    <w:lsdException w:name="Grid Table 4 Accent 4" w:uiPriority="49"/>
-    <w:lsdException w:name="Grid Table 5 Dark Accent 4" w:uiPriority="50"/>
-    <w:lsdException w:name="Grid Table 6 Colorful Accent 4" w:uiPriority="51"/>
-    <w:lsdException w:name="Grid Table 7 Colorful Accent 4" w:uiPriority="52"/>
-    <w:lsdException w:name="Grid Table 1 Light Accent 5" w:uiPriority="46"/>
-    <w:lsdException w:name="Grid Table 2 Accent 5" w:uiPriority="47"/>
-    <w:lsdException w:name="Grid Table 3 Accent 5" w:uiPriority="48"/>
-    <w:lsdException w:name="Grid Table 4 Accent 5" w:uiPriority="49"/>
-    <w:lsdException w:name="Grid Table 5 Dark Accent 5" w:uiPriority="50"/>
-    <w:lsdException w:name="Grid Table 6 Colorful Accent 5" w:uiPriority="51"/>
-    <w:lsdException w:name="Grid Table 7 Colorful Accent 5" w:uiPriority="52"/>
-    <w:lsdException w:name="Grid Table 1 Light Accent 6" w:uiPriority="46"/>
-    <w:lsdException w:name="Grid Table 2 Accent 6" w:uiPriority="47"/>
-    <w:lsdException w:name="Grid Table 3 Accent 6" w:uiPriority="48"/>
-    <w:lsdException w:name="Grid Table 4 Accent 6" w:uiPriority="49"/>
-    <w:lsdException w:name="Grid Table 5 Dark Accent 6" w:uiPriority="50"/>
-    <w:lsdException w:name="Grid Table 6 Colorful Accent 6" w:uiPriority="51"/>
-    <w:lsdException w:name="Grid Table 7 Colorful Accent 6" w:uiPriority="52"/>
-    <w:lsdException w:name="List Table 1 Light" w:uiPriority="46"/>
-    <w:lsdException w:name="List Table 2" w:uiPriority="47"/>
-    <w:lsdException w:name="List Table 3" w:uiPriority="48"/>
-    <w:lsdException w:name="List Table 4" w:uiPriority="49"/>
-    <w:lsdException w:name="List Table 5 Dark" w:uiPriority="50"/>
-    <w:lsdException w:name="List Table 6 Colorful" w:uiPriority="51"/>
-    <w:lsdException w:name="List Table 7 Colorful" w:uiPriority="52"/>
-    <w:lsdException w:name="List Table 1 Light Accent 1" w:uiPriority="46"/>
-    <w:lsdException w:name="List Table 2 Accent 1" w:uiPriority="47"/>
-    <w:lsdException w:name="List Table 3 Accent 1" w:uiPriority="48"/>
-    <w:lsdException w:name="List Table 4 Accent 1" w:uiPriority="49"/>
-    <w:lsdException w:name="List Table 5 Dark Accent 1" w:uiPriority="50"/>
-    <w:lsdException w:name="List Table 6 Colorful Accent 1" w:uiPriority="51"/>
-    <w:lsdException w:name="List Table 7 Colorful Accent 1" w:uiPriority="52"/>
-    <w:lsdException w:name="List Table 1 Light Accent 2" w:uiPriority="46"/>
-    <w:lsdException w:name="List Table 2 Accent 2" w:uiPriority="47"/>
-    <w:lsdException w:name="List Table 3 Accent 2" w:uiPriority="48"/>
-    <w:lsdException w:name="List Table 4 Accent 2" w:uiPriority="49"/>
-    <w:lsdException w:name="List Table 5 Dark Accent 2" w:uiPriority="50"/>
-    <w:lsdException w:name="List Table 6 Colorful Accent 2" w:uiPriority="51"/>
-    <w:lsdException w:name="List Table 7 Colorful Accent 2" w:uiPriority="52"/>
-    <w:lsdException w:name="List Table 1 Light Accent 3" w:uiPriority="46"/>
-    <w:lsdException w:name="List Table 2 Accent 3" w:uiPriority="47"/>
-    <w:lsdException w:name="List Table 3 Accent 3" w:uiPriority="48"/>
-    <w:lsdException w:name="List Table 4 Accent 3" w:uiPriority="49"/>
-    <w:lsdException w:name="List Table 5 Dark Accent 3" w:uiPriority="50"/>
-    <w:lsdException w:name="List Table 6 Colorful Accent 3" w:uiPriority="51"/>
-    <w:lsdException w:name="List Table 7 Colorful Accent 3" w:uiPriority="52"/>
-    <w:lsdException w:name="List Table 1 Light Accent 4" w:uiPriority="46"/>
-    <w:lsdException w:name="List Table 2 Accent 4" w:uiPriority="47"/>
-    <w:lsdException w:name="List Table 3 Accent 4" w:uiPriority="48"/>
-    <w:lsdException w:name="List Table 4 Accent 4" w:uiPriority="49"/>
-    <w:lsdException w:name="List Table 5 Dark Accent 4" w:uiPriority="50"/>
-    <w:lsdException w:name="List Table 6 Colorful Accent 4" w:uiPriority="51"/>
-    <w:lsdException w:name="List Table 7 Colorful Accent 4" w:uiPriority="52"/>
-    <w:lsdException w:name="List Table 1 Light Accent 5" w:uiPriority="46"/>
-    <w:lsdException w:name="List Table 2 Accent 5" w:uiPriority="47"/>
-    <w:lsdException w:name="List Table 3 Accent 5" w:uiPriority="48"/>
-    <w:lsdException w:name="List Table 4 Accent 5" w:uiPriority="49"/>
-    <w:lsdException w:name="List Table 5 Dark Accent 5" w:uiPriority="50"/>
-    <w:lsdException w:name="List Table 6 Colorful Accent 5" w:uiPriority="51"/>
-    <w:lsdException w:name="List Table 7 Colorful Accent 5" w:uiPriority="52"/>
-    <w:lsdException w:name="List Table 1 Light Accent 6" w:uiPriority="46"/>
-    <w:lsdException w:name="List Table 2 Accent 6" w:uiPriority="47"/>
-    <w:lsdException w:name="List Table 3 Accent 6" w:uiPriority="48"/>
-    <w:lsdException w:name="List Table 4 Accent 6" w:uiPriority="49"/>
-    <w:lsdException w:name="List Table 5 Dark Accent 6" w:uiPriority="50"/>
-    <w:lsdException w:name="List Table 6 Colorful Accent 6" w:uiPriority="51"/>
-    <w:lsdException w:name="List Table 7 Colorful Accent 6" w:uiPriority="52"/>
-    <w:lsdException w:name="Mention" w:semiHidden="1" w:unhideWhenUsed="1"/>
-    <w:lsdException w:name="Smart Hyperlink" w:semiHidden="1" w:unhideWhenUsed="1"/>
-    <w:lsdException w:name="Hashtag" w:semiHidden="1" w:unhideWhenUsed="1"/>
-    <w:lsdException w:name="Unresolved Mention" w:semiHidden="1" w:unhideWhenUsed="1"/>
-    <w:lsdException w:name="Smart Link" w:semiHidden="1" w:unhideWhenUsed="1"/>
+  <w:latentStyles w:defLockedState="0" w:defUIPriority="99" w:defSemiHidden="1" w:defUnhideWhenUsed="1" w:defQFormat="0" w:count="267">
+    <w:lsdException w:name="Normal" w:semiHidden="0" w:uiPriority="0" w:unhideWhenUsed="0" w:qFormat="1"/>
+    <w:lsdException w:name="heading 1" w:semiHidden="0" w:uiPriority="9" w:unhideWhenUsed="0" w:qFormat="1"/>
+    <w:lsdException w:name="heading 2" w:uiPriority="0" w:qFormat="1"/>
+    <w:lsdException w:name="heading 3" w:uiPriority="0" w:qFormat="1"/>
+    <w:lsdException w:name="heading 4" w:uiPriority="9" w:qFormat="1"/>
+    <w:lsdException w:name="heading 5" w:uiPriority="9" w:qFormat="1"/>
+    <w:lsdException w:name="heading 6" w:uiPriority="9" w:qFormat="1"/>
+    <w:lsdException w:name="heading 7" w:uiPriority="9" w:qFormat="1"/>
+    <w:lsdException w:name="heading 8" w:uiPriority="9" w:qFormat="1"/>
+    <w:lsdException w:name="heading 9" w:uiPriority="9" w:qFormat="1"/>
+    <w:lsdException w:name="toc 1" w:uiPriority="39"/>
+    <w:lsdException w:name="toc 2" w:uiPriority="39"/>
+    <w:lsdException w:name="toc 3" w:uiPriority="39"/>
+    <w:lsdException w:name="toc 4" w:uiPriority="39"/>
+    <w:lsdException w:name="toc 5" w:uiPriority="39"/>
+    <w:lsdException w:name="toc 6" w:uiPriority="39"/>
+    <w:lsdException w:name="toc 7" w:uiPriority="39"/>
+    <w:lsdException w:name="toc 8" w:uiPriority="39"/>
+    <w:lsdException w:name="toc 9" w:uiPriority="39"/>
+    <w:lsdException w:name="caption" w:uiPriority="35" w:qFormat="1"/>
+    <w:lsdException w:name="Title" w:semiHidden="0" w:uiPriority="10" w:unhideWhenUsed="0" w:qFormat="1"/>
+    <w:lsdException w:name="Default Paragraph Font" w:uiPriority="1"/>
+    <w:lsdException w:name="Subtitle" w:semiHidden="0" w:uiPriority="11" w:unhideWhenUsed="0" w:qFormat="1"/>
+    <w:lsdException w:name="Strong" w:semiHidden="0" w:uiPriority="22" w:unhideWhenUsed="0" w:qFormat="1"/>
+    <w:lsdException w:name="Emphasis" w:semiHidden="0" w:uiPriority="20" w:unhideWhenUsed="0" w:qFormat="1"/>
+    <w:lsdException w:name="Table Grid" w:uiPriority="59"/>
+    <w:lsdException w:name="Placeholder Text" w:unhideWhenUsed="0"/>
+    <w:lsdException w:name="No Spacing" w:semiHidden="0" w:uiPriority="1" w:unhideWhenUsed="0" w:qFormat="1"/>
+    <w:lsdException w:name="Light Shading" w:semiHidden="0" w:uiPriority="60" w:unhideWhenUsed="0"/>
+    <w:lsdException w:name="Light List" w:semiHidden="0" w:uiPriority="61" w:unhideWhenUsed="0"/>
+    <w:lsdException w:name="Light Grid" w:semiHidden="0" w:uiPriority="62" w:unhideWhenUsed="0"/>
+    <w:lsdException w:name="Medium Shading 1" w:semiHidden="0" w:uiPriority="63" w:unhideWhenUsed="0"/>
+    <w:lsdException w:name="Medium Shading 2" w:semiHidden="0" w:uiPriority="64" w:unhideWhenUsed="0"/>
+    <w:lsdException w:name="Medium List 1" w:semiHidden="0" w:uiPriority="65" w:unhideWhenUsed="0"/>
+    <w:lsdException w:name="Medium List 2" w:semiHidden="0" w:uiPriority="66" w:unhideWhenUsed="0"/>
+    <w:lsdException w:name="Medium Grid 1" w:semiHidden="0" w:uiPriority="67" w:unhideWhenUsed="0"/>
+    <w:lsdException w:name="Medium Grid 2" w:semiHidden="0" w:uiPriority="68" w:unhideWhenUsed="0"/>
+    <w:lsdException w:name="Medium Grid 3" w:semiHidden="0" w:uiPriority="69" w:unhideWhenUsed="0"/>
+    <w:lsdException w:name="Dark List" w:semiHidden="0" w:uiPriority="70" w:unhideWhenUsed="0"/>
+    <w:lsdException w:name="Colorful Shading" w:semiHidden="0" w:uiPriority="71" w:unhideWhenUsed="0"/>
+    <w:lsdException w:name="Colorful List" w:semiHidden="0" w:uiPriority="72" w:unhideWhenUsed="0"/>
+    <w:lsdException w:name="Colorful Grid" w:semiHidden="0" w:uiPriority="73" w:unhideWhenUsed="0"/>
+    <w:lsdException w:name="Light Shading Accent 1" w:semiHidden="0" w:uiPriority="60" w:unhideWhenUsed="0"/>
+    <w:lsdException w:name="Light List Accent 1" w:semiHidden="0" w:uiPriority="61" w:unhideWhenUsed="0"/>
+    <w:lsdException w:name="Light Grid Accent 1" w:semiHidden="0" w:uiPriority="62" w:unhideWhenUsed="0"/>
+    <w:lsdException w:name="Medium Shading 1 Accent 1" w:semiHidden="0" w:uiPriority="63" w:unhideWhenUsed="0"/>
+    <w:lsdException w:name="Medium Shading 2 Accent 1" w:semiHidden="0" w:uiPriority="64" w:unhideWhenUsed="0"/>
+    <w:lsdException w:name="Medium List 1 Accent 1" w:semiHidden="0" w:uiPriority="65" w:unhideWhenUsed="0"/>
+    <w:lsdException w:name="Revision" w:unhideWhenUsed="0"/>
+    <w:lsdException w:name="List Paragraph" w:semiHidden="0" w:uiPriority="34" w:unhideWhenUsed="0" w:qFormat="1"/>
+    <w:lsdException w:name="Quote" w:semiHidden="0" w:uiPriority="29" w:unhideWhenUsed="0" w:qFormat="1"/>
+    <w:lsdException w:name="Intense Quote" w:semiHidden="0" w:uiPriority="30" w:unhideWhenUsed="0" w:qFormat="1"/>
+    <w:lsdException w:name="Medium List 2 Accent 1" w:semiHidden="0" w:uiPriority="66" w:unhideWhenUsed="0"/>
+    <w:lsdException w:name="Medium Grid 1 Accent 1" w:semiHidden="0" w:uiPriority="67" w:unhideWhenUsed="0"/>
+    <w:lsdException w:name="Medium Grid 2 Accent 1" w:semiHidden="0" w:uiPriority="68" w:unhideWhenUsed="0"/>
+    <w:lsdException w:name="Medium Grid 3 Accent 1" w:semiHidden="0" w:uiPriority="69" w:unhideWhenUsed="0"/>
+    <w:lsdException w:name="Dark List Accent 1" w:semiHidden="0" w:uiPriority="70" w:unhideWhenUsed="0"/>
+    <w:lsdException w:name="Colorful Shading Accent 1" w:semiHidden="0" w:uiPriority="71" w:unhideWhenUsed="0"/>
+    <w:lsdException w:name="Colorful List Accent 1" w:semiHidden="0" w:uiPriority="72" w:unhideWhenUsed="0"/>
+    <w:lsdException w:name="Colorful Grid Accent 1" w:semiHidden="0" w:uiPriority="73" w:unhideWhenUsed="0"/>
+    <w:lsdException w:name="Light Shading Accent 2" w:semiHidden="0" w:uiPriority="60" w:unhideWhenUsed="0"/>
+    <w:lsdException w:name="Light List Accent 2" w:semiHidden="0" w:uiPriority="61" w:unhideWhenUsed="0"/>
+    <w:lsdException w:name="Light Grid Accent 2" w:semiHidden="0" w:uiPriority="62" w:unhideWhenUsed="0"/>
+    <w:lsdException w:name="Medium Shading 1 Accent 2" w:semiHidden="0" w:uiPriority="63" w:unhideWhenUsed="0"/>
+    <w:lsdException w:name="Medium Shading 2 Accent 2" w:semiHidden="0" w:uiPriority="64" w:unhideWhenUsed="0"/>
+    <w:lsdException w:name="Medium List 1 Accent 2" w:semiHidden="0" w:uiPriority="65" w:unhideWhenUsed="0"/>
+    <w:lsdException w:name="Medium List 2 Accent 2" w:semiHidden="0" w:uiPriority="66" w:unhideWhenUsed="0"/>
+    <w:lsdException w:name="Medium Grid 1 Accent 2" w:semiHidden="0" w:uiPriority="67" w:unhideWhenUsed="0"/>
+    <w:lsdException w:name="Medium Grid 2 Accent 2" w:semiHidden="0" w:uiPriority="68" w:unhideWhenUsed="0"/>
+    <w:lsdException w:name="Medium Grid 3 Accent 2" w:semiHidden="0" w:uiPriority="69" w:unhideWhenUsed="0"/>
+    <w:lsdException w:name="Dark List Accent 2" w:semiHidden="0" w:uiPriority="70" w:unhideWhenUsed="0"/>
+    <w:lsdException w:name="Colorful Shading Accent 2" w:semiHidden="0" w:uiPriority="71" w:unhideWhenUsed="0"/>
+    <w:lsdException w:name="Colorful List Accent 2" w:semiHidden="0" w:uiPriority="72" w:unhideWhenUsed="0"/>
+    <w:lsdException w:name="Colorful Grid Accent 2" w:semiHidden="0" w:uiPriority="73" w:unhideWhenUsed="0"/>
+    <w:lsdException w:name="Light Shading Accent 3" w:semiHidden="0" w:uiPriority="60" w:unhideWhenUsed="0"/>
+    <w:lsdException w:name="Light List Accent 3" w:semiHidden="0" w:uiPriority="61" w:unhideWhenUsed="0"/>
+    <w:lsdException w:name="Light Grid Accent 3" w:semiHidden="0" w:uiPriority="62" w:unhideWhenUsed="0"/>
+    <w:lsdException w:name="Medium Shading 1 Accent 3" w:semiHidden="0" w:uiPriority="63" w:unhideWhenUsed="0"/>
+    <w:lsdException w:name="Medium Shading 2 Accent 3" w:semiHidden="0" w:uiPriority="64" w:unhideWhenUsed="0"/>
+    <w:lsdException w:name="Medium List 1 Accent 3" w:semiHidden="0" w:uiPriority="65" w:unhideWhenUsed="0"/>
+    <w:lsdException w:name="Medium List 2 Accent 3" w:semiHidden="0" w:uiPriority="66" w:unhideWhenUsed="0"/>
+    <w:lsdException w:name="Medium Grid 1 Accent 3" w:semiHidden="0" w:uiPriority="67" w:unhideWhenUsed="0"/>
+    <w:lsdException w:name="Medium Grid 2 Accent 3" w:semiHidden="0" w:uiPriority="68" w:unhideWhenUsed="0"/>
+    <w:lsdException w:name="Medium Grid 3 Accent 3" w:semiHidden="0" w:uiPriority="69" w:unhideWhenUsed="0"/>
+    <w:lsdException w:name="Dark List Accent 3" w:semiHidden="0" w:uiPriority="70" w:unhideWhenUsed="0"/>
+    <w:lsdException w:name="Colorful Shading Accent 3" w:semiHidden="0" w:uiPriority="71" w:unhideWhenUsed="0"/>
+    <w:lsdException w:name="Colorful List Accent 3" w:semiHidden="0" w:uiPriority="72" w:unhideWhenUsed="0"/>
+    <w:lsdException w:name="Colorful Grid Accent 3" w:semiHidden="0" w:uiPriority="73" w:unhideWhenUsed="0"/>
+    <w:lsdException w:name="Light Shading Accent 4" w:semiHidden="0" w:uiPriority="60" w:unhideWhenUsed="0"/>
+    <w:lsdException w:name="Light List Accent 4" w:semiHidden="0" w:uiPriority="61" w:unhideWhenUsed="0"/>
+    <w:lsdException w:name="Light Grid Accent 4" w:semiHidden="0" w:uiPriority="62" w:unhideWhenUsed="0"/>
+    <w:lsdException w:name="Medium Shading 1 Accent 4" w:semiHidden="0" w:uiPriority="63" w:unhideWhenUsed="0"/>
+    <w:lsdException w:name="Medium Shading 2 Accent 4" w:semiHidden="0" w:uiPriority="64" w:unhideWhenUsed="0"/>
+    <w:lsdException w:name="Medium List 1 Accent 4" w:semiHidden="0" w:uiPriority="65" w:unhideWhenUsed="0"/>
+    <w:lsdException w:name="Medium List 2 Accent 4" w:semiHidden="0" w:uiPriority="66" w:unhideWhenUsed="0"/>
+    <w:lsdException w:name="Medium Grid 1 Accent 4" w:semiHidden="0" w:uiPriority="67" w:unhideWhenUsed="0"/>
+    <w:lsdException w:name="Medium Grid 2 Accent 4" w:semiHidden="0" w:uiPriority="68" w:unhideWhenUsed="0"/>
+    <w:lsdException w:name="Medium Grid 3 Accent 4" w:semiHidden="0" w:uiPriority="69" w:unhideWhenUsed="0"/>
+    <w:lsdException w:name="Dark List Accent 4" w:semiHidden="0" w:uiPriority="70" w:unhideWhenUsed="0"/>
+    <w:lsdException w:name="Colorful Shading Accent 4" w:semiHidden="0" w:uiPriority="71" w:unhideWhenUsed="0"/>
+    <w:lsdException w:name="Colorful List Accent 4" w:semiHidden="0" w:uiPriority="72" w:unhideWhenUsed="0"/>
+    <w:lsdException w:name="Colorful Grid Accent 4" w:semiHidden="0" w:uiPriority="73" w:unhideWhenUsed="0"/>
+    <w:lsdException w:name="Light Shading Accent 5" w:semiHidden="0" w:uiPriority="60" w:unhideWhenUsed="0"/>
+    <w:lsdException w:name="Light List Accent 5" w:semiHidden="0" w:uiPriority="61" w:unhideWhenUsed="0"/>
+    <w:lsdException w:name="Light Grid Accent 5" w:semiHidden="0" w:uiPriority="62" w:unhideWhenUsed="0"/>
+    <w:lsdException w:name="Medium Shading 1 Accent 5" w:semiHidden="0" w:uiPriority="63" w:unhideWhenUsed="0"/>
+    <w:lsdException w:name="Medium Shading 2 Accent 5" w:semiHidden="0" w:uiPriority="64" w:unhideWhenUsed="0"/>
+    <w:lsdException w:name="Medium List 1 Accent 5" w:semiHidden="0" w:uiPriority="65" w:unhideWhenUsed="0"/>
+    <w:lsdException w:name="Medium List 2 Accent 5" w:semiHidden="0" w:uiPriority="66" w:unhideWhenUsed="0"/>
+    <w:lsdException w:name="Medium Grid 1 Accent 5" w:semiHidden="0" w:uiPriority="67" w:unhideWhenUsed="0"/>
+    <w:lsdException w:name="Medium Grid 2 Accent 5" w:semiHidden="0" w:uiPriority="68" w:unhideWhenUsed="0"/>
+    <w:lsdException w:name="Medium Grid 3 Accent 5" w:semiHidden="0" w:uiPriority="69" w:unhideWhenUsed="0"/>
+    <w:lsdException w:name="Dark List Accent 5" w:semiHidden="0" w:uiPriority="70" w:unhideWhenUsed="0"/>
+    <w:lsdException w:name="Colorful Shading Accent 5" w:semiHidden="0" w:uiPriority="71" w:unhideWhenUsed="0"/>
+    <w:lsdException w:name="Colorful List Accent 5" w:semiHidden="0" w:uiPriority="72" w:unhideWhenUsed="0"/>
+    <w:lsdException w:name="Colorful Grid Accent 5" w:semiHidden="0" w:uiPriority="73" w:unhideWhenUsed="0"/>
+    <w:lsdException w:name="Light Shading Accent 6" w:semiHidden="0" w:uiPriority="60" w:unhideWhenUsed="0"/>
+    <w:lsdException w:name="Light List Accent 6" w:semiHidden="0" w:uiPriority="61" w:unhideWhenUsed="0"/>
+    <w:lsdException w:name="Light Grid Accent 6" w:semiHidden="0" w:uiPriority="62" w:unhideWhenUsed="0"/>
+    <w:lsdException w:name="Medium Shading 1 Accent 6" w:semiHidden="0" w:uiPriority="63" w:unhideWhenUsed="0"/>
+    <w:lsdException w:name="Medium Shading 2 Accent 6" w:semiHidden="0" w:uiPriority="64" w:unhideWhenUsed="0"/>
+    <w:lsdException w:name="Medium List 1 Accent 6" w:semiHidden="0" w:uiPriority="65" w:unhideWhenUsed="0"/>
+    <w:lsdException w:name="Medium List 2 Accent 6" w:semiHidden="0" w:uiPriority="66" w:unhideWhenUsed="0"/>
+    <w:lsdException w:name="Medium Grid 1 Accent 6" w:semiHidden="0" w:uiPriority="67" w:unhideWhenUsed="0"/>
+    <w:lsdException w:name="Medium Grid 2 Accent 6" w:semiHidden="0" w:uiPriority="68" w:unhideWhenUsed="0"/>
+    <w:lsdException w:name="Medium Grid 3 Accent 6" w:semiHidden="0" w:uiPriority="69" w:unhideWhenUsed="0"/>
+    <w:lsdException w:name="Dark List Accent 6" w:semiHidden="0" w:uiPriority="70" w:unhideWhenUsed="0"/>
+    <w:lsdException w:name="Colorful Shading Accent 6" w:semiHidden="0" w:uiPriority="71" w:unhideWhenUsed="0"/>
+    <w:lsdException w:name="Colorful List Accent 6" w:semiHidden="0" w:uiPriority="72" w:unhideWhenUsed="0"/>
+    <w:lsdException w:name="Colorful Grid Accent 6" w:semiHidden="0" w:uiPriority="73" w:unhideWhenUsed="0"/>
+    <w:lsdException w:name="Subtle Emphasis" w:semiHidden="0" w:uiPriority="19" w:unhideWhenUsed="0" w:qFormat="1"/>
+    <w:lsdException w:name="Intense Emphasis" w:semiHidden="0" w:uiPriority="21" w:unhideWhenUsed="0" w:qFormat="1"/>
+    <w:lsdException w:name="Subtle Reference" w:semiHidden="0" w:uiPriority="31" w:unhideWhenUsed="0" w:qFormat="1"/>
+    <w:lsdException w:name="Intense Reference" w:semiHidden="0" w:uiPriority="32" w:unhideWhenUsed="0" w:qFormat="1"/>
+    <w:lsdException w:name="Book Title" w:semiHidden="0" w:uiPriority="33" w:unhideWhenUsed="0" w:qFormat="1"/>
+    <w:lsdException w:name="Bibliography" w:uiPriority="37"/>
+    <w:lsdException w:name="TOC Heading" w:uiPriority="39" w:qFormat="1"/>
+  </w:latentStyles>
+  <w:style w:type="paragraph" w:default="1" w:styleId="Normal">
+    <w:name w:val="Normal"/>
+  </w:style>
+  <w:style w:type="paragraph" w:styleId="Ttulo1">
+    <w:name w:val="heading 1"/>
+    <w:basedOn w:val="Normal"/>
+    <w:next w:val="Normal"/>
+    <w:pPr>
+      <w:keepNext/>
+      <w:keepLines/>
+      <w:spacing w:before="480" w:after="120"/>
+      <w:outlineLvl w:val="0"/>
+    </w:pPr>
+    <w:rPr>
+      <w:b/>
+      <w:sz w:val="48"/>
+      <w:szCs w:val="48"/>
+    </w:rPr>
+  </w:style>
+  <w:style w:type="paragraph" w:styleId="Ttulo2">
+    <w:name w:val="heading 2"/>
+    <w:basedOn w:val="Normal"/>
+    <w:next w:val="Normal"/>
+    <w:pPr>
+      <w:keepNext/>
+      <w:keepLines/>
+      <w:spacing w:before="360" w:after="80"/>
+      <w:outlineLvl w:val="1"/>
+    </w:pPr>
+    <w:rPr>
+      <w:b/>
+      <w:sz w:val="36"/>
+      <w:szCs w:val="36"/>
+    </w:rPr>
+  </w:style>
+  <w:style w:type="paragraph" w:styleId="Ttulo3">
+    <w:name w:val="heading 3"/>
+    <w:basedOn w:val="Normal"/>
+    <w:next w:val="Normal"/>
+    <w:pPr>
+      <w:keepNext/>
+      <w:keepLines/>
+      <w:spacing w:before="280" w:after="80"/>
+      <w:outlineLvl w:val="2"/>
+    </w:pPr>
+    <w:rPr>
+      <w:b/>
+      <w:sz w:val="28"/>
+      <w:szCs w:val="28"/>
+    </w:rPr>
+  </w:style>
+  <w:style w:type="paragraph" w:styleId="Ttulo4">
+    <w:name w:val="heading 4"/>
+    <w:basedOn w:val="Normal"/>
+    <w:next w:val="Normal"/>
+    <w:pPr>
+      <w:keepNext/>
+      <w:keepLines/>
+      <w:spacing w:before="240" w:after="40"/>
+      <w:outlineLvl w:val="3"/>
+    </w:pPr>
+    <w:rPr>
+      <w:b/>
+      <w:sz w:val="24"/>
+      <w:szCs w:val="24"/>
+    </w:rPr>
+  </w:style>
+  <w:style w:type="paragraph" w:styleId="Ttulo5">
+    <w:name w:val="heading 5"/>
+    <w:basedOn w:val="Normal"/>
+    <w:next w:val="Normal"/>
+    <w:pPr>
+      <w:keepNext/>
+      <w:keepLines/>
+      <w:spacing w:before="220" w:after="40"/>
+      <w:outlineLvl w:val="4"/>
+    </w:pPr>
+    <w:rPr>
+      <w:b/>
+    </w:rPr>
+  </w:style>
+  <w:style w:type="paragraph" w:styleId="Ttulo6">
+    <w:name w:val="heading 6"/>
+    <w:basedOn w:val="Normal"/>
+    <w:next w:val="Normal"/>
+    <w:pPr>
+      <w:keepNext/>
+      <w:keepLines/>
+      <w:spacing w:before="200" w:after="40"/>
+      <w:outlineLvl w:val="5"/>
+    </w:pPr>
+    <w:rPr>
+      <w:b/>
+      <w:sz w:val="20"/>
+      <w:szCs w:val="20"/>
+    </w:rPr>
+  </w:style>
+  <w:style w:type="character" w:default="1" w:styleId="Fuentedeprrafopredeter">
+    <w:name w:val="Default Paragraph Font"/>
+    <w:uiPriority w:val="1"/>
+    <w:semiHidden/>
+    <w:unhideWhenUsed/>
+  </w:style>
+  <w:style w:type="table" w:default="1" w:styleId="Tablanormal">
+    <w:name w:val="Normal Table"/>
+    <w:uiPriority w:val="99"/>
+    <w:semiHidden/>
+    <w:unhideWhenUsed/>
+    <w:tblPr>
+      <w:tblInd w:w="0" w:type="dxa"/>
+      <w:tblCellMar>
+        <w:top w:w="0" w:type="dxa"/>
+        <w:left w:w="108" w:type="dxa"/>
+        <w:bottom w:w="0" w:type="dxa"/>
+        <w:right w:w="108" w:type="dxa"/>
+      </w:tblCellMar>
+    </w:tblPr>
+  </w:style>
+  <w:style w:type="numbering" w:default="1" w:styleId="Sinlista">
+    <w:name w:val="No List"/>
+    <w:uiPriority w:val="99"/>
+    <w:semiHidden/>
+    <w:unhideWhenUsed/>
+  </w:style>
+  <w:style w:type="table" w:customStyle="1" w:styleId="TableNormal">
+    <w:name w:val="Table Normal"/>
+    <w:tblPr>
+      <w:tblCellMar>
+        <w:top w:w="0" w:type="dxa"/>
+        <w:left w:w="0" w:type="dxa"/>
+        <w:bottom w:w="0" w:type="dxa"/>
+        <w:right w:w="0" w:type="dxa"/>
+      </w:tblCellMar>
+    </w:tblPr>
+  </w:style>
+  <w:style w:type="paragraph" w:styleId="Ttulo">
+    <w:name w:val="Title"/>
+    <w:basedOn w:val="Normal"/>
+    <w:next w:val="Normal"/>
+    <w:pPr>
+      <w:keepNext/>
+      <w:keepLines/>
+      <w:spacing w:before="480" w:after="120"/>
+    </w:pPr>
+    <w:rPr>
+      <w:b/>
+      <w:sz w:val="72"/>
+      <w:szCs w:val="72"/>
+    </w:rPr>
+  </w:style>
+  <w:style w:type="paragraph" w:styleId="Subttulo">
+    <w:name w:val="Subtitle"/>
+    <w:basedOn w:val="Normal"/>
+    <w:next w:val="Normal"/>
+    <w:pPr>
+      <w:keepNext/>
+      <w:keepLines/>
+      <w:spacing w:before="360" w:after="80"/>
+    </w:pPr>
+    <w:rPr>
+      <w:rFonts w:ascii="Georgia" w:eastAsia="Georgia" w:hAnsi="Georgia" w:cs="Georgia"/>
+      <w:i/>
+      <w:color w:val="666666"/>
+      <w:sz w:val="48"/>
+      <w:szCs w:val="48"/>
+    </w:rPr>
+  </w:style>
+  <w:style w:type="table" w:customStyle="1" w:styleId="a">
+    <w:basedOn w:val="TableNormal"/>
+    <w:tblPr>
+      <w:tblStyleRowBandSize w:val="1"/>
+      <w:tblStyleColBandSize w:val="1"/>
+      <w:tblCellMar>
+        <w:top w:w="100" w:type="dxa"/>
+        <w:left w:w="100" w:type="dxa"/>
+        <w:bottom w:w="100" w:type="dxa"/>
+        <w:right w:w="100" w:type="dxa"/>
+      </w:tblCellMar>
+    </w:tblPr>
+  </w:style>
+  <w:style w:type="table" w:customStyle="1" w:styleId="a0">
+    <w:basedOn w:val="TableNormal"/>
+    <w:tblPr>
+      <w:tblStyleRowBandSize w:val="1"/>
+      <w:tblStyleColBandSize w:val="1"/>
+      <w:tblCellMar>
+        <w:top w:w="100" w:type="dxa"/>
+        <w:left w:w="100" w:type="dxa"/>
+        <w:bottom w:w="100" w:type="dxa"/>
+        <w:right w:w="100" w:type="dxa"/>
+      </w:tblCellMar>
+    </w:tblPr>
+  </w:style>
+  <w:style w:type="table" w:customStyle="1" w:styleId="a1">
+    <w:basedOn w:val="TableNormal"/>
+    <w:tblPr>
+      <w:tblStyleRowBandSize w:val="1"/>
+      <w:tblStyleColBandSize w:val="1"/>
+      <w:tblCellMar>
+        <w:top w:w="100" w:type="dxa"/>
+        <w:left w:w="100" w:type="dxa"/>
+        <w:bottom w:w="100" w:type="dxa"/>
+        <w:right w:w="100" w:type="dxa"/>
+      </w:tblCellMar>
+    </w:tblPr>
+  </w:style>
+  <w:style w:type="table" w:customStyle="1" w:styleId="a2">
+    <w:basedOn w:val="TableNormal"/>
+    <w:tblPr>
+      <w:tblStyleRowBandSize w:val="1"/>
+      <w:tblStyleColBandSize w:val="1"/>
+      <w:tblCellMar>
+        <w:top w:w="100" w:type="dxa"/>
+        <w:left w:w="100" w:type="dxa"/>
+        <w:bottom w:w="100" w:type="dxa"/>
+        <w:right w:w="100" w:type="dxa"/>
+      </w:tblCellMar>
+    </w:tblPr>
+  </w:style>
+  <w:style w:type="table" w:customStyle="1" w:styleId="a3">
+    <w:basedOn w:val="TableNormal"/>
+    <w:tblPr>
+      <w:tblStyleRowBandSize w:val="1"/>
+      <w:tblStyleColBandSize w:val="1"/>
+      <w:tblCellMar>
+        <w:top w:w="100" w:type="dxa"/>
+        <w:left w:w="100" w:type="dxa"/>
+        <w:bottom w:w="100" w:type="dxa"/>
+        <w:right w:w="100" w:type="dxa"/>
+      </w:tblCellMar>
+    </w:tblPr>
+  </w:style>
+  <w:style w:type="table" w:customStyle="1" w:styleId="a4">
+    <w:basedOn w:val="TableNormal"/>
+    <w:tblPr>
+      <w:tblStyleRowBandSize w:val="1"/>
+      <w:tblStyleColBandSize w:val="1"/>
+      <w:tblCellMar>
+        <w:top w:w="100" w:type="dxa"/>
+        <w:left w:w="100" w:type="dxa"/>
+        <w:bottom w:w="100" w:type="dxa"/>
+        <w:right w:w="100" w:type="dxa"/>
+      </w:tblCellMar>
+    </w:tblPr>
+  </w:style>
+  <w:style w:type="table" w:customStyle="1" w:styleId="a5">
+    <w:basedOn w:val="TableNormal"/>
+    <w:tblPr>
+      <w:tblStyleRowBandSize w:val="1"/>
+      <w:tblStyleColBandSize w:val="1"/>
+      <w:tblCellMar>
+        <w:top w:w="100" w:type="dxa"/>
+        <w:left w:w="100" w:type="dxa"/>
+        <w:bottom w:w="100" w:type="dxa"/>
+        <w:right w:w="100" w:type="dxa"/>
+      </w:tblCellMar>
+    </w:tblPr>
+  </w:style>
+  <w:style w:type="table" w:customStyle="1" w:styleId="a6">
+    <w:basedOn w:val="TableNormal"/>
+    <w:tblPr>
+      <w:tblStyleRowBandSize w:val="1"/>
+      <w:tblStyleColBandSize w:val="1"/>
+      <w:tblCellMar>
+        <w:top w:w="100" w:type="dxa"/>
+        <w:left w:w="100" w:type="dxa"/>
+        <w:bottom w:w="100" w:type="dxa"/>
+        <w:right w:w="100" w:type="dxa"/>
+      </w:tblCellMar>
+    </w:tblPr>
+  </w:style>
+  <w:style w:type="table" w:customStyle="1" w:styleId="a7">
+    <w:basedOn w:val="TableNormal"/>
+    <w:tblPr>
+      <w:tblStyleRowBandSize w:val="1"/>
+      <w:tblStyleColBandSize w:val="1"/>
+      <w:tblCellMar>
+        <w:top w:w="100" w:type="dxa"/>
+        <w:left w:w="100" w:type="dxa"/>
+        <w:bottom w:w="100" w:type="dxa"/>
+        <w:right w:w="100" w:type="dxa"/>
+      </w:tblCellMar>
+    </w:tblPr>
+  </w:style>
+  <w:style w:type="table" w:customStyle="1" w:styleId="a8">
+    <w:basedOn w:val="TableNormal"/>
+    <w:tblPr>
+      <w:tblStyleRowBandSize w:val="1"/>
+      <w:tblStyleColBandSize w:val="1"/>
+      <w:tblCellMar>
+        <w:top w:w="100" w:type="dxa"/>
+        <w:left w:w="100" w:type="dxa"/>
+        <w:bottom w:w="100" w:type="dxa"/>
+        <w:right w:w="100" w:type="dxa"/>
+      </w:tblCellMar>
+    </w:tblPr>
+  </w:style>
+  <w:style w:type="table" w:customStyle="1" w:styleId="a9">
+    <w:basedOn w:val="TableNormal"/>
+    <w:tblPr>
+      <w:tblStyleRowBandSize w:val="1"/>
+      <w:tblStyleColBandSize w:val="1"/>
+      <w:tblCellMar>
+        <w:top w:w="100" w:type="dxa"/>
+        <w:left w:w="100" w:type="dxa"/>
+        <w:bottom w:w="100" w:type="dxa"/>
+        <w:right w:w="100" w:type="dxa"/>
+      </w:tblCellMar>
+    </w:tblPr>
+  </w:style>
+  <w:style w:type="table" w:customStyle="1" w:styleId="aa">
+    <w:basedOn w:val="TableNormal"/>
+    <w:tblPr>
+      <w:tblStyleRowBandSize w:val="1"/>
+      <w:tblStyleColBandSize w:val="1"/>
+      <w:tblCellMar>
+        <w:top w:w="100" w:type="dxa"/>
+        <w:left w:w="100" w:type="dxa"/>
+        <w:bottom w:w="100" w:type="dxa"/>
+        <w:right w:w="100" w:type="dxa"/>
+      </w:tblCellMar>
+    </w:tblPr>
+  </w:style>
+  <w:style w:type="table" w:customStyle="1" w:styleId="ab">
+    <w:basedOn w:val="TableNormal"/>
+    <w:tblPr>
+      <w:tblStyleRowBandSize w:val="1"/>
+      <w:tblStyleColBandSize w:val="1"/>
+      <w:tblCellMar>
+        <w:top w:w="100" w:type="dxa"/>
+        <w:left w:w="100" w:type="dxa"/>
+        <w:bottom w:w="100" w:type="dxa"/>
+        <w:right w:w="100" w:type="dxa"/>
+      </w:tblCellMar>
+    </w:tblPr>
+  </w:style>
+  <w:style w:type="table" w:customStyle="1" w:styleId="ac">
+    <w:basedOn w:val="TableNormal"/>
+    <w:tblPr>
+      <w:tblStyleRowBandSize w:val="1"/>
+      <w:tblStyleColBandSize w:val="1"/>
+      <w:tblCellMar>
+        <w:top w:w="100" w:type="dxa"/>
+        <w:left w:w="100" w:type="dxa"/>
+        <w:bottom w:w="100" w:type="dxa"/>
+        <w:right w:w="100" w:type="dxa"/>
+      </w:tblCellMar>
+    </w:tblPr>
+  </w:style>
+  <w:style w:type="paragraph" w:styleId="Textodeglobo">
+    <w:name w:val="Balloon Text"/>
+    <w:basedOn w:val="Normal"/>
+    <w:link w:val="TextodegloboCar"/>
+    <w:uiPriority w:val="99"/>
+    <w:semiHidden/>
+    <w:unhideWhenUsed/>
+    <w:rsid w:val="0097498C"/>
+    <w:pPr>
+      <w:spacing w:line="240" w:lineRule="auto"/>
+    </w:pPr>
+    <w:rPr>
+      <w:rFonts w:ascii="Tahoma" w:hAnsi="Tahoma" w:cs="Tahoma"/>
+      <w:sz w:val="16"/>
+      <w:szCs w:val="16"/>
+    </w:rPr>
+  </w:style>
+  <w:style w:type="character" w:customStyle="1" w:styleId="TextodegloboCar">
+    <w:name w:val="Texto de globo Car"/>
+    <w:basedOn w:val="Fuentedeprrafopredeter"/>
+    <w:link w:val="Textodeglobo"/>
+    <w:uiPriority w:val="99"/>
+    <w:semiHidden/>
+    <w:rsid w:val="0097498C"/>
+    <w:rPr>
+      <w:rFonts w:ascii="Tahoma" w:hAnsi="Tahoma" w:cs="Tahoma"/>
+      <w:sz w:val="16"/>
+      <w:szCs w:val="16"/>
+    </w:rPr>
+  </w:style>
+  <w:style w:type="paragraph" w:styleId="TDC1">
+    <w:name w:val="toc 1"/>
+    <w:basedOn w:val="Normal"/>
+    <w:next w:val="Normal"/>
+    <w:autoRedefine/>
+    <w:uiPriority w:val="39"/>
+    <w:unhideWhenUsed/>
+    <w:rsid w:val="0097498C"/>
+    <w:pPr>
+      <w:spacing w:after="100"/>
+    </w:pPr>
+  </w:style>
+  <w:style w:type="paragraph" w:styleId="TDC2">
+    <w:name w:val="toc 2"/>
+    <w:basedOn w:val="Normal"/>
+    <w:next w:val="Normal"/>
+    <w:autoRedefine/>
+    <w:uiPriority w:val="39"/>
+    <w:unhideWhenUsed/>
+    <w:rsid w:val="0097498C"/>
+    <w:pPr>
+      <w:spacing w:after="100"/>
+      <w:ind w:left="220"/>
+    </w:pPr>
+  </w:style>
+  <w:style w:type="paragraph" w:styleId="TDC3">
+    <w:name w:val="toc 3"/>
+    <w:basedOn w:val="Normal"/>
+    <w:next w:val="Normal"/>
+    <w:autoRedefine/>
+    <w:uiPriority w:val="39"/>
+    <w:unhideWhenUsed/>
+    <w:rsid w:val="0097498C"/>
+    <w:pPr>
+      <w:spacing w:after="100"/>
+      <w:ind w:left="440"/>
+    </w:pPr>
+  </w:style>
+  <w:style w:type="character" w:styleId="Hipervnculo">
+    <w:name w:val="Hyperlink"/>
+    <w:basedOn w:val="Fuentedeprrafopredeter"/>
+    <w:uiPriority w:val="99"/>
+    <w:unhideWhenUsed/>
+    <w:rsid w:val="0097498C"/>
+    <w:rPr>
+      <w:color w:val="0000FF" w:themeColor="hyperlink"/>
+      <w:u w:val="single"/>
+    </w:rPr>
+  </w:style>
+  <w:style w:type="paragraph" w:styleId="Prrafodelista">
+    <w:name w:val="List Paragraph"/>
+    <w:basedOn w:val="Normal"/>
+    <w:uiPriority w:val="34"/>
+    <w:qFormat/>
+    <w:rsid w:val="004B5DB5"/>
+    <w:pPr>
+      <w:ind w:left="720"/>
+      <w:contextualSpacing/>
+    </w:pPr>
+  </w:style>
+</w:styles>
+</file>
+
+<file path=word/stylesWithEffects.xml><?xml version="1.0" encoding="utf-8"?>
+<w:styles xmlns:wpc="http://schemas.microsoft.com/office/word/2010/wordprocessingCanvas" xmlns:mc="http://schemas.openxmlformats.org/markup-compatibility/2006" xmlns:o="urn:schemas-microsoft-com:office:office" xmlns:r="http://schemas.openxmlformats.org/officeDocument/2006/relationships" xmlns:m="http://schemas.openxmlformats.org/officeDocument/2006/math" xmlns:v="urn:schemas-microsoft-com:vml" xmlns:wp14="http://schemas.microsoft.com/office/word/2010/wordprocessingDrawing" xmlns:wp="http://schemas.openxmlformats.org/drawingml/2006/wordprocessingDrawing" xmlns:w10="urn:schemas-microsoft-com:office:word" xmlns:w="http://schemas.openxmlformats.org/wordprocessingml/2006/main" xmlns:w14="http://schemas.microsoft.com/office/word/2010/wordml" xmlns:wpg="http://schemas.microsoft.com/office/word/2010/wordprocessingGroup" xmlns:wpi="http://schemas.microsoft.com/office/word/2010/wordprocessingInk" xmlns:wne="http://schemas.microsoft.com/office/word/2006/wordml" xmlns:wps="http://schemas.microsoft.com/office/word/2010/wordprocessingShape" mc:Ignorable="w14 wp14">
+  <w:docDefaults>
+    <w:rPrDefault>
+      <w:rPr>
+        <w:rFonts w:ascii="Arial" w:eastAsia="Arial" w:hAnsi="Arial" w:cs="Arial"/>
+        <w:sz w:val="22"/>
+        <w:szCs w:val="22"/>
+        <w:lang w:val="es-AR" w:eastAsia="es-AR" w:bidi="ar-SA"/>
+      </w:rPr>
+    </w:rPrDefault>
+    <w:pPrDefault>
+      <w:pPr>
+        <w:spacing w:line="276" w:lineRule="auto"/>
+      </w:pPr>
+    </w:pPrDefault>
+  </w:docDefaults>
+  <w:latentStyles w:defLockedState="0" w:defUIPriority="99" w:defSemiHidden="1" w:defUnhideWhenUsed="1" w:defQFormat="0" w:count="267">
+    <w:lsdException w:name="Normal" w:semiHidden="0" w:uiPriority="0" w:unhideWhenUsed="0" w:qFormat="1"/>
+    <w:lsdException w:name="heading 1" w:semiHidden="0" w:uiPriority="9" w:unhideWhenUsed="0" w:qFormat="1"/>
+    <w:lsdException w:name="heading 2" w:uiPriority="0" w:qFormat="1"/>
+    <w:lsdException w:name="heading 3" w:uiPriority="0" w:qFormat="1"/>
+    <w:lsdException w:name="heading 4" w:uiPriority="9" w:qFormat="1"/>
+    <w:lsdException w:name="heading 5" w:uiPriority="9" w:qFormat="1"/>
+    <w:lsdException w:name="heading 6" w:uiPriority="9" w:qFormat="1"/>
+    <w:lsdException w:name="heading 7" w:uiPriority="9" w:qFormat="1"/>
+    <w:lsdException w:name="heading 8" w:uiPriority="9" w:qFormat="1"/>
+    <w:lsdException w:name="heading 9" w:uiPriority="9" w:qFormat="1"/>
+    <w:lsdException w:name="toc 1" w:uiPriority="39"/>
+    <w:lsdException w:name="toc 2" w:uiPriority="39"/>
+    <w:lsdException w:name="toc 3" w:uiPriority="39"/>
+    <w:lsdException w:name="toc 4" w:uiPriority="39"/>
+    <w:lsdException w:name="toc 5" w:uiPriority="39"/>
+    <w:lsdException w:name="toc 6" w:uiPriority="39"/>
+    <w:lsdException w:name="toc 7" w:uiPriority="39"/>
+    <w:lsdException w:name="toc 8" w:uiPriority="39"/>
+    <w:lsdException w:name="toc 9" w:uiPriority="39"/>
+    <w:lsdException w:name="caption" w:uiPriority="35" w:qFormat="1"/>
+    <w:lsdException w:name="Title" w:semiHidden="0" w:uiPriority="10" w:unhideWhenUsed="0" w:qFormat="1"/>
+    <w:lsdException w:name="Default Paragraph Font" w:uiPriority="1"/>
+    <w:lsdException w:name="Subtitle" w:semiHidden="0" w:uiPriority="11" w:unhideWhenUsed="0" w:qFormat="1"/>
+    <w:lsdException w:name="Strong" w:semiHidden="0" w:uiPriority="22" w:unhideWhenUsed="0" w:qFormat="1"/>
+    <w:lsdException w:name="Emphasis" w:semiHidden="0" w:uiPriority="20" w:unhideWhenUsed="0" w:qFormat="1"/>
+    <w:lsdException w:name="Table Grid" w:uiPriority="59"/>
+    <w:lsdException w:name="Placeholder Text" w:unhideWhenUsed="0"/>
+    <w:lsdException w:name="No Spacing" w:semiHidden="0" w:uiPriority="1" w:unhideWhenUsed="0" w:qFormat="1"/>
+    <w:lsdException w:name="Light Shading" w:semiHidden="0" w:uiPriority="60" w:unhideWhenUsed="0"/>
+    <w:lsdException w:name="Light List" w:semiHidden="0" w:uiPriority="61" w:unhideWhenUsed="0"/>
+    <w:lsdException w:name="Light Grid" w:semiHidden="0" w:uiPriority="62" w:unhideWhenUsed="0"/>
+    <w:lsdException w:name="Medium Shading 1" w:semiHidden="0" w:uiPriority="63" w:unhideWhenUsed="0"/>
+    <w:lsdException w:name="Medium Shading 2" w:semiHidden="0" w:uiPriority="64" w:unhideWhenUsed="0"/>
+    <w:lsdException w:name="Medium List 1" w:semiHidden="0" w:uiPriority="65" w:unhideWhenUsed="0"/>
+    <w:lsdException w:name="Medium List 2" w:semiHidden="0" w:uiPriority="66" w:unhideWhenUsed="0"/>
+    <w:lsdException w:name="Medium Grid 1" w:semiHidden="0" w:uiPriority="67" w:unhideWhenUsed="0"/>
+    <w:lsdException w:name="Medium Grid 2" w:semiHidden="0" w:uiPriority="68" w:unhideWhenUsed="0"/>
+    <w:lsdException w:name="Medium Grid 3" w:semiHidden="0" w:uiPriority="69" w:unhideWhenUsed="0"/>
+    <w:lsdException w:name="Dark List" w:semiHidden="0" w:uiPriority="70" w:unhideWhenUsed="0"/>
+    <w:lsdException w:name="Colorful Shading" w:semiHidden="0" w:uiPriority="71" w:unhideWhenUsed="0"/>
+    <w:lsdException w:name="Colorful List" w:semiHidden="0" w:uiPriority="72" w:unhideWhenUsed="0"/>
+    <w:lsdException w:name="Colorful Grid" w:semiHidden="0" w:uiPriority="73" w:unhideWhenUsed="0"/>
+    <w:lsdException w:name="Light Shading Accent 1" w:semiHidden="0" w:uiPriority="60" w:unhideWhenUsed="0"/>
+    <w:lsdException w:name="Light List Accent 1" w:semiHidden="0" w:uiPriority="61" w:unhideWhenUsed="0"/>
+    <w:lsdException w:name="Light Grid Accent 1" w:semiHidden="0" w:uiPriority="62" w:unhideWhenUsed="0"/>
+    <w:lsdException w:name="Medium Shading 1 Accent 1" w:semiHidden="0" w:uiPriority="63" w:unhideWhenUsed="0"/>
+    <w:lsdException w:name="Medium Shading 2 Accent 1" w:semiHidden="0" w:uiPriority="64" w:unhideWhenUsed="0"/>
+    <w:lsdException w:name="Medium List 1 Accent 1" w:semiHidden="0" w:uiPriority="65" w:unhideWhenUsed="0"/>
+    <w:lsdException w:name="Revision" w:unhideWhenUsed="0"/>
+    <w:lsdException w:name="List Paragraph" w:semiHidden="0" w:uiPriority="34" w:unhideWhenUsed="0" w:qFormat="1"/>
+    <w:lsdException w:name="Quote" w:semiHidden="0" w:uiPriority="29" w:unhideWhenUsed="0" w:qFormat="1"/>
+    <w:lsdException w:name="Intense Quote" w:semiHidden="0" w:uiPriority="30" w:unhideWhenUsed="0" w:qFormat="1"/>
+    <w:lsdException w:name="Medium List 2 Accent 1" w:semiHidden="0" w:uiPriority="66" w:unhideWhenUsed="0"/>
+    <w:lsdException w:name="Medium Grid 1 Accent 1" w:semiHidden="0" w:uiPriority="67" w:unhideWhenUsed="0"/>
+    <w:lsdException w:name="Medium Grid 2 Accent 1" w:semiHidden="0" w:uiPriority="68" w:unhideWhenUsed="0"/>
+    <w:lsdException w:name="Medium Grid 3 Accent 1" w:semiHidden="0" w:uiPriority="69" w:unhideWhenUsed="0"/>
+    <w:lsdException w:name="Dark List Accent 1" w:semiHidden="0" w:uiPriority="70" w:unhideWhenUsed="0"/>
+    <w:lsdException w:name="Colorful Shading Accent 1" w:semiHidden="0" w:uiPriority="71" w:unhideWhenUsed="0"/>
+    <w:lsdException w:name="Colorful List Accent 1" w:semiHidden="0" w:uiPriority="72" w:unhideWhenUsed="0"/>
+    <w:lsdException w:name="Colorful Grid Accent 1" w:semiHidden="0" w:uiPriority="73" w:unhideWhenUsed="0"/>
+    <w:lsdException w:name="Light Shading Accent 2" w:semiHidden="0" w:uiPriority="60" w:unhideWhenUsed="0"/>
+    <w:lsdException w:name="Light List Accent 2" w:semiHidden="0" w:uiPriority="61" w:unhideWhenUsed="0"/>
+    <w:lsdException w:name="Light Grid Accent 2" w:semiHidden="0" w:uiPriority="62" w:unhideWhenUsed="0"/>
+    <w:lsdException w:name="Medium Shading 1 Accent 2" w:semiHidden="0" w:uiPriority="63" w:unhideWhenUsed="0"/>
+    <w:lsdException w:name="Medium Shading 2 Accent 2" w:semiHidden="0" w:uiPriority="64" w:unhideWhenUsed="0"/>
+    <w:lsdException w:name="Medium List 1 Accent 2" w:semiHidden="0" w:uiPriority="65" w:unhideWhenUsed="0"/>
+    <w:lsdException w:name="Medium List 2 Accent 2" w:semiHidden="0" w:uiPriority="66" w:unhideWhenUsed="0"/>
+    <w:lsdException w:name="Medium Grid 1 Accent 2" w:semiHidden="0" w:uiPriority="67" w:unhideWhenUsed="0"/>
+    <w:lsdException w:name="Medium Grid 2 Accent 2" w:semiHidden="0" w:uiPriority="68" w:unhideWhenUsed="0"/>
+    <w:lsdException w:name="Medium Grid 3 Accent 2" w:semiHidden="0" w:uiPriority="69" w:unhideWhenUsed="0"/>
+    <w:lsdException w:name="Dark List Accent 2" w:semiHidden="0" w:uiPriority="70" w:unhideWhenUsed="0"/>
+    <w:lsdException w:name="Colorful Shading Accent 2" w:semiHidden="0" w:uiPriority="71" w:unhideWhenUsed="0"/>
+    <w:lsdException w:name="Colorful List Accent 2" w:semiHidden="0" w:uiPriority="72" w:unhideWhenUsed="0"/>
+    <w:lsdException w:name="Colorful Grid Accent 2" w:semiHidden="0" w:uiPriority="73" w:unhideWhenUsed="0"/>
+    <w:lsdException w:name="Light Shading Accent 3" w:semiHidden="0" w:uiPriority="60" w:unhideWhenUsed="0"/>
+    <w:lsdException w:name="Light List Accent 3" w:semiHidden="0" w:uiPriority="61" w:unhideWhenUsed="0"/>
+    <w:lsdException w:name="Light Grid Accent 3" w:semiHidden="0" w:uiPriority="62" w:unhideWhenUsed="0"/>
+    <w:lsdException w:name="Medium Shading 1 Accent 3" w:semiHidden="0" w:uiPriority="63" w:unhideWhenUsed="0"/>
+    <w:lsdException w:name="Medium Shading 2 Accent 3" w:semiHidden="0" w:uiPriority="64" w:unhideWhenUsed="0"/>
+    <w:lsdException w:name="Medium List 1 Accent 3" w:semiHidden="0" w:uiPriority="65" w:unhideWhenUsed="0"/>
+    <w:lsdException w:name="Medium List 2 Accent 3" w:semiHidden="0" w:uiPriority="66" w:unhideWhenUsed="0"/>
+    <w:lsdException w:name="Medium Grid 1 Accent 3" w:semiHidden="0" w:uiPriority="67" w:unhideWhenUsed="0"/>
+    <w:lsdException w:name="Medium Grid 2 Accent 3" w:semiHidden="0" w:uiPriority="68" w:unhideWhenUsed="0"/>
+    <w:lsdException w:name="Medium Grid 3 Accent 3" w:semiHidden="0" w:uiPriority="69" w:unhideWhenUsed="0"/>
+    <w:lsdException w:name="Dark List Accent 3" w:semiHidden="0" w:uiPriority="70" w:unhideWhenUsed="0"/>
+    <w:lsdException w:name="Colorful Shading Accent 3" w:semiHidden="0" w:uiPriority="71" w:unhideWhenUsed="0"/>
+    <w:lsdException w:name="Colorful List Accent 3" w:semiHidden="0" w:uiPriority="72" w:unhideWhenUsed="0"/>
+    <w:lsdException w:name="Colorful Grid Accent 3" w:semiHidden="0" w:uiPriority="73" w:unhideWhenUsed="0"/>
+    <w:lsdException w:name="Light Shading Accent 4" w:semiHidden="0" w:uiPriority="60" w:unhideWhenUsed="0"/>
+    <w:lsdException w:name="Light List Accent 4" w:semiHidden="0" w:uiPriority="61" w:unhideWhenUsed="0"/>
+    <w:lsdException w:name="Light Grid Accent 4" w:semiHidden="0" w:uiPriority="62" w:unhideWhenUsed="0"/>
+    <w:lsdException w:name="Medium Shading 1 Accent 4" w:semiHidden="0" w:uiPriority="63" w:unhideWhenUsed="0"/>
+    <w:lsdException w:name="Medium Shading 2 Accent 4" w:semiHidden="0" w:uiPriority="64" w:unhideWhenUsed="0"/>
+    <w:lsdException w:name="Medium List 1 Accent 4" w:semiHidden="0" w:uiPriority="65" w:unhideWhenUsed="0"/>
+    <w:lsdException w:name="Medium List 2 Accent 4" w:semiHidden="0" w:uiPriority="66" w:unhideWhenUsed="0"/>
+    <w:lsdException w:name="Medium Grid 1 Accent 4" w:semiHidden="0" w:uiPriority="67" w:unhideWhenUsed="0"/>
+    <w:lsdException w:name="Medium Grid 2 Accent 4" w:semiHidden="0" w:uiPriority="68" w:unhideWhenUsed="0"/>
+    <w:lsdException w:name="Medium Grid 3 Accent 4" w:semiHidden="0" w:uiPriority="69" w:unhideWhenUsed="0"/>
+    <w:lsdException w:name="Dark List Accent 4" w:semiHidden="0" w:uiPriority="70" w:unhideWhenUsed="0"/>
+    <w:lsdException w:name="Colorful Shading Accent 4" w:semiHidden="0" w:uiPriority="71" w:unhideWhenUsed="0"/>
+    <w:lsdException w:name="Colorful List Accent 4" w:semiHidden="0" w:uiPriority="72" w:unhideWhenUsed="0"/>
+    <w:lsdException w:name="Colorful Grid Accent 4" w:semiHidden="0" w:uiPriority="73" w:unhideWhenUsed="0"/>
+    <w:lsdException w:name="Light Shading Accent 5" w:semiHidden="0" w:uiPriority="60" w:unhideWhenUsed="0"/>
+    <w:lsdException w:name="Light List Accent 5" w:semiHidden="0" w:uiPriority="61" w:unhideWhenUsed="0"/>
+    <w:lsdException w:name="Light Grid Accent 5" w:semiHidden="0" w:uiPriority="62" w:unhideWhenUsed="0"/>
+    <w:lsdException w:name="Medium Shading 1 Accent 5" w:semiHidden="0" w:uiPriority="63" w:unhideWhenUsed="0"/>
+    <w:lsdException w:name="Medium Shading 2 Accent 5" w:semiHidden="0" w:uiPriority="64" w:unhideWhenUsed="0"/>
+    <w:lsdException w:name="Medium List 1 Accent 5" w:semiHidden="0" w:uiPriority="65" w:unhideWhenUsed="0"/>
+    <w:lsdException w:name="Medium List 2 Accent 5" w:semiHidden="0" w:uiPriority="66" w:unhideWhenUsed="0"/>
+    <w:lsdException w:name="Medium Grid 1 Accent 5" w:semiHidden="0" w:uiPriority="67" w:unhideWhenUsed="0"/>
+    <w:lsdException w:name="Medium Grid 2 Accent 5" w:semiHidden="0" w:uiPriority="68" w:unhideWhenUsed="0"/>
+    <w:lsdException w:name="Medium Grid 3 Accent 5" w:semiHidden="0" w:uiPriority="69" w:unhideWhenUsed="0"/>
+    <w:lsdException w:name="Dark List Accent 5" w:semiHidden="0" w:uiPriority="70" w:unhideWhenUsed="0"/>
+    <w:lsdException w:name="Colorful Shading Accent 5" w:semiHidden="0" w:uiPriority="71" w:unhideWhenUsed="0"/>
+    <w:lsdException w:name="Colorful List Accent 5" w:semiHidden="0" w:uiPriority="72" w:unhideWhenUsed="0"/>
+    <w:lsdException w:name="Colorful Grid Accent 5" w:semiHidden="0" w:uiPriority="73" w:unhideWhenUsed="0"/>
+    <w:lsdException w:name="Light Shading Accent 6" w:semiHidden="0" w:uiPriority="60" w:unhideWhenUsed="0"/>
+    <w:lsdException w:name="Light List Accent 6" w:semiHidden="0" w:uiPriority="61" w:unhideWhenUsed="0"/>
+    <w:lsdException w:name="Light Grid Accent 6" w:semiHidden="0" w:uiPriority="62" w:unhideWhenUsed="0"/>
+    <w:lsdException w:name="Medium Shading 1 Accent 6" w:semiHidden="0" w:uiPriority="63" w:unhideWhenUsed="0"/>
+    <w:lsdException w:name="Medium Shading 2 Accent 6" w:semiHidden="0" w:uiPriority="64" w:unhideWhenUsed="0"/>
+    <w:lsdException w:name="Medium List 1 Accent 6" w:semiHidden="0" w:uiPriority="65" w:unhideWhenUsed="0"/>
+    <w:lsdException w:name="Medium List 2 Accent 6" w:semiHidden="0" w:uiPriority="66" w:unhideWhenUsed="0"/>
+    <w:lsdException w:name="Medium Grid 1 Accent 6" w:semiHidden="0" w:uiPriority="67" w:unhideWhenUsed="0"/>
+    <w:lsdException w:name="Medium Grid 2 Accent 6" w:semiHidden="0" w:uiPriority="68" w:unhideWhenUsed="0"/>
+    <w:lsdException w:name="Medium Grid 3 Accent 6" w:semiHidden="0" w:uiPriority="69" w:unhideWhenUsed="0"/>
+    <w:lsdException w:name="Dark List Accent 6" w:semiHidden="0" w:uiPriority="70" w:unhideWhenUsed="0"/>
+    <w:lsdException w:name="Colorful Shading Accent 6" w:semiHidden="0" w:uiPriority="71" w:unhideWhenUsed="0"/>
+    <w:lsdException w:name="Colorful List Accent 6" w:semiHidden="0" w:uiPriority="72" w:unhideWhenUsed="0"/>
+    <w:lsdException w:name="Colorful Grid Accent 6" w:semiHidden="0" w:uiPriority="73" w:unhideWhenUsed="0"/>
+    <w:lsdException w:name="Subtle Emphasis" w:semiHidden="0" w:uiPriority="19" w:unhideWhenUsed="0" w:qFormat="1"/>
+    <w:lsdException w:name="Intense Emphasis" w:semiHidden="0" w:uiPriority="21" w:unhideWhenUsed="0" w:qFormat="1"/>
+    <w:lsdException w:name="Subtle Reference" w:semiHidden="0" w:uiPriority="31" w:unhideWhenUsed="0" w:qFormat="1"/>
+    <w:lsdException w:name="Intense Reference" w:semiHidden="0" w:uiPriority="32" w:unhideWhenUsed="0" w:qFormat="1"/>
+    <w:lsdException w:name="Book Title" w:semiHidden="0" w:uiPriority="33" w:unhideWhenUsed="0" w:qFormat="1"/>
+    <w:lsdException w:name="Bibliography" w:uiPriority="37"/>
+    <w:lsdException w:name="TOC Heading" w:uiPriority="39" w:qFormat="1"/>
   </w:latentStyles>
   <w:style w:type="paragraph" w:default="1" w:styleId="Normal">
     <w:name w:val="Normal"/>
@@ -15376,6 +16877,13 @@
         </dgm:presLayoutVars>
       </dgm:prSet>
       <dgm:spPr/>
+      <dgm:t>
+        <a:bodyPr/>
+        <a:lstStyle/>
+        <a:p>
+          <a:endParaRPr lang="es-AR"/>
+        </a:p>
+      </dgm:t>
     </dgm:pt>
     <dgm:pt modelId="{55243C3A-9818-4FBA-A8F1-31E2589E6509}" type="pres">
       <dgm:prSet presAssocID="{D5ED24E2-5C73-418E-B91F-6859B63686D0}" presName="hierRoot1" presStyleCnt="0"/>
@@ -15396,6 +16904,13 @@
         </dgm:presLayoutVars>
       </dgm:prSet>
       <dgm:spPr/>
+      <dgm:t>
+        <a:bodyPr/>
+        <a:lstStyle/>
+        <a:p>
+          <a:endParaRPr lang="es-AR"/>
+        </a:p>
+      </dgm:t>
     </dgm:pt>
     <dgm:pt modelId="{C5B99502-F882-469C-9E1B-B434ED92C7EC}" type="pres">
       <dgm:prSet presAssocID="{D5ED24E2-5C73-418E-B91F-6859B63686D0}" presName="hierChild2" presStyleCnt="0"/>
@@ -15404,6 +16919,13 @@
     <dgm:pt modelId="{7F34248A-7622-4178-A4D9-59F5029E5DE4}" type="pres">
       <dgm:prSet presAssocID="{8284CBC6-5E2B-4533-BC80-5A142FC8E4DF}" presName="Name10" presStyleLbl="parChTrans1D2" presStyleIdx="0" presStyleCnt="6"/>
       <dgm:spPr/>
+      <dgm:t>
+        <a:bodyPr/>
+        <a:lstStyle/>
+        <a:p>
+          <a:endParaRPr lang="es-AR"/>
+        </a:p>
+      </dgm:t>
     </dgm:pt>
     <dgm:pt modelId="{958703C9-07C1-4E2A-BD93-C34ED034575A}" type="pres">
       <dgm:prSet presAssocID="{EF1A2B39-1870-4930-AD0F-E01069874767}" presName="hierRoot2" presStyleCnt="0"/>
@@ -15424,6 +16946,13 @@
         </dgm:presLayoutVars>
       </dgm:prSet>
       <dgm:spPr/>
+      <dgm:t>
+        <a:bodyPr/>
+        <a:lstStyle/>
+        <a:p>
+          <a:endParaRPr lang="es-AR"/>
+        </a:p>
+      </dgm:t>
     </dgm:pt>
     <dgm:pt modelId="{DC0561EF-D2EF-4D81-A864-3F36A0F596CD}" type="pres">
       <dgm:prSet presAssocID="{EF1A2B39-1870-4930-AD0F-E01069874767}" presName="hierChild3" presStyleCnt="0"/>
@@ -15432,6 +16961,13 @@
     <dgm:pt modelId="{B48D877B-AD00-49F9-9F78-5903DFD12995}" type="pres">
       <dgm:prSet presAssocID="{5094724E-BE95-43CA-8638-FE7DE879D8A5}" presName="Name17" presStyleLbl="parChTrans1D3" presStyleIdx="0" presStyleCnt="5"/>
       <dgm:spPr/>
+      <dgm:t>
+        <a:bodyPr/>
+        <a:lstStyle/>
+        <a:p>
+          <a:endParaRPr lang="es-AR"/>
+        </a:p>
+      </dgm:t>
     </dgm:pt>
     <dgm:pt modelId="{9CE7A560-8ED1-45CC-8116-418E2F9D9C8A}" type="pres">
       <dgm:prSet presAssocID="{8A8054E1-4094-4AB5-A977-81326509B28A}" presName="hierRoot3" presStyleCnt="0"/>
@@ -15452,6 +16988,13 @@
         </dgm:presLayoutVars>
       </dgm:prSet>
       <dgm:spPr/>
+      <dgm:t>
+        <a:bodyPr/>
+        <a:lstStyle/>
+        <a:p>
+          <a:endParaRPr lang="es-AR"/>
+        </a:p>
+      </dgm:t>
     </dgm:pt>
     <dgm:pt modelId="{96EAB5E5-165F-4FC2-8098-896C2C4A338B}" type="pres">
       <dgm:prSet presAssocID="{8A8054E1-4094-4AB5-A977-81326509B28A}" presName="hierChild4" presStyleCnt="0"/>
@@ -15460,6 +17003,13 @@
     <dgm:pt modelId="{6A24F0E0-8B0E-4FB3-A35E-6D272EF18D0C}" type="pres">
       <dgm:prSet presAssocID="{7E4A581C-A106-4DF7-9516-849AFF09DC65}" presName="Name10" presStyleLbl="parChTrans1D2" presStyleIdx="1" presStyleCnt="6"/>
       <dgm:spPr/>
+      <dgm:t>
+        <a:bodyPr/>
+        <a:lstStyle/>
+        <a:p>
+          <a:endParaRPr lang="es-AR"/>
+        </a:p>
+      </dgm:t>
     </dgm:pt>
     <dgm:pt modelId="{42218F01-FA9D-43CC-9195-6C02D255A411}" type="pres">
       <dgm:prSet presAssocID="{26AECE03-0D53-43DD-96CC-330DB91B8546}" presName="hierRoot2" presStyleCnt="0"/>
@@ -15480,6 +17030,13 @@
         </dgm:presLayoutVars>
       </dgm:prSet>
       <dgm:spPr/>
+      <dgm:t>
+        <a:bodyPr/>
+        <a:lstStyle/>
+        <a:p>
+          <a:endParaRPr lang="es-AR"/>
+        </a:p>
+      </dgm:t>
     </dgm:pt>
     <dgm:pt modelId="{E52CB3A5-D042-4065-81BA-4495A2D21BD3}" type="pres">
       <dgm:prSet presAssocID="{26AECE03-0D53-43DD-96CC-330DB91B8546}" presName="hierChild3" presStyleCnt="0"/>
@@ -15488,6 +17045,13 @@
     <dgm:pt modelId="{90D24FD9-74F5-41BF-A2FE-A4953189D910}" type="pres">
       <dgm:prSet presAssocID="{02F57B71-AB09-4584-B58F-44169C40E2BC}" presName="Name17" presStyleLbl="parChTrans1D3" presStyleIdx="1" presStyleCnt="5"/>
       <dgm:spPr/>
+      <dgm:t>
+        <a:bodyPr/>
+        <a:lstStyle/>
+        <a:p>
+          <a:endParaRPr lang="es-AR"/>
+        </a:p>
+      </dgm:t>
     </dgm:pt>
     <dgm:pt modelId="{75343902-6478-4964-B64B-3B952D2A4485}" type="pres">
       <dgm:prSet presAssocID="{4945ADB6-805B-4B07-A3BF-F09CF0DB12DB}" presName="hierRoot3" presStyleCnt="0"/>
@@ -15508,6 +17072,13 @@
         </dgm:presLayoutVars>
       </dgm:prSet>
       <dgm:spPr/>
+      <dgm:t>
+        <a:bodyPr/>
+        <a:lstStyle/>
+        <a:p>
+          <a:endParaRPr lang="es-AR"/>
+        </a:p>
+      </dgm:t>
     </dgm:pt>
     <dgm:pt modelId="{CA78CF0D-AB20-4E00-BCFB-9E68A649BF4F}" type="pres">
       <dgm:prSet presAssocID="{4945ADB6-805B-4B07-A3BF-F09CF0DB12DB}" presName="hierChild4" presStyleCnt="0"/>
@@ -15516,6 +17087,13 @@
     <dgm:pt modelId="{36DCFB48-73C4-4EBF-98F6-85EAAA0533CE}" type="pres">
       <dgm:prSet presAssocID="{396BD259-54E6-4A53-8E98-AC6421CA48DE}" presName="Name10" presStyleLbl="parChTrans1D2" presStyleIdx="2" presStyleCnt="6"/>
       <dgm:spPr/>
+      <dgm:t>
+        <a:bodyPr/>
+        <a:lstStyle/>
+        <a:p>
+          <a:endParaRPr lang="es-AR"/>
+        </a:p>
+      </dgm:t>
     </dgm:pt>
     <dgm:pt modelId="{7E08C376-0C4F-448D-B8A7-985C9D429667}" type="pres">
       <dgm:prSet presAssocID="{C823808E-5959-47D5-A4C9-372273BCBB20}" presName="hierRoot2" presStyleCnt="0"/>
@@ -15536,6 +17114,13 @@
         </dgm:presLayoutVars>
       </dgm:prSet>
       <dgm:spPr/>
+      <dgm:t>
+        <a:bodyPr/>
+        <a:lstStyle/>
+        <a:p>
+          <a:endParaRPr lang="es-AR"/>
+        </a:p>
+      </dgm:t>
     </dgm:pt>
     <dgm:pt modelId="{EC1E62F1-72AF-4BDA-8F82-9EA2985DC276}" type="pres">
       <dgm:prSet presAssocID="{C823808E-5959-47D5-A4C9-372273BCBB20}" presName="hierChild3" presStyleCnt="0"/>
@@ -15544,6 +17129,13 @@
     <dgm:pt modelId="{D63C6D90-2DA0-4F31-973D-BE83AE84AA8C}" type="pres">
       <dgm:prSet presAssocID="{F7B39238-4644-407F-9198-8DEAAAB57BCA}" presName="Name17" presStyleLbl="parChTrans1D3" presStyleIdx="2" presStyleCnt="5"/>
       <dgm:spPr/>
+      <dgm:t>
+        <a:bodyPr/>
+        <a:lstStyle/>
+        <a:p>
+          <a:endParaRPr lang="es-AR"/>
+        </a:p>
+      </dgm:t>
     </dgm:pt>
     <dgm:pt modelId="{EA6396CD-A203-47AC-B85D-636035C45A42}" type="pres">
       <dgm:prSet presAssocID="{AC19582D-4679-4244-BF68-FB5C86C223DD}" presName="hierRoot3" presStyleCnt="0"/>
@@ -15564,6 +17156,13 @@
         </dgm:presLayoutVars>
       </dgm:prSet>
       <dgm:spPr/>
+      <dgm:t>
+        <a:bodyPr/>
+        <a:lstStyle/>
+        <a:p>
+          <a:endParaRPr lang="es-AR"/>
+        </a:p>
+      </dgm:t>
     </dgm:pt>
     <dgm:pt modelId="{30CA72C3-B772-4AD2-A8B1-8D6FD3B832FF}" type="pres">
       <dgm:prSet presAssocID="{AC19582D-4679-4244-BF68-FB5C86C223DD}" presName="hierChild4" presStyleCnt="0"/>
@@ -15572,6 +17171,13 @@
     <dgm:pt modelId="{280DB9B9-FBB4-46D6-8F2E-79EE072C5A4D}" type="pres">
       <dgm:prSet presAssocID="{6F0125F3-8E3E-47F7-AECA-22D69FEAB6AD}" presName="Name17" presStyleLbl="parChTrans1D3" presStyleIdx="3" presStyleCnt="5"/>
       <dgm:spPr/>
+      <dgm:t>
+        <a:bodyPr/>
+        <a:lstStyle/>
+        <a:p>
+          <a:endParaRPr lang="es-AR"/>
+        </a:p>
+      </dgm:t>
     </dgm:pt>
     <dgm:pt modelId="{2B64AA1A-FBDB-4609-8ABE-AFB902647218}" type="pres">
       <dgm:prSet presAssocID="{CA5E0886-5120-47A6-91D4-F1F501C84664}" presName="hierRoot3" presStyleCnt="0"/>
@@ -15592,6 +17198,13 @@
         </dgm:presLayoutVars>
       </dgm:prSet>
       <dgm:spPr/>
+      <dgm:t>
+        <a:bodyPr/>
+        <a:lstStyle/>
+        <a:p>
+          <a:endParaRPr lang="es-AR"/>
+        </a:p>
+      </dgm:t>
     </dgm:pt>
     <dgm:pt modelId="{C4D59A96-CA7D-42C1-9220-07E2A9122C21}" type="pres">
       <dgm:prSet presAssocID="{CA5E0886-5120-47A6-91D4-F1F501C84664}" presName="hierChild4" presStyleCnt="0"/>
@@ -15600,6 +17213,13 @@
     <dgm:pt modelId="{A79A3A10-B3AB-4598-A127-A974C294BE0F}" type="pres">
       <dgm:prSet presAssocID="{55D46EBD-A155-412D-9DE8-DCBC4A7FE4B4}" presName="Name23" presStyleLbl="parChTrans1D4" presStyleIdx="0" presStyleCnt="1"/>
       <dgm:spPr/>
+      <dgm:t>
+        <a:bodyPr/>
+        <a:lstStyle/>
+        <a:p>
+          <a:endParaRPr lang="es-AR"/>
+        </a:p>
+      </dgm:t>
     </dgm:pt>
     <dgm:pt modelId="{88E0348C-580C-4546-9877-923313D86A51}" type="pres">
       <dgm:prSet presAssocID="{431CD7F5-9CBB-4C50-A89A-30F2BD4FD220}" presName="hierRoot4" presStyleCnt="0"/>
@@ -15620,6 +17240,13 @@
         </dgm:presLayoutVars>
       </dgm:prSet>
       <dgm:spPr/>
+      <dgm:t>
+        <a:bodyPr/>
+        <a:lstStyle/>
+        <a:p>
+          <a:endParaRPr lang="es-AR"/>
+        </a:p>
+      </dgm:t>
     </dgm:pt>
     <dgm:pt modelId="{5206C86E-92A5-4AB3-A688-7DE3E1ABD5BE}" type="pres">
       <dgm:prSet presAssocID="{431CD7F5-9CBB-4C50-A89A-30F2BD4FD220}" presName="hierChild5" presStyleCnt="0"/>
@@ -15628,6 +17255,13 @@
     <dgm:pt modelId="{EB0C5197-10C1-472C-A7F3-601E85F3411C}" type="pres">
       <dgm:prSet presAssocID="{2848DF25-D23E-4A28-A69E-4C2AAA203D6E}" presName="Name10" presStyleLbl="parChTrans1D2" presStyleIdx="3" presStyleCnt="6"/>
       <dgm:spPr/>
+      <dgm:t>
+        <a:bodyPr/>
+        <a:lstStyle/>
+        <a:p>
+          <a:endParaRPr lang="es-AR"/>
+        </a:p>
+      </dgm:t>
     </dgm:pt>
     <dgm:pt modelId="{50591AAD-ADD1-443F-A452-D5DFC96E3F11}" type="pres">
       <dgm:prSet presAssocID="{784F7446-49D1-44DA-9820-0F83E1031090}" presName="hierRoot2" presStyleCnt="0"/>
@@ -15648,6 +17282,13 @@
         </dgm:presLayoutVars>
       </dgm:prSet>
       <dgm:spPr/>
+      <dgm:t>
+        <a:bodyPr/>
+        <a:lstStyle/>
+        <a:p>
+          <a:endParaRPr lang="es-AR"/>
+        </a:p>
+      </dgm:t>
     </dgm:pt>
     <dgm:pt modelId="{8ED739F9-BE65-4536-B61D-CDD2B448DA86}" type="pres">
       <dgm:prSet presAssocID="{784F7446-49D1-44DA-9820-0F83E1031090}" presName="hierChild3" presStyleCnt="0"/>
@@ -15656,6 +17297,13 @@
     <dgm:pt modelId="{F5DEDA05-8949-4070-85EB-8DD033BEA4D5}" type="pres">
       <dgm:prSet presAssocID="{C61098D2-8A37-4B2F-9A5E-6B92EC57E0B7}" presName="Name17" presStyleLbl="parChTrans1D3" presStyleIdx="4" presStyleCnt="5"/>
       <dgm:spPr/>
+      <dgm:t>
+        <a:bodyPr/>
+        <a:lstStyle/>
+        <a:p>
+          <a:endParaRPr lang="es-AR"/>
+        </a:p>
+      </dgm:t>
     </dgm:pt>
     <dgm:pt modelId="{026BE5E1-7CF4-47EC-A374-07309A8ECFAC}" type="pres">
       <dgm:prSet presAssocID="{219194D8-4CE5-4F1B-AD0C-51FD7C2E79ED}" presName="hierRoot3" presStyleCnt="0"/>
@@ -15676,6 +17324,13 @@
         </dgm:presLayoutVars>
       </dgm:prSet>
       <dgm:spPr/>
+      <dgm:t>
+        <a:bodyPr/>
+        <a:lstStyle/>
+        <a:p>
+          <a:endParaRPr lang="es-AR"/>
+        </a:p>
+      </dgm:t>
     </dgm:pt>
     <dgm:pt modelId="{6CCA33BA-CCC5-4F0F-A91F-3C23AD24FFAF}" type="pres">
       <dgm:prSet presAssocID="{219194D8-4CE5-4F1B-AD0C-51FD7C2E79ED}" presName="hierChild4" presStyleCnt="0"/>
@@ -15684,6 +17339,13 @@
     <dgm:pt modelId="{B86C8690-9EA8-4A7D-8789-825F45D45B99}" type="pres">
       <dgm:prSet presAssocID="{E877A2C0-4CB5-48DC-931C-A3D36E7B9D5D}" presName="Name10" presStyleLbl="parChTrans1D2" presStyleIdx="4" presStyleCnt="6"/>
       <dgm:spPr/>
+      <dgm:t>
+        <a:bodyPr/>
+        <a:lstStyle/>
+        <a:p>
+          <a:endParaRPr lang="es-AR"/>
+        </a:p>
+      </dgm:t>
     </dgm:pt>
     <dgm:pt modelId="{E00522AB-C2A3-48BB-B52C-7F6E0ECBC86A}" type="pres">
       <dgm:prSet presAssocID="{0F017133-7D8B-46D9-A60B-4C507DBF5038}" presName="hierRoot2" presStyleCnt="0"/>
@@ -15704,6 +17366,13 @@
         </dgm:presLayoutVars>
       </dgm:prSet>
       <dgm:spPr/>
+      <dgm:t>
+        <a:bodyPr/>
+        <a:lstStyle/>
+        <a:p>
+          <a:endParaRPr lang="es-AR"/>
+        </a:p>
+      </dgm:t>
     </dgm:pt>
     <dgm:pt modelId="{13A6BF67-962A-4DF8-AFEA-53DBCBA76720}" type="pres">
       <dgm:prSet presAssocID="{0F017133-7D8B-46D9-A60B-4C507DBF5038}" presName="hierChild3" presStyleCnt="0"/>
@@ -15712,6 +17381,13 @@
     <dgm:pt modelId="{A5E600F6-3551-48C6-9287-CD051753E056}" type="pres">
       <dgm:prSet presAssocID="{8C742C6C-4776-4141-9745-7E768D01E20F}" presName="Name10" presStyleLbl="parChTrans1D2" presStyleIdx="5" presStyleCnt="6"/>
       <dgm:spPr/>
+      <dgm:t>
+        <a:bodyPr/>
+        <a:lstStyle/>
+        <a:p>
+          <a:endParaRPr lang="es-AR"/>
+        </a:p>
+      </dgm:t>
     </dgm:pt>
     <dgm:pt modelId="{9E8959F9-03F2-41DF-8D11-ED615D45311A}" type="pres">
       <dgm:prSet presAssocID="{0DD3A9CB-B20D-43B1-ADDB-E9E5E9DF9128}" presName="hierRoot2" presStyleCnt="0"/>
@@ -15732,6 +17408,13 @@
         </dgm:presLayoutVars>
       </dgm:prSet>
       <dgm:spPr/>
+      <dgm:t>
+        <a:bodyPr/>
+        <a:lstStyle/>
+        <a:p>
+          <a:endParaRPr lang="es-AR"/>
+        </a:p>
+      </dgm:t>
     </dgm:pt>
     <dgm:pt modelId="{9BE42CA8-5385-412F-95DC-6074F705E7B5}" type="pres">
       <dgm:prSet presAssocID="{0DD3A9CB-B20D-43B1-ADDB-E9E5E9DF9128}" presName="hierChild3" presStyleCnt="0"/>
@@ -15739,128 +17422,128 @@
     </dgm:pt>
   </dgm:ptLst>
   <dgm:cxnLst>
-    <dgm:cxn modelId="{8E8C7B02-19A0-4660-80E1-6612E186F65C}" type="presOf" srcId="{CA5E0886-5120-47A6-91D4-F1F501C84664}" destId="{02BE24F2-FF8B-4BDC-BB22-393E40FCA1D5}" srcOrd="0" destOrd="0" presId="urn:microsoft.com/office/officeart/2005/8/layout/hierarchy1"/>
-    <dgm:cxn modelId="{0FF28005-D0D5-4F5C-9D11-071614A53AF6}" type="presOf" srcId="{F7B39238-4644-407F-9198-8DEAAAB57BCA}" destId="{D63C6D90-2DA0-4F31-973D-BE83AE84AA8C}" srcOrd="0" destOrd="0" presId="urn:microsoft.com/office/officeart/2005/8/layout/hierarchy1"/>
-    <dgm:cxn modelId="{6C9E2608-6BD0-457B-BA70-17C59FE0AB01}" type="presOf" srcId="{2848DF25-D23E-4A28-A69E-4C2AAA203D6E}" destId="{EB0C5197-10C1-472C-A7F3-601E85F3411C}" srcOrd="0" destOrd="0" presId="urn:microsoft.com/office/officeart/2005/8/layout/hierarchy1"/>
+    <dgm:cxn modelId="{97CDA005-83C4-48B2-8406-65CB40F3F237}" type="presOf" srcId="{6F0125F3-8E3E-47F7-AECA-22D69FEAB6AD}" destId="{280DB9B9-FBB4-46D6-8F2E-79EE072C5A4D}" srcOrd="0" destOrd="0" presId="urn:microsoft.com/office/officeart/2005/8/layout/hierarchy1"/>
+    <dgm:cxn modelId="{A478D525-8900-4AA7-B53C-FD9AFE556BE1}" type="presOf" srcId="{4945ADB6-805B-4B07-A3BF-F09CF0DB12DB}" destId="{69CD44F8-1029-48A5-B877-B658B6BCDC7A}" srcOrd="0" destOrd="0" presId="urn:microsoft.com/office/officeart/2005/8/layout/hierarchy1"/>
+    <dgm:cxn modelId="{CF7D9C03-57DF-4985-9460-1D1B97BBDE2E}" type="presOf" srcId="{0F017133-7D8B-46D9-A60B-4C507DBF5038}" destId="{148F6C08-2B52-455A-962F-CDC7519B1DD8}" srcOrd="0" destOrd="0" presId="urn:microsoft.com/office/officeart/2005/8/layout/hierarchy1"/>
+    <dgm:cxn modelId="{DA985B59-3A00-445F-9CFD-69CEA1295C03}" srcId="{C823808E-5959-47D5-A4C9-372273BCBB20}" destId="{AC19582D-4679-4244-BF68-FB5C86C223DD}" srcOrd="0" destOrd="0" parTransId="{F7B39238-4644-407F-9198-8DEAAAB57BCA}" sibTransId="{75A8396D-F2BE-4268-A0CA-FA40F111700C}"/>
+    <dgm:cxn modelId="{A8E57D48-F4FB-43A7-A1C1-67578D70CAF2}" type="presOf" srcId="{02F57B71-AB09-4584-B58F-44169C40E2BC}" destId="{90D24FD9-74F5-41BF-A2FE-A4953189D910}" srcOrd="0" destOrd="0" presId="urn:microsoft.com/office/officeart/2005/8/layout/hierarchy1"/>
+    <dgm:cxn modelId="{743E978C-7608-43D2-9311-6D92216FFE23}" type="presOf" srcId="{D5ED24E2-5C73-418E-B91F-6859B63686D0}" destId="{98D06859-3C6F-406B-AF8D-D6700DE46011}" srcOrd="0" destOrd="0" presId="urn:microsoft.com/office/officeart/2005/8/layout/hierarchy1"/>
+    <dgm:cxn modelId="{4473EC8D-5CB3-4AD8-990A-FA61BA5DE58D}" srcId="{D5ED24E2-5C73-418E-B91F-6859B63686D0}" destId="{C823808E-5959-47D5-A4C9-372273BCBB20}" srcOrd="2" destOrd="0" parTransId="{396BD259-54E6-4A53-8E98-AC6421CA48DE}" sibTransId="{D56E14D7-4D52-4016-BAB3-A5B8789A8D77}"/>
+    <dgm:cxn modelId="{D9CC1CB2-152A-4C1B-AD02-DCF1855ABE4C}" type="presOf" srcId="{124C0085-4EAF-4A1F-B71F-FF0A3BEB2150}" destId="{A4C6C3B5-CB05-4588-9106-FDAF5486A34A}" srcOrd="0" destOrd="0" presId="urn:microsoft.com/office/officeart/2005/8/layout/hierarchy1"/>
+    <dgm:cxn modelId="{09FFE92B-051F-4A6F-8B1B-E681C5CC2BD6}" type="presOf" srcId="{2848DF25-D23E-4A28-A69E-4C2AAA203D6E}" destId="{EB0C5197-10C1-472C-A7F3-601E85F3411C}" srcOrd="0" destOrd="0" presId="urn:microsoft.com/office/officeart/2005/8/layout/hierarchy1"/>
+    <dgm:cxn modelId="{D2929726-1966-487C-94BA-5031B7BED865}" srcId="{26AECE03-0D53-43DD-96CC-330DB91B8546}" destId="{4945ADB6-805B-4B07-A3BF-F09CF0DB12DB}" srcOrd="0" destOrd="0" parTransId="{02F57B71-AB09-4584-B58F-44169C40E2BC}" sibTransId="{85E37F8A-50CB-48A3-AF6A-E3AC7CD95189}"/>
+    <dgm:cxn modelId="{D3F03447-C087-4736-B4CA-7ED93F1027FF}" srcId="{D5ED24E2-5C73-418E-B91F-6859B63686D0}" destId="{0DD3A9CB-B20D-43B1-ADDB-E9E5E9DF9128}" srcOrd="5" destOrd="0" parTransId="{8C742C6C-4776-4141-9745-7E768D01E20F}" sibTransId="{3A6DB579-80A6-4DFE-84F9-0684858D075F}"/>
+    <dgm:cxn modelId="{98B2A44A-3BDC-4CE1-B6BD-8FEB09C8040C}" type="presOf" srcId="{E877A2C0-4CB5-48DC-931C-A3D36E7B9D5D}" destId="{B86C8690-9EA8-4A7D-8789-825F45D45B99}" srcOrd="0" destOrd="0" presId="urn:microsoft.com/office/officeart/2005/8/layout/hierarchy1"/>
+    <dgm:cxn modelId="{425BD6E4-F207-4FD5-84C3-66E5F5BD48DF}" type="presOf" srcId="{396BD259-54E6-4A53-8E98-AC6421CA48DE}" destId="{36DCFB48-73C4-4EBF-98F6-85EAAA0533CE}" srcOrd="0" destOrd="0" presId="urn:microsoft.com/office/officeart/2005/8/layout/hierarchy1"/>
+    <dgm:cxn modelId="{8E323FCF-D706-4DFA-A599-CB2151249609}" srcId="{124C0085-4EAF-4A1F-B71F-FF0A3BEB2150}" destId="{D5ED24E2-5C73-418E-B91F-6859B63686D0}" srcOrd="0" destOrd="0" parTransId="{870BB25C-FF74-4887-B670-1354336E17CD}" sibTransId="{A1DA54AD-DC86-4A09-869B-B8E0BEC9C77C}"/>
+    <dgm:cxn modelId="{59D790F0-05BE-4701-B257-F76C57885997}" srcId="{CA5E0886-5120-47A6-91D4-F1F501C84664}" destId="{431CD7F5-9CBB-4C50-A89A-30F2BD4FD220}" srcOrd="0" destOrd="0" parTransId="{55D46EBD-A155-412D-9DE8-DCBC4A7FE4B4}" sibTransId="{D7F7AD52-D6C1-4D5C-B780-5A5C48D908FE}"/>
+    <dgm:cxn modelId="{0DCC6CDF-F045-45A4-89B0-BE312E416894}" type="presOf" srcId="{784F7446-49D1-44DA-9820-0F83E1031090}" destId="{34DD3444-DC13-459C-8EC9-DBFF1D0D2F59}" srcOrd="0" destOrd="0" presId="urn:microsoft.com/office/officeart/2005/8/layout/hierarchy1"/>
+    <dgm:cxn modelId="{A62D6DA9-17D4-4AC2-9F79-7B5139C08531}" type="presOf" srcId="{26AECE03-0D53-43DD-96CC-330DB91B8546}" destId="{F29466EF-C51A-4D70-B638-D175A620ED33}" srcOrd="0" destOrd="0" presId="urn:microsoft.com/office/officeart/2005/8/layout/hierarchy1"/>
+    <dgm:cxn modelId="{DF46BE1F-C867-4841-ACB0-3DDC7E806DCC}" type="presOf" srcId="{8C742C6C-4776-4141-9745-7E768D01E20F}" destId="{A5E600F6-3551-48C6-9287-CD051753E056}" srcOrd="0" destOrd="0" presId="urn:microsoft.com/office/officeart/2005/8/layout/hierarchy1"/>
+    <dgm:cxn modelId="{9CB0941E-1A55-40F0-A433-21D909E9E4A5}" type="presOf" srcId="{8284CBC6-5E2B-4533-BC80-5A142FC8E4DF}" destId="{7F34248A-7622-4178-A4D9-59F5029E5DE4}" srcOrd="0" destOrd="0" presId="urn:microsoft.com/office/officeart/2005/8/layout/hierarchy1"/>
+    <dgm:cxn modelId="{B2F3C0AF-623F-4217-A86C-E5973B937BB8}" srcId="{D5ED24E2-5C73-418E-B91F-6859B63686D0}" destId="{0F017133-7D8B-46D9-A60B-4C507DBF5038}" srcOrd="4" destOrd="0" parTransId="{E877A2C0-4CB5-48DC-931C-A3D36E7B9D5D}" sibTransId="{EED60F45-2A41-4E84-BA3F-0C9ECBEE8162}"/>
+    <dgm:cxn modelId="{8EEA1C3A-14D0-4B5C-9E7F-33DE3224ADB0}" type="presOf" srcId="{431CD7F5-9CBB-4C50-A89A-30F2BD4FD220}" destId="{B306E913-1376-4A65-8B58-2D121954688A}" srcOrd="0" destOrd="0" presId="urn:microsoft.com/office/officeart/2005/8/layout/hierarchy1"/>
+    <dgm:cxn modelId="{77BAE231-7D78-4CAF-BA77-507A68C3BE28}" type="presOf" srcId="{8A8054E1-4094-4AB5-A977-81326509B28A}" destId="{C2A8B729-69D0-420F-8BD7-58E13061D6C9}" srcOrd="0" destOrd="0" presId="urn:microsoft.com/office/officeart/2005/8/layout/hierarchy1"/>
+    <dgm:cxn modelId="{E05FA91C-3FB0-409F-9020-D0EB3326D9AB}" type="presOf" srcId="{C823808E-5959-47D5-A4C9-372273BCBB20}" destId="{3DEA76A7-96CF-4710-9668-32DC5502075F}" srcOrd="0" destOrd="0" presId="urn:microsoft.com/office/officeart/2005/8/layout/hierarchy1"/>
+    <dgm:cxn modelId="{211DD936-4A71-49A8-A8EE-1C6F6ABC0C01}" type="presOf" srcId="{C61098D2-8A37-4B2F-9A5E-6B92EC57E0B7}" destId="{F5DEDA05-8949-4070-85EB-8DD033BEA4D5}" srcOrd="0" destOrd="0" presId="urn:microsoft.com/office/officeart/2005/8/layout/hierarchy1"/>
     <dgm:cxn modelId="{126DE90E-8900-428C-8EF2-A56119BD3053}" srcId="{EF1A2B39-1870-4930-AD0F-E01069874767}" destId="{8A8054E1-4094-4AB5-A977-81326509B28A}" srcOrd="0" destOrd="0" parTransId="{5094724E-BE95-43CA-8638-FE7DE879D8A5}" sibTransId="{A08F15D1-6177-40DB-8244-CE5CF2709A3C}"/>
+    <dgm:cxn modelId="{11F1A59E-BB3C-432C-B602-FA92B23CEEF9}" type="presOf" srcId="{5094724E-BE95-43CA-8638-FE7DE879D8A5}" destId="{B48D877B-AD00-49F9-9F78-5903DFD12995}" srcOrd="0" destOrd="0" presId="urn:microsoft.com/office/officeart/2005/8/layout/hierarchy1"/>
+    <dgm:cxn modelId="{9A23F13C-E733-4CF6-B9E1-947C2CAE7BC1}" srcId="{D5ED24E2-5C73-418E-B91F-6859B63686D0}" destId="{EF1A2B39-1870-4930-AD0F-E01069874767}" srcOrd="0" destOrd="0" parTransId="{8284CBC6-5E2B-4533-BC80-5A142FC8E4DF}" sibTransId="{19B807D9-62A2-480F-A319-F91F681CB1A2}"/>
+    <dgm:cxn modelId="{B5A59C24-366C-4189-A24D-6DEC3F7A60BB}" srcId="{784F7446-49D1-44DA-9820-0F83E1031090}" destId="{219194D8-4CE5-4F1B-AD0C-51FD7C2E79ED}" srcOrd="0" destOrd="0" parTransId="{C61098D2-8A37-4B2F-9A5E-6B92EC57E0B7}" sibTransId="{D218B497-2DAE-4717-8109-574CB9E08C41}"/>
+    <dgm:cxn modelId="{004AA3C5-0A88-42AE-8B96-5B256450BD98}" type="presOf" srcId="{219194D8-4CE5-4F1B-AD0C-51FD7C2E79ED}" destId="{108FE608-028B-49BE-BCA6-C1A7C9EF9FA5}" srcOrd="0" destOrd="0" presId="urn:microsoft.com/office/officeart/2005/8/layout/hierarchy1"/>
+    <dgm:cxn modelId="{1E5FDA0E-6F6D-442D-A2B0-3F67E8F19929}" type="presOf" srcId="{AC19582D-4679-4244-BF68-FB5C86C223DD}" destId="{C06C1580-0D8F-427C-9FCE-8EFC84883712}" srcOrd="0" destOrd="0" presId="urn:microsoft.com/office/officeart/2005/8/layout/hierarchy1"/>
+    <dgm:cxn modelId="{212FCF24-A81B-4F9B-9CE9-845DBFFEC739}" srcId="{C823808E-5959-47D5-A4C9-372273BCBB20}" destId="{CA5E0886-5120-47A6-91D4-F1F501C84664}" srcOrd="1" destOrd="0" parTransId="{6F0125F3-8E3E-47F7-AECA-22D69FEAB6AD}" sibTransId="{CD5A9B6B-755B-41D4-9E0C-0F6F7E55AE01}"/>
+    <dgm:cxn modelId="{E1EC0196-A38A-4DF0-B35E-81ACB4AE6D77}" type="presOf" srcId="{EF1A2B39-1870-4930-AD0F-E01069874767}" destId="{6B72749A-3FD5-4242-B58C-B176CB29DFBE}" srcOrd="0" destOrd="0" presId="urn:microsoft.com/office/officeart/2005/8/layout/hierarchy1"/>
+    <dgm:cxn modelId="{3836FAC4-AB1A-4D9E-A8FA-DA9185B84C19}" type="presOf" srcId="{7E4A581C-A106-4DF7-9516-849AFF09DC65}" destId="{6A24F0E0-8B0E-4FB3-A35E-6D272EF18D0C}" srcOrd="0" destOrd="0" presId="urn:microsoft.com/office/officeart/2005/8/layout/hierarchy1"/>
     <dgm:cxn modelId="{2ED9321A-515F-4D16-8C60-32C0F4423764}" srcId="{D5ED24E2-5C73-418E-B91F-6859B63686D0}" destId="{784F7446-49D1-44DA-9820-0F83E1031090}" srcOrd="3" destOrd="0" parTransId="{2848DF25-D23E-4A28-A69E-4C2AAA203D6E}" sibTransId="{91DCB12C-5FE0-4F81-ACAB-12047900664F}"/>
-    <dgm:cxn modelId="{1EE84E20-9D19-4578-9310-6A8FC6D86CDC}" type="presOf" srcId="{D5ED24E2-5C73-418E-B91F-6859B63686D0}" destId="{98D06859-3C6F-406B-AF8D-D6700DE46011}" srcOrd="0" destOrd="0" presId="urn:microsoft.com/office/officeart/2005/8/layout/hierarchy1"/>
-    <dgm:cxn modelId="{B5A59C24-366C-4189-A24D-6DEC3F7A60BB}" srcId="{784F7446-49D1-44DA-9820-0F83E1031090}" destId="{219194D8-4CE5-4F1B-AD0C-51FD7C2E79ED}" srcOrd="0" destOrd="0" parTransId="{C61098D2-8A37-4B2F-9A5E-6B92EC57E0B7}" sibTransId="{D218B497-2DAE-4717-8109-574CB9E08C41}"/>
-    <dgm:cxn modelId="{212FCF24-A81B-4F9B-9CE9-845DBFFEC739}" srcId="{C823808E-5959-47D5-A4C9-372273BCBB20}" destId="{CA5E0886-5120-47A6-91D4-F1F501C84664}" srcOrd="1" destOrd="0" parTransId="{6F0125F3-8E3E-47F7-AECA-22D69FEAB6AD}" sibTransId="{CD5A9B6B-755B-41D4-9E0C-0F6F7E55AE01}"/>
-    <dgm:cxn modelId="{D2929726-1966-487C-94BA-5031B7BED865}" srcId="{26AECE03-0D53-43DD-96CC-330DB91B8546}" destId="{4945ADB6-805B-4B07-A3BF-F09CF0DB12DB}" srcOrd="0" destOrd="0" parTransId="{02F57B71-AB09-4584-B58F-44169C40E2BC}" sibTransId="{85E37F8A-50CB-48A3-AF6A-E3AC7CD95189}"/>
-    <dgm:cxn modelId="{0872CE2A-08A6-4020-9811-F907D5A13502}" type="presOf" srcId="{0F017133-7D8B-46D9-A60B-4C507DBF5038}" destId="{148F6C08-2B52-455A-962F-CDC7519B1DD8}" srcOrd="0" destOrd="0" presId="urn:microsoft.com/office/officeart/2005/8/layout/hierarchy1"/>
-    <dgm:cxn modelId="{8C28BA2B-0822-4561-84C4-1732FC7EB33E}" type="presOf" srcId="{4945ADB6-805B-4B07-A3BF-F09CF0DB12DB}" destId="{69CD44F8-1029-48A5-B877-B658B6BCDC7A}" srcOrd="0" destOrd="0" presId="urn:microsoft.com/office/officeart/2005/8/layout/hierarchy1"/>
-    <dgm:cxn modelId="{00355130-3FC8-4D3D-89C6-2CEA9B8C0244}" type="presOf" srcId="{E877A2C0-4CB5-48DC-931C-A3D36E7B9D5D}" destId="{B86C8690-9EA8-4A7D-8789-825F45D45B99}" srcOrd="0" destOrd="0" presId="urn:microsoft.com/office/officeart/2005/8/layout/hierarchy1"/>
-    <dgm:cxn modelId="{71FC2B32-9814-4DD8-8775-F4AB236ED3F4}" type="presOf" srcId="{8A8054E1-4094-4AB5-A977-81326509B28A}" destId="{C2A8B729-69D0-420F-8BD7-58E13061D6C9}" srcOrd="0" destOrd="0" presId="urn:microsoft.com/office/officeart/2005/8/layout/hierarchy1"/>
-    <dgm:cxn modelId="{9A23F13C-E733-4CF6-B9E1-947C2CAE7BC1}" srcId="{D5ED24E2-5C73-418E-B91F-6859B63686D0}" destId="{EF1A2B39-1870-4930-AD0F-E01069874767}" srcOrd="0" destOrd="0" parTransId="{8284CBC6-5E2B-4533-BC80-5A142FC8E4DF}" sibTransId="{19B807D9-62A2-480F-A319-F91F681CB1A2}"/>
-    <dgm:cxn modelId="{6F97EF61-C009-494F-A5F9-9974ABC55FA4}" type="presOf" srcId="{8C742C6C-4776-4141-9745-7E768D01E20F}" destId="{A5E600F6-3551-48C6-9287-CD051753E056}" srcOrd="0" destOrd="0" presId="urn:microsoft.com/office/officeart/2005/8/layout/hierarchy1"/>
-    <dgm:cxn modelId="{D3F03447-C087-4736-B4CA-7ED93F1027FF}" srcId="{D5ED24E2-5C73-418E-B91F-6859B63686D0}" destId="{0DD3A9CB-B20D-43B1-ADDB-E9E5E9DF9128}" srcOrd="5" destOrd="0" parTransId="{8C742C6C-4776-4141-9745-7E768D01E20F}" sibTransId="{3A6DB579-80A6-4DFE-84F9-0684858D075F}"/>
-    <dgm:cxn modelId="{E1CA9469-03AE-4CEF-A157-6A3CA9DD09C0}" type="presOf" srcId="{219194D8-4CE5-4F1B-AD0C-51FD7C2E79ED}" destId="{108FE608-028B-49BE-BCA6-C1A7C9EF9FA5}" srcOrd="0" destOrd="0" presId="urn:microsoft.com/office/officeart/2005/8/layout/hierarchy1"/>
-    <dgm:cxn modelId="{2ED5876E-80F7-4AC5-BD21-6322EB9ECAFE}" type="presOf" srcId="{6F0125F3-8E3E-47F7-AECA-22D69FEAB6AD}" destId="{280DB9B9-FBB4-46D6-8F2E-79EE072C5A4D}" srcOrd="0" destOrd="0" presId="urn:microsoft.com/office/officeart/2005/8/layout/hierarchy1"/>
-    <dgm:cxn modelId="{16D38D52-9350-4180-BC80-A105D5A3EC9E}" type="presOf" srcId="{396BD259-54E6-4A53-8E98-AC6421CA48DE}" destId="{36DCFB48-73C4-4EBF-98F6-85EAAA0533CE}" srcOrd="0" destOrd="0" presId="urn:microsoft.com/office/officeart/2005/8/layout/hierarchy1"/>
-    <dgm:cxn modelId="{9A9CE975-F7D7-4BD1-9B72-2CD7552C9519}" type="presOf" srcId="{784F7446-49D1-44DA-9820-0F83E1031090}" destId="{34DD3444-DC13-459C-8EC9-DBFF1D0D2F59}" srcOrd="0" destOrd="0" presId="urn:microsoft.com/office/officeart/2005/8/layout/hierarchy1"/>
-    <dgm:cxn modelId="{DA985B59-3A00-445F-9CFD-69CEA1295C03}" srcId="{C823808E-5959-47D5-A4C9-372273BCBB20}" destId="{AC19582D-4679-4244-BF68-FB5C86C223DD}" srcOrd="0" destOrd="0" parTransId="{F7B39238-4644-407F-9198-8DEAAAB57BCA}" sibTransId="{75A8396D-F2BE-4268-A0CA-FA40F111700C}"/>
-    <dgm:cxn modelId="{7640E77B-3F9F-4360-B581-F024BE149D15}" type="presOf" srcId="{7E4A581C-A106-4DF7-9516-849AFF09DC65}" destId="{6A24F0E0-8B0E-4FB3-A35E-6D272EF18D0C}" srcOrd="0" destOrd="0" presId="urn:microsoft.com/office/officeart/2005/8/layout/hierarchy1"/>
-    <dgm:cxn modelId="{4473EC8D-5CB3-4AD8-990A-FA61BA5DE58D}" srcId="{D5ED24E2-5C73-418E-B91F-6859B63686D0}" destId="{C823808E-5959-47D5-A4C9-372273BCBB20}" srcOrd="2" destOrd="0" parTransId="{396BD259-54E6-4A53-8E98-AC6421CA48DE}" sibTransId="{D56E14D7-4D52-4016-BAB3-A5B8789A8D77}"/>
-    <dgm:cxn modelId="{5ECF2595-344B-440E-ABFB-D9B857DE9DD3}" type="presOf" srcId="{AC19582D-4679-4244-BF68-FB5C86C223DD}" destId="{C06C1580-0D8F-427C-9FCE-8EFC84883712}" srcOrd="0" destOrd="0" presId="urn:microsoft.com/office/officeart/2005/8/layout/hierarchy1"/>
-    <dgm:cxn modelId="{3B89B696-66E3-435B-98FA-D6AA483FFD59}" type="presOf" srcId="{0DD3A9CB-B20D-43B1-ADDB-E9E5E9DF9128}" destId="{1A5EAFB6-BA02-4D11-BE82-A76C7CC02555}" srcOrd="0" destOrd="0" presId="urn:microsoft.com/office/officeart/2005/8/layout/hierarchy1"/>
-    <dgm:cxn modelId="{627BCD99-B32F-4DD4-9507-5F3AC1B86E1F}" type="presOf" srcId="{8284CBC6-5E2B-4533-BC80-5A142FC8E4DF}" destId="{7F34248A-7622-4178-A4D9-59F5029E5DE4}" srcOrd="0" destOrd="0" presId="urn:microsoft.com/office/officeart/2005/8/layout/hierarchy1"/>
-    <dgm:cxn modelId="{9842A7A7-26D1-45C3-AC56-095DD55BACBC}" type="presOf" srcId="{431CD7F5-9CBB-4C50-A89A-30F2BD4FD220}" destId="{B306E913-1376-4A65-8B58-2D121954688A}" srcOrd="0" destOrd="0" presId="urn:microsoft.com/office/officeart/2005/8/layout/hierarchy1"/>
+    <dgm:cxn modelId="{094172B9-482A-42B8-9562-72591F4F00C4}" type="presOf" srcId="{CA5E0886-5120-47A6-91D4-F1F501C84664}" destId="{02BE24F2-FF8B-4BDC-BB22-393E40FCA1D5}" srcOrd="0" destOrd="0" presId="urn:microsoft.com/office/officeart/2005/8/layout/hierarchy1"/>
+    <dgm:cxn modelId="{E2C81409-13A4-47D6-A723-5FE6FBB7D7F3}" type="presOf" srcId="{55D46EBD-A155-412D-9DE8-DCBC4A7FE4B4}" destId="{A79A3A10-B3AB-4598-A127-A974C294BE0F}" srcOrd="0" destOrd="0" presId="urn:microsoft.com/office/officeart/2005/8/layout/hierarchy1"/>
+    <dgm:cxn modelId="{34D9B6B1-9959-4B0B-A83F-70EB09F51A42}" type="presOf" srcId="{0DD3A9CB-B20D-43B1-ADDB-E9E5E9DF9128}" destId="{1A5EAFB6-BA02-4D11-BE82-A76C7CC02555}" srcOrd="0" destOrd="0" presId="urn:microsoft.com/office/officeart/2005/8/layout/hierarchy1"/>
     <dgm:cxn modelId="{5304A3AF-5FD2-4504-B3C5-05EEB23861E6}" srcId="{D5ED24E2-5C73-418E-B91F-6859B63686D0}" destId="{26AECE03-0D53-43DD-96CC-330DB91B8546}" srcOrd="1" destOrd="0" parTransId="{7E4A581C-A106-4DF7-9516-849AFF09DC65}" sibTransId="{65F8B93D-07C0-4317-873A-8BCA353A4345}"/>
-    <dgm:cxn modelId="{B2F3C0AF-623F-4217-A86C-E5973B937BB8}" srcId="{D5ED24E2-5C73-418E-B91F-6859B63686D0}" destId="{0F017133-7D8B-46D9-A60B-4C507DBF5038}" srcOrd="4" destOrd="0" parTransId="{E877A2C0-4CB5-48DC-931C-A3D36E7B9D5D}" sibTransId="{EED60F45-2A41-4E84-BA3F-0C9ECBEE8162}"/>
-    <dgm:cxn modelId="{8E323FCF-D706-4DFA-A599-CB2151249609}" srcId="{124C0085-4EAF-4A1F-B71F-FF0A3BEB2150}" destId="{D5ED24E2-5C73-418E-B91F-6859B63686D0}" srcOrd="0" destOrd="0" parTransId="{870BB25C-FF74-4887-B670-1354336E17CD}" sibTransId="{A1DA54AD-DC86-4A09-869B-B8E0BEC9C77C}"/>
-    <dgm:cxn modelId="{58F9D7D0-F138-4458-807C-F7112A745934}" type="presOf" srcId="{C61098D2-8A37-4B2F-9A5E-6B92EC57E0B7}" destId="{F5DEDA05-8949-4070-85EB-8DD033BEA4D5}" srcOrd="0" destOrd="0" presId="urn:microsoft.com/office/officeart/2005/8/layout/hierarchy1"/>
-    <dgm:cxn modelId="{DD805AD1-3B98-4A55-A572-78E3F5EDB9F1}" type="presOf" srcId="{02F57B71-AB09-4584-B58F-44169C40E2BC}" destId="{90D24FD9-74F5-41BF-A2FE-A4953189D910}" srcOrd="0" destOrd="0" presId="urn:microsoft.com/office/officeart/2005/8/layout/hierarchy1"/>
-    <dgm:cxn modelId="{59C704D6-2C39-4144-8E93-5AB463F3F9D2}" type="presOf" srcId="{5094724E-BE95-43CA-8638-FE7DE879D8A5}" destId="{B48D877B-AD00-49F9-9F78-5903DFD12995}" srcOrd="0" destOrd="0" presId="urn:microsoft.com/office/officeart/2005/8/layout/hierarchy1"/>
-    <dgm:cxn modelId="{1FA6D2D8-A8FF-40C9-BDC7-EBADF622821B}" type="presOf" srcId="{124C0085-4EAF-4A1F-B71F-FF0A3BEB2150}" destId="{A4C6C3B5-CB05-4588-9106-FDAF5486A34A}" srcOrd="0" destOrd="0" presId="urn:microsoft.com/office/officeart/2005/8/layout/hierarchy1"/>
-    <dgm:cxn modelId="{494583E3-0C2D-4DC6-8066-2F79972A3192}" type="presOf" srcId="{EF1A2B39-1870-4930-AD0F-E01069874767}" destId="{6B72749A-3FD5-4242-B58C-B176CB29DFBE}" srcOrd="0" destOrd="0" presId="urn:microsoft.com/office/officeart/2005/8/layout/hierarchy1"/>
-    <dgm:cxn modelId="{12E75CE4-A078-4B60-A2F4-35C669022A21}" type="presOf" srcId="{26AECE03-0D53-43DD-96CC-330DB91B8546}" destId="{F29466EF-C51A-4D70-B638-D175A620ED33}" srcOrd="0" destOrd="0" presId="urn:microsoft.com/office/officeart/2005/8/layout/hierarchy1"/>
-    <dgm:cxn modelId="{59D790F0-05BE-4701-B257-F76C57885997}" srcId="{CA5E0886-5120-47A6-91D4-F1F501C84664}" destId="{431CD7F5-9CBB-4C50-A89A-30F2BD4FD220}" srcOrd="0" destOrd="0" parTransId="{55D46EBD-A155-412D-9DE8-DCBC4A7FE4B4}" sibTransId="{D7F7AD52-D6C1-4D5C-B780-5A5C48D908FE}"/>
-    <dgm:cxn modelId="{767F1CF4-FE32-4854-9E58-1231D23D18D8}" type="presOf" srcId="{C823808E-5959-47D5-A4C9-372273BCBB20}" destId="{3DEA76A7-96CF-4710-9668-32DC5502075F}" srcOrd="0" destOrd="0" presId="urn:microsoft.com/office/officeart/2005/8/layout/hierarchy1"/>
-    <dgm:cxn modelId="{F1D283F7-4607-49FE-8E0D-A984C9613330}" type="presOf" srcId="{55D46EBD-A155-412D-9DE8-DCBC4A7FE4B4}" destId="{A79A3A10-B3AB-4598-A127-A974C294BE0F}" srcOrd="0" destOrd="0" presId="urn:microsoft.com/office/officeart/2005/8/layout/hierarchy1"/>
-    <dgm:cxn modelId="{B2CFF202-DFDD-4CBE-89B4-F44B8D9F98C1}" type="presParOf" srcId="{A4C6C3B5-CB05-4588-9106-FDAF5486A34A}" destId="{55243C3A-9818-4FBA-A8F1-31E2589E6509}" srcOrd="0" destOrd="0" presId="urn:microsoft.com/office/officeart/2005/8/layout/hierarchy1"/>
-    <dgm:cxn modelId="{CB5ADC10-20CC-4145-9C90-B50C38CE818F}" type="presParOf" srcId="{55243C3A-9818-4FBA-A8F1-31E2589E6509}" destId="{CBA0FCA1-DC54-4CA4-B349-C8855275C593}" srcOrd="0" destOrd="0" presId="urn:microsoft.com/office/officeart/2005/8/layout/hierarchy1"/>
-    <dgm:cxn modelId="{8AE42835-B4D4-4937-94B9-F3A82327A0E8}" type="presParOf" srcId="{CBA0FCA1-DC54-4CA4-B349-C8855275C593}" destId="{23CE9186-649A-4D2F-A4EB-4A85140D3ECA}" srcOrd="0" destOrd="0" presId="urn:microsoft.com/office/officeart/2005/8/layout/hierarchy1"/>
-    <dgm:cxn modelId="{2D0A04CC-E66C-4FEB-966A-072C0D33CA0F}" type="presParOf" srcId="{CBA0FCA1-DC54-4CA4-B349-C8855275C593}" destId="{98D06859-3C6F-406B-AF8D-D6700DE46011}" srcOrd="1" destOrd="0" presId="urn:microsoft.com/office/officeart/2005/8/layout/hierarchy1"/>
-    <dgm:cxn modelId="{46E47D67-3E3C-4590-B6B6-9AD8167EE974}" type="presParOf" srcId="{55243C3A-9818-4FBA-A8F1-31E2589E6509}" destId="{C5B99502-F882-469C-9E1B-B434ED92C7EC}" srcOrd="1" destOrd="0" presId="urn:microsoft.com/office/officeart/2005/8/layout/hierarchy1"/>
-    <dgm:cxn modelId="{6C2C8F02-98B4-4A51-99A0-60568108E124}" type="presParOf" srcId="{C5B99502-F882-469C-9E1B-B434ED92C7EC}" destId="{7F34248A-7622-4178-A4D9-59F5029E5DE4}" srcOrd="0" destOrd="0" presId="urn:microsoft.com/office/officeart/2005/8/layout/hierarchy1"/>
-    <dgm:cxn modelId="{F129532E-52D9-4CB6-A179-E891D3A9E392}" type="presParOf" srcId="{C5B99502-F882-469C-9E1B-B434ED92C7EC}" destId="{958703C9-07C1-4E2A-BD93-C34ED034575A}" srcOrd="1" destOrd="0" presId="urn:microsoft.com/office/officeart/2005/8/layout/hierarchy1"/>
-    <dgm:cxn modelId="{38CC8882-3982-4C27-9ACB-770323323548}" type="presParOf" srcId="{958703C9-07C1-4E2A-BD93-C34ED034575A}" destId="{8A63E69E-BD32-44B4-9575-06B550A53D32}" srcOrd="0" destOrd="0" presId="urn:microsoft.com/office/officeart/2005/8/layout/hierarchy1"/>
-    <dgm:cxn modelId="{940A5771-4549-4A08-BBBB-214ABC1C26B7}" type="presParOf" srcId="{8A63E69E-BD32-44B4-9575-06B550A53D32}" destId="{FBB97195-D351-407D-A5B4-2EE442ED0511}" srcOrd="0" destOrd="0" presId="urn:microsoft.com/office/officeart/2005/8/layout/hierarchy1"/>
-    <dgm:cxn modelId="{1906EFCE-3995-497E-A729-12CB640CAF49}" type="presParOf" srcId="{8A63E69E-BD32-44B4-9575-06B550A53D32}" destId="{6B72749A-3FD5-4242-B58C-B176CB29DFBE}" srcOrd="1" destOrd="0" presId="urn:microsoft.com/office/officeart/2005/8/layout/hierarchy1"/>
-    <dgm:cxn modelId="{4A9B60D2-66F2-4BA0-BF16-F9F2817ABB14}" type="presParOf" srcId="{958703C9-07C1-4E2A-BD93-C34ED034575A}" destId="{DC0561EF-D2EF-4D81-A864-3F36A0F596CD}" srcOrd="1" destOrd="0" presId="urn:microsoft.com/office/officeart/2005/8/layout/hierarchy1"/>
-    <dgm:cxn modelId="{80AA19A2-54C2-4600-AF1D-7A2779397054}" type="presParOf" srcId="{DC0561EF-D2EF-4D81-A864-3F36A0F596CD}" destId="{B48D877B-AD00-49F9-9F78-5903DFD12995}" srcOrd="0" destOrd="0" presId="urn:microsoft.com/office/officeart/2005/8/layout/hierarchy1"/>
-    <dgm:cxn modelId="{224B4A6B-2CF2-472A-A75A-BCB1DB994BA1}" type="presParOf" srcId="{DC0561EF-D2EF-4D81-A864-3F36A0F596CD}" destId="{9CE7A560-8ED1-45CC-8116-418E2F9D9C8A}" srcOrd="1" destOrd="0" presId="urn:microsoft.com/office/officeart/2005/8/layout/hierarchy1"/>
-    <dgm:cxn modelId="{27231840-A1B6-432A-915F-C0DCD3E50EC4}" type="presParOf" srcId="{9CE7A560-8ED1-45CC-8116-418E2F9D9C8A}" destId="{B7C75529-A799-4282-B4C7-D0E738735644}" srcOrd="0" destOrd="0" presId="urn:microsoft.com/office/officeart/2005/8/layout/hierarchy1"/>
-    <dgm:cxn modelId="{B1AF74C9-6652-4ECE-9708-BF0D6272FE23}" type="presParOf" srcId="{B7C75529-A799-4282-B4C7-D0E738735644}" destId="{7F22B2DF-5A7C-40B3-8136-DAFBC022E7B4}" srcOrd="0" destOrd="0" presId="urn:microsoft.com/office/officeart/2005/8/layout/hierarchy1"/>
-    <dgm:cxn modelId="{F9FC09CA-BF9B-4281-AE28-89F7DF702BD7}" type="presParOf" srcId="{B7C75529-A799-4282-B4C7-D0E738735644}" destId="{C2A8B729-69D0-420F-8BD7-58E13061D6C9}" srcOrd="1" destOrd="0" presId="urn:microsoft.com/office/officeart/2005/8/layout/hierarchy1"/>
-    <dgm:cxn modelId="{4958EF7B-FC5C-42DB-98C1-72B358D365A1}" type="presParOf" srcId="{9CE7A560-8ED1-45CC-8116-418E2F9D9C8A}" destId="{96EAB5E5-165F-4FC2-8098-896C2C4A338B}" srcOrd="1" destOrd="0" presId="urn:microsoft.com/office/officeart/2005/8/layout/hierarchy1"/>
-    <dgm:cxn modelId="{7F2A1DC2-AE7E-4D15-8E62-D82E576AAE60}" type="presParOf" srcId="{C5B99502-F882-469C-9E1B-B434ED92C7EC}" destId="{6A24F0E0-8B0E-4FB3-A35E-6D272EF18D0C}" srcOrd="2" destOrd="0" presId="urn:microsoft.com/office/officeart/2005/8/layout/hierarchy1"/>
-    <dgm:cxn modelId="{6B3DFCF8-2216-4560-93E2-F9A9A0019CCB}" type="presParOf" srcId="{C5B99502-F882-469C-9E1B-B434ED92C7EC}" destId="{42218F01-FA9D-43CC-9195-6C02D255A411}" srcOrd="3" destOrd="0" presId="urn:microsoft.com/office/officeart/2005/8/layout/hierarchy1"/>
-    <dgm:cxn modelId="{A869FD82-476A-4FE4-9070-A477368B43F2}" type="presParOf" srcId="{42218F01-FA9D-43CC-9195-6C02D255A411}" destId="{3E7F16EC-038D-4E59-920E-C77015DDC1EB}" srcOrd="0" destOrd="0" presId="urn:microsoft.com/office/officeart/2005/8/layout/hierarchy1"/>
-    <dgm:cxn modelId="{126C5CDA-55F7-4334-BBBC-89E6766E008F}" type="presParOf" srcId="{3E7F16EC-038D-4E59-920E-C77015DDC1EB}" destId="{4B317FD3-E3A0-4331-A455-0400D45E7A78}" srcOrd="0" destOrd="0" presId="urn:microsoft.com/office/officeart/2005/8/layout/hierarchy1"/>
-    <dgm:cxn modelId="{E1BC0017-FBB3-4E16-A064-D52725323A92}" type="presParOf" srcId="{3E7F16EC-038D-4E59-920E-C77015DDC1EB}" destId="{F29466EF-C51A-4D70-B638-D175A620ED33}" srcOrd="1" destOrd="0" presId="urn:microsoft.com/office/officeart/2005/8/layout/hierarchy1"/>
-    <dgm:cxn modelId="{D09BB4D2-6B60-4F55-9388-C1315FF12873}" type="presParOf" srcId="{42218F01-FA9D-43CC-9195-6C02D255A411}" destId="{E52CB3A5-D042-4065-81BA-4495A2D21BD3}" srcOrd="1" destOrd="0" presId="urn:microsoft.com/office/officeart/2005/8/layout/hierarchy1"/>
-    <dgm:cxn modelId="{3C7C6FB8-6D9E-48EF-B052-86180177EF73}" type="presParOf" srcId="{E52CB3A5-D042-4065-81BA-4495A2D21BD3}" destId="{90D24FD9-74F5-41BF-A2FE-A4953189D910}" srcOrd="0" destOrd="0" presId="urn:microsoft.com/office/officeart/2005/8/layout/hierarchy1"/>
-    <dgm:cxn modelId="{81EC6B9C-1C21-4320-AEC1-780D70A2907E}" type="presParOf" srcId="{E52CB3A5-D042-4065-81BA-4495A2D21BD3}" destId="{75343902-6478-4964-B64B-3B952D2A4485}" srcOrd="1" destOrd="0" presId="urn:microsoft.com/office/officeart/2005/8/layout/hierarchy1"/>
-    <dgm:cxn modelId="{0C95A726-7222-4C12-81AE-13962F9BD17B}" type="presParOf" srcId="{75343902-6478-4964-B64B-3B952D2A4485}" destId="{5DE759BF-229F-473C-8668-5E07BC9AA85A}" srcOrd="0" destOrd="0" presId="urn:microsoft.com/office/officeart/2005/8/layout/hierarchy1"/>
-    <dgm:cxn modelId="{0BEE94E5-CC40-4922-B3E7-FDEFFFF34B2D}" type="presParOf" srcId="{5DE759BF-229F-473C-8668-5E07BC9AA85A}" destId="{6333366F-A65E-4774-B708-5376B97BC6AD}" srcOrd="0" destOrd="0" presId="urn:microsoft.com/office/officeart/2005/8/layout/hierarchy1"/>
-    <dgm:cxn modelId="{0A4D54B9-3F56-4787-B619-C015D3B044BE}" type="presParOf" srcId="{5DE759BF-229F-473C-8668-5E07BC9AA85A}" destId="{69CD44F8-1029-48A5-B877-B658B6BCDC7A}" srcOrd="1" destOrd="0" presId="urn:microsoft.com/office/officeart/2005/8/layout/hierarchy1"/>
-    <dgm:cxn modelId="{A15DAE8B-643A-426A-91B4-04AFFF5FEAA3}" type="presParOf" srcId="{75343902-6478-4964-B64B-3B952D2A4485}" destId="{CA78CF0D-AB20-4E00-BCFB-9E68A649BF4F}" srcOrd="1" destOrd="0" presId="urn:microsoft.com/office/officeart/2005/8/layout/hierarchy1"/>
-    <dgm:cxn modelId="{1A17340F-8AAD-413B-A871-3037A7AD48B9}" type="presParOf" srcId="{C5B99502-F882-469C-9E1B-B434ED92C7EC}" destId="{36DCFB48-73C4-4EBF-98F6-85EAAA0533CE}" srcOrd="4" destOrd="0" presId="urn:microsoft.com/office/officeart/2005/8/layout/hierarchy1"/>
-    <dgm:cxn modelId="{66087C31-E669-4B18-AC0F-719D1B41FFB4}" type="presParOf" srcId="{C5B99502-F882-469C-9E1B-B434ED92C7EC}" destId="{7E08C376-0C4F-448D-B8A7-985C9D429667}" srcOrd="5" destOrd="0" presId="urn:microsoft.com/office/officeart/2005/8/layout/hierarchy1"/>
-    <dgm:cxn modelId="{580E1B26-3D44-4F2A-92EA-C21180ACBFC9}" type="presParOf" srcId="{7E08C376-0C4F-448D-B8A7-985C9D429667}" destId="{1CAC94E6-491A-4DEF-B334-D621F56A6040}" srcOrd="0" destOrd="0" presId="urn:microsoft.com/office/officeart/2005/8/layout/hierarchy1"/>
-    <dgm:cxn modelId="{6DF48DF5-C10D-40B0-AC1F-CD3789C5157E}" type="presParOf" srcId="{1CAC94E6-491A-4DEF-B334-D621F56A6040}" destId="{2F3BE35A-9C09-4ED7-958F-0C702318860A}" srcOrd="0" destOrd="0" presId="urn:microsoft.com/office/officeart/2005/8/layout/hierarchy1"/>
-    <dgm:cxn modelId="{D4A1C1C6-B90D-410D-9C3E-317F03FD91B5}" type="presParOf" srcId="{1CAC94E6-491A-4DEF-B334-D621F56A6040}" destId="{3DEA76A7-96CF-4710-9668-32DC5502075F}" srcOrd="1" destOrd="0" presId="urn:microsoft.com/office/officeart/2005/8/layout/hierarchy1"/>
-    <dgm:cxn modelId="{81441EF0-F342-44A0-AE1D-D1FCB7183DC2}" type="presParOf" srcId="{7E08C376-0C4F-448D-B8A7-985C9D429667}" destId="{EC1E62F1-72AF-4BDA-8F82-9EA2985DC276}" srcOrd="1" destOrd="0" presId="urn:microsoft.com/office/officeart/2005/8/layout/hierarchy1"/>
-    <dgm:cxn modelId="{8A4DA6FA-BF01-42F7-B014-54BC529B01A7}" type="presParOf" srcId="{EC1E62F1-72AF-4BDA-8F82-9EA2985DC276}" destId="{D63C6D90-2DA0-4F31-973D-BE83AE84AA8C}" srcOrd="0" destOrd="0" presId="urn:microsoft.com/office/officeart/2005/8/layout/hierarchy1"/>
-    <dgm:cxn modelId="{9B39821A-A06C-4C59-BB5C-012427D0D792}" type="presParOf" srcId="{EC1E62F1-72AF-4BDA-8F82-9EA2985DC276}" destId="{EA6396CD-A203-47AC-B85D-636035C45A42}" srcOrd="1" destOrd="0" presId="urn:microsoft.com/office/officeart/2005/8/layout/hierarchy1"/>
-    <dgm:cxn modelId="{84DF0AC7-9185-4A53-8973-B3500C92BB2D}" type="presParOf" srcId="{EA6396CD-A203-47AC-B85D-636035C45A42}" destId="{48546344-9EF0-41FC-B062-BB3C859707C1}" srcOrd="0" destOrd="0" presId="urn:microsoft.com/office/officeart/2005/8/layout/hierarchy1"/>
-    <dgm:cxn modelId="{F9F2D912-CE69-41D4-86E5-DFC73CBA5013}" type="presParOf" srcId="{48546344-9EF0-41FC-B062-BB3C859707C1}" destId="{5CFED418-E5C6-4B34-86EB-F22D8710A6CF}" srcOrd="0" destOrd="0" presId="urn:microsoft.com/office/officeart/2005/8/layout/hierarchy1"/>
-    <dgm:cxn modelId="{06452365-CAC5-4C27-9841-57D7BA222D57}" type="presParOf" srcId="{48546344-9EF0-41FC-B062-BB3C859707C1}" destId="{C06C1580-0D8F-427C-9FCE-8EFC84883712}" srcOrd="1" destOrd="0" presId="urn:microsoft.com/office/officeart/2005/8/layout/hierarchy1"/>
-    <dgm:cxn modelId="{8DA3BD2C-6746-49B6-B6B7-277B68F82D2B}" type="presParOf" srcId="{EA6396CD-A203-47AC-B85D-636035C45A42}" destId="{30CA72C3-B772-4AD2-A8B1-8D6FD3B832FF}" srcOrd="1" destOrd="0" presId="urn:microsoft.com/office/officeart/2005/8/layout/hierarchy1"/>
-    <dgm:cxn modelId="{BB581998-C157-41DE-A966-04C7CE942CDF}" type="presParOf" srcId="{EC1E62F1-72AF-4BDA-8F82-9EA2985DC276}" destId="{280DB9B9-FBB4-46D6-8F2E-79EE072C5A4D}" srcOrd="2" destOrd="0" presId="urn:microsoft.com/office/officeart/2005/8/layout/hierarchy1"/>
-    <dgm:cxn modelId="{EC0FBEA4-B3F3-4B25-AEBD-40C449A782C9}" type="presParOf" srcId="{EC1E62F1-72AF-4BDA-8F82-9EA2985DC276}" destId="{2B64AA1A-FBDB-4609-8ABE-AFB902647218}" srcOrd="3" destOrd="0" presId="urn:microsoft.com/office/officeart/2005/8/layout/hierarchy1"/>
-    <dgm:cxn modelId="{27AB3158-B142-4C7E-AD7B-16DCE11FC63F}" type="presParOf" srcId="{2B64AA1A-FBDB-4609-8ABE-AFB902647218}" destId="{CF8E1CCC-0058-4510-AE8C-ABB34FB3BECA}" srcOrd="0" destOrd="0" presId="urn:microsoft.com/office/officeart/2005/8/layout/hierarchy1"/>
-    <dgm:cxn modelId="{AAE28129-4553-4BA5-8B16-FF8294EDAAE9}" type="presParOf" srcId="{CF8E1CCC-0058-4510-AE8C-ABB34FB3BECA}" destId="{3AE33020-157F-40C8-A6C2-9905A5D6FE15}" srcOrd="0" destOrd="0" presId="urn:microsoft.com/office/officeart/2005/8/layout/hierarchy1"/>
-    <dgm:cxn modelId="{B8455836-8A66-4DB8-8E38-24B1A1D2280D}" type="presParOf" srcId="{CF8E1CCC-0058-4510-AE8C-ABB34FB3BECA}" destId="{02BE24F2-FF8B-4BDC-BB22-393E40FCA1D5}" srcOrd="1" destOrd="0" presId="urn:microsoft.com/office/officeart/2005/8/layout/hierarchy1"/>
-    <dgm:cxn modelId="{D77E6131-C591-4F78-9E68-575780450D78}" type="presParOf" srcId="{2B64AA1A-FBDB-4609-8ABE-AFB902647218}" destId="{C4D59A96-CA7D-42C1-9220-07E2A9122C21}" srcOrd="1" destOrd="0" presId="urn:microsoft.com/office/officeart/2005/8/layout/hierarchy1"/>
-    <dgm:cxn modelId="{20AC96BB-FFD4-4CEA-921E-B0A37E9711EC}" type="presParOf" srcId="{C4D59A96-CA7D-42C1-9220-07E2A9122C21}" destId="{A79A3A10-B3AB-4598-A127-A974C294BE0F}" srcOrd="0" destOrd="0" presId="urn:microsoft.com/office/officeart/2005/8/layout/hierarchy1"/>
-    <dgm:cxn modelId="{11DD0E59-88FF-44A0-B96E-0FBA51F0D705}" type="presParOf" srcId="{C4D59A96-CA7D-42C1-9220-07E2A9122C21}" destId="{88E0348C-580C-4546-9877-923313D86A51}" srcOrd="1" destOrd="0" presId="urn:microsoft.com/office/officeart/2005/8/layout/hierarchy1"/>
-    <dgm:cxn modelId="{A254D193-25D5-48D4-85AC-12BBC7C2642A}" type="presParOf" srcId="{88E0348C-580C-4546-9877-923313D86A51}" destId="{7D4FA4CB-8C9C-44C5-889F-6A512FD49B73}" srcOrd="0" destOrd="0" presId="urn:microsoft.com/office/officeart/2005/8/layout/hierarchy1"/>
-    <dgm:cxn modelId="{9BC7AC5C-8F5E-4788-A0F6-10316F1404D5}" type="presParOf" srcId="{7D4FA4CB-8C9C-44C5-889F-6A512FD49B73}" destId="{8E2A68F0-D659-49E5-9FA8-3EE1AEFE298D}" srcOrd="0" destOrd="0" presId="urn:microsoft.com/office/officeart/2005/8/layout/hierarchy1"/>
-    <dgm:cxn modelId="{17F0D931-0FB6-496F-B29D-AB4617AD9140}" type="presParOf" srcId="{7D4FA4CB-8C9C-44C5-889F-6A512FD49B73}" destId="{B306E913-1376-4A65-8B58-2D121954688A}" srcOrd="1" destOrd="0" presId="urn:microsoft.com/office/officeart/2005/8/layout/hierarchy1"/>
-    <dgm:cxn modelId="{217EB37D-C56E-4258-857C-3E82D2B6716B}" type="presParOf" srcId="{88E0348C-580C-4546-9877-923313D86A51}" destId="{5206C86E-92A5-4AB3-A688-7DE3E1ABD5BE}" srcOrd="1" destOrd="0" presId="urn:microsoft.com/office/officeart/2005/8/layout/hierarchy1"/>
-    <dgm:cxn modelId="{973A5642-FFD6-49AE-B327-88B6AF24B55A}" type="presParOf" srcId="{C5B99502-F882-469C-9E1B-B434ED92C7EC}" destId="{EB0C5197-10C1-472C-A7F3-601E85F3411C}" srcOrd="6" destOrd="0" presId="urn:microsoft.com/office/officeart/2005/8/layout/hierarchy1"/>
-    <dgm:cxn modelId="{4B275703-B501-41A8-ACB3-656BA51AA223}" type="presParOf" srcId="{C5B99502-F882-469C-9E1B-B434ED92C7EC}" destId="{50591AAD-ADD1-443F-A452-D5DFC96E3F11}" srcOrd="7" destOrd="0" presId="urn:microsoft.com/office/officeart/2005/8/layout/hierarchy1"/>
-    <dgm:cxn modelId="{776C728C-78D5-4976-A045-8D73D70B63E9}" type="presParOf" srcId="{50591AAD-ADD1-443F-A452-D5DFC96E3F11}" destId="{1DC375CB-3F46-4A5B-82DC-B31F9EF091F4}" srcOrd="0" destOrd="0" presId="urn:microsoft.com/office/officeart/2005/8/layout/hierarchy1"/>
-    <dgm:cxn modelId="{093A077B-34E8-401F-8D29-1C39677D81FD}" type="presParOf" srcId="{1DC375CB-3F46-4A5B-82DC-B31F9EF091F4}" destId="{90C06077-5E0A-4326-907E-9AFF363414A8}" srcOrd="0" destOrd="0" presId="urn:microsoft.com/office/officeart/2005/8/layout/hierarchy1"/>
-    <dgm:cxn modelId="{FB771E1C-97C2-4DA4-88FD-686E86FA8814}" type="presParOf" srcId="{1DC375CB-3F46-4A5B-82DC-B31F9EF091F4}" destId="{34DD3444-DC13-459C-8EC9-DBFF1D0D2F59}" srcOrd="1" destOrd="0" presId="urn:microsoft.com/office/officeart/2005/8/layout/hierarchy1"/>
-    <dgm:cxn modelId="{542F8743-A636-4343-92E1-D95B4BE097F3}" type="presParOf" srcId="{50591AAD-ADD1-443F-A452-D5DFC96E3F11}" destId="{8ED739F9-BE65-4536-B61D-CDD2B448DA86}" srcOrd="1" destOrd="0" presId="urn:microsoft.com/office/officeart/2005/8/layout/hierarchy1"/>
-    <dgm:cxn modelId="{BDC27185-781C-4CCD-B1C7-3BE01E13953D}" type="presParOf" srcId="{8ED739F9-BE65-4536-B61D-CDD2B448DA86}" destId="{F5DEDA05-8949-4070-85EB-8DD033BEA4D5}" srcOrd="0" destOrd="0" presId="urn:microsoft.com/office/officeart/2005/8/layout/hierarchy1"/>
-    <dgm:cxn modelId="{F9A0617D-5912-4DAC-86F5-01293C5DEAB3}" type="presParOf" srcId="{8ED739F9-BE65-4536-B61D-CDD2B448DA86}" destId="{026BE5E1-7CF4-47EC-A374-07309A8ECFAC}" srcOrd="1" destOrd="0" presId="urn:microsoft.com/office/officeart/2005/8/layout/hierarchy1"/>
-    <dgm:cxn modelId="{176FDBE8-7727-4E90-9E42-6699F0BBAE67}" type="presParOf" srcId="{026BE5E1-7CF4-47EC-A374-07309A8ECFAC}" destId="{86E65347-4625-4C8C-95EC-19F02A7BD409}" srcOrd="0" destOrd="0" presId="urn:microsoft.com/office/officeart/2005/8/layout/hierarchy1"/>
-    <dgm:cxn modelId="{1DFB50E6-4767-4DC5-A86F-6C1597998DAB}" type="presParOf" srcId="{86E65347-4625-4C8C-95EC-19F02A7BD409}" destId="{9315C078-BAF1-471E-B139-C7CAF1CD0C6D}" srcOrd="0" destOrd="0" presId="urn:microsoft.com/office/officeart/2005/8/layout/hierarchy1"/>
-    <dgm:cxn modelId="{7EE2B98F-ED20-48AC-A9B1-233D938D083F}" type="presParOf" srcId="{86E65347-4625-4C8C-95EC-19F02A7BD409}" destId="{108FE608-028B-49BE-BCA6-C1A7C9EF9FA5}" srcOrd="1" destOrd="0" presId="urn:microsoft.com/office/officeart/2005/8/layout/hierarchy1"/>
-    <dgm:cxn modelId="{621FC62E-CE5B-4446-BFCD-B0699F944F34}" type="presParOf" srcId="{026BE5E1-7CF4-47EC-A374-07309A8ECFAC}" destId="{6CCA33BA-CCC5-4F0F-A91F-3C23AD24FFAF}" srcOrd="1" destOrd="0" presId="urn:microsoft.com/office/officeart/2005/8/layout/hierarchy1"/>
-    <dgm:cxn modelId="{EEB79020-C7DB-4DC2-9E7D-03FC391CFF82}" type="presParOf" srcId="{C5B99502-F882-469C-9E1B-B434ED92C7EC}" destId="{B86C8690-9EA8-4A7D-8789-825F45D45B99}" srcOrd="8" destOrd="0" presId="urn:microsoft.com/office/officeart/2005/8/layout/hierarchy1"/>
-    <dgm:cxn modelId="{752728F2-6A43-41E2-A3FB-8A4B280FB343}" type="presParOf" srcId="{C5B99502-F882-469C-9E1B-B434ED92C7EC}" destId="{E00522AB-C2A3-48BB-B52C-7F6E0ECBC86A}" srcOrd="9" destOrd="0" presId="urn:microsoft.com/office/officeart/2005/8/layout/hierarchy1"/>
-    <dgm:cxn modelId="{F9C73262-735B-4F5D-8A1F-25B04E819C26}" type="presParOf" srcId="{E00522AB-C2A3-48BB-B52C-7F6E0ECBC86A}" destId="{334D426C-9EE7-4343-8361-D940B3D01465}" srcOrd="0" destOrd="0" presId="urn:microsoft.com/office/officeart/2005/8/layout/hierarchy1"/>
-    <dgm:cxn modelId="{2D144E49-4051-4563-8E5E-A9D7027FC7A5}" type="presParOf" srcId="{334D426C-9EE7-4343-8361-D940B3D01465}" destId="{8A7AE3D8-CB98-4EA8-A383-D97AA369DF50}" srcOrd="0" destOrd="0" presId="urn:microsoft.com/office/officeart/2005/8/layout/hierarchy1"/>
-    <dgm:cxn modelId="{7A981E16-5CD3-4683-A123-EF46C77ABB47}" type="presParOf" srcId="{334D426C-9EE7-4343-8361-D940B3D01465}" destId="{148F6C08-2B52-455A-962F-CDC7519B1DD8}" srcOrd="1" destOrd="0" presId="urn:microsoft.com/office/officeart/2005/8/layout/hierarchy1"/>
-    <dgm:cxn modelId="{10D76440-2937-4329-AF27-5DBC451848A8}" type="presParOf" srcId="{E00522AB-C2A3-48BB-B52C-7F6E0ECBC86A}" destId="{13A6BF67-962A-4DF8-AFEA-53DBCBA76720}" srcOrd="1" destOrd="0" presId="urn:microsoft.com/office/officeart/2005/8/layout/hierarchy1"/>
-    <dgm:cxn modelId="{1783E9F0-EF0A-44A6-98DD-15767003A8CF}" type="presParOf" srcId="{C5B99502-F882-469C-9E1B-B434ED92C7EC}" destId="{A5E600F6-3551-48C6-9287-CD051753E056}" srcOrd="10" destOrd="0" presId="urn:microsoft.com/office/officeart/2005/8/layout/hierarchy1"/>
-    <dgm:cxn modelId="{28CB13CE-E10E-4093-A877-B195749BDFFF}" type="presParOf" srcId="{C5B99502-F882-469C-9E1B-B434ED92C7EC}" destId="{9E8959F9-03F2-41DF-8D11-ED615D45311A}" srcOrd="11" destOrd="0" presId="urn:microsoft.com/office/officeart/2005/8/layout/hierarchy1"/>
-    <dgm:cxn modelId="{CCFD795E-773B-4C06-8B46-9C5B54A88AD9}" type="presParOf" srcId="{9E8959F9-03F2-41DF-8D11-ED615D45311A}" destId="{BE08A678-3804-4AE8-9AE3-BAADE25F5F8D}" srcOrd="0" destOrd="0" presId="urn:microsoft.com/office/officeart/2005/8/layout/hierarchy1"/>
-    <dgm:cxn modelId="{E7B09D05-77E4-4223-8B68-C18718DD0837}" type="presParOf" srcId="{BE08A678-3804-4AE8-9AE3-BAADE25F5F8D}" destId="{D9497BF8-9919-4ED2-9536-925EE52D1945}" srcOrd="0" destOrd="0" presId="urn:microsoft.com/office/officeart/2005/8/layout/hierarchy1"/>
-    <dgm:cxn modelId="{1F7F76D9-A059-43C4-969F-964FB366611A}" type="presParOf" srcId="{BE08A678-3804-4AE8-9AE3-BAADE25F5F8D}" destId="{1A5EAFB6-BA02-4D11-BE82-A76C7CC02555}" srcOrd="1" destOrd="0" presId="urn:microsoft.com/office/officeart/2005/8/layout/hierarchy1"/>
-    <dgm:cxn modelId="{E48D78EF-73CB-4AD4-AB47-3D529C41C18A}" type="presParOf" srcId="{9E8959F9-03F2-41DF-8D11-ED615D45311A}" destId="{9BE42CA8-5385-412F-95DC-6074F705E7B5}" srcOrd="1" destOrd="0" presId="urn:microsoft.com/office/officeart/2005/8/layout/hierarchy1"/>
+    <dgm:cxn modelId="{A06146E5-CDC6-495F-A756-610D2B797428}" type="presOf" srcId="{F7B39238-4644-407F-9198-8DEAAAB57BCA}" destId="{D63C6D90-2DA0-4F31-973D-BE83AE84AA8C}" srcOrd="0" destOrd="0" presId="urn:microsoft.com/office/officeart/2005/8/layout/hierarchy1"/>
+    <dgm:cxn modelId="{4934A87B-1F8B-4306-AA66-450D983FE7AD}" type="presParOf" srcId="{A4C6C3B5-CB05-4588-9106-FDAF5486A34A}" destId="{55243C3A-9818-4FBA-A8F1-31E2589E6509}" srcOrd="0" destOrd="0" presId="urn:microsoft.com/office/officeart/2005/8/layout/hierarchy1"/>
+    <dgm:cxn modelId="{1A4CD097-D03D-436F-8810-56209DB3DDB5}" type="presParOf" srcId="{55243C3A-9818-4FBA-A8F1-31E2589E6509}" destId="{CBA0FCA1-DC54-4CA4-B349-C8855275C593}" srcOrd="0" destOrd="0" presId="urn:microsoft.com/office/officeart/2005/8/layout/hierarchy1"/>
+    <dgm:cxn modelId="{0CF6AF79-37CE-4BC0-8B6E-A7F2878C1399}" type="presParOf" srcId="{CBA0FCA1-DC54-4CA4-B349-C8855275C593}" destId="{23CE9186-649A-4D2F-A4EB-4A85140D3ECA}" srcOrd="0" destOrd="0" presId="urn:microsoft.com/office/officeart/2005/8/layout/hierarchy1"/>
+    <dgm:cxn modelId="{8DE59F2D-77FF-48CA-AFAB-AC88D4959E25}" type="presParOf" srcId="{CBA0FCA1-DC54-4CA4-B349-C8855275C593}" destId="{98D06859-3C6F-406B-AF8D-D6700DE46011}" srcOrd="1" destOrd="0" presId="urn:microsoft.com/office/officeart/2005/8/layout/hierarchy1"/>
+    <dgm:cxn modelId="{4404D377-95A1-4FFE-9057-5C64471FCA89}" type="presParOf" srcId="{55243C3A-9818-4FBA-A8F1-31E2589E6509}" destId="{C5B99502-F882-469C-9E1B-B434ED92C7EC}" srcOrd="1" destOrd="0" presId="urn:microsoft.com/office/officeart/2005/8/layout/hierarchy1"/>
+    <dgm:cxn modelId="{86202434-A3F4-4F22-8FA6-BF9B2C5217B2}" type="presParOf" srcId="{C5B99502-F882-469C-9E1B-B434ED92C7EC}" destId="{7F34248A-7622-4178-A4D9-59F5029E5DE4}" srcOrd="0" destOrd="0" presId="urn:microsoft.com/office/officeart/2005/8/layout/hierarchy1"/>
+    <dgm:cxn modelId="{94A93A1F-2D67-4401-B82E-78D38434D9E7}" type="presParOf" srcId="{C5B99502-F882-469C-9E1B-B434ED92C7EC}" destId="{958703C9-07C1-4E2A-BD93-C34ED034575A}" srcOrd="1" destOrd="0" presId="urn:microsoft.com/office/officeart/2005/8/layout/hierarchy1"/>
+    <dgm:cxn modelId="{BBB79CA9-3F3A-402E-99D2-EA3FAAFEA756}" type="presParOf" srcId="{958703C9-07C1-4E2A-BD93-C34ED034575A}" destId="{8A63E69E-BD32-44B4-9575-06B550A53D32}" srcOrd="0" destOrd="0" presId="urn:microsoft.com/office/officeart/2005/8/layout/hierarchy1"/>
+    <dgm:cxn modelId="{E1DBE04C-EB23-4487-B59F-653E6F41EDEC}" type="presParOf" srcId="{8A63E69E-BD32-44B4-9575-06B550A53D32}" destId="{FBB97195-D351-407D-A5B4-2EE442ED0511}" srcOrd="0" destOrd="0" presId="urn:microsoft.com/office/officeart/2005/8/layout/hierarchy1"/>
+    <dgm:cxn modelId="{33ADA70D-AAD0-4448-8888-A647A88F6D2C}" type="presParOf" srcId="{8A63E69E-BD32-44B4-9575-06B550A53D32}" destId="{6B72749A-3FD5-4242-B58C-B176CB29DFBE}" srcOrd="1" destOrd="0" presId="urn:microsoft.com/office/officeart/2005/8/layout/hierarchy1"/>
+    <dgm:cxn modelId="{AA26B55A-2FC5-436B-956E-0A5224967AD8}" type="presParOf" srcId="{958703C9-07C1-4E2A-BD93-C34ED034575A}" destId="{DC0561EF-D2EF-4D81-A864-3F36A0F596CD}" srcOrd="1" destOrd="0" presId="urn:microsoft.com/office/officeart/2005/8/layout/hierarchy1"/>
+    <dgm:cxn modelId="{BAF8A57B-8CF1-41DF-828A-A66B7DCCD261}" type="presParOf" srcId="{DC0561EF-D2EF-4D81-A864-3F36A0F596CD}" destId="{B48D877B-AD00-49F9-9F78-5903DFD12995}" srcOrd="0" destOrd="0" presId="urn:microsoft.com/office/officeart/2005/8/layout/hierarchy1"/>
+    <dgm:cxn modelId="{71F6D57C-E1B8-4065-B776-808BD94A4132}" type="presParOf" srcId="{DC0561EF-D2EF-4D81-A864-3F36A0F596CD}" destId="{9CE7A560-8ED1-45CC-8116-418E2F9D9C8A}" srcOrd="1" destOrd="0" presId="urn:microsoft.com/office/officeart/2005/8/layout/hierarchy1"/>
+    <dgm:cxn modelId="{8EC09400-8A61-4A87-9AEB-7AA866D77D2B}" type="presParOf" srcId="{9CE7A560-8ED1-45CC-8116-418E2F9D9C8A}" destId="{B7C75529-A799-4282-B4C7-D0E738735644}" srcOrd="0" destOrd="0" presId="urn:microsoft.com/office/officeart/2005/8/layout/hierarchy1"/>
+    <dgm:cxn modelId="{549D47F6-5D0E-49C2-AB8E-649F12C33F2F}" type="presParOf" srcId="{B7C75529-A799-4282-B4C7-D0E738735644}" destId="{7F22B2DF-5A7C-40B3-8136-DAFBC022E7B4}" srcOrd="0" destOrd="0" presId="urn:microsoft.com/office/officeart/2005/8/layout/hierarchy1"/>
+    <dgm:cxn modelId="{76F5145C-02B0-46D3-95C7-77056A0030C7}" type="presParOf" srcId="{B7C75529-A799-4282-B4C7-D0E738735644}" destId="{C2A8B729-69D0-420F-8BD7-58E13061D6C9}" srcOrd="1" destOrd="0" presId="urn:microsoft.com/office/officeart/2005/8/layout/hierarchy1"/>
+    <dgm:cxn modelId="{141F440F-ED97-4723-A6D7-8876A768927F}" type="presParOf" srcId="{9CE7A560-8ED1-45CC-8116-418E2F9D9C8A}" destId="{96EAB5E5-165F-4FC2-8098-896C2C4A338B}" srcOrd="1" destOrd="0" presId="urn:microsoft.com/office/officeart/2005/8/layout/hierarchy1"/>
+    <dgm:cxn modelId="{AC2A47EB-82C5-4BE9-B131-8E7526D72BE8}" type="presParOf" srcId="{C5B99502-F882-469C-9E1B-B434ED92C7EC}" destId="{6A24F0E0-8B0E-4FB3-A35E-6D272EF18D0C}" srcOrd="2" destOrd="0" presId="urn:microsoft.com/office/officeart/2005/8/layout/hierarchy1"/>
+    <dgm:cxn modelId="{0DEC09A0-AF33-40D2-9E72-A56E953F77DE}" type="presParOf" srcId="{C5B99502-F882-469C-9E1B-B434ED92C7EC}" destId="{42218F01-FA9D-43CC-9195-6C02D255A411}" srcOrd="3" destOrd="0" presId="urn:microsoft.com/office/officeart/2005/8/layout/hierarchy1"/>
+    <dgm:cxn modelId="{103D3C21-791D-49F3-990B-C37076AAFDBC}" type="presParOf" srcId="{42218F01-FA9D-43CC-9195-6C02D255A411}" destId="{3E7F16EC-038D-4E59-920E-C77015DDC1EB}" srcOrd="0" destOrd="0" presId="urn:microsoft.com/office/officeart/2005/8/layout/hierarchy1"/>
+    <dgm:cxn modelId="{DFBB99F0-0E2E-485A-BD2B-3F99627B6209}" type="presParOf" srcId="{3E7F16EC-038D-4E59-920E-C77015DDC1EB}" destId="{4B317FD3-E3A0-4331-A455-0400D45E7A78}" srcOrd="0" destOrd="0" presId="urn:microsoft.com/office/officeart/2005/8/layout/hierarchy1"/>
+    <dgm:cxn modelId="{EDF0DA2B-2091-4540-A423-F778980ADBB1}" type="presParOf" srcId="{3E7F16EC-038D-4E59-920E-C77015DDC1EB}" destId="{F29466EF-C51A-4D70-B638-D175A620ED33}" srcOrd="1" destOrd="0" presId="urn:microsoft.com/office/officeart/2005/8/layout/hierarchy1"/>
+    <dgm:cxn modelId="{1DF94225-4B3B-4687-8780-93817211E8A9}" type="presParOf" srcId="{42218F01-FA9D-43CC-9195-6C02D255A411}" destId="{E52CB3A5-D042-4065-81BA-4495A2D21BD3}" srcOrd="1" destOrd="0" presId="urn:microsoft.com/office/officeart/2005/8/layout/hierarchy1"/>
+    <dgm:cxn modelId="{F8ECB50B-BAE7-4ABB-BECE-91120D42A9A7}" type="presParOf" srcId="{E52CB3A5-D042-4065-81BA-4495A2D21BD3}" destId="{90D24FD9-74F5-41BF-A2FE-A4953189D910}" srcOrd="0" destOrd="0" presId="urn:microsoft.com/office/officeart/2005/8/layout/hierarchy1"/>
+    <dgm:cxn modelId="{75496307-B02B-4E2C-95F4-D072F40EDAD0}" type="presParOf" srcId="{E52CB3A5-D042-4065-81BA-4495A2D21BD3}" destId="{75343902-6478-4964-B64B-3B952D2A4485}" srcOrd="1" destOrd="0" presId="urn:microsoft.com/office/officeart/2005/8/layout/hierarchy1"/>
+    <dgm:cxn modelId="{D99B158B-3D6D-43DC-AAAC-AE79DEE23CAD}" type="presParOf" srcId="{75343902-6478-4964-B64B-3B952D2A4485}" destId="{5DE759BF-229F-473C-8668-5E07BC9AA85A}" srcOrd="0" destOrd="0" presId="urn:microsoft.com/office/officeart/2005/8/layout/hierarchy1"/>
+    <dgm:cxn modelId="{38AE59B3-2959-4303-80CC-E4A2CA204B64}" type="presParOf" srcId="{5DE759BF-229F-473C-8668-5E07BC9AA85A}" destId="{6333366F-A65E-4774-B708-5376B97BC6AD}" srcOrd="0" destOrd="0" presId="urn:microsoft.com/office/officeart/2005/8/layout/hierarchy1"/>
+    <dgm:cxn modelId="{DF8A34E5-296A-40D5-959B-CC461961699C}" type="presParOf" srcId="{5DE759BF-229F-473C-8668-5E07BC9AA85A}" destId="{69CD44F8-1029-48A5-B877-B658B6BCDC7A}" srcOrd="1" destOrd="0" presId="urn:microsoft.com/office/officeart/2005/8/layout/hierarchy1"/>
+    <dgm:cxn modelId="{FE380131-1099-4E4A-A732-B93C742D000D}" type="presParOf" srcId="{75343902-6478-4964-B64B-3B952D2A4485}" destId="{CA78CF0D-AB20-4E00-BCFB-9E68A649BF4F}" srcOrd="1" destOrd="0" presId="urn:microsoft.com/office/officeart/2005/8/layout/hierarchy1"/>
+    <dgm:cxn modelId="{E21EA0FC-DEE9-41CC-9673-148D15EC797F}" type="presParOf" srcId="{C5B99502-F882-469C-9E1B-B434ED92C7EC}" destId="{36DCFB48-73C4-4EBF-98F6-85EAAA0533CE}" srcOrd="4" destOrd="0" presId="urn:microsoft.com/office/officeart/2005/8/layout/hierarchy1"/>
+    <dgm:cxn modelId="{767B55D1-C499-4E0A-AF76-096B8C8E834C}" type="presParOf" srcId="{C5B99502-F882-469C-9E1B-B434ED92C7EC}" destId="{7E08C376-0C4F-448D-B8A7-985C9D429667}" srcOrd="5" destOrd="0" presId="urn:microsoft.com/office/officeart/2005/8/layout/hierarchy1"/>
+    <dgm:cxn modelId="{AEAAAB19-6443-42B3-BB40-8E898F8378EC}" type="presParOf" srcId="{7E08C376-0C4F-448D-B8A7-985C9D429667}" destId="{1CAC94E6-491A-4DEF-B334-D621F56A6040}" srcOrd="0" destOrd="0" presId="urn:microsoft.com/office/officeart/2005/8/layout/hierarchy1"/>
+    <dgm:cxn modelId="{0718D1A8-17F6-4147-B1AE-3F285038074A}" type="presParOf" srcId="{1CAC94E6-491A-4DEF-B334-D621F56A6040}" destId="{2F3BE35A-9C09-4ED7-958F-0C702318860A}" srcOrd="0" destOrd="0" presId="urn:microsoft.com/office/officeart/2005/8/layout/hierarchy1"/>
+    <dgm:cxn modelId="{DEF271D0-FEE1-4F66-8689-0FEC8B29A503}" type="presParOf" srcId="{1CAC94E6-491A-4DEF-B334-D621F56A6040}" destId="{3DEA76A7-96CF-4710-9668-32DC5502075F}" srcOrd="1" destOrd="0" presId="urn:microsoft.com/office/officeart/2005/8/layout/hierarchy1"/>
+    <dgm:cxn modelId="{681F002D-D244-4523-94CA-5A832835D220}" type="presParOf" srcId="{7E08C376-0C4F-448D-B8A7-985C9D429667}" destId="{EC1E62F1-72AF-4BDA-8F82-9EA2985DC276}" srcOrd="1" destOrd="0" presId="urn:microsoft.com/office/officeart/2005/8/layout/hierarchy1"/>
+    <dgm:cxn modelId="{1A4B6753-5B61-4173-AD44-19F8C45E83B6}" type="presParOf" srcId="{EC1E62F1-72AF-4BDA-8F82-9EA2985DC276}" destId="{D63C6D90-2DA0-4F31-973D-BE83AE84AA8C}" srcOrd="0" destOrd="0" presId="urn:microsoft.com/office/officeart/2005/8/layout/hierarchy1"/>
+    <dgm:cxn modelId="{F3B83B0D-7C73-4625-B4B8-1DF9EBC47F33}" type="presParOf" srcId="{EC1E62F1-72AF-4BDA-8F82-9EA2985DC276}" destId="{EA6396CD-A203-47AC-B85D-636035C45A42}" srcOrd="1" destOrd="0" presId="urn:microsoft.com/office/officeart/2005/8/layout/hierarchy1"/>
+    <dgm:cxn modelId="{B1C16618-FB9B-4CAC-81BE-96D23C5D3674}" type="presParOf" srcId="{EA6396CD-A203-47AC-B85D-636035C45A42}" destId="{48546344-9EF0-41FC-B062-BB3C859707C1}" srcOrd="0" destOrd="0" presId="urn:microsoft.com/office/officeart/2005/8/layout/hierarchy1"/>
+    <dgm:cxn modelId="{F501A6C0-A8A1-432C-A231-BDC5F0D8A1B1}" type="presParOf" srcId="{48546344-9EF0-41FC-B062-BB3C859707C1}" destId="{5CFED418-E5C6-4B34-86EB-F22D8710A6CF}" srcOrd="0" destOrd="0" presId="urn:microsoft.com/office/officeart/2005/8/layout/hierarchy1"/>
+    <dgm:cxn modelId="{483F52AB-2763-423F-9C00-C5A219C1C636}" type="presParOf" srcId="{48546344-9EF0-41FC-B062-BB3C859707C1}" destId="{C06C1580-0D8F-427C-9FCE-8EFC84883712}" srcOrd="1" destOrd="0" presId="urn:microsoft.com/office/officeart/2005/8/layout/hierarchy1"/>
+    <dgm:cxn modelId="{9C957310-25E3-42BE-B8E8-96A9E5A0081E}" type="presParOf" srcId="{EA6396CD-A203-47AC-B85D-636035C45A42}" destId="{30CA72C3-B772-4AD2-A8B1-8D6FD3B832FF}" srcOrd="1" destOrd="0" presId="urn:microsoft.com/office/officeart/2005/8/layout/hierarchy1"/>
+    <dgm:cxn modelId="{8D84E319-90FA-4F89-9EA5-A368A0833BC9}" type="presParOf" srcId="{EC1E62F1-72AF-4BDA-8F82-9EA2985DC276}" destId="{280DB9B9-FBB4-46D6-8F2E-79EE072C5A4D}" srcOrd="2" destOrd="0" presId="urn:microsoft.com/office/officeart/2005/8/layout/hierarchy1"/>
+    <dgm:cxn modelId="{6143675F-5414-47F8-B55A-CC8A68BA4751}" type="presParOf" srcId="{EC1E62F1-72AF-4BDA-8F82-9EA2985DC276}" destId="{2B64AA1A-FBDB-4609-8ABE-AFB902647218}" srcOrd="3" destOrd="0" presId="urn:microsoft.com/office/officeart/2005/8/layout/hierarchy1"/>
+    <dgm:cxn modelId="{6635151E-9F79-451B-BC49-2DF4AED529B2}" type="presParOf" srcId="{2B64AA1A-FBDB-4609-8ABE-AFB902647218}" destId="{CF8E1CCC-0058-4510-AE8C-ABB34FB3BECA}" srcOrd="0" destOrd="0" presId="urn:microsoft.com/office/officeart/2005/8/layout/hierarchy1"/>
+    <dgm:cxn modelId="{A64C971A-2FCB-4F95-BBF4-5CD424096728}" type="presParOf" srcId="{CF8E1CCC-0058-4510-AE8C-ABB34FB3BECA}" destId="{3AE33020-157F-40C8-A6C2-9905A5D6FE15}" srcOrd="0" destOrd="0" presId="urn:microsoft.com/office/officeart/2005/8/layout/hierarchy1"/>
+    <dgm:cxn modelId="{6F399828-80EE-4C44-B57E-0E012E463603}" type="presParOf" srcId="{CF8E1CCC-0058-4510-AE8C-ABB34FB3BECA}" destId="{02BE24F2-FF8B-4BDC-BB22-393E40FCA1D5}" srcOrd="1" destOrd="0" presId="urn:microsoft.com/office/officeart/2005/8/layout/hierarchy1"/>
+    <dgm:cxn modelId="{E8E972D7-034B-4B9A-8576-76E4F683B4B2}" type="presParOf" srcId="{2B64AA1A-FBDB-4609-8ABE-AFB902647218}" destId="{C4D59A96-CA7D-42C1-9220-07E2A9122C21}" srcOrd="1" destOrd="0" presId="urn:microsoft.com/office/officeart/2005/8/layout/hierarchy1"/>
+    <dgm:cxn modelId="{B482A2A8-282B-487D-86C6-67E9F9B65D07}" type="presParOf" srcId="{C4D59A96-CA7D-42C1-9220-07E2A9122C21}" destId="{A79A3A10-B3AB-4598-A127-A974C294BE0F}" srcOrd="0" destOrd="0" presId="urn:microsoft.com/office/officeart/2005/8/layout/hierarchy1"/>
+    <dgm:cxn modelId="{BEC709EC-C4AA-48F9-BF44-E3DD2975F6D8}" type="presParOf" srcId="{C4D59A96-CA7D-42C1-9220-07E2A9122C21}" destId="{88E0348C-580C-4546-9877-923313D86A51}" srcOrd="1" destOrd="0" presId="urn:microsoft.com/office/officeart/2005/8/layout/hierarchy1"/>
+    <dgm:cxn modelId="{6E5737D7-6427-49E2-A7EB-E2F5AABEEAE1}" type="presParOf" srcId="{88E0348C-580C-4546-9877-923313D86A51}" destId="{7D4FA4CB-8C9C-44C5-889F-6A512FD49B73}" srcOrd="0" destOrd="0" presId="urn:microsoft.com/office/officeart/2005/8/layout/hierarchy1"/>
+    <dgm:cxn modelId="{D92BED12-BBFD-419F-9100-61D64E09B41A}" type="presParOf" srcId="{7D4FA4CB-8C9C-44C5-889F-6A512FD49B73}" destId="{8E2A68F0-D659-49E5-9FA8-3EE1AEFE298D}" srcOrd="0" destOrd="0" presId="urn:microsoft.com/office/officeart/2005/8/layout/hierarchy1"/>
+    <dgm:cxn modelId="{7D282CFF-1E4A-4587-A7C5-E2D0E759A5A7}" type="presParOf" srcId="{7D4FA4CB-8C9C-44C5-889F-6A512FD49B73}" destId="{B306E913-1376-4A65-8B58-2D121954688A}" srcOrd="1" destOrd="0" presId="urn:microsoft.com/office/officeart/2005/8/layout/hierarchy1"/>
+    <dgm:cxn modelId="{1E1D7478-2A3D-4F83-A3A0-AC640907B0AF}" type="presParOf" srcId="{88E0348C-580C-4546-9877-923313D86A51}" destId="{5206C86E-92A5-4AB3-A688-7DE3E1ABD5BE}" srcOrd="1" destOrd="0" presId="urn:microsoft.com/office/officeart/2005/8/layout/hierarchy1"/>
+    <dgm:cxn modelId="{FB0EED92-1B5B-4E41-A066-9F947968060E}" type="presParOf" srcId="{C5B99502-F882-469C-9E1B-B434ED92C7EC}" destId="{EB0C5197-10C1-472C-A7F3-601E85F3411C}" srcOrd="6" destOrd="0" presId="urn:microsoft.com/office/officeart/2005/8/layout/hierarchy1"/>
+    <dgm:cxn modelId="{430E64FE-129C-4FF3-9B1F-A5D694287D9E}" type="presParOf" srcId="{C5B99502-F882-469C-9E1B-B434ED92C7EC}" destId="{50591AAD-ADD1-443F-A452-D5DFC96E3F11}" srcOrd="7" destOrd="0" presId="urn:microsoft.com/office/officeart/2005/8/layout/hierarchy1"/>
+    <dgm:cxn modelId="{A8949D7B-09D8-45E5-A268-F762312981A7}" type="presParOf" srcId="{50591AAD-ADD1-443F-A452-D5DFC96E3F11}" destId="{1DC375CB-3F46-4A5B-82DC-B31F9EF091F4}" srcOrd="0" destOrd="0" presId="urn:microsoft.com/office/officeart/2005/8/layout/hierarchy1"/>
+    <dgm:cxn modelId="{228A6AD3-958D-403B-92DF-63F8B210C123}" type="presParOf" srcId="{1DC375CB-3F46-4A5B-82DC-B31F9EF091F4}" destId="{90C06077-5E0A-4326-907E-9AFF363414A8}" srcOrd="0" destOrd="0" presId="urn:microsoft.com/office/officeart/2005/8/layout/hierarchy1"/>
+    <dgm:cxn modelId="{28BF95AB-4411-4BD1-AE4F-86A72A5D50D4}" type="presParOf" srcId="{1DC375CB-3F46-4A5B-82DC-B31F9EF091F4}" destId="{34DD3444-DC13-459C-8EC9-DBFF1D0D2F59}" srcOrd="1" destOrd="0" presId="urn:microsoft.com/office/officeart/2005/8/layout/hierarchy1"/>
+    <dgm:cxn modelId="{101A5C80-AD82-415A-933E-93285A19099E}" type="presParOf" srcId="{50591AAD-ADD1-443F-A452-D5DFC96E3F11}" destId="{8ED739F9-BE65-4536-B61D-CDD2B448DA86}" srcOrd="1" destOrd="0" presId="urn:microsoft.com/office/officeart/2005/8/layout/hierarchy1"/>
+    <dgm:cxn modelId="{54F5692F-0CDB-4B39-AA2E-75D011223915}" type="presParOf" srcId="{8ED739F9-BE65-4536-B61D-CDD2B448DA86}" destId="{F5DEDA05-8949-4070-85EB-8DD033BEA4D5}" srcOrd="0" destOrd="0" presId="urn:microsoft.com/office/officeart/2005/8/layout/hierarchy1"/>
+    <dgm:cxn modelId="{8542362A-ECF2-4B60-8362-6F896641C65C}" type="presParOf" srcId="{8ED739F9-BE65-4536-B61D-CDD2B448DA86}" destId="{026BE5E1-7CF4-47EC-A374-07309A8ECFAC}" srcOrd="1" destOrd="0" presId="urn:microsoft.com/office/officeart/2005/8/layout/hierarchy1"/>
+    <dgm:cxn modelId="{45052300-5550-4858-82D4-7698B7443AE1}" type="presParOf" srcId="{026BE5E1-7CF4-47EC-A374-07309A8ECFAC}" destId="{86E65347-4625-4C8C-95EC-19F02A7BD409}" srcOrd="0" destOrd="0" presId="urn:microsoft.com/office/officeart/2005/8/layout/hierarchy1"/>
+    <dgm:cxn modelId="{F8F41E5A-4559-47E2-9E35-EEDCEDCE2887}" type="presParOf" srcId="{86E65347-4625-4C8C-95EC-19F02A7BD409}" destId="{9315C078-BAF1-471E-B139-C7CAF1CD0C6D}" srcOrd="0" destOrd="0" presId="urn:microsoft.com/office/officeart/2005/8/layout/hierarchy1"/>
+    <dgm:cxn modelId="{CF28F857-0EA9-4240-BFDA-D73D71294C3D}" type="presParOf" srcId="{86E65347-4625-4C8C-95EC-19F02A7BD409}" destId="{108FE608-028B-49BE-BCA6-C1A7C9EF9FA5}" srcOrd="1" destOrd="0" presId="urn:microsoft.com/office/officeart/2005/8/layout/hierarchy1"/>
+    <dgm:cxn modelId="{D6B1CF54-3D2B-4F53-A58A-9DECB8FA5227}" type="presParOf" srcId="{026BE5E1-7CF4-47EC-A374-07309A8ECFAC}" destId="{6CCA33BA-CCC5-4F0F-A91F-3C23AD24FFAF}" srcOrd="1" destOrd="0" presId="urn:microsoft.com/office/officeart/2005/8/layout/hierarchy1"/>
+    <dgm:cxn modelId="{033301F0-C42B-4850-AE57-1F99B652E7A6}" type="presParOf" srcId="{C5B99502-F882-469C-9E1B-B434ED92C7EC}" destId="{B86C8690-9EA8-4A7D-8789-825F45D45B99}" srcOrd="8" destOrd="0" presId="urn:microsoft.com/office/officeart/2005/8/layout/hierarchy1"/>
+    <dgm:cxn modelId="{43174249-4496-47E8-AA6D-D1178E1BC47E}" type="presParOf" srcId="{C5B99502-F882-469C-9E1B-B434ED92C7EC}" destId="{E00522AB-C2A3-48BB-B52C-7F6E0ECBC86A}" srcOrd="9" destOrd="0" presId="urn:microsoft.com/office/officeart/2005/8/layout/hierarchy1"/>
+    <dgm:cxn modelId="{7B527751-506B-43EF-8E58-D72C2C1FB10E}" type="presParOf" srcId="{E00522AB-C2A3-48BB-B52C-7F6E0ECBC86A}" destId="{334D426C-9EE7-4343-8361-D940B3D01465}" srcOrd="0" destOrd="0" presId="urn:microsoft.com/office/officeart/2005/8/layout/hierarchy1"/>
+    <dgm:cxn modelId="{BED8C215-05A4-4DBE-B358-A17282AAA6E5}" type="presParOf" srcId="{334D426C-9EE7-4343-8361-D940B3D01465}" destId="{8A7AE3D8-CB98-4EA8-A383-D97AA369DF50}" srcOrd="0" destOrd="0" presId="urn:microsoft.com/office/officeart/2005/8/layout/hierarchy1"/>
+    <dgm:cxn modelId="{FAA4B45E-D3FA-4F8A-8220-E3993B00875A}" type="presParOf" srcId="{334D426C-9EE7-4343-8361-D940B3D01465}" destId="{148F6C08-2B52-455A-962F-CDC7519B1DD8}" srcOrd="1" destOrd="0" presId="urn:microsoft.com/office/officeart/2005/8/layout/hierarchy1"/>
+    <dgm:cxn modelId="{89F6A7BA-BD72-4F92-9EDA-E03A248753FE}" type="presParOf" srcId="{E00522AB-C2A3-48BB-B52C-7F6E0ECBC86A}" destId="{13A6BF67-962A-4DF8-AFEA-53DBCBA76720}" srcOrd="1" destOrd="0" presId="urn:microsoft.com/office/officeart/2005/8/layout/hierarchy1"/>
+    <dgm:cxn modelId="{242D6E8B-E653-48CF-8248-FA1E53DECFCB}" type="presParOf" srcId="{C5B99502-F882-469C-9E1B-B434ED92C7EC}" destId="{A5E600F6-3551-48C6-9287-CD051753E056}" srcOrd="10" destOrd="0" presId="urn:microsoft.com/office/officeart/2005/8/layout/hierarchy1"/>
+    <dgm:cxn modelId="{053E95E3-FD16-4506-90D0-920E30C2864C}" type="presParOf" srcId="{C5B99502-F882-469C-9E1B-B434ED92C7EC}" destId="{9E8959F9-03F2-41DF-8D11-ED615D45311A}" srcOrd="11" destOrd="0" presId="urn:microsoft.com/office/officeart/2005/8/layout/hierarchy1"/>
+    <dgm:cxn modelId="{16ECB4B9-D03A-4B74-8B9C-E27B8AE6951F}" type="presParOf" srcId="{9E8959F9-03F2-41DF-8D11-ED615D45311A}" destId="{BE08A678-3804-4AE8-9AE3-BAADE25F5F8D}" srcOrd="0" destOrd="0" presId="urn:microsoft.com/office/officeart/2005/8/layout/hierarchy1"/>
+    <dgm:cxn modelId="{802E1F70-67BD-4BF5-BE8D-8E6E10C9AFD3}" type="presParOf" srcId="{BE08A678-3804-4AE8-9AE3-BAADE25F5F8D}" destId="{D9497BF8-9919-4ED2-9536-925EE52D1945}" srcOrd="0" destOrd="0" presId="urn:microsoft.com/office/officeart/2005/8/layout/hierarchy1"/>
+    <dgm:cxn modelId="{26D3D59E-64FB-46FE-AB63-B8B48F873F5B}" type="presParOf" srcId="{BE08A678-3804-4AE8-9AE3-BAADE25F5F8D}" destId="{1A5EAFB6-BA02-4D11-BE82-A76C7CC02555}" srcOrd="1" destOrd="0" presId="urn:microsoft.com/office/officeart/2005/8/layout/hierarchy1"/>
+    <dgm:cxn modelId="{AC11481C-05C8-4C59-8057-B352D0D3AC16}" type="presParOf" srcId="{9E8959F9-03F2-41DF-8D11-ED615D45311A}" destId="{9BE42CA8-5385-412F-95DC-6074F705E7B5}" srcOrd="1" destOrd="0" presId="urn:microsoft.com/office/officeart/2005/8/layout/hierarchy1"/>
   </dgm:cxnLst>
   <dgm:bg/>
   <dgm:whole/>
   <dgm:extLst>
     <a:ext uri="http://schemas.microsoft.com/office/drawing/2008/diagram">
-      <dsp:dataModelExt xmlns:dsp="http://schemas.microsoft.com/office/drawing/2008/diagram" relId="rId12" minVer="http://schemas.openxmlformats.org/drawingml/2006/diagram"/>
+      <dsp:dataModelExt xmlns:dsp="http://schemas.microsoft.com/office/drawing/2008/diagram" relId="rId13" minVer="http://schemas.openxmlformats.org/drawingml/2006/diagram"/>
     </a:ext>
   </dgm:extLst>
 </dgm:dataModel>
@@ -16676,7 +18359,7 @@
         </a:bodyPr>
         <a:lstStyle/>
         <a:p>
-          <a:pPr marL="0" lvl="0" indent="0" algn="ctr" defTabSz="355600">
+          <a:pPr lvl="0" algn="ctr" defTabSz="355600">
             <a:lnSpc>
               <a:spcPct val="90000"/>
             </a:lnSpc>
@@ -16686,7 +18369,6 @@
             <a:spcAft>
               <a:spcPct val="35000"/>
             </a:spcAft>
-            <a:buNone/>
           </a:pPr>
           <a:r>
             <a:rPr lang="es-AR" sz="800" b="1" kern="1200"/>
@@ -16805,7 +18487,7 @@
         </a:bodyPr>
         <a:lstStyle/>
         <a:p>
-          <a:pPr marL="0" lvl="0" indent="0" algn="ctr" defTabSz="355600">
+          <a:pPr lvl="0" algn="ctr" defTabSz="355600">
             <a:lnSpc>
               <a:spcPct val="90000"/>
             </a:lnSpc>
@@ -16815,7 +18497,6 @@
             <a:spcAft>
               <a:spcPct val="35000"/>
             </a:spcAft>
-            <a:buNone/>
           </a:pPr>
           <a:r>
             <a:rPr lang="es-AR" sz="800" kern="1200"/>
@@ -16954,7 +18635,7 @@
         </a:bodyPr>
         <a:lstStyle/>
         <a:p>
-          <a:pPr marL="0" lvl="0" indent="0" algn="ctr" defTabSz="355600">
+          <a:pPr lvl="0" algn="ctr" defTabSz="355600">
             <a:lnSpc>
               <a:spcPct val="90000"/>
             </a:lnSpc>
@@ -16964,7 +18645,6 @@
             <a:spcAft>
               <a:spcPct val="35000"/>
             </a:spcAft>
-            <a:buNone/>
           </a:pPr>
           <a:r>
             <a:rPr lang="es-AR" sz="800" kern="1200"/>
@@ -17083,7 +18763,7 @@
         </a:bodyPr>
         <a:lstStyle/>
         <a:p>
-          <a:pPr marL="0" lvl="0" indent="0" algn="ctr" defTabSz="355600">
+          <a:pPr lvl="0" algn="ctr" defTabSz="355600">
             <a:lnSpc>
               <a:spcPct val="90000"/>
             </a:lnSpc>
@@ -17093,7 +18773,6 @@
             <a:spcAft>
               <a:spcPct val="35000"/>
             </a:spcAft>
-            <a:buNone/>
           </a:pPr>
           <a:r>
             <a:rPr lang="es-AR" sz="800" kern="1200"/>
@@ -17212,7 +18891,7 @@
         </a:bodyPr>
         <a:lstStyle/>
         <a:p>
-          <a:pPr marL="0" lvl="0" indent="0" algn="ctr" defTabSz="355600">
+          <a:pPr lvl="0" algn="ctr" defTabSz="355600">
             <a:lnSpc>
               <a:spcPct val="90000"/>
             </a:lnSpc>
@@ -17222,7 +18901,6 @@
             <a:spcAft>
               <a:spcPct val="35000"/>
             </a:spcAft>
-            <a:buNone/>
           </a:pPr>
           <a:r>
             <a:rPr lang="es-AR" sz="800" kern="1200"/>
@@ -17341,7 +19019,7 @@
         </a:bodyPr>
         <a:lstStyle/>
         <a:p>
-          <a:pPr marL="0" lvl="0" indent="0" algn="ctr" defTabSz="355600">
+          <a:pPr lvl="0" algn="ctr" defTabSz="355600">
             <a:lnSpc>
               <a:spcPct val="90000"/>
             </a:lnSpc>
@@ -17351,7 +19029,6 @@
             <a:spcAft>
               <a:spcPct val="35000"/>
             </a:spcAft>
-            <a:buNone/>
           </a:pPr>
           <a:r>
             <a:rPr lang="es-AR" sz="800" kern="1200"/>
@@ -17470,7 +19147,7 @@
         </a:bodyPr>
         <a:lstStyle/>
         <a:p>
-          <a:pPr marL="0" lvl="0" indent="0" algn="ctr" defTabSz="355600">
+          <a:pPr lvl="0" algn="ctr" defTabSz="355600">
             <a:lnSpc>
               <a:spcPct val="90000"/>
             </a:lnSpc>
@@ -17480,7 +19157,6 @@
             <a:spcAft>
               <a:spcPct val="35000"/>
             </a:spcAft>
-            <a:buNone/>
           </a:pPr>
           <a:r>
             <a:rPr lang="es-AR" sz="800" kern="1200"/>
@@ -17599,7 +19275,7 @@
         </a:bodyPr>
         <a:lstStyle/>
         <a:p>
-          <a:pPr marL="0" lvl="0" indent="0" algn="ctr" defTabSz="355600">
+          <a:pPr lvl="0" algn="ctr" defTabSz="355600">
             <a:lnSpc>
               <a:spcPct val="90000"/>
             </a:lnSpc>
@@ -17609,7 +19285,6 @@
             <a:spcAft>
               <a:spcPct val="35000"/>
             </a:spcAft>
-            <a:buNone/>
           </a:pPr>
           <a:r>
             <a:rPr lang="es-AR" sz="800" kern="1200"/>
@@ -17748,7 +19423,7 @@
         </a:bodyPr>
         <a:lstStyle/>
         <a:p>
-          <a:pPr marL="0" lvl="0" indent="0" algn="ctr" defTabSz="355600">
+          <a:pPr lvl="0" algn="ctr" defTabSz="355600">
             <a:lnSpc>
               <a:spcPct val="90000"/>
             </a:lnSpc>
@@ -17758,7 +19433,6 @@
             <a:spcAft>
               <a:spcPct val="35000"/>
             </a:spcAft>
-            <a:buNone/>
           </a:pPr>
           <a:r>
             <a:rPr lang="es-AR" sz="800" kern="1200"/>
@@ -17877,7 +19551,7 @@
         </a:bodyPr>
         <a:lstStyle/>
         <a:p>
-          <a:pPr marL="0" lvl="0" indent="0" algn="ctr" defTabSz="355600">
+          <a:pPr lvl="0" algn="ctr" defTabSz="355600">
             <a:lnSpc>
               <a:spcPct val="90000"/>
             </a:lnSpc>
@@ -17887,7 +19561,6 @@
             <a:spcAft>
               <a:spcPct val="35000"/>
             </a:spcAft>
-            <a:buNone/>
           </a:pPr>
           <a:r>
             <a:rPr lang="es-AR" sz="800" kern="1200"/>
@@ -18026,7 +19699,7 @@
         </a:bodyPr>
         <a:lstStyle/>
         <a:p>
-          <a:pPr marL="0" lvl="0" indent="0" algn="ctr" defTabSz="355600">
+          <a:pPr lvl="0" algn="ctr" defTabSz="355600">
             <a:lnSpc>
               <a:spcPct val="90000"/>
             </a:lnSpc>
@@ -18036,7 +19709,6 @@
             <a:spcAft>
               <a:spcPct val="35000"/>
             </a:spcAft>
-            <a:buNone/>
           </a:pPr>
           <a:r>
             <a:rPr lang="es-AR" sz="800" kern="1200"/>
@@ -18175,7 +19847,7 @@
         </a:bodyPr>
         <a:lstStyle/>
         <a:p>
-          <a:pPr marL="0" lvl="0" indent="0" algn="ctr" defTabSz="355600">
+          <a:pPr lvl="0" algn="ctr" defTabSz="355600">
             <a:lnSpc>
               <a:spcPct val="90000"/>
             </a:lnSpc>
@@ -18185,7 +19857,6 @@
             <a:spcAft>
               <a:spcPct val="35000"/>
             </a:spcAft>
-            <a:buNone/>
           </a:pPr>
           <a:r>
             <a:rPr lang="es-AR" sz="800" kern="1200"/>
@@ -18324,7 +19995,7 @@
         </a:bodyPr>
         <a:lstStyle/>
         <a:p>
-          <a:pPr marL="0" lvl="0" indent="0" algn="ctr" defTabSz="355600">
+          <a:pPr lvl="0" algn="ctr" defTabSz="355600">
             <a:lnSpc>
               <a:spcPct val="90000"/>
             </a:lnSpc>
@@ -18334,7 +20005,6 @@
             <a:spcAft>
               <a:spcPct val="35000"/>
             </a:spcAft>
-            <a:buNone/>
           </a:pPr>
           <a:r>
             <a:rPr lang="es-AR" sz="800" kern="1200"/>

</xml_diff>